<commit_message>
Update quản lý comment
</commit_message>
<xml_diff>
--- a/Design/Report.docx
+++ b/Design/Report.docx
@@ -1,6 +1,6 @@
 
 <file path=word/document.xml><?xml version="1.0" encoding="utf-8"?>
-<w:document xmlns:wpc="http://schemas.microsoft.com/office/word/2010/wordprocessingCanvas" xmlns:cx="http://schemas.microsoft.com/office/drawing/2014/chartex" xmlns:mc="http://schemas.openxmlformats.org/markup-compatibility/2006" xmlns:o="urn:schemas-microsoft-com:office:office" xmlns:r="http://schemas.openxmlformats.org/officeDocument/2006/relationships" xmlns:m="http://schemas.openxmlformats.org/officeDocument/2006/math" xmlns:v="urn:schemas-microsoft-com:vml" xmlns:wp14="http://schemas.microsoft.com/office/word/2010/wordprocessingDrawing" xmlns:wp="http://schemas.openxmlformats.org/drawingml/2006/wordprocessingDrawing" xmlns:w10="urn:schemas-microsoft-com:office:word" xmlns:w="http://schemas.openxmlformats.org/wordprocessingml/2006/main" xmlns:w14="http://schemas.microsoft.com/office/word/2010/wordml" xmlns:w15="http://schemas.microsoft.com/office/word/2012/wordml" xmlns:w16se="http://schemas.microsoft.com/office/word/2015/wordml/symex" xmlns:wpg="http://schemas.microsoft.com/office/word/2010/wordprocessingGroup" xmlns:wpi="http://schemas.microsoft.com/office/word/2010/wordprocessingInk" xmlns:wne="http://schemas.microsoft.com/office/word/2006/wordml" xmlns:wps="http://schemas.microsoft.com/office/word/2010/wordprocessingShape" mc:Ignorable="w14 w15 w16se wp14">
+<w:document xmlns:wpc="http://schemas.microsoft.com/office/word/2010/wordprocessingCanvas" xmlns:cx="http://schemas.microsoft.com/office/drawing/2014/chartex" xmlns:cx1="http://schemas.microsoft.com/office/drawing/2015/9/8/chartex" xmlns:mc="http://schemas.openxmlformats.org/markup-compatibility/2006" xmlns:o="urn:schemas-microsoft-com:office:office" xmlns:r="http://schemas.openxmlformats.org/officeDocument/2006/relationships" xmlns:m="http://schemas.openxmlformats.org/officeDocument/2006/math" xmlns:v="urn:schemas-microsoft-com:vml" xmlns:wp14="http://schemas.microsoft.com/office/word/2010/wordprocessingDrawing" xmlns:wp="http://schemas.openxmlformats.org/drawingml/2006/wordprocessingDrawing" xmlns:w10="urn:schemas-microsoft-com:office:word" xmlns:w="http://schemas.openxmlformats.org/wordprocessingml/2006/main" xmlns:w14="http://schemas.microsoft.com/office/word/2010/wordml" xmlns:w15="http://schemas.microsoft.com/office/word/2012/wordml" xmlns:w16se="http://schemas.microsoft.com/office/word/2015/wordml/symex" xmlns:wpg="http://schemas.microsoft.com/office/word/2010/wordprocessingGroup" xmlns:wpi="http://schemas.microsoft.com/office/word/2010/wordprocessingInk" xmlns:wne="http://schemas.microsoft.com/office/word/2006/wordml" xmlns:wps="http://schemas.microsoft.com/office/word/2010/wordprocessingShape" mc:Ignorable="w14 w15 w16se wp14">
   <w:body>
     <w:p>
       <w:pPr>
@@ -381,8 +381,6 @@
           </w14:textOutline>
         </w:rPr>
       </w:pPr>
-      <w:bookmarkStart w:id="0" w:name="_GoBack"/>
-      <w:bookmarkEnd w:id="0"/>
     </w:p>
     <w:p>
       <w:pPr>
@@ -4718,7 +4716,7 @@
           </w14:textOutline>
         </w:rPr>
       </w:pPr>
-      <w:bookmarkStart w:id="1" w:name="_Toc39737940"/>
+      <w:bookmarkStart w:id="0" w:name="_Toc39737940"/>
       <w:r>
         <w:rPr>
           <w:rFonts w:ascii="Times New Roman" w:hAnsi="Times New Roman" w:cs="Times New Roman"/>
@@ -4736,7 +4734,7 @@
         <w:lastRenderedPageBreak/>
         <w:t>Mô hình hoá nghiệp vụ</w:t>
       </w:r>
-      <w:bookmarkEnd w:id="1"/>
+      <w:bookmarkEnd w:id="0"/>
     </w:p>
     <w:p>
       <w:pPr>
@@ -4759,7 +4757,7 @@
           </w14:textOutline>
         </w:rPr>
       </w:pPr>
-      <w:bookmarkStart w:id="2" w:name="_Toc39737941"/>
+      <w:bookmarkStart w:id="1" w:name="_Toc39737941"/>
       <w:r>
         <w:rPr>
           <w:rFonts w:ascii="Times New Roman" w:hAnsi="Times New Roman" w:cs="Times New Roman"/>
@@ -4775,7 +4773,7 @@
         </w:rPr>
         <w:t>Mô hình Use-case nghiệp vụ</w:t>
       </w:r>
-      <w:bookmarkEnd w:id="2"/>
+      <w:bookmarkEnd w:id="1"/>
     </w:p>
     <w:p>
       <w:pPr>
@@ -4800,7 +4798,7 @@
           </w14:textOutline>
         </w:rPr>
       </w:pPr>
-      <w:bookmarkStart w:id="3" w:name="_Toc39737942"/>
+      <w:bookmarkStart w:id="2" w:name="_Toc39737942"/>
       <w:r>
         <w:rPr>
           <w:rFonts w:ascii="Times New Roman" w:hAnsi="Times New Roman" w:cs="Times New Roman"/>
@@ -4817,7 +4815,7 @@
         </w:rPr>
         <w:t>Quản lý sản phẩm</w:t>
       </w:r>
-      <w:bookmarkEnd w:id="3"/>
+      <w:bookmarkEnd w:id="2"/>
     </w:p>
     <w:p>
       <w:pPr>
@@ -4873,7 +4871,6 @@
           <w:noProof/>
           <w:sz w:val="24"/>
           <w:szCs w:val="24"/>
-          <w:lang w:val="vi-VN"/>
           <w14:textOutline w14:w="0" w14:cap="flat" w14:cmpd="sng" w14:algn="ctr">
             <w14:noFill/>
             <w14:prstDash w14:val="solid"/>
@@ -8239,7 +8236,6 @@
           <w:noProof/>
           <w:sz w:val="24"/>
           <w:szCs w:val="24"/>
-          <w:lang w:val="vi-VN"/>
           <w14:textOutline w14:w="0" w14:cap="flat" w14:cmpd="sng" w14:algn="ctr">
             <w14:noFill/>
             <w14:prstDash w14:val="solid"/>
@@ -8395,7 +8391,6 @@
           <w:noProof/>
           <w:sz w:val="24"/>
           <w:szCs w:val="24"/>
-          <w:lang w:val="vi-VN"/>
           <w14:textOutline w14:w="0" w14:cap="flat" w14:cmpd="sng" w14:algn="ctr">
             <w14:noFill/>
             <w14:prstDash w14:val="solid"/>
@@ -8518,7 +8513,6 @@
           <w:noProof/>
           <w:sz w:val="24"/>
           <w:szCs w:val="24"/>
-          <w:lang w:val="vi-VN"/>
           <w14:textOutline w14:w="0" w14:cap="flat" w14:cmpd="sng" w14:algn="ctr">
             <w14:noFill/>
             <w14:prstDash w14:val="solid"/>
@@ -8645,7 +8639,6 @@
           <w:noProof/>
           <w:sz w:val="24"/>
           <w:szCs w:val="24"/>
-          <w:lang w:val="vi-VN"/>
           <w14:textOutline w14:w="0" w14:cap="flat" w14:cmpd="sng" w14:algn="ctr">
             <w14:noFill/>
             <w14:prstDash w14:val="solid"/>
@@ -8771,7 +8764,6 @@
           <w:noProof/>
           <w:sz w:val="24"/>
           <w:szCs w:val="24"/>
-          <w:lang w:val="vi-VN"/>
           <w14:textOutline w14:w="0" w14:cap="flat" w14:cmpd="sng" w14:algn="ctr">
             <w14:noFill/>
             <w14:prstDash w14:val="solid"/>
@@ -8914,7 +8906,6 @@
           <w:noProof/>
           <w:sz w:val="24"/>
           <w:szCs w:val="24"/>
-          <w:lang w:val="vi-VN"/>
           <w14:textOutline w14:w="0" w14:cap="flat" w14:cmpd="sng" w14:algn="ctr">
             <w14:noFill/>
             <w14:prstDash w14:val="solid"/>
@@ -8994,7 +8985,7 @@
           </w14:textOutline>
         </w:rPr>
       </w:pPr>
-      <w:bookmarkStart w:id="4" w:name="_Toc39737943"/>
+      <w:bookmarkStart w:id="3" w:name="_Toc39737943"/>
       <w:r>
         <w:rPr>
           <w:rFonts w:ascii="Times New Roman" w:hAnsi="Times New Roman" w:cs="Times New Roman"/>
@@ -9011,6 +9002,3430 @@
         </w:rPr>
         <w:t>Quản lý comment</w:t>
       </w:r>
+      <w:bookmarkEnd w:id="3"/>
+    </w:p>
+    <w:p>
+      <w:pPr>
+        <w:pStyle w:val="ListParagraph"/>
+        <w:numPr>
+          <w:ilvl w:val="0"/>
+          <w:numId w:val="3"/>
+        </w:numPr>
+        <w:rPr>
+          <w:rFonts w:ascii="Times New Roman" w:hAnsi="Times New Roman" w:cs="Times New Roman"/>
+          <w:sz w:val="24"/>
+          <w:szCs w:val="24"/>
+          <w:lang w:val="vi-VN"/>
+          <w14:textOutline w14:w="0" w14:cap="flat" w14:cmpd="sng" w14:algn="ctr">
+            <w14:noFill/>
+            <w14:prstDash w14:val="solid"/>
+            <w14:round/>
+          </w14:textOutline>
+        </w:rPr>
+      </w:pPr>
+      <w:r>
+        <w:rPr>
+          <w:rFonts w:ascii="Times New Roman" w:hAnsi="Times New Roman" w:cs="Times New Roman"/>
+          <w:sz w:val="24"/>
+          <w:szCs w:val="24"/>
+          <w:lang w:val="vi-VN"/>
+          <w14:textOutline w14:w="0" w14:cap="flat" w14:cmpd="sng" w14:algn="ctr">
+            <w14:noFill/>
+            <w14:prstDash w14:val="solid"/>
+            <w14:round/>
+          </w14:textOutline>
+        </w:rPr>
+        <w:t>Lược đồ Use-Case nghiệp vụ</w:t>
+      </w:r>
+    </w:p>
+    <w:p>
+      <w:pPr>
+        <w:rPr>
+          <w:rFonts w:ascii="Times New Roman" w:hAnsi="Times New Roman" w:cs="Times New Roman"/>
+          <w:sz w:val="24"/>
+          <w:szCs w:val="24"/>
+          <w:lang w:val="vi-VN"/>
+          <w14:textOutline w14:w="0" w14:cap="flat" w14:cmpd="sng" w14:algn="ctr">
+            <w14:noFill/>
+            <w14:prstDash w14:val="solid"/>
+            <w14:round/>
+          </w14:textOutline>
+        </w:rPr>
+      </w:pPr>
+      <w:r>
+        <w:rPr>
+          <w:noProof/>
+        </w:rPr>
+        <w:drawing>
+          <wp:inline distT="0" distB="0" distL="0" distR="0" wp14:anchorId="2DA9F341" wp14:editId="6BE5BF6E">
+            <wp:extent cx="5483225" cy="3511296"/>
+            <wp:effectExtent l="0" t="0" r="3175" b="0"/>
+            <wp:docPr id="15" name="Picture 15"/>
+            <wp:cNvGraphicFramePr>
+              <a:graphicFrameLocks xmlns:a="http://schemas.openxmlformats.org/drawingml/2006/main" noChangeAspect="1"/>
+            </wp:cNvGraphicFramePr>
+            <a:graphic xmlns:a="http://schemas.openxmlformats.org/drawingml/2006/main">
+              <a:graphicData uri="http://schemas.openxmlformats.org/drawingml/2006/picture">
+                <pic:pic xmlns:pic="http://schemas.openxmlformats.org/drawingml/2006/picture">
+                  <pic:nvPicPr>
+                    <pic:cNvPr id="1" name=""/>
+                    <pic:cNvPicPr/>
+                  </pic:nvPicPr>
+                  <pic:blipFill>
+                    <a:blip r:embed="rId15"/>
+                    <a:stretch>
+                      <a:fillRect/>
+                    </a:stretch>
+                  </pic:blipFill>
+                  <pic:spPr>
+                    <a:xfrm>
+                      <a:off x="0" y="0"/>
+                      <a:ext cx="5503286" cy="3524142"/>
+                    </a:xfrm>
+                    <a:prstGeom prst="rect">
+                      <a:avLst/>
+                    </a:prstGeom>
+                  </pic:spPr>
+                </pic:pic>
+              </a:graphicData>
+            </a:graphic>
+          </wp:inline>
+        </w:drawing>
+      </w:r>
+    </w:p>
+    <w:p>
+      <w:pPr>
+        <w:pStyle w:val="ListParagraph"/>
+        <w:numPr>
+          <w:ilvl w:val="0"/>
+          <w:numId w:val="3"/>
+        </w:numPr>
+        <w:rPr>
+          <w:rFonts w:ascii="Times New Roman" w:hAnsi="Times New Roman" w:cs="Times New Roman"/>
+          <w:sz w:val="24"/>
+          <w:szCs w:val="24"/>
+          <w:lang w:val="vi-VN"/>
+          <w14:textOutline w14:w="0" w14:cap="flat" w14:cmpd="sng" w14:algn="ctr">
+            <w14:noFill/>
+            <w14:prstDash w14:val="solid"/>
+            <w14:round/>
+          </w14:textOutline>
+        </w:rPr>
+      </w:pPr>
+      <w:r>
+        <w:rPr>
+          <w:rFonts w:ascii="Times New Roman" w:hAnsi="Times New Roman" w:cs="Times New Roman"/>
+          <w:sz w:val="24"/>
+          <w:szCs w:val="24"/>
+          <w:lang w:val="vi-VN"/>
+          <w14:textOutline w14:w="0" w14:cap="flat" w14:cmpd="sng" w14:algn="ctr">
+            <w14:noFill/>
+            <w14:prstDash w14:val="solid"/>
+            <w14:round/>
+          </w14:textOutline>
+        </w:rPr>
+        <w:lastRenderedPageBreak/>
+        <w:t>Đặc tả các Use-Case từng nghiệp vụ bằng văn bản và bằng sơ đồ hoạt động</w:t>
+      </w:r>
+    </w:p>
+    <w:tbl>
+      <w:tblPr>
+        <w:tblStyle w:val="GridTable4-Accent5"/>
+        <w:tblW w:w="9355" w:type="dxa"/>
+        <w:tblLook w:val="04A0" w:firstRow="1" w:lastRow="0" w:firstColumn="1" w:lastColumn="0" w:noHBand="0" w:noVBand="1"/>
+      </w:tblPr>
+      <w:tblGrid>
+        <w:gridCol w:w="2605"/>
+        <w:gridCol w:w="6750"/>
+      </w:tblGrid>
+      <w:tr>
+        <w:trPr>
+          <w:cnfStyle w:val="100000000000" w:firstRow="1" w:lastRow="0" w:firstColumn="0" w:lastColumn="0" w:oddVBand="0" w:evenVBand="0" w:oddHBand="0" w:evenHBand="0" w:firstRowFirstColumn="0" w:firstRowLastColumn="0" w:lastRowFirstColumn="0" w:lastRowLastColumn="0"/>
+        </w:trPr>
+        <w:tc>
+          <w:tcPr>
+            <w:cnfStyle w:val="001000000000" w:firstRow="0" w:lastRow="0" w:firstColumn="1" w:lastColumn="0" w:oddVBand="0" w:evenVBand="0" w:oddHBand="0" w:evenHBand="0" w:firstRowFirstColumn="0" w:firstRowLastColumn="0" w:lastRowFirstColumn="0" w:lastRowLastColumn="0"/>
+            <w:tcW w:w="2605" w:type="dxa"/>
+          </w:tcPr>
+          <w:p>
+            <w:pPr>
+              <w:spacing w:line="276" w:lineRule="auto"/>
+              <w:jc w:val="both"/>
+              <w:rPr>
+                <w:rFonts w:ascii="Times New Roman" w:hAnsi="Times New Roman" w:cs="Times New Roman"/>
+                <w:sz w:val="26"/>
+                <w:szCs w:val="26"/>
+              </w:rPr>
+            </w:pPr>
+            <w:r>
+              <w:rPr>
+                <w:rFonts w:ascii="Times New Roman" w:hAnsi="Times New Roman" w:cs="Times New Roman"/>
+                <w:sz w:val="26"/>
+                <w:szCs w:val="26"/>
+              </w:rPr>
+              <w:t>Tên Use Case</w:t>
+            </w:r>
+          </w:p>
+        </w:tc>
+        <w:tc>
+          <w:tcPr>
+            <w:tcW w:w="6750" w:type="dxa"/>
+          </w:tcPr>
+          <w:p>
+            <w:pPr>
+              <w:spacing w:line="276" w:lineRule="auto"/>
+              <w:jc w:val="both"/>
+              <w:cnfStyle w:val="100000000000" w:firstRow="1" w:lastRow="0" w:firstColumn="0" w:lastColumn="0" w:oddVBand="0" w:evenVBand="0" w:oddHBand="0" w:evenHBand="0" w:firstRowFirstColumn="0" w:firstRowLastColumn="0" w:lastRowFirstColumn="0" w:lastRowLastColumn="0"/>
+              <w:rPr>
+                <w:rFonts w:ascii="Times New Roman" w:hAnsi="Times New Roman" w:cs="Times New Roman"/>
+                <w:sz w:val="26"/>
+                <w:szCs w:val="26"/>
+              </w:rPr>
+            </w:pPr>
+            <w:r>
+              <w:rPr>
+                <w:rFonts w:ascii="Times New Roman" w:hAnsi="Times New Roman" w:cs="Times New Roman"/>
+                <w:sz w:val="26"/>
+                <w:szCs w:val="26"/>
+              </w:rPr>
+              <w:t>Phân loại bình luận</w:t>
+            </w:r>
+          </w:p>
+        </w:tc>
+      </w:tr>
+      <w:tr>
+        <w:trPr>
+          <w:cnfStyle w:val="000000100000" w:firstRow="0" w:lastRow="0" w:firstColumn="0" w:lastColumn="0" w:oddVBand="0" w:evenVBand="0" w:oddHBand="1" w:evenHBand="0" w:firstRowFirstColumn="0" w:firstRowLastColumn="0" w:lastRowFirstColumn="0" w:lastRowLastColumn="0"/>
+        </w:trPr>
+        <w:tc>
+          <w:tcPr>
+            <w:cnfStyle w:val="001000000000" w:firstRow="0" w:lastRow="0" w:firstColumn="1" w:lastColumn="0" w:oddVBand="0" w:evenVBand="0" w:oddHBand="0" w:evenHBand="0" w:firstRowFirstColumn="0" w:firstRowLastColumn="0" w:lastRowFirstColumn="0" w:lastRowLastColumn="0"/>
+            <w:tcW w:w="2605" w:type="dxa"/>
+          </w:tcPr>
+          <w:p>
+            <w:pPr>
+              <w:spacing w:line="276" w:lineRule="auto"/>
+              <w:jc w:val="both"/>
+              <w:rPr>
+                <w:rFonts w:ascii="Times New Roman" w:hAnsi="Times New Roman" w:cs="Times New Roman"/>
+                <w:sz w:val="26"/>
+                <w:szCs w:val="26"/>
+              </w:rPr>
+            </w:pPr>
+            <w:r>
+              <w:rPr>
+                <w:rFonts w:ascii="Times New Roman" w:hAnsi="Times New Roman" w:cs="Times New Roman"/>
+                <w:sz w:val="26"/>
+                <w:szCs w:val="26"/>
+              </w:rPr>
+              <w:t>Mô tả</w:t>
+            </w:r>
+          </w:p>
+        </w:tc>
+        <w:tc>
+          <w:tcPr>
+            <w:tcW w:w="6750" w:type="dxa"/>
+          </w:tcPr>
+          <w:p>
+            <w:pPr>
+              <w:numPr>
+                <w:ilvl w:val="0"/>
+                <w:numId w:val="10"/>
+              </w:numPr>
+              <w:spacing w:line="276" w:lineRule="auto"/>
+              <w:ind w:left="817"/>
+              <w:jc w:val="both"/>
+              <w:cnfStyle w:val="000000100000" w:firstRow="0" w:lastRow="0" w:firstColumn="0" w:lastColumn="0" w:oddVBand="0" w:evenVBand="0" w:oddHBand="1" w:evenHBand="0" w:firstRowFirstColumn="0" w:firstRowLastColumn="0" w:lastRowFirstColumn="0" w:lastRowLastColumn="0"/>
+              <w:rPr>
+                <w:rFonts w:ascii="Times New Roman" w:hAnsi="Times New Roman" w:cs="Times New Roman"/>
+                <w:sz w:val="26"/>
+                <w:szCs w:val="26"/>
+              </w:rPr>
+            </w:pPr>
+            <w:r>
+              <w:rPr>
+                <w:rFonts w:ascii="Times New Roman" w:hAnsi="Times New Roman" w:cs="Times New Roman"/>
+                <w:sz w:val="26"/>
+                <w:szCs w:val="26"/>
+              </w:rPr>
+              <w:t xml:space="preserve">UC bắt đầu khi </w:t>
+            </w:r>
+            <w:r>
+              <w:rPr>
+                <w:rFonts w:ascii="Times New Roman" w:hAnsi="Times New Roman" w:cs="Times New Roman"/>
+                <w:sz w:val="26"/>
+                <w:szCs w:val="26"/>
+              </w:rPr>
+              <w:t>nhân viên bán hàng muốn phân loại bình luận của khách hàng</w:t>
+            </w:r>
+          </w:p>
+          <w:p>
+            <w:pPr>
+              <w:numPr>
+                <w:ilvl w:val="0"/>
+                <w:numId w:val="10"/>
+              </w:numPr>
+              <w:spacing w:line="276" w:lineRule="auto"/>
+              <w:ind w:left="817"/>
+              <w:jc w:val="both"/>
+              <w:cnfStyle w:val="000000100000" w:firstRow="0" w:lastRow="0" w:firstColumn="0" w:lastColumn="0" w:oddVBand="0" w:evenVBand="0" w:oddHBand="1" w:evenHBand="0" w:firstRowFirstColumn="0" w:firstRowLastColumn="0" w:lastRowFirstColumn="0" w:lastRowLastColumn="0"/>
+              <w:rPr>
+                <w:rFonts w:ascii="Times New Roman" w:hAnsi="Times New Roman" w:cs="Times New Roman"/>
+                <w:sz w:val="26"/>
+                <w:szCs w:val="26"/>
+              </w:rPr>
+            </w:pPr>
+            <w:r>
+              <w:rPr>
+                <w:rFonts w:ascii="Times New Roman" w:hAnsi="Times New Roman" w:cs="Times New Roman"/>
+                <w:sz w:val="26"/>
+                <w:szCs w:val="26"/>
+              </w:rPr>
+              <w:t xml:space="preserve">UC mô tả quá trình </w:t>
+            </w:r>
+            <w:r>
+              <w:rPr>
+                <w:rFonts w:ascii="Times New Roman" w:hAnsi="Times New Roman" w:cs="Times New Roman"/>
+                <w:sz w:val="26"/>
+                <w:szCs w:val="26"/>
+              </w:rPr>
+              <w:t>phân loại bình luận của những khách hàng đó</w:t>
+            </w:r>
+          </w:p>
+        </w:tc>
+      </w:tr>
+      <w:tr>
+        <w:trPr>
+          <w:trHeight w:val="890"/>
+        </w:trPr>
+        <w:tc>
+          <w:tcPr>
+            <w:cnfStyle w:val="001000000000" w:firstRow="0" w:lastRow="0" w:firstColumn="1" w:lastColumn="0" w:oddVBand="0" w:evenVBand="0" w:oddHBand="0" w:evenHBand="0" w:firstRowFirstColumn="0" w:firstRowLastColumn="0" w:lastRowFirstColumn="0" w:lastRowLastColumn="0"/>
+            <w:tcW w:w="2605" w:type="dxa"/>
+          </w:tcPr>
+          <w:p>
+            <w:pPr>
+              <w:spacing w:line="276" w:lineRule="auto"/>
+              <w:jc w:val="both"/>
+              <w:rPr>
+                <w:rFonts w:ascii="Times New Roman" w:hAnsi="Times New Roman" w:cs="Times New Roman"/>
+                <w:sz w:val="26"/>
+                <w:szCs w:val="26"/>
+              </w:rPr>
+            </w:pPr>
+            <w:r>
+              <w:rPr>
+                <w:rFonts w:ascii="Times New Roman" w:hAnsi="Times New Roman" w:cs="Times New Roman"/>
+                <w:sz w:val="26"/>
+                <w:szCs w:val="26"/>
+              </w:rPr>
+              <w:t>Dòng cơ bản</w:t>
+            </w:r>
+          </w:p>
+        </w:tc>
+        <w:tc>
+          <w:tcPr>
+            <w:tcW w:w="6750" w:type="dxa"/>
+          </w:tcPr>
+          <w:p>
+            <w:pPr>
+              <w:pStyle w:val="ListParagraph"/>
+              <w:numPr>
+                <w:ilvl w:val="0"/>
+                <w:numId w:val="11"/>
+              </w:numPr>
+              <w:spacing w:line="276" w:lineRule="auto"/>
+              <w:ind w:left="817"/>
+              <w:jc w:val="both"/>
+              <w:cnfStyle w:val="000000000000" w:firstRow="0" w:lastRow="0" w:firstColumn="0" w:lastColumn="0" w:oddVBand="0" w:evenVBand="0" w:oddHBand="0" w:evenHBand="0" w:firstRowFirstColumn="0" w:firstRowLastColumn="0" w:lastRowFirstColumn="0" w:lastRowLastColumn="0"/>
+              <w:rPr>
+                <w:rFonts w:ascii="Times New Roman" w:hAnsi="Times New Roman" w:cs="Times New Roman"/>
+                <w:sz w:val="26"/>
+                <w:szCs w:val="26"/>
+              </w:rPr>
+            </w:pPr>
+            <w:r>
+              <w:rPr>
+                <w:rFonts w:ascii="Times New Roman" w:hAnsi="Times New Roman" w:cs="Times New Roman"/>
+                <w:sz w:val="26"/>
+                <w:szCs w:val="26"/>
+              </w:rPr>
+              <w:t>Nhân viên bán hàng mở lại sổ sách lưu lại những bình luận của khách hàng</w:t>
+            </w:r>
+          </w:p>
+          <w:p>
+            <w:pPr>
+              <w:numPr>
+                <w:ilvl w:val="0"/>
+                <w:numId w:val="11"/>
+              </w:numPr>
+              <w:spacing w:line="276" w:lineRule="auto"/>
+              <w:ind w:left="817"/>
+              <w:jc w:val="both"/>
+              <w:cnfStyle w:val="000000000000" w:firstRow="0" w:lastRow="0" w:firstColumn="0" w:lastColumn="0" w:oddVBand="0" w:evenVBand="0" w:oddHBand="0" w:evenHBand="0" w:firstRowFirstColumn="0" w:firstRowLastColumn="0" w:lastRowFirstColumn="0" w:lastRowLastColumn="0"/>
+              <w:rPr>
+                <w:rFonts w:ascii="Times New Roman" w:hAnsi="Times New Roman" w:cs="Times New Roman"/>
+                <w:sz w:val="26"/>
+                <w:szCs w:val="26"/>
+              </w:rPr>
+            </w:pPr>
+            <w:r>
+              <w:rPr>
+                <w:rFonts w:ascii="Times New Roman" w:hAnsi="Times New Roman" w:cs="Times New Roman"/>
+                <w:sz w:val="26"/>
+                <w:szCs w:val="26"/>
+              </w:rPr>
+              <w:t>Nhân viên bán hàng tiến hành kiểm lại các bình luận mới</w:t>
+            </w:r>
+          </w:p>
+          <w:p>
+            <w:pPr>
+              <w:numPr>
+                <w:ilvl w:val="0"/>
+                <w:numId w:val="11"/>
+              </w:numPr>
+              <w:spacing w:line="276" w:lineRule="auto"/>
+              <w:ind w:left="817"/>
+              <w:jc w:val="both"/>
+              <w:cnfStyle w:val="000000000000" w:firstRow="0" w:lastRow="0" w:firstColumn="0" w:lastColumn="0" w:oddVBand="0" w:evenVBand="0" w:oddHBand="0" w:evenHBand="0" w:firstRowFirstColumn="0" w:firstRowLastColumn="0" w:lastRowFirstColumn="0" w:lastRowLastColumn="0"/>
+              <w:rPr>
+                <w:rFonts w:ascii="Times New Roman" w:hAnsi="Times New Roman" w:cs="Times New Roman"/>
+                <w:sz w:val="26"/>
+                <w:szCs w:val="26"/>
+              </w:rPr>
+            </w:pPr>
+            <w:r>
+              <w:rPr>
+                <w:rFonts w:ascii="Times New Roman" w:hAnsi="Times New Roman" w:cs="Times New Roman"/>
+                <w:sz w:val="26"/>
+                <w:szCs w:val="26"/>
+              </w:rPr>
+              <w:t>Nếu bình luận tốt nhân viên bán hàng đánh dấu tốt, ngược lại nếu bình luận xấu nhân viên bán hàng đánh dấu là xấu</w:t>
+            </w:r>
+          </w:p>
+          <w:p>
+            <w:pPr>
+              <w:numPr>
+                <w:ilvl w:val="0"/>
+                <w:numId w:val="11"/>
+              </w:numPr>
+              <w:spacing w:line="276" w:lineRule="auto"/>
+              <w:ind w:left="817"/>
+              <w:jc w:val="both"/>
+              <w:cnfStyle w:val="000000000000" w:firstRow="0" w:lastRow="0" w:firstColumn="0" w:lastColumn="0" w:oddVBand="0" w:evenVBand="0" w:oddHBand="0" w:evenHBand="0" w:firstRowFirstColumn="0" w:firstRowLastColumn="0" w:lastRowFirstColumn="0" w:lastRowLastColumn="0"/>
+              <w:rPr>
+                <w:rFonts w:ascii="Times New Roman" w:hAnsi="Times New Roman" w:cs="Times New Roman"/>
+                <w:sz w:val="26"/>
+                <w:szCs w:val="26"/>
+              </w:rPr>
+            </w:pPr>
+            <w:r>
+              <w:rPr>
+                <w:rFonts w:ascii="Times New Roman" w:hAnsi="Times New Roman" w:cs="Times New Roman"/>
+                <w:sz w:val="26"/>
+                <w:szCs w:val="26"/>
+              </w:rPr>
+              <w:t>Nhân viên bán hàng tiến hành kiểm tra lại kết quả đã phân loại</w:t>
+            </w:r>
+          </w:p>
+          <w:p>
+            <w:pPr>
+              <w:numPr>
+                <w:ilvl w:val="0"/>
+                <w:numId w:val="11"/>
+              </w:numPr>
+              <w:spacing w:line="276" w:lineRule="auto"/>
+              <w:ind w:left="817"/>
+              <w:jc w:val="both"/>
+              <w:cnfStyle w:val="000000000000" w:firstRow="0" w:lastRow="0" w:firstColumn="0" w:lastColumn="0" w:oddVBand="0" w:evenVBand="0" w:oddHBand="0" w:evenHBand="0" w:firstRowFirstColumn="0" w:firstRowLastColumn="0" w:lastRowFirstColumn="0" w:lastRowLastColumn="0"/>
+              <w:rPr>
+                <w:rFonts w:ascii="Times New Roman" w:hAnsi="Times New Roman" w:cs="Times New Roman"/>
+                <w:sz w:val="26"/>
+                <w:szCs w:val="26"/>
+              </w:rPr>
+            </w:pPr>
+            <w:r>
+              <w:rPr>
+                <w:rFonts w:ascii="Times New Roman" w:hAnsi="Times New Roman" w:cs="Times New Roman"/>
+                <w:sz w:val="26"/>
+                <w:szCs w:val="26"/>
+              </w:rPr>
+              <w:t>Nhân viên bán hàng tiến hành lưu lại những bình luận đã được phân loại</w:t>
+            </w:r>
+          </w:p>
+          <w:p>
+            <w:pPr>
+              <w:numPr>
+                <w:ilvl w:val="0"/>
+                <w:numId w:val="11"/>
+              </w:numPr>
+              <w:spacing w:line="276" w:lineRule="auto"/>
+              <w:ind w:left="817"/>
+              <w:jc w:val="both"/>
+              <w:cnfStyle w:val="000000000000" w:firstRow="0" w:lastRow="0" w:firstColumn="0" w:lastColumn="0" w:oddVBand="0" w:evenVBand="0" w:oddHBand="0" w:evenHBand="0" w:firstRowFirstColumn="0" w:firstRowLastColumn="0" w:lastRowFirstColumn="0" w:lastRowLastColumn="0"/>
+              <w:rPr>
+                <w:rFonts w:ascii="Times New Roman" w:hAnsi="Times New Roman" w:cs="Times New Roman"/>
+                <w:sz w:val="26"/>
+                <w:szCs w:val="26"/>
+              </w:rPr>
+            </w:pPr>
+            <w:r>
+              <w:rPr>
+                <w:rFonts w:ascii="Times New Roman" w:hAnsi="Times New Roman" w:cs="Times New Roman"/>
+                <w:sz w:val="26"/>
+                <w:szCs w:val="26"/>
+              </w:rPr>
+              <w:t>Nhân viên tiến hành đóng sổ sách</w:t>
+            </w:r>
+          </w:p>
+        </w:tc>
+      </w:tr>
+      <w:tr>
+        <w:trPr>
+          <w:cnfStyle w:val="000000100000" w:firstRow="0" w:lastRow="0" w:firstColumn="0" w:lastColumn="0" w:oddVBand="0" w:evenVBand="0" w:oddHBand="1" w:evenHBand="0" w:firstRowFirstColumn="0" w:firstRowLastColumn="0" w:lastRowFirstColumn="0" w:lastRowLastColumn="0"/>
+        </w:trPr>
+        <w:tc>
+          <w:tcPr>
+            <w:cnfStyle w:val="001000000000" w:firstRow="0" w:lastRow="0" w:firstColumn="1" w:lastColumn="0" w:oddVBand="0" w:evenVBand="0" w:oddHBand="0" w:evenHBand="0" w:firstRowFirstColumn="0" w:firstRowLastColumn="0" w:lastRowFirstColumn="0" w:lastRowLastColumn="0"/>
+            <w:tcW w:w="2605" w:type="dxa"/>
+          </w:tcPr>
+          <w:p>
+            <w:pPr>
+              <w:spacing w:line="276" w:lineRule="auto"/>
+              <w:jc w:val="both"/>
+              <w:rPr>
+                <w:rFonts w:ascii="Times New Roman" w:hAnsi="Times New Roman" w:cs="Times New Roman"/>
+                <w:sz w:val="26"/>
+                <w:szCs w:val="26"/>
+              </w:rPr>
+            </w:pPr>
+            <w:r>
+              <w:rPr>
+                <w:rFonts w:ascii="Times New Roman" w:hAnsi="Times New Roman" w:cs="Times New Roman"/>
+                <w:sz w:val="26"/>
+                <w:szCs w:val="26"/>
+              </w:rPr>
+              <w:t>Dòng thay thế</w:t>
+            </w:r>
+          </w:p>
+        </w:tc>
+        <w:tc>
+          <w:tcPr>
+            <w:tcW w:w="6750" w:type="dxa"/>
+          </w:tcPr>
+          <w:p>
+            <w:pPr>
+              <w:pStyle w:val="ListParagraph"/>
+              <w:keepNext/>
+              <w:numPr>
+                <w:ilvl w:val="0"/>
+                <w:numId w:val="10"/>
+              </w:numPr>
+              <w:spacing w:line="276" w:lineRule="auto"/>
+              <w:jc w:val="both"/>
+              <w:cnfStyle w:val="000000100000" w:firstRow="0" w:lastRow="0" w:firstColumn="0" w:lastColumn="0" w:oddVBand="0" w:evenVBand="0" w:oddHBand="1" w:evenHBand="0" w:firstRowFirstColumn="0" w:firstRowLastColumn="0" w:lastRowFirstColumn="0" w:lastRowLastColumn="0"/>
+              <w:rPr>
+                <w:rFonts w:ascii="Times New Roman" w:hAnsi="Times New Roman" w:cs="Times New Roman"/>
+                <w:sz w:val="26"/>
+                <w:szCs w:val="26"/>
+              </w:rPr>
+            </w:pPr>
+            <w:r>
+              <w:rPr>
+                <w:rFonts w:ascii="Times New Roman" w:hAnsi="Times New Roman" w:cs="Times New Roman"/>
+                <w:sz w:val="26"/>
+                <w:szCs w:val="26"/>
+              </w:rPr>
+              <w:t>A1: Tại bước 2, nếu như không có bình luận nào mới, thì tiến tới bước 6</w:t>
+            </w:r>
+          </w:p>
+          <w:p>
+            <w:pPr>
+              <w:pStyle w:val="ListParagraph"/>
+              <w:keepNext/>
+              <w:numPr>
+                <w:ilvl w:val="0"/>
+                <w:numId w:val="10"/>
+              </w:numPr>
+              <w:spacing w:line="276" w:lineRule="auto"/>
+              <w:jc w:val="both"/>
+              <w:cnfStyle w:val="000000100000" w:firstRow="0" w:lastRow="0" w:firstColumn="0" w:lastColumn="0" w:oddVBand="0" w:evenVBand="0" w:oddHBand="1" w:evenHBand="0" w:firstRowFirstColumn="0" w:firstRowLastColumn="0" w:lastRowFirstColumn="0" w:lastRowLastColumn="0"/>
+              <w:rPr>
+                <w:rFonts w:ascii="Times New Roman" w:hAnsi="Times New Roman" w:cs="Times New Roman"/>
+                <w:sz w:val="26"/>
+                <w:szCs w:val="26"/>
+              </w:rPr>
+            </w:pPr>
+            <w:r>
+              <w:rPr>
+                <w:rFonts w:ascii="Times New Roman" w:hAnsi="Times New Roman" w:cs="Times New Roman"/>
+                <w:sz w:val="26"/>
+                <w:szCs w:val="26"/>
+              </w:rPr>
+              <w:t>A2: Tại bước 4, nếu như quá trình kiểm tra thấy có sai sót, nhân viên bán hàng tiến hành chỉnh sửa lại sau đó mới qua bước 5</w:t>
+            </w:r>
+          </w:p>
+        </w:tc>
+      </w:tr>
+    </w:tbl>
+    <w:p>
+      <w:pPr>
+        <w:rPr>
+          <w:rFonts w:ascii="Times New Roman" w:hAnsi="Times New Roman" w:cs="Times New Roman"/>
+          <w:sz w:val="24"/>
+          <w:szCs w:val="24"/>
+          <w:lang w:val="vi-VN"/>
+          <w14:textOutline w14:w="0" w14:cap="flat" w14:cmpd="sng" w14:algn="ctr">
+            <w14:noFill/>
+            <w14:prstDash w14:val="solid"/>
+            <w14:round/>
+          </w14:textOutline>
+        </w:rPr>
+      </w:pPr>
+    </w:p>
+    <w:tbl>
+      <w:tblPr>
+        <w:tblStyle w:val="GridTable4-Accent5"/>
+        <w:tblW w:w="9355" w:type="dxa"/>
+        <w:tblLook w:val="04A0" w:firstRow="1" w:lastRow="0" w:firstColumn="1" w:lastColumn="0" w:noHBand="0" w:noVBand="1"/>
+      </w:tblPr>
+      <w:tblGrid>
+        <w:gridCol w:w="2605"/>
+        <w:gridCol w:w="6750"/>
+      </w:tblGrid>
+      <w:tr>
+        <w:trPr>
+          <w:cnfStyle w:val="100000000000" w:firstRow="1" w:lastRow="0" w:firstColumn="0" w:lastColumn="0" w:oddVBand="0" w:evenVBand="0" w:oddHBand="0" w:evenHBand="0" w:firstRowFirstColumn="0" w:firstRowLastColumn="0" w:lastRowFirstColumn="0" w:lastRowLastColumn="0"/>
+        </w:trPr>
+        <w:tc>
+          <w:tcPr>
+            <w:cnfStyle w:val="001000000000" w:firstRow="0" w:lastRow="0" w:firstColumn="1" w:lastColumn="0" w:oddVBand="0" w:evenVBand="0" w:oddHBand="0" w:evenHBand="0" w:firstRowFirstColumn="0" w:firstRowLastColumn="0" w:lastRowFirstColumn="0" w:lastRowLastColumn="0"/>
+            <w:tcW w:w="2605" w:type="dxa"/>
+          </w:tcPr>
+          <w:p>
+            <w:pPr>
+              <w:spacing w:line="276" w:lineRule="auto"/>
+              <w:jc w:val="both"/>
+              <w:rPr>
+                <w:rFonts w:ascii="Times New Roman" w:hAnsi="Times New Roman" w:cs="Times New Roman"/>
+                <w:sz w:val="26"/>
+                <w:szCs w:val="26"/>
+              </w:rPr>
+            </w:pPr>
+            <w:r>
+              <w:rPr>
+                <w:rFonts w:ascii="Times New Roman" w:hAnsi="Times New Roman" w:cs="Times New Roman"/>
+                <w:sz w:val="26"/>
+                <w:szCs w:val="26"/>
+              </w:rPr>
+              <w:t>Tên Use Case</w:t>
+            </w:r>
+          </w:p>
+        </w:tc>
+        <w:tc>
+          <w:tcPr>
+            <w:tcW w:w="6750" w:type="dxa"/>
+          </w:tcPr>
+          <w:p>
+            <w:pPr>
+              <w:spacing w:line="276" w:lineRule="auto"/>
+              <w:jc w:val="both"/>
+              <w:cnfStyle w:val="100000000000" w:firstRow="1" w:lastRow="0" w:firstColumn="0" w:lastColumn="0" w:oddVBand="0" w:evenVBand="0" w:oddHBand="0" w:evenHBand="0" w:firstRowFirstColumn="0" w:firstRowLastColumn="0" w:lastRowFirstColumn="0" w:lastRowLastColumn="0"/>
+              <w:rPr>
+                <w:rFonts w:ascii="Times New Roman" w:hAnsi="Times New Roman" w:cs="Times New Roman"/>
+                <w:sz w:val="26"/>
+                <w:szCs w:val="26"/>
+              </w:rPr>
+            </w:pPr>
+            <w:r>
+              <w:rPr>
+                <w:rFonts w:ascii="Times New Roman" w:hAnsi="Times New Roman" w:cs="Times New Roman"/>
+                <w:sz w:val="26"/>
+                <w:szCs w:val="26"/>
+              </w:rPr>
+              <w:t>Thống kê bình luận</w:t>
+            </w:r>
+          </w:p>
+        </w:tc>
+      </w:tr>
+      <w:tr>
+        <w:trPr>
+          <w:cnfStyle w:val="000000100000" w:firstRow="0" w:lastRow="0" w:firstColumn="0" w:lastColumn="0" w:oddVBand="0" w:evenVBand="0" w:oddHBand="1" w:evenHBand="0" w:firstRowFirstColumn="0" w:firstRowLastColumn="0" w:lastRowFirstColumn="0" w:lastRowLastColumn="0"/>
+        </w:trPr>
+        <w:tc>
+          <w:tcPr>
+            <w:cnfStyle w:val="001000000000" w:firstRow="0" w:lastRow="0" w:firstColumn="1" w:lastColumn="0" w:oddVBand="0" w:evenVBand="0" w:oddHBand="0" w:evenHBand="0" w:firstRowFirstColumn="0" w:firstRowLastColumn="0" w:lastRowFirstColumn="0" w:lastRowLastColumn="0"/>
+            <w:tcW w:w="2605" w:type="dxa"/>
+          </w:tcPr>
+          <w:p>
+            <w:pPr>
+              <w:spacing w:line="276" w:lineRule="auto"/>
+              <w:jc w:val="both"/>
+              <w:rPr>
+                <w:rFonts w:ascii="Times New Roman" w:hAnsi="Times New Roman" w:cs="Times New Roman"/>
+                <w:sz w:val="26"/>
+                <w:szCs w:val="26"/>
+              </w:rPr>
+            </w:pPr>
+            <w:r>
+              <w:rPr>
+                <w:rFonts w:ascii="Times New Roman" w:hAnsi="Times New Roman" w:cs="Times New Roman"/>
+                <w:sz w:val="26"/>
+                <w:szCs w:val="26"/>
+              </w:rPr>
+              <w:t>Mô tả</w:t>
+            </w:r>
+          </w:p>
+        </w:tc>
+        <w:tc>
+          <w:tcPr>
+            <w:tcW w:w="6750" w:type="dxa"/>
+          </w:tcPr>
+          <w:p>
+            <w:pPr>
+              <w:numPr>
+                <w:ilvl w:val="0"/>
+                <w:numId w:val="10"/>
+              </w:numPr>
+              <w:spacing w:line="276" w:lineRule="auto"/>
+              <w:ind w:left="783"/>
+              <w:jc w:val="both"/>
+              <w:cnfStyle w:val="000000100000" w:firstRow="0" w:lastRow="0" w:firstColumn="0" w:lastColumn="0" w:oddVBand="0" w:evenVBand="0" w:oddHBand="1" w:evenHBand="0" w:firstRowFirstColumn="0" w:firstRowLastColumn="0" w:lastRowFirstColumn="0" w:lastRowLastColumn="0"/>
+              <w:rPr>
+                <w:rFonts w:ascii="Times New Roman" w:hAnsi="Times New Roman" w:cs="Times New Roman"/>
+                <w:sz w:val="26"/>
+                <w:szCs w:val="26"/>
+              </w:rPr>
+            </w:pPr>
+            <w:r>
+              <w:rPr>
+                <w:rFonts w:ascii="Times New Roman" w:hAnsi="Times New Roman" w:cs="Times New Roman"/>
+                <w:sz w:val="26"/>
+                <w:szCs w:val="26"/>
+              </w:rPr>
+              <w:t>UC bắt đầu khi có quản lý hoặc nhân viên bán hàng muố</w:t>
+            </w:r>
+            <w:r>
+              <w:rPr>
+                <w:rFonts w:ascii="Times New Roman" w:hAnsi="Times New Roman" w:cs="Times New Roman"/>
+                <w:sz w:val="26"/>
+                <w:szCs w:val="26"/>
+              </w:rPr>
+              <w:t>n</w:t>
+            </w:r>
+            <w:r>
+              <w:rPr>
+                <w:rFonts w:ascii="Times New Roman" w:hAnsi="Times New Roman" w:cs="Times New Roman"/>
+                <w:sz w:val="26"/>
+                <w:szCs w:val="26"/>
+              </w:rPr>
+              <w:t xml:space="preserve"> </w:t>
+            </w:r>
+            <w:r>
+              <w:rPr>
+                <w:rFonts w:ascii="Times New Roman" w:hAnsi="Times New Roman" w:cs="Times New Roman"/>
+                <w:sz w:val="26"/>
+                <w:szCs w:val="26"/>
+              </w:rPr>
+              <w:t xml:space="preserve">thống kê </w:t>
+            </w:r>
+            <w:r>
+              <w:rPr>
+                <w:rFonts w:ascii="Times New Roman" w:hAnsi="Times New Roman" w:cs="Times New Roman"/>
+                <w:sz w:val="26"/>
+                <w:szCs w:val="26"/>
+              </w:rPr>
+              <w:t>những bình luận của khách hàng</w:t>
+            </w:r>
+          </w:p>
+          <w:p>
+            <w:pPr>
+              <w:numPr>
+                <w:ilvl w:val="0"/>
+                <w:numId w:val="10"/>
+              </w:numPr>
+              <w:spacing w:line="276" w:lineRule="auto"/>
+              <w:ind w:left="783"/>
+              <w:jc w:val="both"/>
+              <w:cnfStyle w:val="000000100000" w:firstRow="0" w:lastRow="0" w:firstColumn="0" w:lastColumn="0" w:oddVBand="0" w:evenVBand="0" w:oddHBand="1" w:evenHBand="0" w:firstRowFirstColumn="0" w:firstRowLastColumn="0" w:lastRowFirstColumn="0" w:lastRowLastColumn="0"/>
+              <w:rPr>
+                <w:rFonts w:ascii="Times New Roman" w:hAnsi="Times New Roman" w:cs="Times New Roman"/>
+                <w:sz w:val="26"/>
+                <w:szCs w:val="26"/>
+              </w:rPr>
+            </w:pPr>
+            <w:r>
+              <w:rPr>
+                <w:rFonts w:ascii="Times New Roman" w:hAnsi="Times New Roman" w:cs="Times New Roman"/>
+                <w:sz w:val="26"/>
+                <w:szCs w:val="26"/>
+              </w:rPr>
+              <w:t xml:space="preserve">UC nhằm mô tả quá trình </w:t>
+            </w:r>
+            <w:r>
+              <w:rPr>
+                <w:rFonts w:ascii="Times New Roman" w:hAnsi="Times New Roman" w:cs="Times New Roman"/>
+                <w:sz w:val="26"/>
+                <w:szCs w:val="26"/>
+              </w:rPr>
+              <w:t>thống kê những bình luận của khách hàng</w:t>
+            </w:r>
+          </w:p>
+        </w:tc>
+      </w:tr>
+      <w:tr>
+        <w:trPr>
+          <w:trHeight w:val="890"/>
+        </w:trPr>
+        <w:tc>
+          <w:tcPr>
+            <w:cnfStyle w:val="001000000000" w:firstRow="0" w:lastRow="0" w:firstColumn="1" w:lastColumn="0" w:oddVBand="0" w:evenVBand="0" w:oddHBand="0" w:evenHBand="0" w:firstRowFirstColumn="0" w:firstRowLastColumn="0" w:lastRowFirstColumn="0" w:lastRowLastColumn="0"/>
+            <w:tcW w:w="2605" w:type="dxa"/>
+          </w:tcPr>
+          <w:p>
+            <w:pPr>
+              <w:spacing w:line="276" w:lineRule="auto"/>
+              <w:jc w:val="both"/>
+              <w:rPr>
+                <w:rFonts w:ascii="Times New Roman" w:hAnsi="Times New Roman" w:cs="Times New Roman"/>
+                <w:sz w:val="26"/>
+                <w:szCs w:val="26"/>
+              </w:rPr>
+            </w:pPr>
+            <w:r>
+              <w:rPr>
+                <w:rFonts w:ascii="Times New Roman" w:hAnsi="Times New Roman" w:cs="Times New Roman"/>
+                <w:sz w:val="26"/>
+                <w:szCs w:val="26"/>
+              </w:rPr>
+              <w:t>Dòng cơ bản</w:t>
+            </w:r>
+          </w:p>
+        </w:tc>
+        <w:tc>
+          <w:tcPr>
+            <w:tcW w:w="6750" w:type="dxa"/>
+          </w:tcPr>
+          <w:p>
+            <w:pPr>
+              <w:pStyle w:val="ListParagraph"/>
+              <w:numPr>
+                <w:ilvl w:val="0"/>
+                <w:numId w:val="12"/>
+              </w:numPr>
+              <w:spacing w:line="276" w:lineRule="auto"/>
+              <w:ind w:left="783"/>
+              <w:jc w:val="both"/>
+              <w:cnfStyle w:val="000000000000" w:firstRow="0" w:lastRow="0" w:firstColumn="0" w:lastColumn="0" w:oddVBand="0" w:evenVBand="0" w:oddHBand="0" w:evenHBand="0" w:firstRowFirstColumn="0" w:firstRowLastColumn="0" w:lastRowFirstColumn="0" w:lastRowLastColumn="0"/>
+              <w:rPr>
+                <w:rFonts w:ascii="Times New Roman" w:hAnsi="Times New Roman" w:cs="Times New Roman"/>
+                <w:sz w:val="26"/>
+                <w:szCs w:val="26"/>
+              </w:rPr>
+            </w:pPr>
+            <w:r>
+              <w:rPr>
+                <w:rFonts w:ascii="Times New Roman" w:hAnsi="Times New Roman" w:cs="Times New Roman"/>
+                <w:sz w:val="26"/>
+                <w:szCs w:val="26"/>
+              </w:rPr>
+              <w:t>Nhân viên bán hàng mở lại sổ sách lưu lại những bình luận đã phân loại của công ty</w:t>
+            </w:r>
+          </w:p>
+          <w:p>
+            <w:pPr>
+              <w:pStyle w:val="ListParagraph"/>
+              <w:numPr>
+                <w:ilvl w:val="0"/>
+                <w:numId w:val="12"/>
+              </w:numPr>
+              <w:spacing w:line="276" w:lineRule="auto"/>
+              <w:ind w:left="783"/>
+              <w:jc w:val="both"/>
+              <w:cnfStyle w:val="000000000000" w:firstRow="0" w:lastRow="0" w:firstColumn="0" w:lastColumn="0" w:oddVBand="0" w:evenVBand="0" w:oddHBand="0" w:evenHBand="0" w:firstRowFirstColumn="0" w:firstRowLastColumn="0" w:lastRowFirstColumn="0" w:lastRowLastColumn="0"/>
+              <w:rPr>
+                <w:rFonts w:ascii="Times New Roman" w:hAnsi="Times New Roman" w:cs="Times New Roman"/>
+                <w:sz w:val="26"/>
+                <w:szCs w:val="26"/>
+              </w:rPr>
+            </w:pPr>
+            <w:r>
+              <w:rPr>
+                <w:rFonts w:ascii="Times New Roman" w:hAnsi="Times New Roman" w:cs="Times New Roman"/>
+                <w:sz w:val="26"/>
+                <w:szCs w:val="26"/>
+              </w:rPr>
+              <w:t>Nhân viên bán hàng kiểm tra xem có bình luận mới đã được phân loại chưa</w:t>
+            </w:r>
+          </w:p>
+          <w:p>
+            <w:pPr>
+              <w:numPr>
+                <w:ilvl w:val="0"/>
+                <w:numId w:val="12"/>
+              </w:numPr>
+              <w:spacing w:line="276" w:lineRule="auto"/>
+              <w:ind w:left="783"/>
+              <w:jc w:val="both"/>
+              <w:cnfStyle w:val="000000000000" w:firstRow="0" w:lastRow="0" w:firstColumn="0" w:lastColumn="0" w:oddVBand="0" w:evenVBand="0" w:oddHBand="0" w:evenHBand="0" w:firstRowFirstColumn="0" w:firstRowLastColumn="0" w:lastRowFirstColumn="0" w:lastRowLastColumn="0"/>
+              <w:rPr>
+                <w:rFonts w:ascii="Times New Roman" w:hAnsi="Times New Roman" w:cs="Times New Roman"/>
+                <w:sz w:val="26"/>
+                <w:szCs w:val="26"/>
+              </w:rPr>
+            </w:pPr>
+            <w:r>
+              <w:rPr>
+                <w:rFonts w:ascii="Times New Roman" w:hAnsi="Times New Roman" w:cs="Times New Roman"/>
+                <w:sz w:val="26"/>
+                <w:szCs w:val="26"/>
+              </w:rPr>
+              <w:t>Nhân viên bán hàng tiến hành đếm số lượng bình luận tốt và bình luận xấu của công ty trong một khoảng thời gian</w:t>
+            </w:r>
+          </w:p>
+          <w:p>
+            <w:pPr>
+              <w:numPr>
+                <w:ilvl w:val="0"/>
+                <w:numId w:val="12"/>
+              </w:numPr>
+              <w:spacing w:line="276" w:lineRule="auto"/>
+              <w:ind w:left="783"/>
+              <w:jc w:val="both"/>
+              <w:cnfStyle w:val="000000000000" w:firstRow="0" w:lastRow="0" w:firstColumn="0" w:lastColumn="0" w:oddVBand="0" w:evenVBand="0" w:oddHBand="0" w:evenHBand="0" w:firstRowFirstColumn="0" w:firstRowLastColumn="0" w:lastRowFirstColumn="0" w:lastRowLastColumn="0"/>
+              <w:rPr>
+                <w:rFonts w:ascii="Times New Roman" w:hAnsi="Times New Roman" w:cs="Times New Roman"/>
+                <w:sz w:val="26"/>
+                <w:szCs w:val="26"/>
+              </w:rPr>
+            </w:pPr>
+            <w:r>
+              <w:rPr>
+                <w:rFonts w:ascii="Times New Roman" w:hAnsi="Times New Roman" w:cs="Times New Roman"/>
+                <w:sz w:val="26"/>
+                <w:szCs w:val="26"/>
+              </w:rPr>
+              <w:lastRenderedPageBreak/>
+              <w:t>Nhân viên bán hàng thực hiện tính toán và ghi lại những tính toán đó vào trong bảng thống kê</w:t>
+            </w:r>
+          </w:p>
+          <w:p>
+            <w:pPr>
+              <w:numPr>
+                <w:ilvl w:val="0"/>
+                <w:numId w:val="12"/>
+              </w:numPr>
+              <w:spacing w:line="276" w:lineRule="auto"/>
+              <w:ind w:left="783"/>
+              <w:jc w:val="both"/>
+              <w:cnfStyle w:val="000000000000" w:firstRow="0" w:lastRow="0" w:firstColumn="0" w:lastColumn="0" w:oddVBand="0" w:evenVBand="0" w:oddHBand="0" w:evenHBand="0" w:firstRowFirstColumn="0" w:firstRowLastColumn="0" w:lastRowFirstColumn="0" w:lastRowLastColumn="0"/>
+              <w:rPr>
+                <w:rFonts w:ascii="Times New Roman" w:hAnsi="Times New Roman" w:cs="Times New Roman"/>
+                <w:sz w:val="26"/>
+                <w:szCs w:val="26"/>
+              </w:rPr>
+            </w:pPr>
+            <w:r>
+              <w:rPr>
+                <w:rFonts w:ascii="Times New Roman" w:hAnsi="Times New Roman" w:cs="Times New Roman"/>
+                <w:sz w:val="26"/>
+                <w:szCs w:val="26"/>
+              </w:rPr>
+              <w:t>Nhân viên bán hàng vẽ hoặc cập nhật lại biểu đồ thống kê</w:t>
+            </w:r>
+          </w:p>
+          <w:p>
+            <w:pPr>
+              <w:numPr>
+                <w:ilvl w:val="0"/>
+                <w:numId w:val="12"/>
+              </w:numPr>
+              <w:spacing w:line="276" w:lineRule="auto"/>
+              <w:ind w:left="783"/>
+              <w:jc w:val="both"/>
+              <w:cnfStyle w:val="000000000000" w:firstRow="0" w:lastRow="0" w:firstColumn="0" w:lastColumn="0" w:oddVBand="0" w:evenVBand="0" w:oddHBand="0" w:evenHBand="0" w:firstRowFirstColumn="0" w:firstRowLastColumn="0" w:lastRowFirstColumn="0" w:lastRowLastColumn="0"/>
+              <w:rPr>
+                <w:rFonts w:ascii="Times New Roman" w:hAnsi="Times New Roman" w:cs="Times New Roman"/>
+                <w:sz w:val="26"/>
+                <w:szCs w:val="26"/>
+              </w:rPr>
+            </w:pPr>
+            <w:r>
+              <w:rPr>
+                <w:rFonts w:ascii="Times New Roman" w:hAnsi="Times New Roman" w:cs="Times New Roman"/>
+                <w:sz w:val="26"/>
+                <w:szCs w:val="26"/>
+              </w:rPr>
+              <w:t>Nhân viên bán hàng tiến hành kiểm tra lại số liệu và biểu đồ đã thống kê</w:t>
+            </w:r>
+          </w:p>
+          <w:p>
+            <w:pPr>
+              <w:numPr>
+                <w:ilvl w:val="0"/>
+                <w:numId w:val="12"/>
+              </w:numPr>
+              <w:spacing w:line="276" w:lineRule="auto"/>
+              <w:ind w:left="783"/>
+              <w:jc w:val="both"/>
+              <w:cnfStyle w:val="000000000000" w:firstRow="0" w:lastRow="0" w:firstColumn="0" w:lastColumn="0" w:oddVBand="0" w:evenVBand="0" w:oddHBand="0" w:evenHBand="0" w:firstRowFirstColumn="0" w:firstRowLastColumn="0" w:lastRowFirstColumn="0" w:lastRowLastColumn="0"/>
+              <w:rPr>
+                <w:rFonts w:ascii="Times New Roman" w:hAnsi="Times New Roman" w:cs="Times New Roman"/>
+                <w:sz w:val="26"/>
+                <w:szCs w:val="26"/>
+              </w:rPr>
+            </w:pPr>
+            <w:r>
+              <w:rPr>
+                <w:rFonts w:ascii="Times New Roman" w:hAnsi="Times New Roman" w:cs="Times New Roman"/>
+                <w:sz w:val="26"/>
+                <w:szCs w:val="26"/>
+              </w:rPr>
+              <w:t>Nhân viên bán hàng thực hiện lưu lại những thay đổi trong sổ sách</w:t>
+            </w:r>
+          </w:p>
+          <w:p>
+            <w:pPr>
+              <w:numPr>
+                <w:ilvl w:val="0"/>
+                <w:numId w:val="12"/>
+              </w:numPr>
+              <w:spacing w:line="276" w:lineRule="auto"/>
+              <w:ind w:left="783"/>
+              <w:jc w:val="both"/>
+              <w:cnfStyle w:val="000000000000" w:firstRow="0" w:lastRow="0" w:firstColumn="0" w:lastColumn="0" w:oddVBand="0" w:evenVBand="0" w:oddHBand="0" w:evenHBand="0" w:firstRowFirstColumn="0" w:firstRowLastColumn="0" w:lastRowFirstColumn="0" w:lastRowLastColumn="0"/>
+              <w:rPr>
+                <w:rFonts w:ascii="Times New Roman" w:hAnsi="Times New Roman" w:cs="Times New Roman"/>
+                <w:sz w:val="26"/>
+                <w:szCs w:val="26"/>
+              </w:rPr>
+            </w:pPr>
+            <w:r>
+              <w:rPr>
+                <w:rFonts w:ascii="Times New Roman" w:hAnsi="Times New Roman" w:cs="Times New Roman"/>
+                <w:sz w:val="26"/>
+                <w:szCs w:val="26"/>
+              </w:rPr>
+              <w:t>Nhân viên bán hàng đóng sổ sách</w:t>
+            </w:r>
+          </w:p>
+        </w:tc>
+      </w:tr>
+      <w:tr>
+        <w:trPr>
+          <w:cnfStyle w:val="000000100000" w:firstRow="0" w:lastRow="0" w:firstColumn="0" w:lastColumn="0" w:oddVBand="0" w:evenVBand="0" w:oddHBand="1" w:evenHBand="0" w:firstRowFirstColumn="0" w:firstRowLastColumn="0" w:lastRowFirstColumn="0" w:lastRowLastColumn="0"/>
+        </w:trPr>
+        <w:tc>
+          <w:tcPr>
+            <w:cnfStyle w:val="001000000000" w:firstRow="0" w:lastRow="0" w:firstColumn="1" w:lastColumn="0" w:oddVBand="0" w:evenVBand="0" w:oddHBand="0" w:evenHBand="0" w:firstRowFirstColumn="0" w:firstRowLastColumn="0" w:lastRowFirstColumn="0" w:lastRowLastColumn="0"/>
+            <w:tcW w:w="2605" w:type="dxa"/>
+          </w:tcPr>
+          <w:p>
+            <w:pPr>
+              <w:spacing w:line="276" w:lineRule="auto"/>
+              <w:rPr>
+                <w:rFonts w:ascii="Times New Roman" w:hAnsi="Times New Roman" w:cs="Times New Roman"/>
+                <w:sz w:val="26"/>
+                <w:szCs w:val="26"/>
+              </w:rPr>
+            </w:pPr>
+            <w:r>
+              <w:rPr>
+                <w:rFonts w:ascii="Times New Roman" w:hAnsi="Times New Roman" w:cs="Times New Roman"/>
+                <w:sz w:val="26"/>
+                <w:szCs w:val="26"/>
+              </w:rPr>
+              <w:lastRenderedPageBreak/>
+              <w:t>Dòng sự kiện thay thế.</w:t>
+            </w:r>
+          </w:p>
+        </w:tc>
+        <w:tc>
+          <w:tcPr>
+            <w:tcW w:w="6750" w:type="dxa"/>
+          </w:tcPr>
+          <w:p>
+            <w:pPr>
+              <w:pStyle w:val="ListParagraph"/>
+              <w:keepNext/>
+              <w:numPr>
+                <w:ilvl w:val="0"/>
+                <w:numId w:val="10"/>
+              </w:numPr>
+              <w:spacing w:line="276" w:lineRule="auto"/>
+              <w:jc w:val="both"/>
+              <w:cnfStyle w:val="000000100000" w:firstRow="0" w:lastRow="0" w:firstColumn="0" w:lastColumn="0" w:oddVBand="0" w:evenVBand="0" w:oddHBand="1" w:evenHBand="0" w:firstRowFirstColumn="0" w:firstRowLastColumn="0" w:lastRowFirstColumn="0" w:lastRowLastColumn="0"/>
+              <w:rPr>
+                <w:rFonts w:ascii="Times New Roman" w:hAnsi="Times New Roman" w:cs="Times New Roman"/>
+                <w:sz w:val="26"/>
+                <w:szCs w:val="26"/>
+              </w:rPr>
+            </w:pPr>
+            <w:r>
+              <w:rPr>
+                <w:rFonts w:ascii="Times New Roman" w:hAnsi="Times New Roman" w:cs="Times New Roman"/>
+                <w:sz w:val="26"/>
+                <w:szCs w:val="26"/>
+              </w:rPr>
+              <w:t>A3: Tại bước 2, nếu như không có bình luận nào mới, thì tiến tới bước 8</w:t>
+            </w:r>
+          </w:p>
+          <w:p>
+            <w:pPr>
+              <w:pStyle w:val="ListParagraph"/>
+              <w:keepNext/>
+              <w:numPr>
+                <w:ilvl w:val="0"/>
+                <w:numId w:val="10"/>
+              </w:numPr>
+              <w:spacing w:line="276" w:lineRule="auto"/>
+              <w:jc w:val="both"/>
+              <w:cnfStyle w:val="000000100000" w:firstRow="0" w:lastRow="0" w:firstColumn="0" w:lastColumn="0" w:oddVBand="0" w:evenVBand="0" w:oddHBand="1" w:evenHBand="0" w:firstRowFirstColumn="0" w:firstRowLastColumn="0" w:lastRowFirstColumn="0" w:lastRowLastColumn="0"/>
+              <w:rPr>
+                <w:rFonts w:ascii="Times New Roman" w:hAnsi="Times New Roman" w:cs="Times New Roman"/>
+                <w:sz w:val="26"/>
+                <w:szCs w:val="26"/>
+              </w:rPr>
+            </w:pPr>
+            <w:r>
+              <w:rPr>
+                <w:rFonts w:ascii="Times New Roman" w:hAnsi="Times New Roman" w:cs="Times New Roman"/>
+                <w:sz w:val="26"/>
+                <w:szCs w:val="26"/>
+              </w:rPr>
+              <w:t>A4: Tại bước 7 nếu như quá trình kiểm tra thấy có sai sót, nhân viên bán hàng tiến hành chỉnh sửa lại sau đó mới qua bước 8</w:t>
+            </w:r>
+          </w:p>
+        </w:tc>
+      </w:tr>
+    </w:tbl>
+    <w:p>
+      <w:pPr>
+        <w:rPr>
+          <w:rFonts w:ascii="Times New Roman" w:hAnsi="Times New Roman" w:cs="Times New Roman"/>
+          <w:sz w:val="24"/>
+          <w:szCs w:val="24"/>
+          <w:lang w:val="vi-VN"/>
+          <w14:textOutline w14:w="0" w14:cap="flat" w14:cmpd="sng" w14:algn="ctr">
+            <w14:noFill/>
+            <w14:prstDash w14:val="solid"/>
+            <w14:round/>
+          </w14:textOutline>
+        </w:rPr>
+      </w:pPr>
+    </w:p>
+    <w:tbl>
+      <w:tblPr>
+        <w:tblStyle w:val="GridTable4-Accent5"/>
+        <w:tblW w:w="9355" w:type="dxa"/>
+        <w:tblLook w:val="04A0" w:firstRow="1" w:lastRow="0" w:firstColumn="1" w:lastColumn="0" w:noHBand="0" w:noVBand="1"/>
+      </w:tblPr>
+      <w:tblGrid>
+        <w:gridCol w:w="2605"/>
+        <w:gridCol w:w="6750"/>
+      </w:tblGrid>
+      <w:tr>
+        <w:trPr>
+          <w:cnfStyle w:val="100000000000" w:firstRow="1" w:lastRow="0" w:firstColumn="0" w:lastColumn="0" w:oddVBand="0" w:evenVBand="0" w:oddHBand="0" w:evenHBand="0" w:firstRowFirstColumn="0" w:firstRowLastColumn="0" w:lastRowFirstColumn="0" w:lastRowLastColumn="0"/>
+        </w:trPr>
+        <w:tc>
+          <w:tcPr>
+            <w:cnfStyle w:val="001000000000" w:firstRow="0" w:lastRow="0" w:firstColumn="1" w:lastColumn="0" w:oddVBand="0" w:evenVBand="0" w:oddHBand="0" w:evenHBand="0" w:firstRowFirstColumn="0" w:firstRowLastColumn="0" w:lastRowFirstColumn="0" w:lastRowLastColumn="0"/>
+            <w:tcW w:w="2605" w:type="dxa"/>
+          </w:tcPr>
+          <w:p>
+            <w:pPr>
+              <w:spacing w:line="276" w:lineRule="auto"/>
+              <w:jc w:val="both"/>
+              <w:rPr>
+                <w:rFonts w:ascii="Times New Roman" w:hAnsi="Times New Roman" w:cs="Times New Roman"/>
+                <w:sz w:val="26"/>
+                <w:szCs w:val="26"/>
+              </w:rPr>
+            </w:pPr>
+            <w:r>
+              <w:rPr>
+                <w:rFonts w:ascii="Times New Roman" w:hAnsi="Times New Roman" w:cs="Times New Roman"/>
+                <w:sz w:val="26"/>
+                <w:szCs w:val="26"/>
+              </w:rPr>
+              <w:t>Tên use case</w:t>
+            </w:r>
+          </w:p>
+        </w:tc>
+        <w:tc>
+          <w:tcPr>
+            <w:tcW w:w="6750" w:type="dxa"/>
+          </w:tcPr>
+          <w:p>
+            <w:pPr>
+              <w:spacing w:line="276" w:lineRule="auto"/>
+              <w:jc w:val="both"/>
+              <w:cnfStyle w:val="100000000000" w:firstRow="1" w:lastRow="0" w:firstColumn="0" w:lastColumn="0" w:oddVBand="0" w:evenVBand="0" w:oddHBand="0" w:evenHBand="0" w:firstRowFirstColumn="0" w:firstRowLastColumn="0" w:lastRowFirstColumn="0" w:lastRowLastColumn="0"/>
+              <w:rPr>
+                <w:rFonts w:ascii="Times New Roman" w:hAnsi="Times New Roman" w:cs="Times New Roman"/>
+                <w:sz w:val="26"/>
+                <w:szCs w:val="26"/>
+              </w:rPr>
+            </w:pPr>
+            <w:r>
+              <w:rPr>
+                <w:rFonts w:ascii="Times New Roman" w:hAnsi="Times New Roman" w:cs="Times New Roman"/>
+                <w:sz w:val="26"/>
+                <w:szCs w:val="26"/>
+              </w:rPr>
+              <w:t>Kiểm tra bình luận đã phân loại và thống kê</w:t>
+            </w:r>
+          </w:p>
+        </w:tc>
+      </w:tr>
+      <w:tr>
+        <w:trPr>
+          <w:cnfStyle w:val="000000100000" w:firstRow="0" w:lastRow="0" w:firstColumn="0" w:lastColumn="0" w:oddVBand="0" w:evenVBand="0" w:oddHBand="1" w:evenHBand="0" w:firstRowFirstColumn="0" w:firstRowLastColumn="0" w:lastRowFirstColumn="0" w:lastRowLastColumn="0"/>
+        </w:trPr>
+        <w:tc>
+          <w:tcPr>
+            <w:cnfStyle w:val="001000000000" w:firstRow="0" w:lastRow="0" w:firstColumn="1" w:lastColumn="0" w:oddVBand="0" w:evenVBand="0" w:oddHBand="0" w:evenHBand="0" w:firstRowFirstColumn="0" w:firstRowLastColumn="0" w:lastRowFirstColumn="0" w:lastRowLastColumn="0"/>
+            <w:tcW w:w="2605" w:type="dxa"/>
+          </w:tcPr>
+          <w:p>
+            <w:pPr>
+              <w:spacing w:line="276" w:lineRule="auto"/>
+              <w:jc w:val="both"/>
+              <w:rPr>
+                <w:rFonts w:ascii="Times New Roman" w:hAnsi="Times New Roman" w:cs="Times New Roman"/>
+                <w:sz w:val="26"/>
+                <w:szCs w:val="26"/>
+              </w:rPr>
+            </w:pPr>
+            <w:r>
+              <w:rPr>
+                <w:rFonts w:ascii="Times New Roman" w:hAnsi="Times New Roman" w:cs="Times New Roman"/>
+                <w:sz w:val="26"/>
+                <w:szCs w:val="26"/>
+              </w:rPr>
+              <w:t>Giới thiệu:</w:t>
+            </w:r>
+          </w:p>
+        </w:tc>
+        <w:tc>
+          <w:tcPr>
+            <w:tcW w:w="6750" w:type="dxa"/>
+          </w:tcPr>
+          <w:p>
+            <w:pPr>
+              <w:pStyle w:val="ListParagraph"/>
+              <w:numPr>
+                <w:ilvl w:val="0"/>
+                <w:numId w:val="13"/>
+              </w:numPr>
+              <w:spacing w:line="276" w:lineRule="auto"/>
+              <w:ind w:left="794"/>
+              <w:jc w:val="both"/>
+              <w:cnfStyle w:val="000000100000" w:firstRow="0" w:lastRow="0" w:firstColumn="0" w:lastColumn="0" w:oddVBand="0" w:evenVBand="0" w:oddHBand="1" w:evenHBand="0" w:firstRowFirstColumn="0" w:firstRowLastColumn="0" w:lastRowFirstColumn="0" w:lastRowLastColumn="0"/>
+              <w:rPr>
+                <w:rFonts w:ascii="Times New Roman" w:hAnsi="Times New Roman" w:cs="Times New Roman"/>
+                <w:sz w:val="26"/>
+                <w:szCs w:val="26"/>
+              </w:rPr>
+            </w:pPr>
+            <w:r>
+              <w:rPr>
+                <w:rFonts w:ascii="Times New Roman" w:hAnsi="Times New Roman" w:cs="Times New Roman"/>
+                <w:sz w:val="26"/>
+                <w:szCs w:val="26"/>
+              </w:rPr>
+              <w:t xml:space="preserve">UC bắt đầu khi nhân viên </w:t>
+            </w:r>
+            <w:r>
+              <w:rPr>
+                <w:rFonts w:ascii="Times New Roman" w:hAnsi="Times New Roman" w:cs="Times New Roman"/>
+                <w:sz w:val="26"/>
+                <w:szCs w:val="26"/>
+              </w:rPr>
+              <w:t>quản lý muốn kiểm tra lại kết quả phân loại và thống kê của nhân viên bán hàng</w:t>
+            </w:r>
+          </w:p>
+          <w:p>
+            <w:pPr>
+              <w:pStyle w:val="ListParagraph"/>
+              <w:numPr>
+                <w:ilvl w:val="0"/>
+                <w:numId w:val="13"/>
+              </w:numPr>
+              <w:spacing w:line="276" w:lineRule="auto"/>
+              <w:ind w:left="794"/>
+              <w:jc w:val="both"/>
+              <w:cnfStyle w:val="000000100000" w:firstRow="0" w:lastRow="0" w:firstColumn="0" w:lastColumn="0" w:oddVBand="0" w:evenVBand="0" w:oddHBand="1" w:evenHBand="0" w:firstRowFirstColumn="0" w:firstRowLastColumn="0" w:lastRowFirstColumn="0" w:lastRowLastColumn="0"/>
+              <w:rPr>
+                <w:rFonts w:ascii="Times New Roman" w:hAnsi="Times New Roman" w:cs="Times New Roman"/>
+                <w:sz w:val="26"/>
+                <w:szCs w:val="26"/>
+              </w:rPr>
+            </w:pPr>
+            <w:r>
+              <w:rPr>
+                <w:rFonts w:ascii="Times New Roman" w:hAnsi="Times New Roman" w:cs="Times New Roman"/>
+                <w:sz w:val="26"/>
+                <w:szCs w:val="26"/>
+              </w:rPr>
+              <w:t>UC dùng để mô tả lại quá trình kiểm tra lại kết quả bình luận đã phân loại và thống kê</w:t>
+            </w:r>
+          </w:p>
+        </w:tc>
+      </w:tr>
+      <w:tr>
+        <w:trPr>
+          <w:trHeight w:val="890"/>
+        </w:trPr>
+        <w:tc>
+          <w:tcPr>
+            <w:cnfStyle w:val="001000000000" w:firstRow="0" w:lastRow="0" w:firstColumn="1" w:lastColumn="0" w:oddVBand="0" w:evenVBand="0" w:oddHBand="0" w:evenHBand="0" w:firstRowFirstColumn="0" w:firstRowLastColumn="0" w:lastRowFirstColumn="0" w:lastRowLastColumn="0"/>
+            <w:tcW w:w="2605" w:type="dxa"/>
+          </w:tcPr>
+          <w:p>
+            <w:pPr>
+              <w:spacing w:line="276" w:lineRule="auto"/>
+              <w:rPr>
+                <w:rFonts w:ascii="Times New Roman" w:hAnsi="Times New Roman" w:cs="Times New Roman"/>
+                <w:sz w:val="26"/>
+                <w:szCs w:val="26"/>
+              </w:rPr>
+            </w:pPr>
+            <w:r>
+              <w:rPr>
+                <w:rFonts w:ascii="Times New Roman" w:hAnsi="Times New Roman" w:cs="Times New Roman"/>
+                <w:sz w:val="26"/>
+                <w:szCs w:val="26"/>
+              </w:rPr>
+              <w:t>Dòng sự kiện cơ bản.</w:t>
+            </w:r>
+          </w:p>
+        </w:tc>
+        <w:tc>
+          <w:tcPr>
+            <w:tcW w:w="6750" w:type="dxa"/>
+          </w:tcPr>
+          <w:p>
+            <w:pPr>
+              <w:pStyle w:val="ListParagraph"/>
+              <w:numPr>
+                <w:ilvl w:val="0"/>
+                <w:numId w:val="14"/>
+              </w:numPr>
+              <w:spacing w:line="276" w:lineRule="auto"/>
+              <w:ind w:left="794"/>
+              <w:jc w:val="both"/>
+              <w:cnfStyle w:val="000000000000" w:firstRow="0" w:lastRow="0" w:firstColumn="0" w:lastColumn="0" w:oddVBand="0" w:evenVBand="0" w:oddHBand="0" w:evenHBand="0" w:firstRowFirstColumn="0" w:firstRowLastColumn="0" w:lastRowFirstColumn="0" w:lastRowLastColumn="0"/>
+              <w:rPr>
+                <w:rFonts w:ascii="Times New Roman" w:hAnsi="Times New Roman" w:cs="Times New Roman"/>
+                <w:sz w:val="26"/>
+                <w:szCs w:val="26"/>
+              </w:rPr>
+            </w:pPr>
+            <w:r>
+              <w:rPr>
+                <w:rFonts w:ascii="Times New Roman" w:hAnsi="Times New Roman" w:cs="Times New Roman"/>
+                <w:sz w:val="26"/>
+                <w:szCs w:val="26"/>
+              </w:rPr>
+              <w:t>Nhân viên quản lý mở lại sổ sách về những bình luận đã phân loại và thống kê của công ty</w:t>
+            </w:r>
+          </w:p>
+          <w:p>
+            <w:pPr>
+              <w:numPr>
+                <w:ilvl w:val="0"/>
+                <w:numId w:val="14"/>
+              </w:numPr>
+              <w:spacing w:line="276" w:lineRule="auto"/>
+              <w:ind w:left="794"/>
+              <w:jc w:val="both"/>
+              <w:cnfStyle w:val="000000000000" w:firstRow="0" w:lastRow="0" w:firstColumn="0" w:lastColumn="0" w:oddVBand="0" w:evenVBand="0" w:oddHBand="0" w:evenHBand="0" w:firstRowFirstColumn="0" w:firstRowLastColumn="0" w:lastRowFirstColumn="0" w:lastRowLastColumn="0"/>
+              <w:rPr>
+                <w:rFonts w:ascii="Times New Roman" w:hAnsi="Times New Roman" w:cs="Times New Roman"/>
+                <w:sz w:val="26"/>
+                <w:szCs w:val="26"/>
+              </w:rPr>
+            </w:pPr>
+            <w:r>
+              <w:rPr>
+                <w:rFonts w:ascii="Times New Roman" w:hAnsi="Times New Roman" w:cs="Times New Roman"/>
+                <w:sz w:val="26"/>
+                <w:szCs w:val="26"/>
+              </w:rPr>
+              <w:t>Nhân viên quản lý tiến hành xem xét từng bình luận của khách hàng</w:t>
+            </w:r>
+          </w:p>
+          <w:p>
+            <w:pPr>
+              <w:pStyle w:val="ListParagraph"/>
+              <w:numPr>
+                <w:ilvl w:val="0"/>
+                <w:numId w:val="14"/>
+              </w:numPr>
+              <w:spacing w:line="276" w:lineRule="auto"/>
+              <w:ind w:left="794"/>
+              <w:jc w:val="both"/>
+              <w:cnfStyle w:val="000000000000" w:firstRow="0" w:lastRow="0" w:firstColumn="0" w:lastColumn="0" w:oddVBand="0" w:evenVBand="0" w:oddHBand="0" w:evenHBand="0" w:firstRowFirstColumn="0" w:firstRowLastColumn="0" w:lastRowFirstColumn="0" w:lastRowLastColumn="0"/>
+              <w:rPr>
+                <w:rFonts w:ascii="Times New Roman" w:hAnsi="Times New Roman" w:cs="Times New Roman"/>
+                <w:sz w:val="26"/>
+                <w:szCs w:val="26"/>
+              </w:rPr>
+            </w:pPr>
+            <w:r>
+              <w:rPr>
+                <w:rFonts w:ascii="Times New Roman" w:hAnsi="Times New Roman" w:cs="Times New Roman"/>
+                <w:sz w:val="26"/>
+                <w:szCs w:val="26"/>
+              </w:rPr>
+              <w:t>Nhân viên quản lý đóng sổ sách</w:t>
+            </w:r>
+          </w:p>
+        </w:tc>
+      </w:tr>
+      <w:tr>
+        <w:trPr>
+          <w:cnfStyle w:val="000000100000" w:firstRow="0" w:lastRow="0" w:firstColumn="0" w:lastColumn="0" w:oddVBand="0" w:evenVBand="0" w:oddHBand="1" w:evenHBand="0" w:firstRowFirstColumn="0" w:firstRowLastColumn="0" w:lastRowFirstColumn="0" w:lastRowLastColumn="0"/>
+        </w:trPr>
+        <w:tc>
+          <w:tcPr>
+            <w:cnfStyle w:val="001000000000" w:firstRow="0" w:lastRow="0" w:firstColumn="1" w:lastColumn="0" w:oddVBand="0" w:evenVBand="0" w:oddHBand="0" w:evenHBand="0" w:firstRowFirstColumn="0" w:firstRowLastColumn="0" w:lastRowFirstColumn="0" w:lastRowLastColumn="0"/>
+            <w:tcW w:w="2605" w:type="dxa"/>
+          </w:tcPr>
+          <w:p>
+            <w:pPr>
+              <w:spacing w:line="276" w:lineRule="auto"/>
+              <w:rPr>
+                <w:rFonts w:ascii="Times New Roman" w:hAnsi="Times New Roman" w:cs="Times New Roman"/>
+                <w:sz w:val="26"/>
+                <w:szCs w:val="26"/>
+              </w:rPr>
+            </w:pPr>
+            <w:r>
+              <w:rPr>
+                <w:rFonts w:ascii="Times New Roman" w:hAnsi="Times New Roman" w:cs="Times New Roman"/>
+                <w:sz w:val="26"/>
+                <w:szCs w:val="26"/>
+              </w:rPr>
+              <w:t>Dòng sự kiện thay thế.</w:t>
+            </w:r>
+          </w:p>
+        </w:tc>
+        <w:tc>
+          <w:tcPr>
+            <w:tcW w:w="6750" w:type="dxa"/>
+          </w:tcPr>
+          <w:p>
+            <w:pPr>
+              <w:pStyle w:val="ListParagraph"/>
+              <w:numPr>
+                <w:ilvl w:val="0"/>
+                <w:numId w:val="10"/>
+              </w:numPr>
+              <w:spacing w:line="276" w:lineRule="auto"/>
+              <w:ind w:left="794"/>
+              <w:jc w:val="both"/>
+              <w:cnfStyle w:val="000000100000" w:firstRow="0" w:lastRow="0" w:firstColumn="0" w:lastColumn="0" w:oddVBand="0" w:evenVBand="0" w:oddHBand="1" w:evenHBand="0" w:firstRowFirstColumn="0" w:firstRowLastColumn="0" w:lastRowFirstColumn="0" w:lastRowLastColumn="0"/>
+              <w:rPr>
+                <w:rFonts w:ascii="Times New Roman" w:hAnsi="Times New Roman" w:cs="Times New Roman"/>
+                <w:sz w:val="26"/>
+                <w:szCs w:val="26"/>
+              </w:rPr>
+            </w:pPr>
+            <w:r>
+              <w:rPr>
+                <w:rFonts w:ascii="Times New Roman" w:hAnsi="Times New Roman" w:cs="Times New Roman"/>
+                <w:sz w:val="26"/>
+                <w:szCs w:val="26"/>
+              </w:rPr>
+              <w:t>A5</w:t>
+            </w:r>
+            <w:r>
+              <w:rPr>
+                <w:rFonts w:ascii="Times New Roman" w:hAnsi="Times New Roman" w:cs="Times New Roman"/>
+                <w:sz w:val="26"/>
+                <w:szCs w:val="26"/>
+              </w:rPr>
+              <w:t xml:space="preserve">: Tại bước </w:t>
+            </w:r>
+            <w:r>
+              <w:rPr>
+                <w:rFonts w:ascii="Times New Roman" w:hAnsi="Times New Roman" w:cs="Times New Roman"/>
+                <w:sz w:val="26"/>
+                <w:szCs w:val="26"/>
+              </w:rPr>
+              <w:t xml:space="preserve">2, nếu như đang xem xét bình luận tốt thì có thể gọi tới nghiệp vụ </w:t>
+            </w:r>
+            <w:r>
+              <w:rPr>
+                <w:rFonts w:ascii="Times New Roman" w:hAnsi="Times New Roman" w:cs="Times New Roman"/>
+                <w:b/>
+                <w:i/>
+                <w:sz w:val="26"/>
+                <w:szCs w:val="26"/>
+              </w:rPr>
+              <w:t>Cộng điểm cho khách hàng có bình luận tốt</w:t>
+            </w:r>
+          </w:p>
+          <w:p>
+            <w:pPr>
+              <w:pStyle w:val="ListParagraph"/>
+              <w:numPr>
+                <w:ilvl w:val="0"/>
+                <w:numId w:val="10"/>
+              </w:numPr>
+              <w:spacing w:line="276" w:lineRule="auto"/>
+              <w:ind w:left="794"/>
+              <w:jc w:val="both"/>
+              <w:cnfStyle w:val="000000100000" w:firstRow="0" w:lastRow="0" w:firstColumn="0" w:lastColumn="0" w:oddVBand="0" w:evenVBand="0" w:oddHBand="1" w:evenHBand="0" w:firstRowFirstColumn="0" w:firstRowLastColumn="0" w:lastRowFirstColumn="0" w:lastRowLastColumn="0"/>
+              <w:rPr>
+                <w:rFonts w:ascii="Times New Roman" w:hAnsi="Times New Roman" w:cs="Times New Roman"/>
+                <w:sz w:val="26"/>
+                <w:szCs w:val="26"/>
+              </w:rPr>
+            </w:pPr>
+            <w:r>
+              <w:rPr>
+                <w:rFonts w:ascii="Times New Roman" w:hAnsi="Times New Roman" w:cs="Times New Roman"/>
+                <w:sz w:val="26"/>
+                <w:szCs w:val="26"/>
+              </w:rPr>
+              <w:t xml:space="preserve">A6: Tại bước 2, nếu như đang xem xét bình luận xấu thì có thể gọi tới nghiệp vụ </w:t>
+            </w:r>
+            <w:r>
+              <w:rPr>
+                <w:rFonts w:ascii="Times New Roman" w:hAnsi="Times New Roman" w:cs="Times New Roman"/>
+                <w:b/>
+                <w:i/>
+                <w:sz w:val="26"/>
+                <w:szCs w:val="26"/>
+              </w:rPr>
+              <w:t>Xóa bình luận xấu và thêm email vào danh sách cấm</w:t>
+            </w:r>
+          </w:p>
+          <w:p>
+            <w:pPr>
+              <w:pStyle w:val="ListParagraph"/>
+              <w:numPr>
+                <w:ilvl w:val="0"/>
+                <w:numId w:val="10"/>
+              </w:numPr>
+              <w:spacing w:line="276" w:lineRule="auto"/>
+              <w:ind w:left="794"/>
+              <w:jc w:val="both"/>
+              <w:cnfStyle w:val="000000100000" w:firstRow="0" w:lastRow="0" w:firstColumn="0" w:lastColumn="0" w:oddVBand="0" w:evenVBand="0" w:oddHBand="1" w:evenHBand="0" w:firstRowFirstColumn="0" w:firstRowLastColumn="0" w:lastRowFirstColumn="0" w:lastRowLastColumn="0"/>
+              <w:rPr>
+                <w:rFonts w:ascii="Times New Roman" w:hAnsi="Times New Roman" w:cs="Times New Roman"/>
+                <w:sz w:val="26"/>
+                <w:szCs w:val="26"/>
+              </w:rPr>
+            </w:pPr>
+            <w:r>
+              <w:rPr>
+                <w:rFonts w:ascii="Times New Roman" w:hAnsi="Times New Roman" w:cs="Times New Roman"/>
+                <w:sz w:val="26"/>
+                <w:szCs w:val="26"/>
+              </w:rPr>
+              <w:t>A7: Tại bước 1, nhân viên quản lý có thể chọn xem thống kê và tới bước 3</w:t>
+            </w:r>
+          </w:p>
+        </w:tc>
+      </w:tr>
+    </w:tbl>
+    <w:p>
+      <w:pPr>
+        <w:rPr>
+          <w:rFonts w:ascii="Times New Roman" w:hAnsi="Times New Roman" w:cs="Times New Roman"/>
+          <w:sz w:val="24"/>
+          <w:szCs w:val="24"/>
+          <w:lang w:val="vi-VN"/>
+          <w14:textOutline w14:w="0" w14:cap="flat" w14:cmpd="sng" w14:algn="ctr">
+            <w14:noFill/>
+            <w14:prstDash w14:val="solid"/>
+            <w14:round/>
+          </w14:textOutline>
+        </w:rPr>
+      </w:pPr>
+    </w:p>
+    <w:tbl>
+      <w:tblPr>
+        <w:tblStyle w:val="GridTable4-Accent5"/>
+        <w:tblW w:w="9355" w:type="dxa"/>
+        <w:tblLook w:val="04A0" w:firstRow="1" w:lastRow="0" w:firstColumn="1" w:lastColumn="0" w:noHBand="0" w:noVBand="1"/>
+      </w:tblPr>
+      <w:tblGrid>
+        <w:gridCol w:w="2605"/>
+        <w:gridCol w:w="6750"/>
+      </w:tblGrid>
+      <w:tr>
+        <w:trPr>
+          <w:cnfStyle w:val="100000000000" w:firstRow="1" w:lastRow="0" w:firstColumn="0" w:lastColumn="0" w:oddVBand="0" w:evenVBand="0" w:oddHBand="0" w:evenHBand="0" w:firstRowFirstColumn="0" w:firstRowLastColumn="0" w:lastRowFirstColumn="0" w:lastRowLastColumn="0"/>
+        </w:trPr>
+        <w:tc>
+          <w:tcPr>
+            <w:cnfStyle w:val="001000000000" w:firstRow="0" w:lastRow="0" w:firstColumn="1" w:lastColumn="0" w:oddVBand="0" w:evenVBand="0" w:oddHBand="0" w:evenHBand="0" w:firstRowFirstColumn="0" w:firstRowLastColumn="0" w:lastRowFirstColumn="0" w:lastRowLastColumn="0"/>
+            <w:tcW w:w="2605" w:type="dxa"/>
+          </w:tcPr>
+          <w:p>
+            <w:pPr>
+              <w:spacing w:line="276" w:lineRule="auto"/>
+              <w:jc w:val="both"/>
+              <w:rPr>
+                <w:rFonts w:ascii="Times New Roman" w:hAnsi="Times New Roman" w:cs="Times New Roman"/>
+                <w:sz w:val="26"/>
+                <w:szCs w:val="26"/>
+              </w:rPr>
+            </w:pPr>
+            <w:r>
+              <w:rPr>
+                <w:rFonts w:ascii="Times New Roman" w:hAnsi="Times New Roman" w:cs="Times New Roman"/>
+                <w:sz w:val="26"/>
+                <w:szCs w:val="26"/>
+              </w:rPr>
+              <w:t>Tên use case</w:t>
+            </w:r>
+          </w:p>
+        </w:tc>
+        <w:tc>
+          <w:tcPr>
+            <w:tcW w:w="6750" w:type="dxa"/>
+          </w:tcPr>
+          <w:p>
+            <w:pPr>
+              <w:spacing w:line="276" w:lineRule="auto"/>
+              <w:ind w:right="-360"/>
+              <w:jc w:val="both"/>
+              <w:cnfStyle w:val="100000000000" w:firstRow="1" w:lastRow="0" w:firstColumn="0" w:lastColumn="0" w:oddVBand="0" w:evenVBand="0" w:oddHBand="0" w:evenHBand="0" w:firstRowFirstColumn="0" w:firstRowLastColumn="0" w:lastRowFirstColumn="0" w:lastRowLastColumn="0"/>
+              <w:rPr>
+                <w:rFonts w:ascii="Times New Roman" w:hAnsi="Times New Roman" w:cs="Times New Roman"/>
+                <w:sz w:val="26"/>
+                <w:szCs w:val="26"/>
+              </w:rPr>
+            </w:pPr>
+            <w:r>
+              <w:rPr>
+                <w:rFonts w:ascii="Times New Roman" w:hAnsi="Times New Roman" w:cs="Times New Roman"/>
+                <w:sz w:val="26"/>
+                <w:szCs w:val="26"/>
+              </w:rPr>
+              <w:t>Xóa bình luận và thêm email vào danh sách cấm</w:t>
+            </w:r>
+          </w:p>
+        </w:tc>
+      </w:tr>
+      <w:tr>
+        <w:trPr>
+          <w:cnfStyle w:val="000000100000" w:firstRow="0" w:lastRow="0" w:firstColumn="0" w:lastColumn="0" w:oddVBand="0" w:evenVBand="0" w:oddHBand="1" w:evenHBand="0" w:firstRowFirstColumn="0" w:firstRowLastColumn="0" w:lastRowFirstColumn="0" w:lastRowLastColumn="0"/>
+        </w:trPr>
+        <w:tc>
+          <w:tcPr>
+            <w:cnfStyle w:val="001000000000" w:firstRow="0" w:lastRow="0" w:firstColumn="1" w:lastColumn="0" w:oddVBand="0" w:evenVBand="0" w:oddHBand="0" w:evenHBand="0" w:firstRowFirstColumn="0" w:firstRowLastColumn="0" w:lastRowFirstColumn="0" w:lastRowLastColumn="0"/>
+            <w:tcW w:w="2605" w:type="dxa"/>
+          </w:tcPr>
+          <w:p>
+            <w:pPr>
+              <w:spacing w:line="276" w:lineRule="auto"/>
+              <w:jc w:val="both"/>
+              <w:rPr>
+                <w:rFonts w:ascii="Times New Roman" w:hAnsi="Times New Roman" w:cs="Times New Roman"/>
+                <w:sz w:val="26"/>
+                <w:szCs w:val="26"/>
+              </w:rPr>
+            </w:pPr>
+            <w:r>
+              <w:rPr>
+                <w:rFonts w:ascii="Times New Roman" w:hAnsi="Times New Roman" w:cs="Times New Roman"/>
+                <w:sz w:val="26"/>
+                <w:szCs w:val="26"/>
+              </w:rPr>
+              <w:lastRenderedPageBreak/>
+              <w:t>Giới thiệu</w:t>
+            </w:r>
+          </w:p>
+        </w:tc>
+        <w:tc>
+          <w:tcPr>
+            <w:tcW w:w="6750" w:type="dxa"/>
+          </w:tcPr>
+          <w:p>
+            <w:pPr>
+              <w:pStyle w:val="ListParagraph"/>
+              <w:numPr>
+                <w:ilvl w:val="0"/>
+                <w:numId w:val="15"/>
+              </w:numPr>
+              <w:spacing w:line="276" w:lineRule="auto"/>
+              <w:ind w:left="610"/>
+              <w:jc w:val="both"/>
+              <w:cnfStyle w:val="000000100000" w:firstRow="0" w:lastRow="0" w:firstColumn="0" w:lastColumn="0" w:oddVBand="0" w:evenVBand="0" w:oddHBand="1" w:evenHBand="0" w:firstRowFirstColumn="0" w:firstRowLastColumn="0" w:lastRowFirstColumn="0" w:lastRowLastColumn="0"/>
+              <w:rPr>
+                <w:rFonts w:ascii="Times New Roman" w:hAnsi="Times New Roman" w:cs="Times New Roman"/>
+                <w:sz w:val="26"/>
+                <w:szCs w:val="26"/>
+              </w:rPr>
+            </w:pPr>
+            <w:r>
+              <w:rPr>
+                <w:rFonts w:ascii="Times New Roman" w:hAnsi="Times New Roman" w:cs="Times New Roman"/>
+                <w:sz w:val="26"/>
+                <w:szCs w:val="26"/>
+              </w:rPr>
+              <w:t>UC bắt đầu khi nhân viên quản lý muốn xóa bình luận và thêm email của người đăng bình luận đó vào danh sách cấm</w:t>
+            </w:r>
+          </w:p>
+          <w:p>
+            <w:pPr>
+              <w:pStyle w:val="ListParagraph"/>
+              <w:numPr>
+                <w:ilvl w:val="0"/>
+                <w:numId w:val="15"/>
+              </w:numPr>
+              <w:spacing w:line="276" w:lineRule="auto"/>
+              <w:ind w:left="610"/>
+              <w:jc w:val="both"/>
+              <w:cnfStyle w:val="000000100000" w:firstRow="0" w:lastRow="0" w:firstColumn="0" w:lastColumn="0" w:oddVBand="0" w:evenVBand="0" w:oddHBand="1" w:evenHBand="0" w:firstRowFirstColumn="0" w:firstRowLastColumn="0" w:lastRowFirstColumn="0" w:lastRowLastColumn="0"/>
+              <w:rPr>
+                <w:rFonts w:ascii="Times New Roman" w:hAnsi="Times New Roman" w:cs="Times New Roman"/>
+                <w:sz w:val="26"/>
+                <w:szCs w:val="26"/>
+              </w:rPr>
+            </w:pPr>
+            <w:r>
+              <w:rPr>
+                <w:rFonts w:ascii="Times New Roman" w:hAnsi="Times New Roman" w:cs="Times New Roman"/>
+                <w:sz w:val="26"/>
+                <w:szCs w:val="26"/>
+              </w:rPr>
+              <w:t>UC nhằm thể hiện quá trình quản lý chất lượng các bình luận của khách hàng</w:t>
+            </w:r>
+          </w:p>
+        </w:tc>
+      </w:tr>
+      <w:tr>
+        <w:trPr>
+          <w:trHeight w:val="890"/>
+        </w:trPr>
+        <w:tc>
+          <w:tcPr>
+            <w:cnfStyle w:val="001000000000" w:firstRow="0" w:lastRow="0" w:firstColumn="1" w:lastColumn="0" w:oddVBand="0" w:evenVBand="0" w:oddHBand="0" w:evenHBand="0" w:firstRowFirstColumn="0" w:firstRowLastColumn="0" w:lastRowFirstColumn="0" w:lastRowLastColumn="0"/>
+            <w:tcW w:w="2605" w:type="dxa"/>
+          </w:tcPr>
+          <w:p>
+            <w:pPr>
+              <w:spacing w:line="276" w:lineRule="auto"/>
+              <w:jc w:val="both"/>
+              <w:rPr>
+                <w:rFonts w:ascii="Times New Roman" w:hAnsi="Times New Roman" w:cs="Times New Roman"/>
+                <w:sz w:val="26"/>
+                <w:szCs w:val="26"/>
+              </w:rPr>
+            </w:pPr>
+            <w:r>
+              <w:rPr>
+                <w:rFonts w:ascii="Times New Roman" w:hAnsi="Times New Roman" w:cs="Times New Roman"/>
+                <w:sz w:val="26"/>
+                <w:szCs w:val="26"/>
+              </w:rPr>
+              <w:t>Dòng cơ bản</w:t>
+            </w:r>
+          </w:p>
+        </w:tc>
+        <w:tc>
+          <w:tcPr>
+            <w:tcW w:w="6750" w:type="dxa"/>
+          </w:tcPr>
+          <w:p>
+            <w:pPr>
+              <w:pStyle w:val="ListParagraph"/>
+              <w:numPr>
+                <w:ilvl w:val="0"/>
+                <w:numId w:val="16"/>
+              </w:numPr>
+              <w:spacing w:line="276" w:lineRule="auto"/>
+              <w:ind w:left="610"/>
+              <w:jc w:val="both"/>
+              <w:cnfStyle w:val="000000000000" w:firstRow="0" w:lastRow="0" w:firstColumn="0" w:lastColumn="0" w:oddVBand="0" w:evenVBand="0" w:oddHBand="0" w:evenHBand="0" w:firstRowFirstColumn="0" w:firstRowLastColumn="0" w:lastRowFirstColumn="0" w:lastRowLastColumn="0"/>
+              <w:rPr>
+                <w:rFonts w:ascii="Times New Roman" w:hAnsi="Times New Roman" w:cs="Times New Roman"/>
+                <w:b/>
+                <w:i/>
+                <w:sz w:val="26"/>
+                <w:szCs w:val="26"/>
+              </w:rPr>
+            </w:pPr>
+            <w:r>
+              <w:rPr>
+                <w:rFonts w:ascii="Times New Roman" w:hAnsi="Times New Roman" w:cs="Times New Roman"/>
+                <w:sz w:val="26"/>
+                <w:szCs w:val="26"/>
+              </w:rPr>
+              <w:t xml:space="preserve">Thực hiện use-case </w:t>
+            </w:r>
+            <w:r>
+              <w:rPr>
+                <w:rFonts w:ascii="Times New Roman" w:hAnsi="Times New Roman" w:cs="Times New Roman"/>
+                <w:b/>
+                <w:i/>
+                <w:sz w:val="26"/>
+                <w:szCs w:val="26"/>
+              </w:rPr>
+              <w:t>Kiểm tra bình luận đã phân loại và thống kê</w:t>
+            </w:r>
+          </w:p>
+          <w:p>
+            <w:pPr>
+              <w:pStyle w:val="ListParagraph"/>
+              <w:numPr>
+                <w:ilvl w:val="0"/>
+                <w:numId w:val="16"/>
+              </w:numPr>
+              <w:spacing w:line="276" w:lineRule="auto"/>
+              <w:ind w:left="610"/>
+              <w:jc w:val="both"/>
+              <w:cnfStyle w:val="000000000000" w:firstRow="0" w:lastRow="0" w:firstColumn="0" w:lastColumn="0" w:oddVBand="0" w:evenVBand="0" w:oddHBand="0" w:evenHBand="0" w:firstRowFirstColumn="0" w:firstRowLastColumn="0" w:lastRowFirstColumn="0" w:lastRowLastColumn="0"/>
+              <w:rPr>
+                <w:rFonts w:ascii="Times New Roman" w:hAnsi="Times New Roman" w:cs="Times New Roman"/>
+                <w:b/>
+                <w:i/>
+                <w:sz w:val="26"/>
+                <w:szCs w:val="26"/>
+              </w:rPr>
+            </w:pPr>
+            <w:r>
+              <w:rPr>
+                <w:rFonts w:ascii="Times New Roman" w:hAnsi="Times New Roman" w:cs="Times New Roman"/>
+                <w:sz w:val="26"/>
+                <w:szCs w:val="26"/>
+              </w:rPr>
+              <w:t>Nhân viên quản lý chỉ định ra bình luận xấu</w:t>
+            </w:r>
+          </w:p>
+          <w:p>
+            <w:pPr>
+              <w:pStyle w:val="ListParagraph"/>
+              <w:numPr>
+                <w:ilvl w:val="0"/>
+                <w:numId w:val="16"/>
+              </w:numPr>
+              <w:spacing w:line="276" w:lineRule="auto"/>
+              <w:ind w:left="610"/>
+              <w:jc w:val="both"/>
+              <w:cnfStyle w:val="000000000000" w:firstRow="0" w:lastRow="0" w:firstColumn="0" w:lastColumn="0" w:oddVBand="0" w:evenVBand="0" w:oddHBand="0" w:evenHBand="0" w:firstRowFirstColumn="0" w:firstRowLastColumn="0" w:lastRowFirstColumn="0" w:lastRowLastColumn="0"/>
+              <w:rPr>
+                <w:rFonts w:ascii="Times New Roman" w:hAnsi="Times New Roman" w:cs="Times New Roman"/>
+                <w:b/>
+                <w:i/>
+                <w:sz w:val="26"/>
+                <w:szCs w:val="26"/>
+              </w:rPr>
+            </w:pPr>
+            <w:r>
+              <w:rPr>
+                <w:rFonts w:ascii="Times New Roman" w:hAnsi="Times New Roman" w:cs="Times New Roman"/>
+                <w:sz w:val="26"/>
+                <w:szCs w:val="26"/>
+              </w:rPr>
+              <w:t>Nhân viên quản lý đánh dấu đã xử lý bình luận trong  sổ sách  những bình luận đã phân loại của nhân viên quản lý</w:t>
+            </w:r>
+          </w:p>
+          <w:p>
+            <w:pPr>
+              <w:numPr>
+                <w:ilvl w:val="0"/>
+                <w:numId w:val="16"/>
+              </w:numPr>
+              <w:spacing w:line="276" w:lineRule="auto"/>
+              <w:ind w:left="610"/>
+              <w:jc w:val="both"/>
+              <w:cnfStyle w:val="000000000000" w:firstRow="0" w:lastRow="0" w:firstColumn="0" w:lastColumn="0" w:oddVBand="0" w:evenVBand="0" w:oddHBand="0" w:evenHBand="0" w:firstRowFirstColumn="0" w:firstRowLastColumn="0" w:lastRowFirstColumn="0" w:lastRowLastColumn="0"/>
+              <w:rPr>
+                <w:rFonts w:ascii="Times New Roman" w:hAnsi="Times New Roman" w:cs="Times New Roman"/>
+                <w:sz w:val="26"/>
+                <w:szCs w:val="26"/>
+              </w:rPr>
+            </w:pPr>
+            <w:r>
+              <w:rPr>
+                <w:rFonts w:ascii="Times New Roman" w:hAnsi="Times New Roman" w:cs="Times New Roman"/>
+                <w:sz w:val="26"/>
+                <w:szCs w:val="26"/>
+              </w:rPr>
+              <w:t>Nhân viên quả</w:t>
+            </w:r>
+            <w:r>
+              <w:rPr>
+                <w:rFonts w:ascii="Times New Roman" w:hAnsi="Times New Roman" w:cs="Times New Roman"/>
+                <w:sz w:val="26"/>
+                <w:szCs w:val="26"/>
+              </w:rPr>
+              <w:t>n lý vào hệ thống bán hàng hiện tại tiến hành xóa bình luận của khách hàng ở sản phẩm đó</w:t>
+            </w:r>
+          </w:p>
+          <w:p>
+            <w:pPr>
+              <w:numPr>
+                <w:ilvl w:val="0"/>
+                <w:numId w:val="16"/>
+              </w:numPr>
+              <w:spacing w:line="276" w:lineRule="auto"/>
+              <w:ind w:left="610"/>
+              <w:jc w:val="both"/>
+              <w:cnfStyle w:val="000000000000" w:firstRow="0" w:lastRow="0" w:firstColumn="0" w:lastColumn="0" w:oddVBand="0" w:evenVBand="0" w:oddHBand="0" w:evenHBand="0" w:firstRowFirstColumn="0" w:firstRowLastColumn="0" w:lastRowFirstColumn="0" w:lastRowLastColumn="0"/>
+              <w:rPr>
+                <w:rFonts w:ascii="Times New Roman" w:hAnsi="Times New Roman" w:cs="Times New Roman"/>
+                <w:sz w:val="26"/>
+                <w:szCs w:val="26"/>
+              </w:rPr>
+            </w:pPr>
+            <w:r>
+              <w:rPr>
+                <w:rFonts w:ascii="Times New Roman" w:hAnsi="Times New Roman" w:cs="Times New Roman"/>
+                <w:sz w:val="26"/>
+                <w:szCs w:val="26"/>
+              </w:rPr>
+              <w:t>Nhân viên quản lý mở danh sách cấm bình luận</w:t>
+            </w:r>
+          </w:p>
+          <w:p>
+            <w:pPr>
+              <w:pStyle w:val="ListParagraph"/>
+              <w:numPr>
+                <w:ilvl w:val="0"/>
+                <w:numId w:val="16"/>
+              </w:numPr>
+              <w:spacing w:line="276" w:lineRule="auto"/>
+              <w:ind w:left="610"/>
+              <w:jc w:val="both"/>
+              <w:cnfStyle w:val="000000000000" w:firstRow="0" w:lastRow="0" w:firstColumn="0" w:lastColumn="0" w:oddVBand="0" w:evenVBand="0" w:oddHBand="0" w:evenHBand="0" w:firstRowFirstColumn="0" w:firstRowLastColumn="0" w:lastRowFirstColumn="0" w:lastRowLastColumn="0"/>
+              <w:rPr>
+                <w:rFonts w:ascii="Times New Roman" w:hAnsi="Times New Roman" w:cs="Times New Roman"/>
+                <w:sz w:val="26"/>
+                <w:szCs w:val="26"/>
+              </w:rPr>
+            </w:pPr>
+            <w:r>
+              <w:rPr>
+                <w:rFonts w:ascii="Times New Roman" w:hAnsi="Times New Roman" w:cs="Times New Roman"/>
+                <w:sz w:val="26"/>
+                <w:szCs w:val="26"/>
+              </w:rPr>
+              <w:t>Nhân viên quản lý thêm email của người đó vào danh sách cấm bình luận</w:t>
+            </w:r>
+          </w:p>
+          <w:p>
+            <w:pPr>
+              <w:pStyle w:val="ListParagraph"/>
+              <w:numPr>
+                <w:ilvl w:val="0"/>
+                <w:numId w:val="16"/>
+              </w:numPr>
+              <w:spacing w:before="120" w:after="120" w:line="276" w:lineRule="auto"/>
+              <w:ind w:left="610"/>
+              <w:jc w:val="both"/>
+              <w:cnfStyle w:val="000000000000" w:firstRow="0" w:lastRow="0" w:firstColumn="0" w:lastColumn="0" w:oddVBand="0" w:evenVBand="0" w:oddHBand="0" w:evenHBand="0" w:firstRowFirstColumn="0" w:firstRowLastColumn="0" w:lastRowFirstColumn="0" w:lastRowLastColumn="0"/>
+              <w:rPr>
+                <w:rFonts w:ascii="Times New Roman" w:hAnsi="Times New Roman" w:cs="Times New Roman"/>
+                <w:sz w:val="26"/>
+                <w:szCs w:val="26"/>
+                <w:lang w:val="fr-FR"/>
+              </w:rPr>
+            </w:pPr>
+            <w:r>
+              <w:rPr>
+                <w:rFonts w:ascii="Times New Roman" w:hAnsi="Times New Roman" w:cs="Times New Roman"/>
+                <w:sz w:val="26"/>
+                <w:szCs w:val="26"/>
+                <w:lang w:val="fr-FR"/>
+              </w:rPr>
+              <w:t>Nhân viên quản lý đóng danh sách cấm</w:t>
+            </w:r>
+          </w:p>
+          <w:p>
+            <w:pPr>
+              <w:pStyle w:val="ListParagraph"/>
+              <w:numPr>
+                <w:ilvl w:val="0"/>
+                <w:numId w:val="16"/>
+              </w:numPr>
+              <w:spacing w:before="120" w:after="120" w:line="276" w:lineRule="auto"/>
+              <w:ind w:left="610"/>
+              <w:jc w:val="both"/>
+              <w:cnfStyle w:val="000000000000" w:firstRow="0" w:lastRow="0" w:firstColumn="0" w:lastColumn="0" w:oddVBand="0" w:evenVBand="0" w:oddHBand="0" w:evenHBand="0" w:firstRowFirstColumn="0" w:firstRowLastColumn="0" w:lastRowFirstColumn="0" w:lastRowLastColumn="0"/>
+              <w:rPr>
+                <w:rFonts w:ascii="Times New Roman" w:hAnsi="Times New Roman" w:cs="Times New Roman"/>
+                <w:sz w:val="26"/>
+                <w:szCs w:val="26"/>
+                <w:lang w:val="fr-FR"/>
+              </w:rPr>
+            </w:pPr>
+            <w:r>
+              <w:rPr>
+                <w:rFonts w:ascii="Times New Roman" w:hAnsi="Times New Roman" w:cs="Times New Roman"/>
+                <w:sz w:val="26"/>
+                <w:szCs w:val="26"/>
+                <w:lang w:val="fr-FR"/>
+              </w:rPr>
+              <w:t>Nhân viên quản lý lưu trữ lại những gì đã thay đổi về danh sách bình luận cũng như danh sách cấm</w:t>
+            </w:r>
+          </w:p>
+        </w:tc>
+      </w:tr>
+      <w:tr>
+        <w:trPr>
+          <w:cnfStyle w:val="000000100000" w:firstRow="0" w:lastRow="0" w:firstColumn="0" w:lastColumn="0" w:oddVBand="0" w:evenVBand="0" w:oddHBand="1" w:evenHBand="0" w:firstRowFirstColumn="0" w:firstRowLastColumn="0" w:lastRowFirstColumn="0" w:lastRowLastColumn="0"/>
+        </w:trPr>
+        <w:tc>
+          <w:tcPr>
+            <w:cnfStyle w:val="001000000000" w:firstRow="0" w:lastRow="0" w:firstColumn="1" w:lastColumn="0" w:oddVBand="0" w:evenVBand="0" w:oddHBand="0" w:evenHBand="0" w:firstRowFirstColumn="0" w:firstRowLastColumn="0" w:lastRowFirstColumn="0" w:lastRowLastColumn="0"/>
+            <w:tcW w:w="2605" w:type="dxa"/>
+          </w:tcPr>
+          <w:p>
+            <w:pPr>
+              <w:spacing w:line="276" w:lineRule="auto"/>
+              <w:jc w:val="both"/>
+              <w:rPr>
+                <w:rFonts w:ascii="Times New Roman" w:hAnsi="Times New Roman" w:cs="Times New Roman"/>
+                <w:sz w:val="26"/>
+                <w:szCs w:val="26"/>
+              </w:rPr>
+            </w:pPr>
+            <w:r>
+              <w:rPr>
+                <w:rFonts w:ascii="Times New Roman" w:hAnsi="Times New Roman" w:cs="Times New Roman"/>
+                <w:sz w:val="26"/>
+                <w:szCs w:val="26"/>
+              </w:rPr>
+              <w:t>Dòng thay thế</w:t>
+            </w:r>
+          </w:p>
+        </w:tc>
+        <w:tc>
+          <w:tcPr>
+            <w:tcW w:w="6750" w:type="dxa"/>
+          </w:tcPr>
+          <w:p>
+            <w:pPr>
+              <w:pStyle w:val="ListParagraph"/>
+              <w:numPr>
+                <w:ilvl w:val="0"/>
+                <w:numId w:val="10"/>
+              </w:numPr>
+              <w:spacing w:line="276" w:lineRule="auto"/>
+              <w:ind w:left="610"/>
+              <w:jc w:val="both"/>
+              <w:cnfStyle w:val="000000100000" w:firstRow="0" w:lastRow="0" w:firstColumn="0" w:lastColumn="0" w:oddVBand="0" w:evenVBand="0" w:oddHBand="1" w:evenHBand="0" w:firstRowFirstColumn="0" w:firstRowLastColumn="0" w:lastRowFirstColumn="0" w:lastRowLastColumn="0"/>
+              <w:rPr>
+                <w:rFonts w:ascii="Times New Roman" w:hAnsi="Times New Roman" w:cs="Times New Roman"/>
+                <w:sz w:val="26"/>
+                <w:szCs w:val="26"/>
+              </w:rPr>
+            </w:pPr>
+            <w:r>
+              <w:rPr>
+                <w:rFonts w:ascii="Times New Roman" w:hAnsi="Times New Roman" w:cs="Times New Roman"/>
+                <w:sz w:val="26"/>
+                <w:szCs w:val="26"/>
+              </w:rPr>
+              <w:t>A8</w:t>
+            </w:r>
+            <w:r>
+              <w:rPr>
+                <w:rFonts w:ascii="Times New Roman" w:hAnsi="Times New Roman" w:cs="Times New Roman"/>
+                <w:sz w:val="26"/>
+                <w:szCs w:val="26"/>
+              </w:rPr>
+              <w:t>: Tại bướ</w:t>
+            </w:r>
+            <w:r>
+              <w:rPr>
+                <w:rFonts w:ascii="Times New Roman" w:hAnsi="Times New Roman" w:cs="Times New Roman"/>
+                <w:sz w:val="26"/>
+                <w:szCs w:val="26"/>
+              </w:rPr>
+              <w:t>c 6</w:t>
+            </w:r>
+            <w:r>
+              <w:rPr>
+                <w:rFonts w:ascii="Times New Roman" w:hAnsi="Times New Roman" w:cs="Times New Roman"/>
+                <w:sz w:val="26"/>
+                <w:szCs w:val="26"/>
+              </w:rPr>
+              <w:t xml:space="preserve">, nhân viên quản lý </w:t>
+            </w:r>
+            <w:r>
+              <w:rPr>
+                <w:rFonts w:ascii="Times New Roman" w:hAnsi="Times New Roman" w:cs="Times New Roman"/>
+                <w:sz w:val="26"/>
+                <w:szCs w:val="26"/>
+              </w:rPr>
+              <w:t>có thể quay trở lại bước 2 để tiếp tục chỉ định ra những bình luận khác</w:t>
+            </w:r>
+          </w:p>
+          <w:p>
+            <w:pPr>
+              <w:pStyle w:val="ListParagraph"/>
+              <w:numPr>
+                <w:ilvl w:val="0"/>
+                <w:numId w:val="10"/>
+              </w:numPr>
+              <w:spacing w:line="276" w:lineRule="auto"/>
+              <w:ind w:left="610"/>
+              <w:jc w:val="both"/>
+              <w:cnfStyle w:val="000000100000" w:firstRow="0" w:lastRow="0" w:firstColumn="0" w:lastColumn="0" w:oddVBand="0" w:evenVBand="0" w:oddHBand="1" w:evenHBand="0" w:firstRowFirstColumn="0" w:firstRowLastColumn="0" w:lastRowFirstColumn="0" w:lastRowLastColumn="0"/>
+              <w:rPr>
+                <w:rFonts w:ascii="Times New Roman" w:hAnsi="Times New Roman" w:cs="Times New Roman"/>
+                <w:sz w:val="26"/>
+                <w:szCs w:val="26"/>
+              </w:rPr>
+            </w:pPr>
+            <w:r>
+              <w:rPr>
+                <w:rFonts w:ascii="Times New Roman" w:hAnsi="Times New Roman" w:cs="Times New Roman"/>
+                <w:sz w:val="26"/>
+                <w:szCs w:val="26"/>
+              </w:rPr>
+              <w:t>A9: Tại bước 5, nếu danh sách cấm đang mở thì qua luôn bước 6</w:t>
+            </w:r>
+          </w:p>
+        </w:tc>
+      </w:tr>
+    </w:tbl>
+    <w:p>
+      <w:pPr>
+        <w:rPr>
+          <w:rFonts w:ascii="Times New Roman" w:hAnsi="Times New Roman" w:cs="Times New Roman"/>
+          <w:sz w:val="24"/>
+          <w:szCs w:val="24"/>
+          <w:lang w:val="vi-VN"/>
+          <w14:textOutline w14:w="0" w14:cap="flat" w14:cmpd="sng" w14:algn="ctr">
+            <w14:noFill/>
+            <w14:prstDash w14:val="solid"/>
+            <w14:round/>
+          </w14:textOutline>
+        </w:rPr>
+      </w:pPr>
+    </w:p>
+    <w:tbl>
+      <w:tblPr>
+        <w:tblStyle w:val="GridTable4-Accent5"/>
+        <w:tblW w:w="9355" w:type="dxa"/>
+        <w:tblLook w:val="04A0" w:firstRow="1" w:lastRow="0" w:firstColumn="1" w:lastColumn="0" w:noHBand="0" w:noVBand="1"/>
+      </w:tblPr>
+      <w:tblGrid>
+        <w:gridCol w:w="2605"/>
+        <w:gridCol w:w="6750"/>
+      </w:tblGrid>
+      <w:tr>
+        <w:trPr>
+          <w:cnfStyle w:val="100000000000" w:firstRow="1" w:lastRow="0" w:firstColumn="0" w:lastColumn="0" w:oddVBand="0" w:evenVBand="0" w:oddHBand="0" w:evenHBand="0" w:firstRowFirstColumn="0" w:firstRowLastColumn="0" w:lastRowFirstColumn="0" w:lastRowLastColumn="0"/>
+        </w:trPr>
+        <w:tc>
+          <w:tcPr>
+            <w:cnfStyle w:val="001000000000" w:firstRow="0" w:lastRow="0" w:firstColumn="1" w:lastColumn="0" w:oddVBand="0" w:evenVBand="0" w:oddHBand="0" w:evenHBand="0" w:firstRowFirstColumn="0" w:firstRowLastColumn="0" w:lastRowFirstColumn="0" w:lastRowLastColumn="0"/>
+            <w:tcW w:w="2605" w:type="dxa"/>
+          </w:tcPr>
+          <w:p>
+            <w:pPr>
+              <w:spacing w:line="276" w:lineRule="auto"/>
+              <w:jc w:val="both"/>
+              <w:rPr>
+                <w:rFonts w:ascii="Times New Roman" w:hAnsi="Times New Roman" w:cs="Times New Roman"/>
+                <w:sz w:val="26"/>
+                <w:szCs w:val="26"/>
+              </w:rPr>
+            </w:pPr>
+            <w:r>
+              <w:rPr>
+                <w:rFonts w:ascii="Times New Roman" w:hAnsi="Times New Roman" w:cs="Times New Roman"/>
+                <w:sz w:val="26"/>
+                <w:szCs w:val="26"/>
+              </w:rPr>
+              <w:t>Tên use case</w:t>
+            </w:r>
+          </w:p>
+        </w:tc>
+        <w:tc>
+          <w:tcPr>
+            <w:tcW w:w="6750" w:type="dxa"/>
+          </w:tcPr>
+          <w:p>
+            <w:pPr>
+              <w:spacing w:line="276" w:lineRule="auto"/>
+              <w:jc w:val="both"/>
+              <w:cnfStyle w:val="100000000000" w:firstRow="1" w:lastRow="0" w:firstColumn="0" w:lastColumn="0" w:oddVBand="0" w:evenVBand="0" w:oddHBand="0" w:evenHBand="0" w:firstRowFirstColumn="0" w:firstRowLastColumn="0" w:lastRowFirstColumn="0" w:lastRowLastColumn="0"/>
+              <w:rPr>
+                <w:rFonts w:ascii="Times New Roman" w:hAnsi="Times New Roman" w:cs="Times New Roman"/>
+                <w:sz w:val="26"/>
+                <w:szCs w:val="26"/>
+              </w:rPr>
+            </w:pPr>
+            <w:r>
+              <w:rPr>
+                <w:rFonts w:ascii="Times New Roman" w:hAnsi="Times New Roman" w:cs="Times New Roman"/>
+                <w:sz w:val="26"/>
+                <w:szCs w:val="26"/>
+              </w:rPr>
+              <w:t>Cộng điểm cho khách hàng có bình luận tốt</w:t>
+            </w:r>
+          </w:p>
+        </w:tc>
+      </w:tr>
+      <w:tr>
+        <w:trPr>
+          <w:cnfStyle w:val="000000100000" w:firstRow="0" w:lastRow="0" w:firstColumn="0" w:lastColumn="0" w:oddVBand="0" w:evenVBand="0" w:oddHBand="1" w:evenHBand="0" w:firstRowFirstColumn="0" w:firstRowLastColumn="0" w:lastRowFirstColumn="0" w:lastRowLastColumn="0"/>
+        </w:trPr>
+        <w:tc>
+          <w:tcPr>
+            <w:cnfStyle w:val="001000000000" w:firstRow="0" w:lastRow="0" w:firstColumn="1" w:lastColumn="0" w:oddVBand="0" w:evenVBand="0" w:oddHBand="0" w:evenHBand="0" w:firstRowFirstColumn="0" w:firstRowLastColumn="0" w:lastRowFirstColumn="0" w:lastRowLastColumn="0"/>
+            <w:tcW w:w="2605" w:type="dxa"/>
+          </w:tcPr>
+          <w:p>
+            <w:pPr>
+              <w:spacing w:line="276" w:lineRule="auto"/>
+              <w:jc w:val="both"/>
+              <w:rPr>
+                <w:rFonts w:ascii="Times New Roman" w:hAnsi="Times New Roman" w:cs="Times New Roman"/>
+                <w:sz w:val="26"/>
+                <w:szCs w:val="26"/>
+              </w:rPr>
+            </w:pPr>
+            <w:r>
+              <w:rPr>
+                <w:rFonts w:ascii="Times New Roman" w:hAnsi="Times New Roman" w:cs="Times New Roman"/>
+                <w:sz w:val="26"/>
+                <w:szCs w:val="26"/>
+              </w:rPr>
+              <w:t>Giới thiệu</w:t>
+            </w:r>
+          </w:p>
+        </w:tc>
+        <w:tc>
+          <w:tcPr>
+            <w:tcW w:w="6750" w:type="dxa"/>
+          </w:tcPr>
+          <w:p>
+            <w:pPr>
+              <w:pStyle w:val="ListParagraph"/>
+              <w:numPr>
+                <w:ilvl w:val="0"/>
+                <w:numId w:val="17"/>
+              </w:numPr>
+              <w:spacing w:line="276" w:lineRule="auto"/>
+              <w:ind w:left="610"/>
+              <w:jc w:val="both"/>
+              <w:cnfStyle w:val="000000100000" w:firstRow="0" w:lastRow="0" w:firstColumn="0" w:lastColumn="0" w:oddVBand="0" w:evenVBand="0" w:oddHBand="1" w:evenHBand="0" w:firstRowFirstColumn="0" w:firstRowLastColumn="0" w:lastRowFirstColumn="0" w:lastRowLastColumn="0"/>
+              <w:rPr>
+                <w:rFonts w:ascii="Times New Roman" w:hAnsi="Times New Roman" w:cs="Times New Roman"/>
+                <w:sz w:val="26"/>
+                <w:szCs w:val="26"/>
+              </w:rPr>
+            </w:pPr>
+            <w:r>
+              <w:rPr>
+                <w:rFonts w:ascii="Times New Roman" w:hAnsi="Times New Roman" w:cs="Times New Roman"/>
+                <w:sz w:val="26"/>
+                <w:szCs w:val="26"/>
+              </w:rPr>
+              <w:t>UC bắt đầu khi nhân viên quản lý tích điểm cho khách hàng có đóng góp bình luận tốt</w:t>
+            </w:r>
+          </w:p>
+          <w:p>
+            <w:pPr>
+              <w:pStyle w:val="ListParagraph"/>
+              <w:numPr>
+                <w:ilvl w:val="0"/>
+                <w:numId w:val="17"/>
+              </w:numPr>
+              <w:spacing w:line="276" w:lineRule="auto"/>
+              <w:ind w:left="610"/>
+              <w:jc w:val="both"/>
+              <w:cnfStyle w:val="000000100000" w:firstRow="0" w:lastRow="0" w:firstColumn="0" w:lastColumn="0" w:oddVBand="0" w:evenVBand="0" w:oddHBand="1" w:evenHBand="0" w:firstRowFirstColumn="0" w:firstRowLastColumn="0" w:lastRowFirstColumn="0" w:lastRowLastColumn="0"/>
+              <w:rPr>
+                <w:rFonts w:ascii="Times New Roman" w:hAnsi="Times New Roman" w:cs="Times New Roman"/>
+                <w:sz w:val="26"/>
+                <w:szCs w:val="26"/>
+              </w:rPr>
+            </w:pPr>
+            <w:r>
+              <w:rPr>
+                <w:rFonts w:ascii="Times New Roman" w:hAnsi="Times New Roman" w:cs="Times New Roman"/>
+                <w:sz w:val="26"/>
+                <w:szCs w:val="26"/>
+              </w:rPr>
+              <w:t>UC nhằm thể hiện quá trình quản lý chất lượng các bình luận của khách hàng</w:t>
+            </w:r>
+          </w:p>
+        </w:tc>
+      </w:tr>
+      <w:tr>
+        <w:trPr>
+          <w:trHeight w:val="890"/>
+        </w:trPr>
+        <w:tc>
+          <w:tcPr>
+            <w:cnfStyle w:val="001000000000" w:firstRow="0" w:lastRow="0" w:firstColumn="1" w:lastColumn="0" w:oddVBand="0" w:evenVBand="0" w:oddHBand="0" w:evenHBand="0" w:firstRowFirstColumn="0" w:firstRowLastColumn="0" w:lastRowFirstColumn="0" w:lastRowLastColumn="0"/>
+            <w:tcW w:w="2605" w:type="dxa"/>
+          </w:tcPr>
+          <w:p>
+            <w:pPr>
+              <w:spacing w:line="276" w:lineRule="auto"/>
+              <w:jc w:val="both"/>
+              <w:rPr>
+                <w:rFonts w:ascii="Times New Roman" w:hAnsi="Times New Roman" w:cs="Times New Roman"/>
+                <w:sz w:val="26"/>
+                <w:szCs w:val="26"/>
+              </w:rPr>
+            </w:pPr>
+            <w:r>
+              <w:rPr>
+                <w:rFonts w:ascii="Times New Roman" w:hAnsi="Times New Roman" w:cs="Times New Roman"/>
+                <w:sz w:val="26"/>
+                <w:szCs w:val="26"/>
+              </w:rPr>
+              <w:t>Dòng cơ bản</w:t>
+            </w:r>
+          </w:p>
+        </w:tc>
+        <w:tc>
+          <w:tcPr>
+            <w:tcW w:w="6750" w:type="dxa"/>
+          </w:tcPr>
+          <w:p>
+            <w:pPr>
+              <w:pStyle w:val="ListParagraph"/>
+              <w:numPr>
+                <w:ilvl w:val="0"/>
+                <w:numId w:val="18"/>
+              </w:numPr>
+              <w:spacing w:line="276" w:lineRule="auto"/>
+              <w:ind w:left="610"/>
+              <w:jc w:val="both"/>
+              <w:cnfStyle w:val="000000000000" w:firstRow="0" w:lastRow="0" w:firstColumn="0" w:lastColumn="0" w:oddVBand="0" w:evenVBand="0" w:oddHBand="0" w:evenHBand="0" w:firstRowFirstColumn="0" w:firstRowLastColumn="0" w:lastRowFirstColumn="0" w:lastRowLastColumn="0"/>
+              <w:rPr>
+                <w:rFonts w:ascii="Times New Roman" w:hAnsi="Times New Roman" w:cs="Times New Roman"/>
+                <w:b/>
+                <w:i/>
+                <w:sz w:val="26"/>
+                <w:szCs w:val="26"/>
+              </w:rPr>
+            </w:pPr>
+            <w:r>
+              <w:rPr>
+                <w:rFonts w:ascii="Times New Roman" w:hAnsi="Times New Roman" w:cs="Times New Roman"/>
+                <w:sz w:val="26"/>
+                <w:szCs w:val="26"/>
+              </w:rPr>
+              <w:t xml:space="preserve">Thực hiện use-case </w:t>
+            </w:r>
+            <w:r>
+              <w:rPr>
+                <w:rFonts w:ascii="Times New Roman" w:hAnsi="Times New Roman" w:cs="Times New Roman"/>
+                <w:b/>
+                <w:i/>
+                <w:sz w:val="26"/>
+                <w:szCs w:val="26"/>
+              </w:rPr>
+              <w:t>Kiểm tra bình luận đã phân loại và thống kê</w:t>
+            </w:r>
+          </w:p>
+          <w:p>
+            <w:pPr>
+              <w:pStyle w:val="ListParagraph"/>
+              <w:numPr>
+                <w:ilvl w:val="0"/>
+                <w:numId w:val="18"/>
+              </w:numPr>
+              <w:spacing w:line="276" w:lineRule="auto"/>
+              <w:ind w:left="610"/>
+              <w:jc w:val="both"/>
+              <w:cnfStyle w:val="000000000000" w:firstRow="0" w:lastRow="0" w:firstColumn="0" w:lastColumn="0" w:oddVBand="0" w:evenVBand="0" w:oddHBand="0" w:evenHBand="0" w:firstRowFirstColumn="0" w:firstRowLastColumn="0" w:lastRowFirstColumn="0" w:lastRowLastColumn="0"/>
+              <w:rPr>
+                <w:rFonts w:ascii="Times New Roman" w:hAnsi="Times New Roman" w:cs="Times New Roman"/>
+                <w:b/>
+                <w:i/>
+                <w:sz w:val="26"/>
+                <w:szCs w:val="26"/>
+              </w:rPr>
+            </w:pPr>
+            <w:r>
+              <w:rPr>
+                <w:rFonts w:ascii="Times New Roman" w:hAnsi="Times New Roman" w:cs="Times New Roman"/>
+                <w:sz w:val="26"/>
+                <w:szCs w:val="26"/>
+              </w:rPr>
+              <w:t>Nhân viên quản lý chỉ định ra bình luận tốt</w:t>
+            </w:r>
+          </w:p>
+          <w:p>
+            <w:pPr>
+              <w:pStyle w:val="ListParagraph"/>
+              <w:numPr>
+                <w:ilvl w:val="0"/>
+                <w:numId w:val="18"/>
+              </w:numPr>
+              <w:spacing w:line="276" w:lineRule="auto"/>
+              <w:ind w:left="610"/>
+              <w:jc w:val="both"/>
+              <w:cnfStyle w:val="000000000000" w:firstRow="0" w:lastRow="0" w:firstColumn="0" w:lastColumn="0" w:oddVBand="0" w:evenVBand="0" w:oddHBand="0" w:evenHBand="0" w:firstRowFirstColumn="0" w:firstRowLastColumn="0" w:lastRowFirstColumn="0" w:lastRowLastColumn="0"/>
+              <w:rPr>
+                <w:rFonts w:ascii="Times New Roman" w:hAnsi="Times New Roman" w:cs="Times New Roman"/>
+                <w:b/>
+                <w:i/>
+                <w:sz w:val="26"/>
+                <w:szCs w:val="26"/>
+              </w:rPr>
+            </w:pPr>
+            <w:r>
+              <w:rPr>
+                <w:rFonts w:ascii="Times New Roman" w:hAnsi="Times New Roman" w:cs="Times New Roman"/>
+                <w:sz w:val="26"/>
+                <w:szCs w:val="26"/>
+              </w:rPr>
+              <w:t>Nhân viên quản lý đánh dấu đã xử lý bình luận trong  sổ sách  những bình luận đã phân loại của nhân viên quản lý</w:t>
+            </w:r>
+          </w:p>
+          <w:p>
+            <w:pPr>
+              <w:numPr>
+                <w:ilvl w:val="0"/>
+                <w:numId w:val="18"/>
+              </w:numPr>
+              <w:spacing w:line="276" w:lineRule="auto"/>
+              <w:ind w:left="610"/>
+              <w:jc w:val="both"/>
+              <w:cnfStyle w:val="000000000000" w:firstRow="0" w:lastRow="0" w:firstColumn="0" w:lastColumn="0" w:oddVBand="0" w:evenVBand="0" w:oddHBand="0" w:evenHBand="0" w:firstRowFirstColumn="0" w:firstRowLastColumn="0" w:lastRowFirstColumn="0" w:lastRowLastColumn="0"/>
+              <w:rPr>
+                <w:rFonts w:ascii="Times New Roman" w:hAnsi="Times New Roman" w:cs="Times New Roman"/>
+                <w:sz w:val="26"/>
+                <w:szCs w:val="26"/>
+              </w:rPr>
+            </w:pPr>
+            <w:r>
+              <w:rPr>
+                <w:rFonts w:ascii="Times New Roman" w:hAnsi="Times New Roman" w:cs="Times New Roman"/>
+                <w:sz w:val="26"/>
+                <w:szCs w:val="26"/>
+              </w:rPr>
+              <w:t>Nhân viên quả</w:t>
+            </w:r>
+            <w:r>
+              <w:rPr>
+                <w:rFonts w:ascii="Times New Roman" w:hAnsi="Times New Roman" w:cs="Times New Roman"/>
+                <w:sz w:val="26"/>
+                <w:szCs w:val="26"/>
+              </w:rPr>
+              <w:t>n lý mở sổ sách email của khách hàng</w:t>
+            </w:r>
+          </w:p>
+          <w:p>
+            <w:pPr>
+              <w:numPr>
+                <w:ilvl w:val="0"/>
+                <w:numId w:val="18"/>
+              </w:numPr>
+              <w:spacing w:line="276" w:lineRule="auto"/>
+              <w:ind w:left="610"/>
+              <w:jc w:val="both"/>
+              <w:cnfStyle w:val="000000000000" w:firstRow="0" w:lastRow="0" w:firstColumn="0" w:lastColumn="0" w:oddVBand="0" w:evenVBand="0" w:oddHBand="0" w:evenHBand="0" w:firstRowFirstColumn="0" w:firstRowLastColumn="0" w:lastRowFirstColumn="0" w:lastRowLastColumn="0"/>
+              <w:rPr>
+                <w:rFonts w:ascii="Times New Roman" w:hAnsi="Times New Roman" w:cs="Times New Roman"/>
+                <w:sz w:val="26"/>
+                <w:szCs w:val="26"/>
+              </w:rPr>
+            </w:pPr>
+            <w:r>
+              <w:rPr>
+                <w:rFonts w:ascii="Times New Roman" w:hAnsi="Times New Roman" w:cs="Times New Roman"/>
+                <w:sz w:val="26"/>
+                <w:szCs w:val="26"/>
+              </w:rPr>
+              <w:t>Nhân viên quản lý tiến hành cộng điểm cho email của khách hàng đó</w:t>
+            </w:r>
+          </w:p>
+          <w:p>
+            <w:pPr>
+              <w:pStyle w:val="ListParagraph"/>
+              <w:numPr>
+                <w:ilvl w:val="0"/>
+                <w:numId w:val="18"/>
+              </w:numPr>
+              <w:spacing w:before="120" w:after="120" w:line="276" w:lineRule="auto"/>
+              <w:ind w:left="610"/>
+              <w:jc w:val="both"/>
+              <w:cnfStyle w:val="000000000000" w:firstRow="0" w:lastRow="0" w:firstColumn="0" w:lastColumn="0" w:oddVBand="0" w:evenVBand="0" w:oddHBand="0" w:evenHBand="0" w:firstRowFirstColumn="0" w:firstRowLastColumn="0" w:lastRowFirstColumn="0" w:lastRowLastColumn="0"/>
+              <w:rPr>
+                <w:rFonts w:ascii="Times New Roman" w:hAnsi="Times New Roman" w:cs="Times New Roman"/>
+                <w:sz w:val="26"/>
+                <w:szCs w:val="26"/>
+                <w:lang w:val="fr-FR"/>
+              </w:rPr>
+            </w:pPr>
+            <w:r>
+              <w:rPr>
+                <w:rFonts w:ascii="Times New Roman" w:hAnsi="Times New Roman" w:cs="Times New Roman"/>
+                <w:sz w:val="26"/>
+                <w:szCs w:val="26"/>
+                <w:lang w:val="fr-FR"/>
+              </w:rPr>
+              <w:lastRenderedPageBreak/>
+              <w:t>Nhân viên quản lý đóng sổ sách email của khách hàng</w:t>
+            </w:r>
+          </w:p>
+          <w:p>
+            <w:pPr>
+              <w:pStyle w:val="ListParagraph"/>
+              <w:numPr>
+                <w:ilvl w:val="0"/>
+                <w:numId w:val="18"/>
+              </w:numPr>
+              <w:spacing w:before="120" w:after="120" w:line="276" w:lineRule="auto"/>
+              <w:ind w:left="610"/>
+              <w:jc w:val="both"/>
+              <w:cnfStyle w:val="000000000000" w:firstRow="0" w:lastRow="0" w:firstColumn="0" w:lastColumn="0" w:oddVBand="0" w:evenVBand="0" w:oddHBand="0" w:evenHBand="0" w:firstRowFirstColumn="0" w:firstRowLastColumn="0" w:lastRowFirstColumn="0" w:lastRowLastColumn="0"/>
+              <w:rPr>
+                <w:rFonts w:ascii="Times New Roman" w:hAnsi="Times New Roman" w:cs="Times New Roman"/>
+                <w:sz w:val="26"/>
+                <w:szCs w:val="26"/>
+                <w:lang w:val="fr-FR"/>
+              </w:rPr>
+            </w:pPr>
+            <w:r>
+              <w:rPr>
+                <w:rFonts w:ascii="Times New Roman" w:hAnsi="Times New Roman" w:cs="Times New Roman"/>
+                <w:sz w:val="26"/>
+                <w:szCs w:val="26"/>
+                <w:lang w:val="fr-FR"/>
+              </w:rPr>
+              <w:t>Nhân viên quản lý lưu trữ lại những gì đã thay đổi về danh sách bình luận cũng như sổ sách email của khách hàng</w:t>
+            </w:r>
+          </w:p>
+        </w:tc>
+      </w:tr>
+      <w:tr>
+        <w:trPr>
+          <w:cnfStyle w:val="000000100000" w:firstRow="0" w:lastRow="0" w:firstColumn="0" w:lastColumn="0" w:oddVBand="0" w:evenVBand="0" w:oddHBand="1" w:evenHBand="0" w:firstRowFirstColumn="0" w:firstRowLastColumn="0" w:lastRowFirstColumn="0" w:lastRowLastColumn="0"/>
+        </w:trPr>
+        <w:tc>
+          <w:tcPr>
+            <w:cnfStyle w:val="001000000000" w:firstRow="0" w:lastRow="0" w:firstColumn="1" w:lastColumn="0" w:oddVBand="0" w:evenVBand="0" w:oddHBand="0" w:evenHBand="0" w:firstRowFirstColumn="0" w:firstRowLastColumn="0" w:lastRowFirstColumn="0" w:lastRowLastColumn="0"/>
+            <w:tcW w:w="2605" w:type="dxa"/>
+          </w:tcPr>
+          <w:p>
+            <w:pPr>
+              <w:spacing w:line="276" w:lineRule="auto"/>
+              <w:jc w:val="both"/>
+              <w:rPr>
+                <w:rFonts w:ascii="Times New Roman" w:hAnsi="Times New Roman" w:cs="Times New Roman"/>
+                <w:sz w:val="26"/>
+                <w:szCs w:val="26"/>
+              </w:rPr>
+            </w:pPr>
+            <w:r>
+              <w:rPr>
+                <w:rFonts w:ascii="Times New Roman" w:hAnsi="Times New Roman" w:cs="Times New Roman"/>
+                <w:sz w:val="26"/>
+                <w:szCs w:val="26"/>
+              </w:rPr>
+              <w:lastRenderedPageBreak/>
+              <w:t>Dòng thay thế</w:t>
+            </w:r>
+          </w:p>
+        </w:tc>
+        <w:tc>
+          <w:tcPr>
+            <w:tcW w:w="6750" w:type="dxa"/>
+          </w:tcPr>
+          <w:p>
+            <w:pPr>
+              <w:pStyle w:val="ListParagraph"/>
+              <w:numPr>
+                <w:ilvl w:val="0"/>
+                <w:numId w:val="10"/>
+              </w:numPr>
+              <w:spacing w:line="276" w:lineRule="auto"/>
+              <w:ind w:left="610"/>
+              <w:jc w:val="both"/>
+              <w:cnfStyle w:val="000000100000" w:firstRow="0" w:lastRow="0" w:firstColumn="0" w:lastColumn="0" w:oddVBand="0" w:evenVBand="0" w:oddHBand="1" w:evenHBand="0" w:firstRowFirstColumn="0" w:firstRowLastColumn="0" w:lastRowFirstColumn="0" w:lastRowLastColumn="0"/>
+              <w:rPr>
+                <w:rFonts w:ascii="Times New Roman" w:hAnsi="Times New Roman" w:cs="Times New Roman"/>
+                <w:sz w:val="26"/>
+                <w:szCs w:val="26"/>
+              </w:rPr>
+            </w:pPr>
+            <w:r>
+              <w:rPr>
+                <w:rFonts w:ascii="Times New Roman" w:hAnsi="Times New Roman" w:cs="Times New Roman"/>
+                <w:sz w:val="26"/>
+                <w:szCs w:val="26"/>
+              </w:rPr>
+              <w:t>A10</w:t>
+            </w:r>
+            <w:r>
+              <w:rPr>
+                <w:rFonts w:ascii="Times New Roman" w:hAnsi="Times New Roman" w:cs="Times New Roman"/>
+                <w:sz w:val="26"/>
+                <w:szCs w:val="26"/>
+              </w:rPr>
+              <w:t>: Tại bướ</w:t>
+            </w:r>
+            <w:r>
+              <w:rPr>
+                <w:rFonts w:ascii="Times New Roman" w:hAnsi="Times New Roman" w:cs="Times New Roman"/>
+                <w:sz w:val="26"/>
+                <w:szCs w:val="26"/>
+              </w:rPr>
+              <w:t>c 5</w:t>
+            </w:r>
+            <w:r>
+              <w:rPr>
+                <w:rFonts w:ascii="Times New Roman" w:hAnsi="Times New Roman" w:cs="Times New Roman"/>
+                <w:sz w:val="26"/>
+                <w:szCs w:val="26"/>
+              </w:rPr>
+              <w:t xml:space="preserve">, nhân viên quản lý </w:t>
+            </w:r>
+            <w:r>
+              <w:rPr>
+                <w:rFonts w:ascii="Times New Roman" w:hAnsi="Times New Roman" w:cs="Times New Roman"/>
+                <w:sz w:val="26"/>
+                <w:szCs w:val="26"/>
+              </w:rPr>
+              <w:t>có thể quay trở lại bước 2 để tiếp tục chỉ định ra những bình luận khác</w:t>
+            </w:r>
+          </w:p>
+          <w:p>
+            <w:pPr>
+              <w:pStyle w:val="ListParagraph"/>
+              <w:numPr>
+                <w:ilvl w:val="0"/>
+                <w:numId w:val="10"/>
+              </w:numPr>
+              <w:spacing w:line="276" w:lineRule="auto"/>
+              <w:ind w:left="610"/>
+              <w:jc w:val="both"/>
+              <w:cnfStyle w:val="000000100000" w:firstRow="0" w:lastRow="0" w:firstColumn="0" w:lastColumn="0" w:oddVBand="0" w:evenVBand="0" w:oddHBand="1" w:evenHBand="0" w:firstRowFirstColumn="0" w:firstRowLastColumn="0" w:lastRowFirstColumn="0" w:lastRowLastColumn="0"/>
+              <w:rPr>
+                <w:rFonts w:ascii="Times New Roman" w:hAnsi="Times New Roman" w:cs="Times New Roman"/>
+                <w:sz w:val="26"/>
+                <w:szCs w:val="26"/>
+              </w:rPr>
+            </w:pPr>
+            <w:r>
+              <w:rPr>
+                <w:rFonts w:ascii="Times New Roman" w:hAnsi="Times New Roman" w:cs="Times New Roman"/>
+                <w:sz w:val="26"/>
+                <w:szCs w:val="26"/>
+              </w:rPr>
+              <w:t>A11: Tại bước 4, nếu danh sách email đang mở thì qua luôn bước 5</w:t>
+            </w:r>
+          </w:p>
+        </w:tc>
+      </w:tr>
+    </w:tbl>
+    <w:p>
+      <w:pPr>
+        <w:rPr>
+          <w:rFonts w:ascii="Times New Roman" w:hAnsi="Times New Roman" w:cs="Times New Roman"/>
+          <w:sz w:val="24"/>
+          <w:szCs w:val="24"/>
+          <w:lang w:val="vi-VN"/>
+          <w14:textOutline w14:w="0" w14:cap="flat" w14:cmpd="sng" w14:algn="ctr">
+            <w14:noFill/>
+            <w14:prstDash w14:val="solid"/>
+            <w14:round/>
+          </w14:textOutline>
+        </w:rPr>
+      </w:pPr>
+    </w:p>
+    <w:p>
+      <w:pPr>
+        <w:rPr>
+          <w:rFonts w:ascii="Times New Roman" w:hAnsi="Times New Roman" w:cs="Times New Roman"/>
+          <w:sz w:val="24"/>
+          <w:szCs w:val="24"/>
+          <w14:textOutline w14:w="0" w14:cap="flat" w14:cmpd="sng" w14:algn="ctr">
+            <w14:noFill/>
+            <w14:prstDash w14:val="solid"/>
+            <w14:round/>
+          </w14:textOutline>
+        </w:rPr>
+      </w:pPr>
+      <w:r>
+        <w:rPr>
+          <w:rFonts w:ascii="Times New Roman" w:hAnsi="Times New Roman" w:cs="Times New Roman"/>
+          <w:sz w:val="24"/>
+          <w:szCs w:val="24"/>
+          <w:lang w:val="vi-VN"/>
+          <w14:textOutline w14:w="0" w14:cap="flat" w14:cmpd="sng" w14:algn="ctr">
+            <w14:noFill/>
+            <w14:prstDash w14:val="solid"/>
+            <w14:round/>
+          </w14:textOutline>
+        </w:rPr>
+        <w:t xml:space="preserve">Sơ đồ hoạt động cho use case </w:t>
+      </w:r>
+      <w:r>
+        <w:rPr>
+          <w:rFonts w:ascii="Times New Roman" w:hAnsi="Times New Roman" w:cs="Times New Roman"/>
+          <w:b/>
+          <w:sz w:val="24"/>
+          <w:szCs w:val="24"/>
+          <w14:textOutline w14:w="0" w14:cap="flat" w14:cmpd="sng" w14:algn="ctr">
+            <w14:noFill/>
+            <w14:prstDash w14:val="solid"/>
+            <w14:round/>
+          </w14:textOutline>
+        </w:rPr>
+        <w:t>Phân loại bình luận</w:t>
+      </w:r>
+    </w:p>
+    <w:p>
+      <w:pPr>
+        <w:jc w:val="center"/>
+        <w:rPr>
+          <w:rFonts w:ascii="Times New Roman" w:hAnsi="Times New Roman" w:cs="Times New Roman"/>
+          <w:sz w:val="24"/>
+          <w:szCs w:val="24"/>
+          <w:lang w:val="vi-VN"/>
+          <w14:textOutline w14:w="0" w14:cap="flat" w14:cmpd="sng" w14:algn="ctr">
+            <w14:noFill/>
+            <w14:prstDash w14:val="solid"/>
+            <w14:round/>
+          </w14:textOutline>
+        </w:rPr>
+      </w:pPr>
+      <w:r>
+        <w:rPr>
+          <w:noProof/>
+        </w:rPr>
+        <w:drawing>
+          <wp:inline distT="0" distB="0" distL="0" distR="0" wp14:anchorId="6C30756B" wp14:editId="1A157B51">
+            <wp:extent cx="5292037" cy="5757063"/>
+            <wp:effectExtent l="0" t="0" r="4445" b="0"/>
+            <wp:docPr id="16" name="Picture 16"/>
+            <wp:cNvGraphicFramePr>
+              <a:graphicFrameLocks xmlns:a="http://schemas.openxmlformats.org/drawingml/2006/main" noChangeAspect="1"/>
+            </wp:cNvGraphicFramePr>
+            <a:graphic xmlns:a="http://schemas.openxmlformats.org/drawingml/2006/main">
+              <a:graphicData uri="http://schemas.openxmlformats.org/drawingml/2006/picture">
+                <pic:pic xmlns:pic="http://schemas.openxmlformats.org/drawingml/2006/picture">
+                  <pic:nvPicPr>
+                    <pic:cNvPr id="1" name=""/>
+                    <pic:cNvPicPr/>
+                  </pic:nvPicPr>
+                  <pic:blipFill>
+                    <a:blip r:embed="rId16"/>
+                    <a:stretch>
+                      <a:fillRect/>
+                    </a:stretch>
+                  </pic:blipFill>
+                  <pic:spPr>
+                    <a:xfrm>
+                      <a:off x="0" y="0"/>
+                      <a:ext cx="5331423" cy="5799910"/>
+                    </a:xfrm>
+                    <a:prstGeom prst="rect">
+                      <a:avLst/>
+                    </a:prstGeom>
+                  </pic:spPr>
+                </pic:pic>
+              </a:graphicData>
+            </a:graphic>
+          </wp:inline>
+        </w:drawing>
+      </w:r>
+    </w:p>
+    <w:p>
+      <w:pPr>
+        <w:rPr>
+          <w:rFonts w:ascii="Times New Roman" w:hAnsi="Times New Roman" w:cs="Times New Roman"/>
+          <w:b/>
+          <w:sz w:val="24"/>
+          <w:szCs w:val="24"/>
+          <w14:textOutline w14:w="0" w14:cap="flat" w14:cmpd="sng" w14:algn="ctr">
+            <w14:noFill/>
+            <w14:prstDash w14:val="solid"/>
+            <w14:round/>
+          </w14:textOutline>
+        </w:rPr>
+      </w:pPr>
+      <w:r>
+        <w:rPr>
+          <w:rFonts w:ascii="Times New Roman" w:hAnsi="Times New Roman" w:cs="Times New Roman"/>
+          <w:sz w:val="24"/>
+          <w:szCs w:val="24"/>
+          <w:lang w:val="vi-VN"/>
+          <w14:textOutline w14:w="0" w14:cap="flat" w14:cmpd="sng" w14:algn="ctr">
+            <w14:noFill/>
+            <w14:prstDash w14:val="solid"/>
+            <w14:round/>
+          </w14:textOutline>
+        </w:rPr>
+        <w:lastRenderedPageBreak/>
+        <w:t xml:space="preserve">Sơ đồ hoạt động cho use case </w:t>
+      </w:r>
+      <w:r>
+        <w:rPr>
+          <w:rFonts w:ascii="Times New Roman" w:hAnsi="Times New Roman" w:cs="Times New Roman"/>
+          <w:b/>
+          <w:sz w:val="24"/>
+          <w:szCs w:val="24"/>
+          <w14:textOutline w14:w="0" w14:cap="flat" w14:cmpd="sng" w14:algn="ctr">
+            <w14:noFill/>
+            <w14:prstDash w14:val="solid"/>
+            <w14:round/>
+          </w14:textOutline>
+        </w:rPr>
+        <w:t>Thống kê bình luận</w:t>
+      </w:r>
+    </w:p>
+    <w:p>
+      <w:pPr>
+        <w:jc w:val="center"/>
+        <w:rPr>
+          <w:rFonts w:ascii="Times New Roman" w:hAnsi="Times New Roman" w:cs="Times New Roman"/>
+          <w:sz w:val="24"/>
+          <w:szCs w:val="24"/>
+          <w:lang w:val="vi-VN"/>
+          <w14:textOutline w14:w="0" w14:cap="flat" w14:cmpd="sng" w14:algn="ctr">
+            <w14:noFill/>
+            <w14:prstDash w14:val="solid"/>
+            <w14:round/>
+          </w14:textOutline>
+        </w:rPr>
+      </w:pPr>
+      <w:r>
+        <w:rPr>
+          <w:noProof/>
+        </w:rPr>
+        <w:drawing>
+          <wp:inline distT="0" distB="0" distL="0" distR="0" wp14:anchorId="30F3E1CF" wp14:editId="172A91ED">
+            <wp:extent cx="5486400" cy="5653405"/>
+            <wp:effectExtent l="0" t="0" r="0" b="0"/>
+            <wp:docPr id="17" name="Picture 17"/>
+            <wp:cNvGraphicFramePr>
+              <a:graphicFrameLocks xmlns:a="http://schemas.openxmlformats.org/drawingml/2006/main" noChangeAspect="1"/>
+            </wp:cNvGraphicFramePr>
+            <a:graphic xmlns:a="http://schemas.openxmlformats.org/drawingml/2006/main">
+              <a:graphicData uri="http://schemas.openxmlformats.org/drawingml/2006/picture">
+                <pic:pic xmlns:pic="http://schemas.openxmlformats.org/drawingml/2006/picture">
+                  <pic:nvPicPr>
+                    <pic:cNvPr id="1" name=""/>
+                    <pic:cNvPicPr/>
+                  </pic:nvPicPr>
+                  <pic:blipFill>
+                    <a:blip r:embed="rId17"/>
+                    <a:stretch>
+                      <a:fillRect/>
+                    </a:stretch>
+                  </pic:blipFill>
+                  <pic:spPr>
+                    <a:xfrm>
+                      <a:off x="0" y="0"/>
+                      <a:ext cx="5486400" cy="5653405"/>
+                    </a:xfrm>
+                    <a:prstGeom prst="rect">
+                      <a:avLst/>
+                    </a:prstGeom>
+                  </pic:spPr>
+                </pic:pic>
+              </a:graphicData>
+            </a:graphic>
+          </wp:inline>
+        </w:drawing>
+      </w:r>
+    </w:p>
+    <w:p>
+      <w:pPr>
+        <w:jc w:val="center"/>
+        <w:rPr>
+          <w:rFonts w:ascii="Times New Roman" w:hAnsi="Times New Roman" w:cs="Times New Roman"/>
+          <w:sz w:val="24"/>
+          <w:szCs w:val="24"/>
+          <w:lang w:val="vi-VN"/>
+          <w14:textOutline w14:w="0" w14:cap="flat" w14:cmpd="sng" w14:algn="ctr">
+            <w14:noFill/>
+            <w14:prstDash w14:val="solid"/>
+            <w14:round/>
+          </w14:textOutline>
+        </w:rPr>
+      </w:pPr>
+    </w:p>
+    <w:p>
+      <w:pPr>
+        <w:jc w:val="center"/>
+        <w:rPr>
+          <w:rFonts w:ascii="Times New Roman" w:hAnsi="Times New Roman" w:cs="Times New Roman"/>
+          <w:sz w:val="24"/>
+          <w:szCs w:val="24"/>
+          <w:lang w:val="vi-VN"/>
+          <w14:textOutline w14:w="0" w14:cap="flat" w14:cmpd="sng" w14:algn="ctr">
+            <w14:noFill/>
+            <w14:prstDash w14:val="solid"/>
+            <w14:round/>
+          </w14:textOutline>
+        </w:rPr>
+      </w:pPr>
+    </w:p>
+    <w:p>
+      <w:pPr>
+        <w:jc w:val="center"/>
+        <w:rPr>
+          <w:rFonts w:ascii="Times New Roman" w:hAnsi="Times New Roman" w:cs="Times New Roman"/>
+          <w:sz w:val="24"/>
+          <w:szCs w:val="24"/>
+          <w:lang w:val="vi-VN"/>
+          <w14:textOutline w14:w="0" w14:cap="flat" w14:cmpd="sng" w14:algn="ctr">
+            <w14:noFill/>
+            <w14:prstDash w14:val="solid"/>
+            <w14:round/>
+          </w14:textOutline>
+        </w:rPr>
+      </w:pPr>
+    </w:p>
+    <w:p>
+      <w:pPr>
+        <w:jc w:val="center"/>
+        <w:rPr>
+          <w:rFonts w:ascii="Times New Roman" w:hAnsi="Times New Roman" w:cs="Times New Roman"/>
+          <w:sz w:val="24"/>
+          <w:szCs w:val="24"/>
+          <w:lang w:val="vi-VN"/>
+          <w14:textOutline w14:w="0" w14:cap="flat" w14:cmpd="sng" w14:algn="ctr">
+            <w14:noFill/>
+            <w14:prstDash w14:val="solid"/>
+            <w14:round/>
+          </w14:textOutline>
+        </w:rPr>
+      </w:pPr>
+    </w:p>
+    <w:p>
+      <w:pPr>
+        <w:jc w:val="center"/>
+        <w:rPr>
+          <w:rFonts w:ascii="Times New Roman" w:hAnsi="Times New Roman" w:cs="Times New Roman"/>
+          <w:sz w:val="24"/>
+          <w:szCs w:val="24"/>
+          <w:lang w:val="vi-VN"/>
+          <w14:textOutline w14:w="0" w14:cap="flat" w14:cmpd="sng" w14:algn="ctr">
+            <w14:noFill/>
+            <w14:prstDash w14:val="solid"/>
+            <w14:round/>
+          </w14:textOutline>
+        </w:rPr>
+      </w:pPr>
+    </w:p>
+    <w:p>
+      <w:pPr>
+        <w:jc w:val="center"/>
+        <w:rPr>
+          <w:rFonts w:ascii="Times New Roman" w:hAnsi="Times New Roman" w:cs="Times New Roman"/>
+          <w:sz w:val="24"/>
+          <w:szCs w:val="24"/>
+          <w:lang w:val="vi-VN"/>
+          <w14:textOutline w14:w="0" w14:cap="flat" w14:cmpd="sng" w14:algn="ctr">
+            <w14:noFill/>
+            <w14:prstDash w14:val="solid"/>
+            <w14:round/>
+          </w14:textOutline>
+        </w:rPr>
+      </w:pPr>
+    </w:p>
+    <w:p>
+      <w:pPr>
+        <w:jc w:val="center"/>
+        <w:rPr>
+          <w:rFonts w:ascii="Times New Roman" w:hAnsi="Times New Roman" w:cs="Times New Roman"/>
+          <w:sz w:val="24"/>
+          <w:szCs w:val="24"/>
+          <w:lang w:val="vi-VN"/>
+          <w14:textOutline w14:w="0" w14:cap="flat" w14:cmpd="sng" w14:algn="ctr">
+            <w14:noFill/>
+            <w14:prstDash w14:val="solid"/>
+            <w14:round/>
+          </w14:textOutline>
+        </w:rPr>
+      </w:pPr>
+    </w:p>
+    <w:p>
+      <w:pPr>
+        <w:rPr>
+          <w:rFonts w:ascii="Times New Roman" w:hAnsi="Times New Roman" w:cs="Times New Roman"/>
+          <w:b/>
+          <w:sz w:val="24"/>
+          <w:szCs w:val="24"/>
+          <w14:textOutline w14:w="0" w14:cap="flat" w14:cmpd="sng" w14:algn="ctr">
+            <w14:noFill/>
+            <w14:prstDash w14:val="solid"/>
+            <w14:round/>
+          </w14:textOutline>
+        </w:rPr>
+      </w:pPr>
+      <w:r>
+        <w:rPr>
+          <w:rFonts w:ascii="Times New Roman" w:hAnsi="Times New Roman" w:cs="Times New Roman"/>
+          <w:sz w:val="24"/>
+          <w:szCs w:val="24"/>
+          <w:lang w:val="vi-VN"/>
+          <w14:textOutline w14:w="0" w14:cap="flat" w14:cmpd="sng" w14:algn="ctr">
+            <w14:noFill/>
+            <w14:prstDash w14:val="solid"/>
+            <w14:round/>
+          </w14:textOutline>
+        </w:rPr>
+        <w:lastRenderedPageBreak/>
+        <w:t xml:space="preserve">Sơ đồ hoạt động cho use case </w:t>
+      </w:r>
+      <w:r>
+        <w:rPr>
+          <w:rFonts w:ascii="Times New Roman" w:hAnsi="Times New Roman" w:cs="Times New Roman"/>
+          <w:b/>
+          <w:sz w:val="24"/>
+          <w:szCs w:val="24"/>
+          <w14:textOutline w14:w="0" w14:cap="flat" w14:cmpd="sng" w14:algn="ctr">
+            <w14:noFill/>
+            <w14:prstDash w14:val="solid"/>
+            <w14:round/>
+          </w14:textOutline>
+        </w:rPr>
+        <w:t>Kiểm tra bình luận đã phân loại và thống kê</w:t>
+      </w:r>
+    </w:p>
+    <w:p>
+      <w:pPr>
+        <w:jc w:val="center"/>
+        <w:rPr>
+          <w:rFonts w:ascii="Times New Roman" w:hAnsi="Times New Roman" w:cs="Times New Roman"/>
+          <w:sz w:val="24"/>
+          <w:szCs w:val="24"/>
+          <w:lang w:val="vi-VN"/>
+          <w14:textOutline w14:w="0" w14:cap="flat" w14:cmpd="sng" w14:algn="ctr">
+            <w14:noFill/>
+            <w14:prstDash w14:val="solid"/>
+            <w14:round/>
+          </w14:textOutline>
+        </w:rPr>
+      </w:pPr>
+      <w:r>
+        <w:rPr>
+          <w:noProof/>
+        </w:rPr>
+        <w:drawing>
+          <wp:inline distT="0" distB="0" distL="0" distR="0" wp14:anchorId="6AE9CC6B" wp14:editId="26542620">
+            <wp:extent cx="5486400" cy="5478145"/>
+            <wp:effectExtent l="0" t="0" r="0" b="0"/>
+            <wp:docPr id="18" name="Picture 18"/>
+            <wp:cNvGraphicFramePr>
+              <a:graphicFrameLocks xmlns:a="http://schemas.openxmlformats.org/drawingml/2006/main" noChangeAspect="1"/>
+            </wp:cNvGraphicFramePr>
+            <a:graphic xmlns:a="http://schemas.openxmlformats.org/drawingml/2006/main">
+              <a:graphicData uri="http://schemas.openxmlformats.org/drawingml/2006/picture">
+                <pic:pic xmlns:pic="http://schemas.openxmlformats.org/drawingml/2006/picture">
+                  <pic:nvPicPr>
+                    <pic:cNvPr id="1" name=""/>
+                    <pic:cNvPicPr/>
+                  </pic:nvPicPr>
+                  <pic:blipFill>
+                    <a:blip r:embed="rId18"/>
+                    <a:stretch>
+                      <a:fillRect/>
+                    </a:stretch>
+                  </pic:blipFill>
+                  <pic:spPr>
+                    <a:xfrm>
+                      <a:off x="0" y="0"/>
+                      <a:ext cx="5486400" cy="5478145"/>
+                    </a:xfrm>
+                    <a:prstGeom prst="rect">
+                      <a:avLst/>
+                    </a:prstGeom>
+                  </pic:spPr>
+                </pic:pic>
+              </a:graphicData>
+            </a:graphic>
+          </wp:inline>
+        </w:drawing>
+      </w:r>
+    </w:p>
+    <w:p>
+      <w:pPr>
+        <w:jc w:val="center"/>
+        <w:rPr>
+          <w:rFonts w:ascii="Times New Roman" w:hAnsi="Times New Roman" w:cs="Times New Roman"/>
+          <w:sz w:val="24"/>
+          <w:szCs w:val="24"/>
+          <w:lang w:val="vi-VN"/>
+          <w14:textOutline w14:w="0" w14:cap="flat" w14:cmpd="sng" w14:algn="ctr">
+            <w14:noFill/>
+            <w14:prstDash w14:val="solid"/>
+            <w14:round/>
+          </w14:textOutline>
+        </w:rPr>
+      </w:pPr>
+    </w:p>
+    <w:p>
+      <w:pPr>
+        <w:jc w:val="center"/>
+        <w:rPr>
+          <w:rFonts w:ascii="Times New Roman" w:hAnsi="Times New Roman" w:cs="Times New Roman"/>
+          <w:sz w:val="24"/>
+          <w:szCs w:val="24"/>
+          <w:lang w:val="vi-VN"/>
+          <w14:textOutline w14:w="0" w14:cap="flat" w14:cmpd="sng" w14:algn="ctr">
+            <w14:noFill/>
+            <w14:prstDash w14:val="solid"/>
+            <w14:round/>
+          </w14:textOutline>
+        </w:rPr>
+      </w:pPr>
+    </w:p>
+    <w:p>
+      <w:pPr>
+        <w:jc w:val="center"/>
+        <w:rPr>
+          <w:rFonts w:ascii="Times New Roman" w:hAnsi="Times New Roman" w:cs="Times New Roman"/>
+          <w:sz w:val="24"/>
+          <w:szCs w:val="24"/>
+          <w:lang w:val="vi-VN"/>
+          <w14:textOutline w14:w="0" w14:cap="flat" w14:cmpd="sng" w14:algn="ctr">
+            <w14:noFill/>
+            <w14:prstDash w14:val="solid"/>
+            <w14:round/>
+          </w14:textOutline>
+        </w:rPr>
+      </w:pPr>
+    </w:p>
+    <w:p>
+      <w:pPr>
+        <w:jc w:val="center"/>
+        <w:rPr>
+          <w:rFonts w:ascii="Times New Roman" w:hAnsi="Times New Roman" w:cs="Times New Roman"/>
+          <w:sz w:val="24"/>
+          <w:szCs w:val="24"/>
+          <w:lang w:val="vi-VN"/>
+          <w14:textOutline w14:w="0" w14:cap="flat" w14:cmpd="sng" w14:algn="ctr">
+            <w14:noFill/>
+            <w14:prstDash w14:val="solid"/>
+            <w14:round/>
+          </w14:textOutline>
+        </w:rPr>
+      </w:pPr>
+    </w:p>
+    <w:p>
+      <w:pPr>
+        <w:jc w:val="center"/>
+        <w:rPr>
+          <w:rFonts w:ascii="Times New Roman" w:hAnsi="Times New Roman" w:cs="Times New Roman"/>
+          <w:sz w:val="24"/>
+          <w:szCs w:val="24"/>
+          <w:lang w:val="vi-VN"/>
+          <w14:textOutline w14:w="0" w14:cap="flat" w14:cmpd="sng" w14:algn="ctr">
+            <w14:noFill/>
+            <w14:prstDash w14:val="solid"/>
+            <w14:round/>
+          </w14:textOutline>
+        </w:rPr>
+      </w:pPr>
+    </w:p>
+    <w:p>
+      <w:pPr>
+        <w:jc w:val="center"/>
+        <w:rPr>
+          <w:rFonts w:ascii="Times New Roman" w:hAnsi="Times New Roman" w:cs="Times New Roman"/>
+          <w:sz w:val="24"/>
+          <w:szCs w:val="24"/>
+          <w:lang w:val="vi-VN"/>
+          <w14:textOutline w14:w="0" w14:cap="flat" w14:cmpd="sng" w14:algn="ctr">
+            <w14:noFill/>
+            <w14:prstDash w14:val="solid"/>
+            <w14:round/>
+          </w14:textOutline>
+        </w:rPr>
+      </w:pPr>
+    </w:p>
+    <w:p>
+      <w:pPr>
+        <w:jc w:val="center"/>
+        <w:rPr>
+          <w:rFonts w:ascii="Times New Roman" w:hAnsi="Times New Roman" w:cs="Times New Roman"/>
+          <w:sz w:val="24"/>
+          <w:szCs w:val="24"/>
+          <w:lang w:val="vi-VN"/>
+          <w14:textOutline w14:w="0" w14:cap="flat" w14:cmpd="sng" w14:algn="ctr">
+            <w14:noFill/>
+            <w14:prstDash w14:val="solid"/>
+            <w14:round/>
+          </w14:textOutline>
+        </w:rPr>
+      </w:pPr>
+    </w:p>
+    <w:p>
+      <w:pPr>
+        <w:jc w:val="center"/>
+        <w:rPr>
+          <w:rFonts w:ascii="Times New Roman" w:hAnsi="Times New Roman" w:cs="Times New Roman"/>
+          <w:sz w:val="24"/>
+          <w:szCs w:val="24"/>
+          <w:lang w:val="vi-VN"/>
+          <w14:textOutline w14:w="0" w14:cap="flat" w14:cmpd="sng" w14:algn="ctr">
+            <w14:noFill/>
+            <w14:prstDash w14:val="solid"/>
+            <w14:round/>
+          </w14:textOutline>
+        </w:rPr>
+      </w:pPr>
+    </w:p>
+    <w:p>
+      <w:pPr>
+        <w:rPr>
+          <w:rFonts w:ascii="Times New Roman" w:hAnsi="Times New Roman" w:cs="Times New Roman"/>
+          <w:b/>
+          <w:sz w:val="24"/>
+          <w:szCs w:val="24"/>
+          <w14:textOutline w14:w="0" w14:cap="flat" w14:cmpd="sng" w14:algn="ctr">
+            <w14:noFill/>
+            <w14:prstDash w14:val="solid"/>
+            <w14:round/>
+          </w14:textOutline>
+        </w:rPr>
+      </w:pPr>
+      <w:r>
+        <w:rPr>
+          <w:rFonts w:ascii="Times New Roman" w:hAnsi="Times New Roman" w:cs="Times New Roman"/>
+          <w:sz w:val="24"/>
+          <w:szCs w:val="24"/>
+          <w:lang w:val="vi-VN"/>
+          <w14:textOutline w14:w="0" w14:cap="flat" w14:cmpd="sng" w14:algn="ctr">
+            <w14:noFill/>
+            <w14:prstDash w14:val="solid"/>
+            <w14:round/>
+          </w14:textOutline>
+        </w:rPr>
+        <w:lastRenderedPageBreak/>
+        <w:t xml:space="preserve">Sơ đồ hoạt động cho use case </w:t>
+      </w:r>
+      <w:r>
+        <w:rPr>
+          <w:rFonts w:ascii="Times New Roman" w:hAnsi="Times New Roman" w:cs="Times New Roman"/>
+          <w:b/>
+          <w:sz w:val="24"/>
+          <w:szCs w:val="24"/>
+          <w14:textOutline w14:w="0" w14:cap="flat" w14:cmpd="sng" w14:algn="ctr">
+            <w14:noFill/>
+            <w14:prstDash w14:val="solid"/>
+            <w14:round/>
+          </w14:textOutline>
+        </w:rPr>
+        <w:t>Xóa bình luận xấu và thêm email vào danh sách cấm</w:t>
+      </w:r>
+    </w:p>
+    <w:p>
+      <w:pPr>
+        <w:rPr>
+          <w:rFonts w:ascii="Times New Roman" w:hAnsi="Times New Roman" w:cs="Times New Roman"/>
+          <w:b/>
+          <w:sz w:val="24"/>
+          <w:szCs w:val="24"/>
+          <w14:textOutline w14:w="0" w14:cap="flat" w14:cmpd="sng" w14:algn="ctr">
+            <w14:noFill/>
+            <w14:prstDash w14:val="solid"/>
+            <w14:round/>
+          </w14:textOutline>
+        </w:rPr>
+      </w:pPr>
+      <w:r>
+        <w:rPr>
+          <w:noProof/>
+        </w:rPr>
+        <w:drawing>
+          <wp:inline distT="0" distB="0" distL="0" distR="0" wp14:anchorId="61E499B3" wp14:editId="19E94F95">
+            <wp:extent cx="5486400" cy="6786245"/>
+            <wp:effectExtent l="0" t="0" r="0" b="0"/>
+            <wp:docPr id="10" name="Picture 10"/>
+            <wp:cNvGraphicFramePr>
+              <a:graphicFrameLocks xmlns:a="http://schemas.openxmlformats.org/drawingml/2006/main" noChangeAspect="1"/>
+            </wp:cNvGraphicFramePr>
+            <a:graphic xmlns:a="http://schemas.openxmlformats.org/drawingml/2006/main">
+              <a:graphicData uri="http://schemas.openxmlformats.org/drawingml/2006/picture">
+                <pic:pic xmlns:pic="http://schemas.openxmlformats.org/drawingml/2006/picture">
+                  <pic:nvPicPr>
+                    <pic:cNvPr id="1" name=""/>
+                    <pic:cNvPicPr/>
+                  </pic:nvPicPr>
+                  <pic:blipFill>
+                    <a:blip r:embed="rId19"/>
+                    <a:stretch>
+                      <a:fillRect/>
+                    </a:stretch>
+                  </pic:blipFill>
+                  <pic:spPr>
+                    <a:xfrm>
+                      <a:off x="0" y="0"/>
+                      <a:ext cx="5486400" cy="6786245"/>
+                    </a:xfrm>
+                    <a:prstGeom prst="rect">
+                      <a:avLst/>
+                    </a:prstGeom>
+                  </pic:spPr>
+                </pic:pic>
+              </a:graphicData>
+            </a:graphic>
+          </wp:inline>
+        </w:drawing>
+      </w:r>
+    </w:p>
+    <w:p>
+      <w:pPr>
+        <w:jc w:val="center"/>
+        <w:rPr>
+          <w:rFonts w:ascii="Times New Roman" w:hAnsi="Times New Roman" w:cs="Times New Roman"/>
+          <w:sz w:val="24"/>
+          <w:szCs w:val="24"/>
+          <w:lang w:val="vi-VN"/>
+          <w14:textOutline w14:w="0" w14:cap="flat" w14:cmpd="sng" w14:algn="ctr">
+            <w14:noFill/>
+            <w14:prstDash w14:val="solid"/>
+            <w14:round/>
+          </w14:textOutline>
+        </w:rPr>
+      </w:pPr>
+    </w:p>
+    <w:p>
+      <w:pPr>
+        <w:jc w:val="center"/>
+        <w:rPr>
+          <w:rFonts w:ascii="Times New Roman" w:hAnsi="Times New Roman" w:cs="Times New Roman"/>
+          <w:sz w:val="24"/>
+          <w:szCs w:val="24"/>
+          <w:lang w:val="vi-VN"/>
+          <w14:textOutline w14:w="0" w14:cap="flat" w14:cmpd="sng" w14:algn="ctr">
+            <w14:noFill/>
+            <w14:prstDash w14:val="solid"/>
+            <w14:round/>
+          </w14:textOutline>
+        </w:rPr>
+      </w:pPr>
+    </w:p>
+    <w:p>
+      <w:pPr>
+        <w:jc w:val="center"/>
+        <w:rPr>
+          <w:rFonts w:ascii="Times New Roman" w:hAnsi="Times New Roman" w:cs="Times New Roman"/>
+          <w:sz w:val="24"/>
+          <w:szCs w:val="24"/>
+          <w:lang w:val="vi-VN"/>
+          <w14:textOutline w14:w="0" w14:cap="flat" w14:cmpd="sng" w14:algn="ctr">
+            <w14:noFill/>
+            <w14:prstDash w14:val="solid"/>
+            <w14:round/>
+          </w14:textOutline>
+        </w:rPr>
+      </w:pPr>
+    </w:p>
+    <w:p>
+      <w:pPr>
+        <w:rPr>
+          <w:rFonts w:ascii="Times New Roman" w:hAnsi="Times New Roman" w:cs="Times New Roman"/>
+          <w:b/>
+          <w:sz w:val="24"/>
+          <w:szCs w:val="24"/>
+          <w14:textOutline w14:w="0" w14:cap="flat" w14:cmpd="sng" w14:algn="ctr">
+            <w14:noFill/>
+            <w14:prstDash w14:val="solid"/>
+            <w14:round/>
+          </w14:textOutline>
+        </w:rPr>
+      </w:pPr>
+      <w:r>
+        <w:rPr>
+          <w:rFonts w:ascii="Times New Roman" w:hAnsi="Times New Roman" w:cs="Times New Roman"/>
+          <w:sz w:val="24"/>
+          <w:szCs w:val="24"/>
+          <w:lang w:val="vi-VN"/>
+          <w14:textOutline w14:w="0" w14:cap="flat" w14:cmpd="sng" w14:algn="ctr">
+            <w14:noFill/>
+            <w14:prstDash w14:val="solid"/>
+            <w14:round/>
+          </w14:textOutline>
+        </w:rPr>
+        <w:lastRenderedPageBreak/>
+        <w:t xml:space="preserve">Sơ đồ hoạt động cho use case </w:t>
+      </w:r>
+      <w:r>
+        <w:rPr>
+          <w:rFonts w:ascii="Times New Roman" w:hAnsi="Times New Roman" w:cs="Times New Roman"/>
+          <w:b/>
+          <w:sz w:val="24"/>
+          <w:szCs w:val="24"/>
+          <w14:textOutline w14:w="0" w14:cap="flat" w14:cmpd="sng" w14:algn="ctr">
+            <w14:noFill/>
+            <w14:prstDash w14:val="solid"/>
+            <w14:round/>
+          </w14:textOutline>
+        </w:rPr>
+        <w:t>Cộng điểm cho khách hàng có bình luận tốt</w:t>
+      </w:r>
+    </w:p>
+    <w:p>
+      <w:pPr>
+        <w:outlineLvl w:val="2"/>
+        <w:rPr>
+          <w:rFonts w:ascii="Times New Roman" w:hAnsi="Times New Roman" w:cs="Times New Roman"/>
+          <w:b/>
+          <w:color w:val="5B9BD5" w:themeColor="accent1"/>
+          <w:sz w:val="28"/>
+          <w:szCs w:val="28"/>
+          <w:lang w:val="vi-VN"/>
+          <w14:textOutline w14:w="0" w14:cap="flat" w14:cmpd="sng" w14:algn="ctr">
+            <w14:noFill/>
+            <w14:prstDash w14:val="solid"/>
+            <w14:round/>
+          </w14:textOutline>
+        </w:rPr>
+      </w:pPr>
+      <w:r>
+        <w:rPr>
+          <w:noProof/>
+        </w:rPr>
+        <w:drawing>
+          <wp:inline distT="0" distB="0" distL="0" distR="0" wp14:anchorId="20B84A0B" wp14:editId="58FD5B77">
+            <wp:extent cx="5486400" cy="6332220"/>
+            <wp:effectExtent l="0" t="0" r="0" b="0"/>
+            <wp:docPr id="12" name="Picture 12"/>
+            <wp:cNvGraphicFramePr>
+              <a:graphicFrameLocks xmlns:a="http://schemas.openxmlformats.org/drawingml/2006/main" noChangeAspect="1"/>
+            </wp:cNvGraphicFramePr>
+            <a:graphic xmlns:a="http://schemas.openxmlformats.org/drawingml/2006/main">
+              <a:graphicData uri="http://schemas.openxmlformats.org/drawingml/2006/picture">
+                <pic:pic xmlns:pic="http://schemas.openxmlformats.org/drawingml/2006/picture">
+                  <pic:nvPicPr>
+                    <pic:cNvPr id="1" name=""/>
+                    <pic:cNvPicPr/>
+                  </pic:nvPicPr>
+                  <pic:blipFill>
+                    <a:blip r:embed="rId20"/>
+                    <a:stretch>
+                      <a:fillRect/>
+                    </a:stretch>
+                  </pic:blipFill>
+                  <pic:spPr>
+                    <a:xfrm>
+                      <a:off x="0" y="0"/>
+                      <a:ext cx="5486400" cy="6332220"/>
+                    </a:xfrm>
+                    <a:prstGeom prst="rect">
+                      <a:avLst/>
+                    </a:prstGeom>
+                  </pic:spPr>
+                </pic:pic>
+              </a:graphicData>
+            </a:graphic>
+          </wp:inline>
+        </w:drawing>
+      </w:r>
+      <w:bookmarkStart w:id="4" w:name="_GoBack"/>
       <w:bookmarkEnd w:id="4"/>
     </w:p>
     <w:p>
@@ -9396,7 +12811,6 @@
             <w14:round/>
           </w14:textOutline>
         </w:rPr>
-        <w:lastRenderedPageBreak/>
         <w:t>Quản lý quảng cáo</w:t>
       </w:r>
       <w:bookmarkEnd w:id="11"/>
@@ -9939,6 +13353,7 @@
             <w14:round/>
           </w14:textOutline>
         </w:rPr>
+        <w:lastRenderedPageBreak/>
         <w:t>Quản lý sản phẩm</w:t>
       </w:r>
       <w:bookmarkEnd w:id="21"/>
@@ -10171,7 +13586,6 @@
             <w14:round/>
           </w14:textOutline>
         </w:rPr>
-        <w:lastRenderedPageBreak/>
         <w:t>Quản lý thông tin thanh toán</w:t>
       </w:r>
       <w:bookmarkEnd w:id="25"/>
@@ -10429,8 +13843,8 @@
       <w:bookmarkEnd w:id="31"/>
     </w:p>
     <w:sectPr>
-      <w:headerReference w:type="default" r:id="rId15"/>
-      <w:footerReference w:type="default" r:id="rId16"/>
+      <w:headerReference w:type="default" r:id="rId21"/>
+      <w:footerReference w:type="default" r:id="rId22"/>
       <w:pgSz w:w="12240" w:h="15840"/>
       <w:pgMar w:top="1440" w:right="1440" w:bottom="1440" w:left="1440" w:header="720" w:footer="720" w:gutter="0"/>
       <w:cols w:space="720"/>
@@ -10441,7 +13855,7 @@
 </file>
 
 <file path=word/endnotes.xml><?xml version="1.0" encoding="utf-8"?>
-<w:endnotes xmlns:wpc="http://schemas.microsoft.com/office/word/2010/wordprocessingCanvas" xmlns:cx="http://schemas.microsoft.com/office/drawing/2014/chartex" xmlns:mc="http://schemas.openxmlformats.org/markup-compatibility/2006" xmlns:o="urn:schemas-microsoft-com:office:office" xmlns:r="http://schemas.openxmlformats.org/officeDocument/2006/relationships" xmlns:m="http://schemas.openxmlformats.org/officeDocument/2006/math" xmlns:v="urn:schemas-microsoft-com:vml" xmlns:wp14="http://schemas.microsoft.com/office/word/2010/wordprocessingDrawing" xmlns:wp="http://schemas.openxmlformats.org/drawingml/2006/wordprocessingDrawing" xmlns:w10="urn:schemas-microsoft-com:office:word" xmlns:w="http://schemas.openxmlformats.org/wordprocessingml/2006/main" xmlns:w14="http://schemas.microsoft.com/office/word/2010/wordml" xmlns:w15="http://schemas.microsoft.com/office/word/2012/wordml" xmlns:w16se="http://schemas.microsoft.com/office/word/2015/wordml/symex" xmlns:wpg="http://schemas.microsoft.com/office/word/2010/wordprocessingGroup" xmlns:wpi="http://schemas.microsoft.com/office/word/2010/wordprocessingInk" xmlns:wne="http://schemas.microsoft.com/office/word/2006/wordml" xmlns:wps="http://schemas.microsoft.com/office/word/2010/wordprocessingShape" mc:Ignorable="w14 w15 w16se wp14">
+<w:endnotes xmlns:wpc="http://schemas.microsoft.com/office/word/2010/wordprocessingCanvas" xmlns:cx="http://schemas.microsoft.com/office/drawing/2014/chartex" xmlns:cx1="http://schemas.microsoft.com/office/drawing/2015/9/8/chartex" xmlns:mc="http://schemas.openxmlformats.org/markup-compatibility/2006" xmlns:o="urn:schemas-microsoft-com:office:office" xmlns:r="http://schemas.openxmlformats.org/officeDocument/2006/relationships" xmlns:m="http://schemas.openxmlformats.org/officeDocument/2006/math" xmlns:v="urn:schemas-microsoft-com:vml" xmlns:wp14="http://schemas.microsoft.com/office/word/2010/wordprocessingDrawing" xmlns:wp="http://schemas.openxmlformats.org/drawingml/2006/wordprocessingDrawing" xmlns:w10="urn:schemas-microsoft-com:office:word" xmlns:w="http://schemas.openxmlformats.org/wordprocessingml/2006/main" xmlns:w14="http://schemas.microsoft.com/office/word/2010/wordml" xmlns:w15="http://schemas.microsoft.com/office/word/2012/wordml" xmlns:w16se="http://schemas.microsoft.com/office/word/2015/wordml/symex" xmlns:wpg="http://schemas.microsoft.com/office/word/2010/wordprocessingGroup" xmlns:wpi="http://schemas.microsoft.com/office/word/2010/wordprocessingInk" xmlns:wne="http://schemas.microsoft.com/office/word/2006/wordml" xmlns:wps="http://schemas.microsoft.com/office/word/2010/wordprocessingShape" mc:Ignorable="w14 w15 w16se wp14">
   <w:endnote w:type="separator" w:id="-1">
     <w:p>
       <w:pPr>
@@ -10466,7 +13880,7 @@
 </file>
 
 <file path=word/footer1.xml><?xml version="1.0" encoding="utf-8"?>
-<w:ftr xmlns:wpc="http://schemas.microsoft.com/office/word/2010/wordprocessingCanvas" xmlns:cx="http://schemas.microsoft.com/office/drawing/2014/chartex" xmlns:mc="http://schemas.openxmlformats.org/markup-compatibility/2006" xmlns:o="urn:schemas-microsoft-com:office:office" xmlns:r="http://schemas.openxmlformats.org/officeDocument/2006/relationships" xmlns:m="http://schemas.openxmlformats.org/officeDocument/2006/math" xmlns:v="urn:schemas-microsoft-com:vml" xmlns:wp14="http://schemas.microsoft.com/office/word/2010/wordprocessingDrawing" xmlns:wp="http://schemas.openxmlformats.org/drawingml/2006/wordprocessingDrawing" xmlns:w10="urn:schemas-microsoft-com:office:word" xmlns:w="http://schemas.openxmlformats.org/wordprocessingml/2006/main" xmlns:w14="http://schemas.microsoft.com/office/word/2010/wordml" xmlns:w15="http://schemas.microsoft.com/office/word/2012/wordml" xmlns:w16se="http://schemas.microsoft.com/office/word/2015/wordml/symex" xmlns:wpg="http://schemas.microsoft.com/office/word/2010/wordprocessingGroup" xmlns:wpi="http://schemas.microsoft.com/office/word/2010/wordprocessingInk" xmlns:wne="http://schemas.microsoft.com/office/word/2006/wordml" xmlns:wps="http://schemas.microsoft.com/office/word/2010/wordprocessingShape" mc:Ignorable="w14 w15 w16se wp14">
+<w:ftr xmlns:wpc="http://schemas.microsoft.com/office/word/2010/wordprocessingCanvas" xmlns:cx="http://schemas.microsoft.com/office/drawing/2014/chartex" xmlns:cx1="http://schemas.microsoft.com/office/drawing/2015/9/8/chartex" xmlns:mc="http://schemas.openxmlformats.org/markup-compatibility/2006" xmlns:o="urn:schemas-microsoft-com:office:office" xmlns:r="http://schemas.openxmlformats.org/officeDocument/2006/relationships" xmlns:m="http://schemas.openxmlformats.org/officeDocument/2006/math" xmlns:v="urn:schemas-microsoft-com:vml" xmlns:wp14="http://schemas.microsoft.com/office/word/2010/wordprocessingDrawing" xmlns:wp="http://schemas.openxmlformats.org/drawingml/2006/wordprocessingDrawing" xmlns:w10="urn:schemas-microsoft-com:office:word" xmlns:w="http://schemas.openxmlformats.org/wordprocessingml/2006/main" xmlns:w14="http://schemas.microsoft.com/office/word/2010/wordml" xmlns:w15="http://schemas.microsoft.com/office/word/2012/wordml" xmlns:w16se="http://schemas.microsoft.com/office/word/2015/wordml/symex" xmlns:wpg="http://schemas.microsoft.com/office/word/2010/wordprocessingGroup" xmlns:wpi="http://schemas.microsoft.com/office/word/2010/wordprocessingInk" xmlns:wne="http://schemas.microsoft.com/office/word/2006/wordml" xmlns:wps="http://schemas.microsoft.com/office/word/2010/wordprocessingShape" mc:Ignorable="w14 w15 w16se wp14">
   <w:sdt>
     <w:sdtPr>
       <w:id w:val="1603990272"/>
@@ -10499,7 +13913,7 @@
           <w:rPr>
             <w:noProof/>
           </w:rPr>
-          <w:t>3</w:t>
+          <w:t>16</w:t>
         </w:r>
         <w:r>
           <w:rPr>
@@ -10519,7 +13933,7 @@
 </file>
 
 <file path=word/footnotes.xml><?xml version="1.0" encoding="utf-8"?>
-<w:footnotes xmlns:wpc="http://schemas.microsoft.com/office/word/2010/wordprocessingCanvas" xmlns:cx="http://schemas.microsoft.com/office/drawing/2014/chartex" xmlns:mc="http://schemas.openxmlformats.org/markup-compatibility/2006" xmlns:o="urn:schemas-microsoft-com:office:office" xmlns:r="http://schemas.openxmlformats.org/officeDocument/2006/relationships" xmlns:m="http://schemas.openxmlformats.org/officeDocument/2006/math" xmlns:v="urn:schemas-microsoft-com:vml" xmlns:wp14="http://schemas.microsoft.com/office/word/2010/wordprocessingDrawing" xmlns:wp="http://schemas.openxmlformats.org/drawingml/2006/wordprocessingDrawing" xmlns:w10="urn:schemas-microsoft-com:office:word" xmlns:w="http://schemas.openxmlformats.org/wordprocessingml/2006/main" xmlns:w14="http://schemas.microsoft.com/office/word/2010/wordml" xmlns:w15="http://schemas.microsoft.com/office/word/2012/wordml" xmlns:w16se="http://schemas.microsoft.com/office/word/2015/wordml/symex" xmlns:wpg="http://schemas.microsoft.com/office/word/2010/wordprocessingGroup" xmlns:wpi="http://schemas.microsoft.com/office/word/2010/wordprocessingInk" xmlns:wne="http://schemas.microsoft.com/office/word/2006/wordml" xmlns:wps="http://schemas.microsoft.com/office/word/2010/wordprocessingShape" mc:Ignorable="w14 w15 w16se wp14">
+<w:footnotes xmlns:wpc="http://schemas.microsoft.com/office/word/2010/wordprocessingCanvas" xmlns:cx="http://schemas.microsoft.com/office/drawing/2014/chartex" xmlns:cx1="http://schemas.microsoft.com/office/drawing/2015/9/8/chartex" xmlns:mc="http://schemas.openxmlformats.org/markup-compatibility/2006" xmlns:o="urn:schemas-microsoft-com:office:office" xmlns:r="http://schemas.openxmlformats.org/officeDocument/2006/relationships" xmlns:m="http://schemas.openxmlformats.org/officeDocument/2006/math" xmlns:v="urn:schemas-microsoft-com:vml" xmlns:wp14="http://schemas.microsoft.com/office/word/2010/wordprocessingDrawing" xmlns:wp="http://schemas.openxmlformats.org/drawingml/2006/wordprocessingDrawing" xmlns:w10="urn:schemas-microsoft-com:office:word" xmlns:w="http://schemas.openxmlformats.org/wordprocessingml/2006/main" xmlns:w14="http://schemas.microsoft.com/office/word/2010/wordml" xmlns:w15="http://schemas.microsoft.com/office/word/2012/wordml" xmlns:w16se="http://schemas.microsoft.com/office/word/2015/wordml/symex" xmlns:wpg="http://schemas.microsoft.com/office/word/2010/wordprocessingGroup" xmlns:wpi="http://schemas.microsoft.com/office/word/2010/wordprocessingInk" xmlns:wne="http://schemas.microsoft.com/office/word/2006/wordml" xmlns:wps="http://schemas.microsoft.com/office/word/2010/wordprocessingShape" mc:Ignorable="w14 w15 w16se wp14">
   <w:footnote w:type="separator" w:id="-1">
     <w:p>
       <w:pPr>
@@ -10544,7 +13958,7 @@
 </file>
 
 <file path=word/header1.xml><?xml version="1.0" encoding="utf-8"?>
-<w:hdr xmlns:wpc="http://schemas.microsoft.com/office/word/2010/wordprocessingCanvas" xmlns:cx="http://schemas.microsoft.com/office/drawing/2014/chartex" xmlns:mc="http://schemas.openxmlformats.org/markup-compatibility/2006" xmlns:o="urn:schemas-microsoft-com:office:office" xmlns:r="http://schemas.openxmlformats.org/officeDocument/2006/relationships" xmlns:m="http://schemas.openxmlformats.org/officeDocument/2006/math" xmlns:v="urn:schemas-microsoft-com:vml" xmlns:wp14="http://schemas.microsoft.com/office/word/2010/wordprocessingDrawing" xmlns:wp="http://schemas.openxmlformats.org/drawingml/2006/wordprocessingDrawing" xmlns:w10="urn:schemas-microsoft-com:office:word" xmlns:w="http://schemas.openxmlformats.org/wordprocessingml/2006/main" xmlns:w14="http://schemas.microsoft.com/office/word/2010/wordml" xmlns:w15="http://schemas.microsoft.com/office/word/2012/wordml" xmlns:w16se="http://schemas.microsoft.com/office/word/2015/wordml/symex" xmlns:wpg="http://schemas.microsoft.com/office/word/2010/wordprocessingGroup" xmlns:wpi="http://schemas.microsoft.com/office/word/2010/wordprocessingInk" xmlns:wne="http://schemas.microsoft.com/office/word/2006/wordml" xmlns:wps="http://schemas.microsoft.com/office/word/2010/wordprocessingShape" mc:Ignorable="w14 w15 w16se wp14">
+<w:hdr xmlns:wpc="http://schemas.microsoft.com/office/word/2010/wordprocessingCanvas" xmlns:cx="http://schemas.microsoft.com/office/drawing/2014/chartex" xmlns:cx1="http://schemas.microsoft.com/office/drawing/2015/9/8/chartex" xmlns:mc="http://schemas.openxmlformats.org/markup-compatibility/2006" xmlns:o="urn:schemas-microsoft-com:office:office" xmlns:r="http://schemas.openxmlformats.org/officeDocument/2006/relationships" xmlns:m="http://schemas.openxmlformats.org/officeDocument/2006/math" xmlns:v="urn:schemas-microsoft-com:vml" xmlns:wp14="http://schemas.microsoft.com/office/word/2010/wordprocessingDrawing" xmlns:wp="http://schemas.openxmlformats.org/drawingml/2006/wordprocessingDrawing" xmlns:w10="urn:schemas-microsoft-com:office:word" xmlns:w="http://schemas.openxmlformats.org/wordprocessingml/2006/main" xmlns:w14="http://schemas.microsoft.com/office/word/2010/wordml" xmlns:w15="http://schemas.microsoft.com/office/word/2012/wordml" xmlns:w16se="http://schemas.microsoft.com/office/word/2015/wordml/symex" xmlns:wpg="http://schemas.microsoft.com/office/word/2010/wordprocessingGroup" xmlns:wpi="http://schemas.microsoft.com/office/word/2010/wordprocessingInk" xmlns:wne="http://schemas.microsoft.com/office/word/2006/wordml" xmlns:wps="http://schemas.microsoft.com/office/word/2010/wordprocessingShape" mc:Ignorable="w14 w15 w16se wp14">
   <w:p>
     <w:pPr>
       <w:pStyle w:val="Header"/>
@@ -10564,7 +13978,7 @@
 </file>
 
 <file path=word/numbering.xml><?xml version="1.0" encoding="utf-8"?>
-<w:numbering xmlns:wpc="http://schemas.microsoft.com/office/word/2010/wordprocessingCanvas" xmlns:cx="http://schemas.microsoft.com/office/drawing/2014/chartex" xmlns:mc="http://schemas.openxmlformats.org/markup-compatibility/2006" xmlns:o="urn:schemas-microsoft-com:office:office" xmlns:r="http://schemas.openxmlformats.org/officeDocument/2006/relationships" xmlns:m="http://schemas.openxmlformats.org/officeDocument/2006/math" xmlns:v="urn:schemas-microsoft-com:vml" xmlns:wp14="http://schemas.microsoft.com/office/word/2010/wordprocessingDrawing" xmlns:wp="http://schemas.openxmlformats.org/drawingml/2006/wordprocessingDrawing" xmlns:w10="urn:schemas-microsoft-com:office:word" xmlns:w="http://schemas.openxmlformats.org/wordprocessingml/2006/main" xmlns:w14="http://schemas.microsoft.com/office/word/2010/wordml" xmlns:w15="http://schemas.microsoft.com/office/word/2012/wordml" xmlns:w16se="http://schemas.microsoft.com/office/word/2015/wordml/symex" xmlns:wpg="http://schemas.microsoft.com/office/word/2010/wordprocessingGroup" xmlns:wpi="http://schemas.microsoft.com/office/word/2010/wordprocessingInk" xmlns:wne="http://schemas.microsoft.com/office/word/2006/wordml" xmlns:wps="http://schemas.microsoft.com/office/word/2010/wordprocessingShape" mc:Ignorable="w14 w15 w16se wp14">
+<w:numbering xmlns:wpc="http://schemas.microsoft.com/office/word/2010/wordprocessingCanvas" xmlns:cx="http://schemas.microsoft.com/office/drawing/2014/chartex" xmlns:cx1="http://schemas.microsoft.com/office/drawing/2015/9/8/chartex" xmlns:mc="http://schemas.openxmlformats.org/markup-compatibility/2006" xmlns:o="urn:schemas-microsoft-com:office:office" xmlns:r="http://schemas.openxmlformats.org/officeDocument/2006/relationships" xmlns:m="http://schemas.openxmlformats.org/officeDocument/2006/math" xmlns:v="urn:schemas-microsoft-com:vml" xmlns:wp14="http://schemas.microsoft.com/office/word/2010/wordprocessingDrawing" xmlns:wp="http://schemas.openxmlformats.org/drawingml/2006/wordprocessingDrawing" xmlns:w10="urn:schemas-microsoft-com:office:word" xmlns:w="http://schemas.openxmlformats.org/wordprocessingml/2006/main" xmlns:w14="http://schemas.microsoft.com/office/word/2010/wordml" xmlns:w15="http://schemas.microsoft.com/office/word/2012/wordml" xmlns:w16se="http://schemas.microsoft.com/office/word/2015/wordml/symex" xmlns:wpg="http://schemas.microsoft.com/office/word/2010/wordprocessingGroup" xmlns:wpi="http://schemas.microsoft.com/office/word/2010/wordprocessingInk" xmlns:wne="http://schemas.microsoft.com/office/word/2006/wordml" xmlns:wps="http://schemas.microsoft.com/office/word/2010/wordprocessingShape" mc:Ignorable="w14 w15 w16se wp14">
   <w:abstractNum w:abstractNumId="0" w15:restartNumberingAfterBreak="0">
     <w:nsid w:val="021E7605"/>
     <w:multiLevelType w:val="hybridMultilevel"/>
@@ -10655,6 +14069,230 @@
     </w:lvl>
   </w:abstractNum>
   <w:abstractNum w:abstractNumId="1" w15:restartNumberingAfterBreak="0">
+    <w:nsid w:val="027A383B"/>
+    <w:multiLevelType w:val="hybridMultilevel"/>
+    <w:tmpl w:val="C7E06750"/>
+    <w:lvl w:ilvl="0" w:tplc="9C96ACB0">
+      <w:numFmt w:val="bullet"/>
+      <w:lvlText w:val="-"/>
+      <w:lvlJc w:val="left"/>
+      <w:pPr>
+        <w:ind w:left="720" w:hanging="360"/>
+      </w:pPr>
+      <w:rPr>
+        <w:rFonts w:ascii="Cambria" w:eastAsiaTheme="minorEastAsia" w:hAnsi="Cambria" w:cstheme="minorBidi" w:hint="default"/>
+      </w:rPr>
+    </w:lvl>
+    <w:lvl w:ilvl="1" w:tplc="04090003">
+      <w:start w:val="1"/>
+      <w:numFmt w:val="bullet"/>
+      <w:lvlText w:val="o"/>
+      <w:lvlJc w:val="left"/>
+      <w:pPr>
+        <w:ind w:left="1440" w:hanging="360"/>
+      </w:pPr>
+      <w:rPr>
+        <w:rFonts w:ascii="Courier New" w:hAnsi="Courier New" w:hint="default"/>
+      </w:rPr>
+    </w:lvl>
+    <w:lvl w:ilvl="2" w:tplc="04090005" w:tentative="1">
+      <w:start w:val="1"/>
+      <w:numFmt w:val="bullet"/>
+      <w:lvlText w:val=""/>
+      <w:lvlJc w:val="left"/>
+      <w:pPr>
+        <w:ind w:left="2160" w:hanging="360"/>
+      </w:pPr>
+      <w:rPr>
+        <w:rFonts w:ascii="Wingdings" w:hAnsi="Wingdings" w:hint="default"/>
+      </w:rPr>
+    </w:lvl>
+    <w:lvl w:ilvl="3" w:tplc="04090001" w:tentative="1">
+      <w:start w:val="1"/>
+      <w:numFmt w:val="bullet"/>
+      <w:lvlText w:val=""/>
+      <w:lvlJc w:val="left"/>
+      <w:pPr>
+        <w:ind w:left="2880" w:hanging="360"/>
+      </w:pPr>
+      <w:rPr>
+        <w:rFonts w:ascii="Symbol" w:hAnsi="Symbol" w:hint="default"/>
+      </w:rPr>
+    </w:lvl>
+    <w:lvl w:ilvl="4" w:tplc="04090003" w:tentative="1">
+      <w:start w:val="1"/>
+      <w:numFmt w:val="bullet"/>
+      <w:lvlText w:val="o"/>
+      <w:lvlJc w:val="left"/>
+      <w:pPr>
+        <w:ind w:left="3600" w:hanging="360"/>
+      </w:pPr>
+      <w:rPr>
+        <w:rFonts w:ascii="Courier New" w:hAnsi="Courier New" w:hint="default"/>
+      </w:rPr>
+    </w:lvl>
+    <w:lvl w:ilvl="5" w:tplc="04090005" w:tentative="1">
+      <w:start w:val="1"/>
+      <w:numFmt w:val="bullet"/>
+      <w:lvlText w:val=""/>
+      <w:lvlJc w:val="left"/>
+      <w:pPr>
+        <w:ind w:left="4320" w:hanging="360"/>
+      </w:pPr>
+      <w:rPr>
+        <w:rFonts w:ascii="Wingdings" w:hAnsi="Wingdings" w:hint="default"/>
+      </w:rPr>
+    </w:lvl>
+    <w:lvl w:ilvl="6" w:tplc="04090001" w:tentative="1">
+      <w:start w:val="1"/>
+      <w:numFmt w:val="bullet"/>
+      <w:lvlText w:val=""/>
+      <w:lvlJc w:val="left"/>
+      <w:pPr>
+        <w:ind w:left="5040" w:hanging="360"/>
+      </w:pPr>
+      <w:rPr>
+        <w:rFonts w:ascii="Symbol" w:hAnsi="Symbol" w:hint="default"/>
+      </w:rPr>
+    </w:lvl>
+    <w:lvl w:ilvl="7" w:tplc="04090003" w:tentative="1">
+      <w:start w:val="1"/>
+      <w:numFmt w:val="bullet"/>
+      <w:lvlText w:val="o"/>
+      <w:lvlJc w:val="left"/>
+      <w:pPr>
+        <w:ind w:left="5760" w:hanging="360"/>
+      </w:pPr>
+      <w:rPr>
+        <w:rFonts w:ascii="Courier New" w:hAnsi="Courier New" w:hint="default"/>
+      </w:rPr>
+    </w:lvl>
+    <w:lvl w:ilvl="8" w:tplc="04090005" w:tentative="1">
+      <w:start w:val="1"/>
+      <w:numFmt w:val="bullet"/>
+      <w:lvlText w:val=""/>
+      <w:lvlJc w:val="left"/>
+      <w:pPr>
+        <w:ind w:left="6480" w:hanging="360"/>
+      </w:pPr>
+      <w:rPr>
+        <w:rFonts w:ascii="Wingdings" w:hAnsi="Wingdings" w:hint="default"/>
+      </w:rPr>
+    </w:lvl>
+  </w:abstractNum>
+  <w:abstractNum w:abstractNumId="2" w15:restartNumberingAfterBreak="0">
+    <w:nsid w:val="03A213BE"/>
+    <w:multiLevelType w:val="hybridMultilevel"/>
+    <w:tmpl w:val="4B6028DC"/>
+    <w:lvl w:ilvl="0" w:tplc="DBC23472">
+      <w:numFmt w:val="bullet"/>
+      <w:lvlText w:val="-"/>
+      <w:lvlJc w:val="left"/>
+      <w:pPr>
+        <w:ind w:left="720" w:hanging="360"/>
+      </w:pPr>
+      <w:rPr>
+        <w:rFonts w:ascii="Times New Roman" w:eastAsiaTheme="minorHAnsi" w:hAnsi="Times New Roman" w:cs="Times New Roman" w:hint="default"/>
+      </w:rPr>
+    </w:lvl>
+    <w:lvl w:ilvl="1" w:tplc="04090003">
+      <w:start w:val="1"/>
+      <w:numFmt w:val="bullet"/>
+      <w:lvlText w:val="o"/>
+      <w:lvlJc w:val="left"/>
+      <w:pPr>
+        <w:ind w:left="1440" w:hanging="360"/>
+      </w:pPr>
+      <w:rPr>
+        <w:rFonts w:ascii="Courier New" w:hAnsi="Courier New" w:cs="Courier New" w:hint="default"/>
+      </w:rPr>
+    </w:lvl>
+    <w:lvl w:ilvl="2" w:tplc="04090005" w:tentative="1">
+      <w:start w:val="1"/>
+      <w:numFmt w:val="bullet"/>
+      <w:lvlText w:val=""/>
+      <w:lvlJc w:val="left"/>
+      <w:pPr>
+        <w:ind w:left="2160" w:hanging="360"/>
+      </w:pPr>
+      <w:rPr>
+        <w:rFonts w:ascii="Wingdings" w:hAnsi="Wingdings" w:hint="default"/>
+      </w:rPr>
+    </w:lvl>
+    <w:lvl w:ilvl="3" w:tplc="04090001" w:tentative="1">
+      <w:start w:val="1"/>
+      <w:numFmt w:val="bullet"/>
+      <w:lvlText w:val=""/>
+      <w:lvlJc w:val="left"/>
+      <w:pPr>
+        <w:ind w:left="2880" w:hanging="360"/>
+      </w:pPr>
+      <w:rPr>
+        <w:rFonts w:ascii="Symbol" w:hAnsi="Symbol" w:hint="default"/>
+      </w:rPr>
+    </w:lvl>
+    <w:lvl w:ilvl="4" w:tplc="04090003" w:tentative="1">
+      <w:start w:val="1"/>
+      <w:numFmt w:val="bullet"/>
+      <w:lvlText w:val="o"/>
+      <w:lvlJc w:val="left"/>
+      <w:pPr>
+        <w:ind w:left="3600" w:hanging="360"/>
+      </w:pPr>
+      <w:rPr>
+        <w:rFonts w:ascii="Courier New" w:hAnsi="Courier New" w:cs="Courier New" w:hint="default"/>
+      </w:rPr>
+    </w:lvl>
+    <w:lvl w:ilvl="5" w:tplc="04090005" w:tentative="1">
+      <w:start w:val="1"/>
+      <w:numFmt w:val="bullet"/>
+      <w:lvlText w:val=""/>
+      <w:lvlJc w:val="left"/>
+      <w:pPr>
+        <w:ind w:left="4320" w:hanging="360"/>
+      </w:pPr>
+      <w:rPr>
+        <w:rFonts w:ascii="Wingdings" w:hAnsi="Wingdings" w:hint="default"/>
+      </w:rPr>
+    </w:lvl>
+    <w:lvl w:ilvl="6" w:tplc="04090001" w:tentative="1">
+      <w:start w:val="1"/>
+      <w:numFmt w:val="bullet"/>
+      <w:lvlText w:val=""/>
+      <w:lvlJc w:val="left"/>
+      <w:pPr>
+        <w:ind w:left="5040" w:hanging="360"/>
+      </w:pPr>
+      <w:rPr>
+        <w:rFonts w:ascii="Symbol" w:hAnsi="Symbol" w:hint="default"/>
+      </w:rPr>
+    </w:lvl>
+    <w:lvl w:ilvl="7" w:tplc="04090003" w:tentative="1">
+      <w:start w:val="1"/>
+      <w:numFmt w:val="bullet"/>
+      <w:lvlText w:val="o"/>
+      <w:lvlJc w:val="left"/>
+      <w:pPr>
+        <w:ind w:left="5760" w:hanging="360"/>
+      </w:pPr>
+      <w:rPr>
+        <w:rFonts w:ascii="Courier New" w:hAnsi="Courier New" w:cs="Courier New" w:hint="default"/>
+      </w:rPr>
+    </w:lvl>
+    <w:lvl w:ilvl="8" w:tplc="04090005" w:tentative="1">
+      <w:start w:val="1"/>
+      <w:numFmt w:val="bullet"/>
+      <w:lvlText w:val=""/>
+      <w:lvlJc w:val="left"/>
+      <w:pPr>
+        <w:ind w:left="6480" w:hanging="360"/>
+      </w:pPr>
+      <w:rPr>
+        <w:rFonts w:ascii="Wingdings" w:hAnsi="Wingdings" w:hint="default"/>
+      </w:rPr>
+    </w:lvl>
+  </w:abstractNum>
+  <w:abstractNum w:abstractNumId="3" w15:restartNumberingAfterBreak="0">
     <w:nsid w:val="0C6068F2"/>
     <w:multiLevelType w:val="hybridMultilevel"/>
     <w:tmpl w:val="5EFC767E"/>
@@ -10767,7 +14405,7 @@
       </w:rPr>
     </w:lvl>
   </w:abstractNum>
-  <w:abstractNum w:abstractNumId="2" w15:restartNumberingAfterBreak="0">
+  <w:abstractNum w:abstractNumId="4" w15:restartNumberingAfterBreak="0">
     <w:nsid w:val="142B778A"/>
     <w:multiLevelType w:val="multilevel"/>
     <w:tmpl w:val="93780B18"/>
@@ -10888,7 +14526,96 @@
       </w:rPr>
     </w:lvl>
   </w:abstractNum>
-  <w:abstractNum w:abstractNumId="3" w15:restartNumberingAfterBreak="0">
+  <w:abstractNum w:abstractNumId="5" w15:restartNumberingAfterBreak="0">
+    <w:nsid w:val="189D674E"/>
+    <w:multiLevelType w:val="hybridMultilevel"/>
+    <w:tmpl w:val="A70AB60C"/>
+    <w:lvl w:ilvl="0" w:tplc="675E18FA">
+      <w:start w:val="1"/>
+      <w:numFmt w:val="decimal"/>
+      <w:lvlText w:val="%1."/>
+      <w:lvlJc w:val="left"/>
+      <w:pPr>
+        <w:ind w:left="360" w:hanging="360"/>
+      </w:pPr>
+      <w:rPr>
+        <w:b w:val="0"/>
+      </w:rPr>
+    </w:lvl>
+    <w:lvl w:ilvl="1" w:tplc="04090019" w:tentative="1">
+      <w:start w:val="1"/>
+      <w:numFmt w:val="lowerLetter"/>
+      <w:lvlText w:val="%2."/>
+      <w:lvlJc w:val="left"/>
+      <w:pPr>
+        <w:ind w:left="1080" w:hanging="360"/>
+      </w:pPr>
+    </w:lvl>
+    <w:lvl w:ilvl="2" w:tplc="0409001B" w:tentative="1">
+      <w:start w:val="1"/>
+      <w:numFmt w:val="lowerRoman"/>
+      <w:lvlText w:val="%3."/>
+      <w:lvlJc w:val="right"/>
+      <w:pPr>
+        <w:ind w:left="1800" w:hanging="180"/>
+      </w:pPr>
+    </w:lvl>
+    <w:lvl w:ilvl="3" w:tplc="0409000F" w:tentative="1">
+      <w:start w:val="1"/>
+      <w:numFmt w:val="decimal"/>
+      <w:lvlText w:val="%4."/>
+      <w:lvlJc w:val="left"/>
+      <w:pPr>
+        <w:ind w:left="2520" w:hanging="360"/>
+      </w:pPr>
+    </w:lvl>
+    <w:lvl w:ilvl="4" w:tplc="04090019" w:tentative="1">
+      <w:start w:val="1"/>
+      <w:numFmt w:val="lowerLetter"/>
+      <w:lvlText w:val="%5."/>
+      <w:lvlJc w:val="left"/>
+      <w:pPr>
+        <w:ind w:left="3240" w:hanging="360"/>
+      </w:pPr>
+    </w:lvl>
+    <w:lvl w:ilvl="5" w:tplc="0409001B" w:tentative="1">
+      <w:start w:val="1"/>
+      <w:numFmt w:val="lowerRoman"/>
+      <w:lvlText w:val="%6."/>
+      <w:lvlJc w:val="right"/>
+      <w:pPr>
+        <w:ind w:left="3960" w:hanging="180"/>
+      </w:pPr>
+    </w:lvl>
+    <w:lvl w:ilvl="6" w:tplc="0409000F" w:tentative="1">
+      <w:start w:val="1"/>
+      <w:numFmt w:val="decimal"/>
+      <w:lvlText w:val="%7."/>
+      <w:lvlJc w:val="left"/>
+      <w:pPr>
+        <w:ind w:left="4680" w:hanging="360"/>
+      </w:pPr>
+    </w:lvl>
+    <w:lvl w:ilvl="7" w:tplc="04090019" w:tentative="1">
+      <w:start w:val="1"/>
+      <w:numFmt w:val="lowerLetter"/>
+      <w:lvlText w:val="%8."/>
+      <w:lvlJc w:val="left"/>
+      <w:pPr>
+        <w:ind w:left="5400" w:hanging="360"/>
+      </w:pPr>
+    </w:lvl>
+    <w:lvl w:ilvl="8" w:tplc="0409001B" w:tentative="1">
+      <w:start w:val="1"/>
+      <w:numFmt w:val="lowerRoman"/>
+      <w:lvlText w:val="%9."/>
+      <w:lvlJc w:val="right"/>
+      <w:pPr>
+        <w:ind w:left="6120" w:hanging="180"/>
+      </w:pPr>
+    </w:lvl>
+  </w:abstractNum>
+  <w:abstractNum w:abstractNumId="6" w15:restartNumberingAfterBreak="0">
     <w:nsid w:val="199C2331"/>
     <w:multiLevelType w:val="hybridMultilevel"/>
     <w:tmpl w:val="C8CE3C8C"/>
@@ -10977,7 +14704,96 @@
       </w:pPr>
     </w:lvl>
   </w:abstractNum>
-  <w:abstractNum w:abstractNumId="4" w15:restartNumberingAfterBreak="0">
+  <w:abstractNum w:abstractNumId="7" w15:restartNumberingAfterBreak="0">
+    <w:nsid w:val="2BC26A9A"/>
+    <w:multiLevelType w:val="hybridMultilevel"/>
+    <w:tmpl w:val="92D2E8E8"/>
+    <w:lvl w:ilvl="0" w:tplc="BA04A3F6">
+      <w:start w:val="1"/>
+      <w:numFmt w:val="decimal"/>
+      <w:lvlText w:val="%1."/>
+      <w:lvlJc w:val="left"/>
+      <w:pPr>
+        <w:ind w:left="720" w:hanging="360"/>
+      </w:pPr>
+      <w:rPr>
+        <w:rFonts w:asciiTheme="majorHAnsi" w:eastAsiaTheme="minorEastAsia" w:hAnsiTheme="majorHAnsi" w:cs="Times New Roman"/>
+      </w:rPr>
+    </w:lvl>
+    <w:lvl w:ilvl="1" w:tplc="04090019" w:tentative="1">
+      <w:start w:val="1"/>
+      <w:numFmt w:val="lowerLetter"/>
+      <w:lvlText w:val="%2."/>
+      <w:lvlJc w:val="left"/>
+      <w:pPr>
+        <w:ind w:left="1440" w:hanging="360"/>
+      </w:pPr>
+    </w:lvl>
+    <w:lvl w:ilvl="2" w:tplc="0409001B" w:tentative="1">
+      <w:start w:val="1"/>
+      <w:numFmt w:val="lowerRoman"/>
+      <w:lvlText w:val="%3."/>
+      <w:lvlJc w:val="right"/>
+      <w:pPr>
+        <w:ind w:left="2160" w:hanging="180"/>
+      </w:pPr>
+    </w:lvl>
+    <w:lvl w:ilvl="3" w:tplc="0409000F" w:tentative="1">
+      <w:start w:val="1"/>
+      <w:numFmt w:val="decimal"/>
+      <w:lvlText w:val="%4."/>
+      <w:lvlJc w:val="left"/>
+      <w:pPr>
+        <w:ind w:left="2880" w:hanging="360"/>
+      </w:pPr>
+    </w:lvl>
+    <w:lvl w:ilvl="4" w:tplc="04090019" w:tentative="1">
+      <w:start w:val="1"/>
+      <w:numFmt w:val="lowerLetter"/>
+      <w:lvlText w:val="%5."/>
+      <w:lvlJc w:val="left"/>
+      <w:pPr>
+        <w:ind w:left="3600" w:hanging="360"/>
+      </w:pPr>
+    </w:lvl>
+    <w:lvl w:ilvl="5" w:tplc="0409001B" w:tentative="1">
+      <w:start w:val="1"/>
+      <w:numFmt w:val="lowerRoman"/>
+      <w:lvlText w:val="%6."/>
+      <w:lvlJc w:val="right"/>
+      <w:pPr>
+        <w:ind w:left="4320" w:hanging="180"/>
+      </w:pPr>
+    </w:lvl>
+    <w:lvl w:ilvl="6" w:tplc="0409000F" w:tentative="1">
+      <w:start w:val="1"/>
+      <w:numFmt w:val="decimal"/>
+      <w:lvlText w:val="%7."/>
+      <w:lvlJc w:val="left"/>
+      <w:pPr>
+        <w:ind w:left="5040" w:hanging="360"/>
+      </w:pPr>
+    </w:lvl>
+    <w:lvl w:ilvl="7" w:tplc="04090019" w:tentative="1">
+      <w:start w:val="1"/>
+      <w:numFmt w:val="lowerLetter"/>
+      <w:lvlText w:val="%8."/>
+      <w:lvlJc w:val="left"/>
+      <w:pPr>
+        <w:ind w:left="5760" w:hanging="360"/>
+      </w:pPr>
+    </w:lvl>
+    <w:lvl w:ilvl="8" w:tplc="0409001B" w:tentative="1">
+      <w:start w:val="1"/>
+      <w:numFmt w:val="lowerRoman"/>
+      <w:lvlText w:val="%9."/>
+      <w:lvlJc w:val="right"/>
+      <w:pPr>
+        <w:ind w:left="6480" w:hanging="180"/>
+      </w:pPr>
+    </w:lvl>
+  </w:abstractNum>
+  <w:abstractNum w:abstractNumId="8" w15:restartNumberingAfterBreak="0">
     <w:nsid w:val="357C1F53"/>
     <w:multiLevelType w:val="hybridMultilevel"/>
     <w:tmpl w:val="1A72D12E"/>
@@ -11090,7 +14906,7 @@
       </w:rPr>
     </w:lvl>
   </w:abstractNum>
-  <w:abstractNum w:abstractNumId="5" w15:restartNumberingAfterBreak="0">
+  <w:abstractNum w:abstractNumId="9" w15:restartNumberingAfterBreak="0">
     <w:nsid w:val="3F7E774A"/>
     <w:multiLevelType w:val="hybridMultilevel"/>
     <w:tmpl w:val="23C0EEA2"/>
@@ -11179,7 +14995,7 @@
       </w:pPr>
     </w:lvl>
   </w:abstractNum>
-  <w:abstractNum w:abstractNumId="6" w15:restartNumberingAfterBreak="0">
+  <w:abstractNum w:abstractNumId="10" w15:restartNumberingAfterBreak="0">
     <w:nsid w:val="430714BF"/>
     <w:multiLevelType w:val="hybridMultilevel"/>
     <w:tmpl w:val="018A59F2"/>
@@ -11268,14 +15084,14 @@
       </w:pPr>
     </w:lvl>
   </w:abstractNum>
-  <w:abstractNum w:abstractNumId="7" w15:restartNumberingAfterBreak="0">
-    <w:nsid w:val="5E301954"/>
+  <w:abstractNum w:abstractNumId="11" w15:restartNumberingAfterBreak="0">
+    <w:nsid w:val="511D05B3"/>
     <w:multiLevelType w:val="hybridMultilevel"/>
-    <w:tmpl w:val="8038656C"/>
-    <w:lvl w:ilvl="0" w:tplc="04090011">
+    <w:tmpl w:val="C970549E"/>
+    <w:lvl w:ilvl="0" w:tplc="0409000F">
       <w:start w:val="1"/>
       <w:numFmt w:val="decimal"/>
-      <w:lvlText w:val="%1)"/>
+      <w:lvlText w:val="%1."/>
       <w:lvlJc w:val="left"/>
       <w:pPr>
         <w:ind w:left="720" w:hanging="360"/>
@@ -11357,10 +15173,213 @@
       </w:pPr>
     </w:lvl>
   </w:abstractNum>
-  <w:abstractNum w:abstractNumId="8" w15:restartNumberingAfterBreak="0">
-    <w:nsid w:val="7C5C24FB"/>
+  <w:abstractNum w:abstractNumId="12" w15:restartNumberingAfterBreak="0">
+    <w:nsid w:val="5331461C"/>
     <w:multiLevelType w:val="hybridMultilevel"/>
-    <w:tmpl w:val="9C6A2418"/>
+    <w:tmpl w:val="E13678BC"/>
+    <w:lvl w:ilvl="0" w:tplc="9C96ACB0">
+      <w:numFmt w:val="bullet"/>
+      <w:lvlText w:val="-"/>
+      <w:lvlJc w:val="left"/>
+      <w:pPr>
+        <w:ind w:left="720" w:hanging="360"/>
+      </w:pPr>
+      <w:rPr>
+        <w:rFonts w:ascii="Cambria" w:eastAsiaTheme="minorEastAsia" w:hAnsi="Cambria" w:cstheme="minorBidi" w:hint="default"/>
+      </w:rPr>
+    </w:lvl>
+    <w:lvl w:ilvl="1" w:tplc="04090003" w:tentative="1">
+      <w:start w:val="1"/>
+      <w:numFmt w:val="bullet"/>
+      <w:lvlText w:val="o"/>
+      <w:lvlJc w:val="left"/>
+      <w:pPr>
+        <w:ind w:left="1440" w:hanging="360"/>
+      </w:pPr>
+      <w:rPr>
+        <w:rFonts w:ascii="Courier New" w:hAnsi="Courier New" w:cs="Courier New" w:hint="default"/>
+      </w:rPr>
+    </w:lvl>
+    <w:lvl w:ilvl="2" w:tplc="04090005" w:tentative="1">
+      <w:start w:val="1"/>
+      <w:numFmt w:val="bullet"/>
+      <w:lvlText w:val=""/>
+      <w:lvlJc w:val="left"/>
+      <w:pPr>
+        <w:ind w:left="2160" w:hanging="360"/>
+      </w:pPr>
+      <w:rPr>
+        <w:rFonts w:ascii="Wingdings" w:hAnsi="Wingdings" w:hint="default"/>
+      </w:rPr>
+    </w:lvl>
+    <w:lvl w:ilvl="3" w:tplc="04090001" w:tentative="1">
+      <w:start w:val="1"/>
+      <w:numFmt w:val="bullet"/>
+      <w:lvlText w:val=""/>
+      <w:lvlJc w:val="left"/>
+      <w:pPr>
+        <w:ind w:left="2880" w:hanging="360"/>
+      </w:pPr>
+      <w:rPr>
+        <w:rFonts w:ascii="Symbol" w:hAnsi="Symbol" w:hint="default"/>
+      </w:rPr>
+    </w:lvl>
+    <w:lvl w:ilvl="4" w:tplc="04090003" w:tentative="1">
+      <w:start w:val="1"/>
+      <w:numFmt w:val="bullet"/>
+      <w:lvlText w:val="o"/>
+      <w:lvlJc w:val="left"/>
+      <w:pPr>
+        <w:ind w:left="3600" w:hanging="360"/>
+      </w:pPr>
+      <w:rPr>
+        <w:rFonts w:ascii="Courier New" w:hAnsi="Courier New" w:cs="Courier New" w:hint="default"/>
+      </w:rPr>
+    </w:lvl>
+    <w:lvl w:ilvl="5" w:tplc="04090005" w:tentative="1">
+      <w:start w:val="1"/>
+      <w:numFmt w:val="bullet"/>
+      <w:lvlText w:val=""/>
+      <w:lvlJc w:val="left"/>
+      <w:pPr>
+        <w:ind w:left="4320" w:hanging="360"/>
+      </w:pPr>
+      <w:rPr>
+        <w:rFonts w:ascii="Wingdings" w:hAnsi="Wingdings" w:hint="default"/>
+      </w:rPr>
+    </w:lvl>
+    <w:lvl w:ilvl="6" w:tplc="04090001" w:tentative="1">
+      <w:start w:val="1"/>
+      <w:numFmt w:val="bullet"/>
+      <w:lvlText w:val=""/>
+      <w:lvlJc w:val="left"/>
+      <w:pPr>
+        <w:ind w:left="5040" w:hanging="360"/>
+      </w:pPr>
+      <w:rPr>
+        <w:rFonts w:ascii="Symbol" w:hAnsi="Symbol" w:hint="default"/>
+      </w:rPr>
+    </w:lvl>
+    <w:lvl w:ilvl="7" w:tplc="04090003" w:tentative="1">
+      <w:start w:val="1"/>
+      <w:numFmt w:val="bullet"/>
+      <w:lvlText w:val="o"/>
+      <w:lvlJc w:val="left"/>
+      <w:pPr>
+        <w:ind w:left="5760" w:hanging="360"/>
+      </w:pPr>
+      <w:rPr>
+        <w:rFonts w:ascii="Courier New" w:hAnsi="Courier New" w:cs="Courier New" w:hint="default"/>
+      </w:rPr>
+    </w:lvl>
+    <w:lvl w:ilvl="8" w:tplc="04090005" w:tentative="1">
+      <w:start w:val="1"/>
+      <w:numFmt w:val="bullet"/>
+      <w:lvlText w:val=""/>
+      <w:lvlJc w:val="left"/>
+      <w:pPr>
+        <w:ind w:left="6480" w:hanging="360"/>
+      </w:pPr>
+      <w:rPr>
+        <w:rFonts w:ascii="Wingdings" w:hAnsi="Wingdings" w:hint="default"/>
+      </w:rPr>
+    </w:lvl>
+  </w:abstractNum>
+  <w:abstractNum w:abstractNumId="13" w15:restartNumberingAfterBreak="0">
+    <w:nsid w:val="5BF92C22"/>
+    <w:multiLevelType w:val="hybridMultilevel"/>
+    <w:tmpl w:val="81F06A68"/>
+    <w:lvl w:ilvl="0" w:tplc="0409000F">
+      <w:start w:val="1"/>
+      <w:numFmt w:val="decimal"/>
+      <w:lvlText w:val="%1."/>
+      <w:lvlJc w:val="left"/>
+      <w:pPr>
+        <w:ind w:left="720" w:hanging="360"/>
+      </w:pPr>
+      <w:rPr>
+        <w:rFonts w:hint="default"/>
+        <w:b w:val="0"/>
+        <w:i w:val="0"/>
+      </w:rPr>
+    </w:lvl>
+    <w:lvl w:ilvl="1" w:tplc="04090019" w:tentative="1">
+      <w:start w:val="1"/>
+      <w:numFmt w:val="lowerLetter"/>
+      <w:lvlText w:val="%2."/>
+      <w:lvlJc w:val="left"/>
+      <w:pPr>
+        <w:ind w:left="1440" w:hanging="360"/>
+      </w:pPr>
+    </w:lvl>
+    <w:lvl w:ilvl="2" w:tplc="0409001B" w:tentative="1">
+      <w:start w:val="1"/>
+      <w:numFmt w:val="lowerRoman"/>
+      <w:lvlText w:val="%3."/>
+      <w:lvlJc w:val="right"/>
+      <w:pPr>
+        <w:ind w:left="2160" w:hanging="180"/>
+      </w:pPr>
+    </w:lvl>
+    <w:lvl w:ilvl="3" w:tplc="0409000F" w:tentative="1">
+      <w:start w:val="1"/>
+      <w:numFmt w:val="decimal"/>
+      <w:lvlText w:val="%4."/>
+      <w:lvlJc w:val="left"/>
+      <w:pPr>
+        <w:ind w:left="2880" w:hanging="360"/>
+      </w:pPr>
+    </w:lvl>
+    <w:lvl w:ilvl="4" w:tplc="04090019" w:tentative="1">
+      <w:start w:val="1"/>
+      <w:numFmt w:val="lowerLetter"/>
+      <w:lvlText w:val="%5."/>
+      <w:lvlJc w:val="left"/>
+      <w:pPr>
+        <w:ind w:left="3600" w:hanging="360"/>
+      </w:pPr>
+    </w:lvl>
+    <w:lvl w:ilvl="5" w:tplc="0409001B" w:tentative="1">
+      <w:start w:val="1"/>
+      <w:numFmt w:val="lowerRoman"/>
+      <w:lvlText w:val="%6."/>
+      <w:lvlJc w:val="right"/>
+      <w:pPr>
+        <w:ind w:left="4320" w:hanging="180"/>
+      </w:pPr>
+    </w:lvl>
+    <w:lvl w:ilvl="6" w:tplc="0409000F" w:tentative="1">
+      <w:start w:val="1"/>
+      <w:numFmt w:val="decimal"/>
+      <w:lvlText w:val="%7."/>
+      <w:lvlJc w:val="left"/>
+      <w:pPr>
+        <w:ind w:left="5040" w:hanging="360"/>
+      </w:pPr>
+    </w:lvl>
+    <w:lvl w:ilvl="7" w:tplc="04090019" w:tentative="1">
+      <w:start w:val="1"/>
+      <w:numFmt w:val="lowerLetter"/>
+      <w:lvlText w:val="%8."/>
+      <w:lvlJc w:val="left"/>
+      <w:pPr>
+        <w:ind w:left="5760" w:hanging="360"/>
+      </w:pPr>
+    </w:lvl>
+    <w:lvl w:ilvl="8" w:tplc="0409001B" w:tentative="1">
+      <w:start w:val="1"/>
+      <w:numFmt w:val="lowerRoman"/>
+      <w:lvlText w:val="%9."/>
+      <w:lvlJc w:val="right"/>
+      <w:pPr>
+        <w:ind w:left="6480" w:hanging="180"/>
+      </w:pPr>
+    </w:lvl>
+  </w:abstractNum>
+  <w:abstractNum w:abstractNumId="14" w15:restartNumberingAfterBreak="0">
+    <w:nsid w:val="5E301954"/>
+    <w:multiLevelType w:val="hybridMultilevel"/>
+    <w:tmpl w:val="8038656C"/>
     <w:lvl w:ilvl="0" w:tplc="04090011">
       <w:start w:val="1"/>
       <w:numFmt w:val="decimal"/>
@@ -11446,32 +15465,349 @@
       </w:pPr>
     </w:lvl>
   </w:abstractNum>
+  <w:abstractNum w:abstractNumId="15" w15:restartNumberingAfterBreak="0">
+    <w:nsid w:val="64282073"/>
+    <w:multiLevelType w:val="hybridMultilevel"/>
+    <w:tmpl w:val="2B1E6C7C"/>
+    <w:lvl w:ilvl="0" w:tplc="9C96ACB0">
+      <w:numFmt w:val="bullet"/>
+      <w:lvlText w:val="-"/>
+      <w:lvlJc w:val="left"/>
+      <w:pPr>
+        <w:ind w:left="720" w:hanging="360"/>
+      </w:pPr>
+      <w:rPr>
+        <w:rFonts w:ascii="Cambria" w:eastAsiaTheme="minorEastAsia" w:hAnsi="Cambria" w:cstheme="minorBidi" w:hint="default"/>
+      </w:rPr>
+    </w:lvl>
+    <w:lvl w:ilvl="1" w:tplc="04090003" w:tentative="1">
+      <w:start w:val="1"/>
+      <w:numFmt w:val="bullet"/>
+      <w:lvlText w:val="o"/>
+      <w:lvlJc w:val="left"/>
+      <w:pPr>
+        <w:ind w:left="1440" w:hanging="360"/>
+      </w:pPr>
+      <w:rPr>
+        <w:rFonts w:ascii="Courier New" w:hAnsi="Courier New" w:cs="Courier New" w:hint="default"/>
+      </w:rPr>
+    </w:lvl>
+    <w:lvl w:ilvl="2" w:tplc="04090005" w:tentative="1">
+      <w:start w:val="1"/>
+      <w:numFmt w:val="bullet"/>
+      <w:lvlText w:val=""/>
+      <w:lvlJc w:val="left"/>
+      <w:pPr>
+        <w:ind w:left="2160" w:hanging="360"/>
+      </w:pPr>
+      <w:rPr>
+        <w:rFonts w:ascii="Wingdings" w:hAnsi="Wingdings" w:hint="default"/>
+      </w:rPr>
+    </w:lvl>
+    <w:lvl w:ilvl="3" w:tplc="04090001" w:tentative="1">
+      <w:start w:val="1"/>
+      <w:numFmt w:val="bullet"/>
+      <w:lvlText w:val=""/>
+      <w:lvlJc w:val="left"/>
+      <w:pPr>
+        <w:ind w:left="2880" w:hanging="360"/>
+      </w:pPr>
+      <w:rPr>
+        <w:rFonts w:ascii="Symbol" w:hAnsi="Symbol" w:hint="default"/>
+      </w:rPr>
+    </w:lvl>
+    <w:lvl w:ilvl="4" w:tplc="04090003" w:tentative="1">
+      <w:start w:val="1"/>
+      <w:numFmt w:val="bullet"/>
+      <w:lvlText w:val="o"/>
+      <w:lvlJc w:val="left"/>
+      <w:pPr>
+        <w:ind w:left="3600" w:hanging="360"/>
+      </w:pPr>
+      <w:rPr>
+        <w:rFonts w:ascii="Courier New" w:hAnsi="Courier New" w:cs="Courier New" w:hint="default"/>
+      </w:rPr>
+    </w:lvl>
+    <w:lvl w:ilvl="5" w:tplc="04090005" w:tentative="1">
+      <w:start w:val="1"/>
+      <w:numFmt w:val="bullet"/>
+      <w:lvlText w:val=""/>
+      <w:lvlJc w:val="left"/>
+      <w:pPr>
+        <w:ind w:left="4320" w:hanging="360"/>
+      </w:pPr>
+      <w:rPr>
+        <w:rFonts w:ascii="Wingdings" w:hAnsi="Wingdings" w:hint="default"/>
+      </w:rPr>
+    </w:lvl>
+    <w:lvl w:ilvl="6" w:tplc="04090001" w:tentative="1">
+      <w:start w:val="1"/>
+      <w:numFmt w:val="bullet"/>
+      <w:lvlText w:val=""/>
+      <w:lvlJc w:val="left"/>
+      <w:pPr>
+        <w:ind w:left="5040" w:hanging="360"/>
+      </w:pPr>
+      <w:rPr>
+        <w:rFonts w:ascii="Symbol" w:hAnsi="Symbol" w:hint="default"/>
+      </w:rPr>
+    </w:lvl>
+    <w:lvl w:ilvl="7" w:tplc="04090003" w:tentative="1">
+      <w:start w:val="1"/>
+      <w:numFmt w:val="bullet"/>
+      <w:lvlText w:val="o"/>
+      <w:lvlJc w:val="left"/>
+      <w:pPr>
+        <w:ind w:left="5760" w:hanging="360"/>
+      </w:pPr>
+      <w:rPr>
+        <w:rFonts w:ascii="Courier New" w:hAnsi="Courier New" w:cs="Courier New" w:hint="default"/>
+      </w:rPr>
+    </w:lvl>
+    <w:lvl w:ilvl="8" w:tplc="04090005" w:tentative="1">
+      <w:start w:val="1"/>
+      <w:numFmt w:val="bullet"/>
+      <w:lvlText w:val=""/>
+      <w:lvlJc w:val="left"/>
+      <w:pPr>
+        <w:ind w:left="6480" w:hanging="360"/>
+      </w:pPr>
+      <w:rPr>
+        <w:rFonts w:ascii="Wingdings" w:hAnsi="Wingdings" w:hint="default"/>
+      </w:rPr>
+    </w:lvl>
+  </w:abstractNum>
+  <w:abstractNum w:abstractNumId="16" w15:restartNumberingAfterBreak="0">
+    <w:nsid w:val="7B4261CC"/>
+    <w:multiLevelType w:val="hybridMultilevel"/>
+    <w:tmpl w:val="E9A856DA"/>
+    <w:lvl w:ilvl="0" w:tplc="5950A916">
+      <w:start w:val="1"/>
+      <w:numFmt w:val="decimal"/>
+      <w:lvlText w:val="%1."/>
+      <w:lvlJc w:val="left"/>
+      <w:pPr>
+        <w:ind w:left="720" w:hanging="360"/>
+      </w:pPr>
+      <w:rPr>
+        <w:rFonts w:asciiTheme="majorHAnsi" w:eastAsiaTheme="minorEastAsia" w:hAnsiTheme="majorHAnsi" w:cs="Times New Roman"/>
+      </w:rPr>
+    </w:lvl>
+    <w:lvl w:ilvl="1" w:tplc="04090019" w:tentative="1">
+      <w:start w:val="1"/>
+      <w:numFmt w:val="lowerLetter"/>
+      <w:lvlText w:val="%2."/>
+      <w:lvlJc w:val="left"/>
+      <w:pPr>
+        <w:ind w:left="1440" w:hanging="360"/>
+      </w:pPr>
+    </w:lvl>
+    <w:lvl w:ilvl="2" w:tplc="0409001B" w:tentative="1">
+      <w:start w:val="1"/>
+      <w:numFmt w:val="lowerRoman"/>
+      <w:lvlText w:val="%3."/>
+      <w:lvlJc w:val="right"/>
+      <w:pPr>
+        <w:ind w:left="2160" w:hanging="180"/>
+      </w:pPr>
+    </w:lvl>
+    <w:lvl w:ilvl="3" w:tplc="0409000F" w:tentative="1">
+      <w:start w:val="1"/>
+      <w:numFmt w:val="decimal"/>
+      <w:lvlText w:val="%4."/>
+      <w:lvlJc w:val="left"/>
+      <w:pPr>
+        <w:ind w:left="2880" w:hanging="360"/>
+      </w:pPr>
+    </w:lvl>
+    <w:lvl w:ilvl="4" w:tplc="04090019" w:tentative="1">
+      <w:start w:val="1"/>
+      <w:numFmt w:val="lowerLetter"/>
+      <w:lvlText w:val="%5."/>
+      <w:lvlJc w:val="left"/>
+      <w:pPr>
+        <w:ind w:left="3600" w:hanging="360"/>
+      </w:pPr>
+    </w:lvl>
+    <w:lvl w:ilvl="5" w:tplc="0409001B" w:tentative="1">
+      <w:start w:val="1"/>
+      <w:numFmt w:val="lowerRoman"/>
+      <w:lvlText w:val="%6."/>
+      <w:lvlJc w:val="right"/>
+      <w:pPr>
+        <w:ind w:left="4320" w:hanging="180"/>
+      </w:pPr>
+    </w:lvl>
+    <w:lvl w:ilvl="6" w:tplc="0409000F" w:tentative="1">
+      <w:start w:val="1"/>
+      <w:numFmt w:val="decimal"/>
+      <w:lvlText w:val="%7."/>
+      <w:lvlJc w:val="left"/>
+      <w:pPr>
+        <w:ind w:left="5040" w:hanging="360"/>
+      </w:pPr>
+    </w:lvl>
+    <w:lvl w:ilvl="7" w:tplc="04090019" w:tentative="1">
+      <w:start w:val="1"/>
+      <w:numFmt w:val="lowerLetter"/>
+      <w:lvlText w:val="%8."/>
+      <w:lvlJc w:val="left"/>
+      <w:pPr>
+        <w:ind w:left="5760" w:hanging="360"/>
+      </w:pPr>
+    </w:lvl>
+    <w:lvl w:ilvl="8" w:tplc="0409001B" w:tentative="1">
+      <w:start w:val="1"/>
+      <w:numFmt w:val="lowerRoman"/>
+      <w:lvlText w:val="%9."/>
+      <w:lvlJc w:val="right"/>
+      <w:pPr>
+        <w:ind w:left="6480" w:hanging="180"/>
+      </w:pPr>
+    </w:lvl>
+  </w:abstractNum>
+  <w:abstractNum w:abstractNumId="17" w15:restartNumberingAfterBreak="0">
+    <w:nsid w:val="7C5C24FB"/>
+    <w:multiLevelType w:val="hybridMultilevel"/>
+    <w:tmpl w:val="9C6A2418"/>
+    <w:lvl w:ilvl="0" w:tplc="04090011">
+      <w:start w:val="1"/>
+      <w:numFmt w:val="decimal"/>
+      <w:lvlText w:val="%1)"/>
+      <w:lvlJc w:val="left"/>
+      <w:pPr>
+        <w:ind w:left="720" w:hanging="360"/>
+      </w:pPr>
+      <w:rPr>
+        <w:rFonts w:hint="default"/>
+      </w:rPr>
+    </w:lvl>
+    <w:lvl w:ilvl="1" w:tplc="04090019" w:tentative="1">
+      <w:start w:val="1"/>
+      <w:numFmt w:val="lowerLetter"/>
+      <w:lvlText w:val="%2."/>
+      <w:lvlJc w:val="left"/>
+      <w:pPr>
+        <w:ind w:left="1440" w:hanging="360"/>
+      </w:pPr>
+    </w:lvl>
+    <w:lvl w:ilvl="2" w:tplc="0409001B" w:tentative="1">
+      <w:start w:val="1"/>
+      <w:numFmt w:val="lowerRoman"/>
+      <w:lvlText w:val="%3."/>
+      <w:lvlJc w:val="right"/>
+      <w:pPr>
+        <w:ind w:left="2160" w:hanging="180"/>
+      </w:pPr>
+    </w:lvl>
+    <w:lvl w:ilvl="3" w:tplc="0409000F" w:tentative="1">
+      <w:start w:val="1"/>
+      <w:numFmt w:val="decimal"/>
+      <w:lvlText w:val="%4."/>
+      <w:lvlJc w:val="left"/>
+      <w:pPr>
+        <w:ind w:left="2880" w:hanging="360"/>
+      </w:pPr>
+    </w:lvl>
+    <w:lvl w:ilvl="4" w:tplc="04090019" w:tentative="1">
+      <w:start w:val="1"/>
+      <w:numFmt w:val="lowerLetter"/>
+      <w:lvlText w:val="%5."/>
+      <w:lvlJc w:val="left"/>
+      <w:pPr>
+        <w:ind w:left="3600" w:hanging="360"/>
+      </w:pPr>
+    </w:lvl>
+    <w:lvl w:ilvl="5" w:tplc="0409001B" w:tentative="1">
+      <w:start w:val="1"/>
+      <w:numFmt w:val="lowerRoman"/>
+      <w:lvlText w:val="%6."/>
+      <w:lvlJc w:val="right"/>
+      <w:pPr>
+        <w:ind w:left="4320" w:hanging="180"/>
+      </w:pPr>
+    </w:lvl>
+    <w:lvl w:ilvl="6" w:tplc="0409000F" w:tentative="1">
+      <w:start w:val="1"/>
+      <w:numFmt w:val="decimal"/>
+      <w:lvlText w:val="%7."/>
+      <w:lvlJc w:val="left"/>
+      <w:pPr>
+        <w:ind w:left="5040" w:hanging="360"/>
+      </w:pPr>
+    </w:lvl>
+    <w:lvl w:ilvl="7" w:tplc="04090019" w:tentative="1">
+      <w:start w:val="1"/>
+      <w:numFmt w:val="lowerLetter"/>
+      <w:lvlText w:val="%8."/>
+      <w:lvlJc w:val="left"/>
+      <w:pPr>
+        <w:ind w:left="5760" w:hanging="360"/>
+      </w:pPr>
+    </w:lvl>
+    <w:lvl w:ilvl="8" w:tplc="0409001B" w:tentative="1">
+      <w:start w:val="1"/>
+      <w:numFmt w:val="lowerRoman"/>
+      <w:lvlText w:val="%9."/>
+      <w:lvlJc w:val="right"/>
+      <w:pPr>
+        <w:ind w:left="6480" w:hanging="180"/>
+      </w:pPr>
+    </w:lvl>
+  </w:abstractNum>
   <w:num w:numId="1">
-    <w:abstractNumId w:val="2"/>
+    <w:abstractNumId w:val="4"/>
   </w:num>
   <w:num w:numId="2">
-    <w:abstractNumId w:val="1"/>
+    <w:abstractNumId w:val="3"/>
   </w:num>
   <w:num w:numId="3">
-    <w:abstractNumId w:val="4"/>
+    <w:abstractNumId w:val="8"/>
   </w:num>
   <w:num w:numId="4">
-    <w:abstractNumId w:val="5"/>
+    <w:abstractNumId w:val="9"/>
   </w:num>
   <w:num w:numId="5">
     <w:abstractNumId w:val="0"/>
   </w:num>
   <w:num w:numId="6">
+    <w:abstractNumId w:val="14"/>
+  </w:num>
+  <w:num w:numId="7">
+    <w:abstractNumId w:val="6"/>
+  </w:num>
+  <w:num w:numId="8">
+    <w:abstractNumId w:val="17"/>
+  </w:num>
+  <w:num w:numId="9">
+    <w:abstractNumId w:val="10"/>
+  </w:num>
+  <w:num w:numId="10">
+    <w:abstractNumId w:val="2"/>
+  </w:num>
+  <w:num w:numId="11">
     <w:abstractNumId w:val="7"/>
   </w:num>
-  <w:num w:numId="7">
-    <w:abstractNumId w:val="3"/>
+  <w:num w:numId="12">
+    <w:abstractNumId w:val="16"/>
   </w:num>
-  <w:num w:numId="8">
-    <w:abstractNumId w:val="8"/>
+  <w:num w:numId="13">
+    <w:abstractNumId w:val="1"/>
   </w:num>
-  <w:num w:numId="9">
-    <w:abstractNumId w:val="6"/>
+  <w:num w:numId="14">
+    <w:abstractNumId w:val="11"/>
+  </w:num>
+  <w:num w:numId="15">
+    <w:abstractNumId w:val="15"/>
+  </w:num>
+  <w:num w:numId="16">
+    <w:abstractNumId w:val="5"/>
+  </w:num>
+  <w:num w:numId="17">
+    <w:abstractNumId w:val="12"/>
+  </w:num>
+  <w:num w:numId="18">
+    <w:abstractNumId w:val="13"/>
   </w:num>
 </w:numbering>
 </file>
@@ -12412,7 +16748,7 @@
 </file>
 
 <file path=customXml/itemProps1.xml><?xml version="1.0" encoding="utf-8"?>
-<ds:datastoreItem xmlns:ds="http://schemas.openxmlformats.org/officeDocument/2006/customXml" ds:itemID="{B71486B3-24D1-4944-93BA-FB5D66758429}">
+<ds:datastoreItem xmlns:ds="http://schemas.openxmlformats.org/officeDocument/2006/customXml" ds:itemID="{F45D2899-FD7A-49A8-9F1D-79174C1CEB37}">
   <ds:schemaRefs>
     <ds:schemaRef ds:uri="http://schemas.openxmlformats.org/officeDocument/2006/bibliography"/>
   </ds:schemaRefs>

</xml_diff>

<commit_message>
update quản lý cmt
</commit_message>
<xml_diff>
--- a/Design/Report.docx
+++ b/Design/Report.docx
@@ -9040,6 +9040,7 @@
     </w:p>
     <w:p>
       <w:pPr>
+        <w:jc w:val="center"/>
         <w:rPr>
           <w:rFonts w:ascii="Times New Roman" w:hAnsi="Times New Roman" w:cs="Times New Roman"/>
           <w:sz w:val="24"/>
@@ -12008,6 +12009,7 @@
           </w14:textOutline>
         </w:rPr>
       </w:pPr>
+      <w:bookmarkStart w:id="4" w:name="_GoBack"/>
       <w:r>
         <w:rPr>
           <w:noProof/>
@@ -12048,6 +12050,7 @@
           </wp:inline>
         </w:drawing>
       </w:r>
+      <w:bookmarkEnd w:id="4"/>
     </w:p>
     <w:p>
       <w:pPr>
@@ -12425,8 +12428,6 @@
           </wp:inline>
         </w:drawing>
       </w:r>
-      <w:bookmarkStart w:id="4" w:name="_GoBack"/>
-      <w:bookmarkEnd w:id="4"/>
     </w:p>
     <w:p>
       <w:pPr>
@@ -13913,7 +13914,7 @@
           <w:rPr>
             <w:noProof/>
           </w:rPr>
-          <w:t>16</w:t>
+          <w:t>18</w:t>
         </w:r>
         <w:r>
           <w:rPr>
@@ -16748,7 +16749,7 @@
 </file>
 
 <file path=customXml/itemProps1.xml><?xml version="1.0" encoding="utf-8"?>
-<ds:datastoreItem xmlns:ds="http://schemas.openxmlformats.org/officeDocument/2006/customXml" ds:itemID="{F45D2899-FD7A-49A8-9F1D-79174C1CEB37}">
+<ds:datastoreItem xmlns:ds="http://schemas.openxmlformats.org/officeDocument/2006/customXml" ds:itemID="{BBE81D11-AE7E-4198-AA1C-7B33A2258C08}">
   <ds:schemaRefs>
     <ds:schemaRef ds:uri="http://schemas.openxmlformats.org/officeDocument/2006/bibliography"/>
   </ds:schemaRefs>

</xml_diff>

<commit_message>
Fix activity diagram for QuanLySanPham
</commit_message>
<xml_diff>
--- a/Design/Report.docx
+++ b/Design/Report.docx
@@ -1,6 +1,6 @@
 
 <file path=word/document.xml><?xml version="1.0" encoding="utf-8"?>
-<w:document xmlns:wpc="http://schemas.microsoft.com/office/word/2010/wordprocessingCanvas" xmlns:cx="http://schemas.microsoft.com/office/drawing/2014/chartex" xmlns:cx1="http://schemas.microsoft.com/office/drawing/2015/9/8/chartex" xmlns:mc="http://schemas.openxmlformats.org/markup-compatibility/2006" xmlns:o="urn:schemas-microsoft-com:office:office" xmlns:r="http://schemas.openxmlformats.org/officeDocument/2006/relationships" xmlns:m="http://schemas.openxmlformats.org/officeDocument/2006/math" xmlns:v="urn:schemas-microsoft-com:vml" xmlns:wp14="http://schemas.microsoft.com/office/word/2010/wordprocessingDrawing" xmlns:wp="http://schemas.openxmlformats.org/drawingml/2006/wordprocessingDrawing" xmlns:w10="urn:schemas-microsoft-com:office:word" xmlns:w="http://schemas.openxmlformats.org/wordprocessingml/2006/main" xmlns:w14="http://schemas.microsoft.com/office/word/2010/wordml" xmlns:w15="http://schemas.microsoft.com/office/word/2012/wordml" xmlns:w16se="http://schemas.microsoft.com/office/word/2015/wordml/symex" xmlns:wpg="http://schemas.microsoft.com/office/word/2010/wordprocessingGroup" xmlns:wpi="http://schemas.microsoft.com/office/word/2010/wordprocessingInk" xmlns:wne="http://schemas.microsoft.com/office/word/2006/wordml" xmlns:wps="http://schemas.microsoft.com/office/word/2010/wordprocessingShape" mc:Ignorable="w14 w15 w16se wp14">
+<w:document xmlns:wpc="http://schemas.microsoft.com/office/word/2010/wordprocessingCanvas" xmlns:cx="http://schemas.microsoft.com/office/drawing/2014/chartex" xmlns:mc="http://schemas.openxmlformats.org/markup-compatibility/2006" xmlns:o="urn:schemas-microsoft-com:office:office" xmlns:r="http://schemas.openxmlformats.org/officeDocument/2006/relationships" xmlns:m="http://schemas.openxmlformats.org/officeDocument/2006/math" xmlns:v="urn:schemas-microsoft-com:vml" xmlns:wp14="http://schemas.microsoft.com/office/word/2010/wordprocessingDrawing" xmlns:wp="http://schemas.openxmlformats.org/drawingml/2006/wordprocessingDrawing" xmlns:w10="urn:schemas-microsoft-com:office:word" xmlns:w="http://schemas.openxmlformats.org/wordprocessingml/2006/main" xmlns:w14="http://schemas.microsoft.com/office/word/2010/wordml" xmlns:w15="http://schemas.microsoft.com/office/word/2012/wordml" xmlns:w16se="http://schemas.microsoft.com/office/word/2015/wordml/symex" xmlns:wpg="http://schemas.microsoft.com/office/word/2010/wordprocessingGroup" xmlns:wpi="http://schemas.microsoft.com/office/word/2010/wordprocessingInk" xmlns:wne="http://schemas.microsoft.com/office/word/2006/wordml" xmlns:wps="http://schemas.microsoft.com/office/word/2010/wordprocessingShape" mc:Ignorable="w14 w15 w16se wp14">
   <w:body>
     <w:p>
       <w:pPr>
@@ -4871,6 +4871,7 @@
           <w:noProof/>
           <w:sz w:val="24"/>
           <w:szCs w:val="24"/>
+          <w:lang w:val="vi-VN"/>
           <w14:textOutline w14:w="0" w14:cap="flat" w14:cmpd="sng" w14:algn="ctr">
             <w14:noFill/>
             <w14:prstDash w14:val="solid"/>
@@ -5286,7 +5287,35 @@
                   <w14:round/>
                 </w14:textOutline>
               </w:rPr>
-              <w:t>Nhân viên bán hàng đếm số lượng hàng còn lại trong kho.</w:t>
+              <w:t xml:space="preserve">Nhân viên bán hàng đếm số lượng hàng còn lại </w:t>
+            </w:r>
+            <w:r>
+              <w:rPr>
+                <w:rFonts w:ascii="Times New Roman" w:hAnsi="Times New Roman" w:cs="Times New Roman"/>
+                <w:sz w:val="24"/>
+                <w:szCs w:val="24"/>
+                <w:lang w:val="vi-VN"/>
+                <w14:textOutline w14:w="0" w14:cap="flat" w14:cmpd="sng" w14:algn="ctr">
+                  <w14:noFill/>
+                  <w14:prstDash w14:val="solid"/>
+                  <w14:round/>
+                </w14:textOutline>
+              </w:rPr>
+              <w:t xml:space="preserve">của sản phẩm </w:t>
+            </w:r>
+            <w:r>
+              <w:rPr>
+                <w:rFonts w:ascii="Times New Roman" w:hAnsi="Times New Roman" w:cs="Times New Roman"/>
+                <w:sz w:val="24"/>
+                <w:szCs w:val="24"/>
+                <w:lang w:val="vi-VN"/>
+                <w14:textOutline w14:w="0" w14:cap="flat" w14:cmpd="sng" w14:algn="ctr">
+                  <w14:noFill/>
+                  <w14:prstDash w14:val="solid"/>
+                  <w14:round/>
+                </w14:textOutline>
+              </w:rPr>
+              <w:t>trong kho.</w:t>
             </w:r>
           </w:p>
           <w:p>
@@ -5322,7 +5351,72 @@
                   <w14:round/>
                 </w14:textOutline>
               </w:rPr>
-              <w:t>Nhân viên bán hàng ghi chú lại số lượng của từng mặt hàng.</w:t>
+              <w:lastRenderedPageBreak/>
+              <w:t>Nhân viên bán hàng ghi chú lạ</w:t>
+            </w:r>
+            <w:r>
+              <w:rPr>
+                <w:rFonts w:ascii="Times New Roman" w:hAnsi="Times New Roman" w:cs="Times New Roman"/>
+                <w:sz w:val="24"/>
+                <w:szCs w:val="24"/>
+                <w:lang w:val="vi-VN"/>
+                <w14:textOutline w14:w="0" w14:cap="flat" w14:cmpd="sng" w14:algn="ctr">
+                  <w14:noFill/>
+                  <w14:prstDash w14:val="solid"/>
+                  <w14:round/>
+                </w14:textOutline>
+              </w:rPr>
+              <w:t>i nếu sản phẩm còn lại ít hơn số quy định</w:t>
+            </w:r>
+          </w:p>
+          <w:p>
+            <w:pPr>
+              <w:pStyle w:val="ListParagraph"/>
+              <w:numPr>
+                <w:ilvl w:val="0"/>
+                <w:numId w:val="4"/>
+              </w:numPr>
+              <w:ind w:left="0" w:firstLine="436"/>
+              <w:cnfStyle w:val="000000000000" w:firstRow="0" w:lastRow="0" w:firstColumn="0" w:lastColumn="0" w:oddVBand="0" w:evenVBand="0" w:oddHBand="0" w:evenHBand="0" w:firstRowFirstColumn="0" w:firstRowLastColumn="0" w:lastRowFirstColumn="0" w:lastRowLastColumn="0"/>
+              <w:rPr>
+                <w:rFonts w:ascii="Times New Roman" w:hAnsi="Times New Roman" w:cs="Times New Roman"/>
+                <w:sz w:val="24"/>
+                <w:szCs w:val="24"/>
+                <w:lang w:val="vi-VN"/>
+                <w14:textOutline w14:w="0" w14:cap="flat" w14:cmpd="sng" w14:algn="ctr">
+                  <w14:noFill/>
+                  <w14:prstDash w14:val="solid"/>
+                  <w14:round/>
+                </w14:textOutline>
+              </w:rPr>
+            </w:pPr>
+            <w:r>
+              <w:rPr>
+                <w:rFonts w:ascii="Times New Roman" w:hAnsi="Times New Roman" w:cs="Times New Roman"/>
+                <w:sz w:val="24"/>
+                <w:szCs w:val="24"/>
+                <w:lang w:val="vi-VN"/>
+                <w14:textOutline w14:w="0" w14:cap="flat" w14:cmpd="sng" w14:algn="ctr">
+                  <w14:noFill/>
+                  <w14:prstDash w14:val="solid"/>
+                  <w14:round/>
+                </w14:textOutline>
+              </w:rPr>
+              <w:t>Nếu còn loại sản phẩm khác thì tiếp tục kiểm tra số lượng</w:t>
+            </w:r>
+            <w:r>
+              <w:rPr>
+                <w:rFonts w:ascii="Times New Roman" w:hAnsi="Times New Roman" w:cs="Times New Roman"/>
+                <w:sz w:val="24"/>
+                <w:szCs w:val="24"/>
+                <w:lang w:val="vi-VN"/>
+                <w14:textOutline w14:w="0" w14:cap="flat" w14:cmpd="sng" w14:algn="ctr">
+                  <w14:noFill/>
+                  <w14:prstDash w14:val="solid"/>
+                  <w14:round/>
+                </w14:textOutline>
+              </w:rPr>
+              <w:t>.</w:t>
             </w:r>
           </w:p>
         </w:tc>
@@ -5362,6 +5456,7 @@
                   <w14:round/>
                 </w14:textOutline>
               </w:rPr>
+              <w:lastRenderedPageBreak/>
               <w:t>Dòng thay thế</w:t>
             </w:r>
           </w:p>
@@ -5372,6 +5467,12 @@
           </w:tcPr>
           <w:p>
             <w:pPr>
+              <w:pStyle w:val="ListParagraph"/>
+              <w:numPr>
+                <w:ilvl w:val="0"/>
+                <w:numId w:val="3"/>
+              </w:numPr>
+              <w:ind w:left="-14" w:firstLine="374"/>
               <w:cnfStyle w:val="000000100000" w:firstRow="0" w:lastRow="0" w:firstColumn="0" w:lastColumn="0" w:oddVBand="0" w:evenVBand="0" w:oddHBand="1" w:evenHBand="0" w:firstRowFirstColumn="0" w:firstRowLastColumn="0" w:lastRowFirstColumn="0" w:lastRowLastColumn="0"/>
               <w:rPr>
                 <w:rFonts w:ascii="Times New Roman" w:hAnsi="Times New Roman" w:cs="Times New Roman"/>
@@ -5385,6 +5486,56 @@
                 </w14:textOutline>
               </w:rPr>
             </w:pPr>
+            <w:r>
+              <w:rPr>
+                <w:rFonts w:ascii="Times New Roman" w:hAnsi="Times New Roman" w:cs="Times New Roman"/>
+                <w:sz w:val="24"/>
+                <w:szCs w:val="24"/>
+                <w:lang w:val="vi-VN"/>
+                <w14:textOutline w14:w="0" w14:cap="flat" w14:cmpd="sng" w14:algn="ctr">
+                  <w14:noFill/>
+                  <w14:prstDash w14:val="solid"/>
+                  <w14:round/>
+                </w14:textOutline>
+              </w:rPr>
+              <w:t>A3: Tại bước 3 nếu sản phẩm số lượng còn nhiều thì không cần ghi chú lại</w:t>
+            </w:r>
+          </w:p>
+          <w:p>
+            <w:pPr>
+              <w:pStyle w:val="ListParagraph"/>
+              <w:numPr>
+                <w:ilvl w:val="0"/>
+                <w:numId w:val="3"/>
+              </w:numPr>
+              <w:ind w:left="-14" w:firstLine="374"/>
+              <w:cnfStyle w:val="000000100000" w:firstRow="0" w:lastRow="0" w:firstColumn="0" w:lastColumn="0" w:oddVBand="0" w:evenVBand="0" w:oddHBand="1" w:evenHBand="0" w:firstRowFirstColumn="0" w:firstRowLastColumn="0" w:lastRowFirstColumn="0" w:lastRowLastColumn="0"/>
+              <w:rPr>
+                <w:rFonts w:ascii="Times New Roman" w:hAnsi="Times New Roman" w:cs="Times New Roman"/>
+                <w:sz w:val="24"/>
+                <w:szCs w:val="24"/>
+                <w:lang w:val="vi-VN"/>
+                <w14:textOutline w14:w="0" w14:cap="flat" w14:cmpd="sng" w14:algn="ctr">
+                  <w14:noFill/>
+                  <w14:prstDash w14:val="solid"/>
+                  <w14:round/>
+                </w14:textOutline>
+              </w:rPr>
+            </w:pPr>
+            <w:r>
+              <w:rPr>
+                <w:rFonts w:ascii="Times New Roman" w:hAnsi="Times New Roman" w:cs="Times New Roman"/>
+                <w:sz w:val="24"/>
+                <w:szCs w:val="24"/>
+                <w:lang w:val="vi-VN"/>
+                <w14:textOutline w14:w="0" w14:cap="flat" w14:cmpd="sng" w14:algn="ctr">
+                  <w14:noFill/>
+                  <w14:prstDash w14:val="solid"/>
+                  <w14:round/>
+                </w14:textOutline>
+              </w:rPr>
+              <w:t>A4: Nếu hết các loại sản phẩm được quản lý, nhân viên bán hàng kết thúc việc kiểm tra hàng tồn kho</w:t>
+            </w:r>
           </w:p>
         </w:tc>
       </w:tr>
@@ -5772,7 +5923,35 @@
                   <w14:round/>
                 </w14:textOutline>
               </w:rPr>
-              <w:t>Nhân viên bán hàng ghi chú lại các sản phẩm còn số lượng thấp hơn mức quy định.</w:t>
+              <w:t xml:space="preserve">Nhân viên bán hàng </w:t>
+            </w:r>
+            <w:r>
+              <w:rPr>
+                <w:rFonts w:ascii="Times New Roman" w:hAnsi="Times New Roman" w:cs="Times New Roman"/>
+                <w:sz w:val="24"/>
+                <w:szCs w:val="24"/>
+                <w:lang w:val="vi-VN"/>
+                <w14:textOutline w14:w="0" w14:cap="flat" w14:cmpd="sng" w14:algn="ctr">
+                  <w14:noFill/>
+                  <w14:prstDash w14:val="solid"/>
+                  <w14:round/>
+                </w14:textOutline>
+              </w:rPr>
+              <w:t xml:space="preserve">kiểm tra bản </w:t>
+            </w:r>
+            <w:r>
+              <w:rPr>
+                <w:rFonts w:ascii="Times New Roman" w:hAnsi="Times New Roman" w:cs="Times New Roman"/>
+                <w:sz w:val="24"/>
+                <w:szCs w:val="24"/>
+                <w:lang w:val="vi-VN"/>
+                <w14:textOutline w14:w="0" w14:cap="flat" w14:cmpd="sng" w14:algn="ctr">
+                  <w14:noFill/>
+                  <w14:prstDash w14:val="solid"/>
+                  <w14:round/>
+                </w14:textOutline>
+              </w:rPr>
+              <w:t>ghi chú lại các sản phẩm còn số lượng thấp hơn mức quy định.</w:t>
             </w:r>
           </w:p>
           <w:p>
@@ -6302,35 +6481,43 @@
                   <w14:round/>
                 </w14:textOutline>
               </w:rPr>
-              <w:t>Quản lý kiểm tra đơn</w:t>
-            </w:r>
-            <w:r>
-              <w:rPr>
-                <w:rFonts w:ascii="Times New Roman" w:hAnsi="Times New Roman" w:cs="Times New Roman"/>
-                <w:sz w:val="24"/>
-                <w:szCs w:val="24"/>
-                <w:lang w:val="vi-VN"/>
-                <w14:textOutline w14:w="0" w14:cap="flat" w14:cmpd="sng" w14:algn="ctr">
-                  <w14:noFill/>
-                  <w14:prstDash w14:val="solid"/>
-                  <w14:round/>
-                </w14:textOutline>
-              </w:rPr>
-              <w:t xml:space="preserve"> và phê duyệt</w:t>
-            </w:r>
-            <w:r>
-              <w:rPr>
-                <w:rFonts w:ascii="Times New Roman" w:hAnsi="Times New Roman" w:cs="Times New Roman"/>
-                <w:sz w:val="24"/>
-                <w:szCs w:val="24"/>
-                <w:lang w:val="vi-VN"/>
-                <w14:textOutline w14:w="0" w14:cap="flat" w14:cmpd="sng" w14:algn="ctr">
-                  <w14:noFill/>
-                  <w14:prstDash w14:val="solid"/>
-                  <w14:round/>
-                </w14:textOutline>
-              </w:rPr>
-              <w:t>.</w:t>
+              <w:t>Quản lý kiểm tra nội dung đơn đặt hàng</w:t>
+            </w:r>
+          </w:p>
+          <w:p>
+            <w:pPr>
+              <w:pStyle w:val="ListParagraph"/>
+              <w:numPr>
+                <w:ilvl w:val="0"/>
+                <w:numId w:val="6"/>
+              </w:numPr>
+              <w:ind w:left="-14" w:firstLine="374"/>
+              <w:cnfStyle w:val="000000000000" w:firstRow="0" w:lastRow="0" w:firstColumn="0" w:lastColumn="0" w:oddVBand="0" w:evenVBand="0" w:oddHBand="0" w:evenHBand="0" w:firstRowFirstColumn="0" w:firstRowLastColumn="0" w:lastRowFirstColumn="0" w:lastRowLastColumn="0"/>
+              <w:rPr>
+                <w:rFonts w:ascii="Times New Roman" w:hAnsi="Times New Roman" w:cs="Times New Roman"/>
+                <w:sz w:val="24"/>
+                <w:szCs w:val="24"/>
+                <w:lang w:val="vi-VN"/>
+                <w14:textOutline w14:w="0" w14:cap="flat" w14:cmpd="sng" w14:algn="ctr">
+                  <w14:noFill/>
+                  <w14:prstDash w14:val="solid"/>
+                  <w14:round/>
+                </w14:textOutline>
+              </w:rPr>
+            </w:pPr>
+            <w:r>
+              <w:rPr>
+                <w:rFonts w:ascii="Times New Roman" w:hAnsi="Times New Roman" w:cs="Times New Roman"/>
+                <w:sz w:val="24"/>
+                <w:szCs w:val="24"/>
+                <w:lang w:val="vi-VN"/>
+                <w14:textOutline w14:w="0" w14:cap="flat" w14:cmpd="sng" w14:algn="ctr">
+                  <w14:noFill/>
+                  <w14:prstDash w14:val="solid"/>
+                  <w14:round/>
+                </w14:textOutline>
+              </w:rPr>
+              <w:t>Quản lý phê duyệt đơn đặt hàng</w:t>
             </w:r>
           </w:p>
           <w:p>
@@ -6531,21 +6718,99 @@
                   <w14:round/>
                 </w14:textOutline>
               </w:rPr>
-              <w:t xml:space="preserve">: Tại bước 2, nếu quản lý thấy đơn hàng không hợp lý có thể </w:t>
-            </w:r>
-            <w:r>
-              <w:rPr>
-                <w:rFonts w:ascii="Times New Roman" w:hAnsi="Times New Roman" w:cs="Times New Roman"/>
-                <w:sz w:val="24"/>
-                <w:szCs w:val="24"/>
-                <w:lang w:val="vi-VN"/>
-                <w14:textOutline w14:w="0" w14:cap="flat" w14:cmpd="sng" w14:algn="ctr">
-                  <w14:noFill/>
-                  <w14:prstDash w14:val="solid"/>
-                  <w14:round/>
-                </w14:textOutline>
-              </w:rPr>
-              <w:t>huỷ và yêu cầu nhân viên làm lại, quay lại bước 1</w:t>
+              <w:t xml:space="preserve">: Tại bước 2, nếu </w:t>
+            </w:r>
+            <w:r>
+              <w:rPr>
+                <w:rFonts w:ascii="Times New Roman" w:hAnsi="Times New Roman" w:cs="Times New Roman"/>
+                <w:sz w:val="24"/>
+                <w:szCs w:val="24"/>
+                <w:lang w:val="vi-VN"/>
+                <w14:textOutline w14:w="0" w14:cap="flat" w14:cmpd="sng" w14:algn="ctr">
+                  <w14:noFill/>
+                  <w14:prstDash w14:val="solid"/>
+                  <w14:round/>
+                </w14:textOutline>
+              </w:rPr>
+              <w:t>không có đơn nhập hàng nào thì bỏ qua bước 3, 4.</w:t>
+            </w:r>
+          </w:p>
+          <w:p>
+            <w:pPr>
+              <w:pStyle w:val="ListParagraph"/>
+              <w:numPr>
+                <w:ilvl w:val="0"/>
+                <w:numId w:val="3"/>
+              </w:numPr>
+              <w:ind w:left="0" w:firstLine="360"/>
+              <w:cnfStyle w:val="000000100000" w:firstRow="0" w:lastRow="0" w:firstColumn="0" w:lastColumn="0" w:oddVBand="0" w:evenVBand="0" w:oddHBand="1" w:evenHBand="0" w:firstRowFirstColumn="0" w:firstRowLastColumn="0" w:lastRowFirstColumn="0" w:lastRowLastColumn="0"/>
+              <w:rPr>
+                <w:rFonts w:ascii="Times New Roman" w:hAnsi="Times New Roman" w:cs="Times New Roman"/>
+                <w:sz w:val="24"/>
+                <w:szCs w:val="24"/>
+                <w:lang w:val="vi-VN"/>
+                <w14:textOutline w14:w="0" w14:cap="flat" w14:cmpd="sng" w14:algn="ctr">
+                  <w14:noFill/>
+                  <w14:prstDash w14:val="solid"/>
+                  <w14:round/>
+                </w14:textOutline>
+              </w:rPr>
+            </w:pPr>
+            <w:r>
+              <w:rPr>
+                <w:rFonts w:ascii="Times New Roman" w:hAnsi="Times New Roman" w:cs="Times New Roman"/>
+                <w:sz w:val="24"/>
+                <w:szCs w:val="24"/>
+                <w:lang w:val="vi-VN"/>
+                <w14:textOutline w14:w="0" w14:cap="flat" w14:cmpd="sng" w14:algn="ctr">
+                  <w14:noFill/>
+                  <w14:prstDash w14:val="solid"/>
+                  <w14:round/>
+                </w14:textOutline>
+              </w:rPr>
+              <w:t xml:space="preserve">A3: Tại bước 3, </w:t>
+            </w:r>
+            <w:r>
+              <w:rPr>
+                <w:rFonts w:ascii="Times New Roman" w:hAnsi="Times New Roman" w:cs="Times New Roman"/>
+                <w:sz w:val="24"/>
+                <w:szCs w:val="24"/>
+                <w:lang w:val="vi-VN"/>
+                <w14:textOutline w14:w="0" w14:cap="flat" w14:cmpd="sng" w14:algn="ctr">
+                  <w14:noFill/>
+                  <w14:prstDash w14:val="solid"/>
+                  <w14:round/>
+                </w14:textOutline>
+              </w:rPr>
+              <w:t xml:space="preserve">quản lý thấy đơn hàng không hợp lý có thể </w:t>
+            </w:r>
+            <w:r>
+              <w:rPr>
+                <w:rFonts w:ascii="Times New Roman" w:hAnsi="Times New Roman" w:cs="Times New Roman"/>
+                <w:sz w:val="24"/>
+                <w:szCs w:val="24"/>
+                <w:lang w:val="vi-VN"/>
+                <w14:textOutline w14:w="0" w14:cap="flat" w14:cmpd="sng" w14:algn="ctr">
+                  <w14:noFill/>
+                  <w14:prstDash w14:val="solid"/>
+                  <w14:round/>
+                </w14:textOutline>
+              </w:rPr>
+              <w:t>huỷ và yêu cầu nhân viên làm lại, quay lại bướ</w:t>
+            </w:r>
+            <w:r>
+              <w:rPr>
+                <w:rFonts w:ascii="Times New Roman" w:hAnsi="Times New Roman" w:cs="Times New Roman"/>
+                <w:sz w:val="24"/>
+                <w:szCs w:val="24"/>
+                <w:lang w:val="vi-VN"/>
+                <w14:textOutline w14:w="0" w14:cap="flat" w14:cmpd="sng" w14:algn="ctr">
+                  <w14:noFill/>
+                  <w14:prstDash w14:val="solid"/>
+                  <w14:round/>
+                </w14:textOutline>
+              </w:rPr>
+              <w:t>c 2 với đơn đặt hàng khác</w:t>
             </w:r>
           </w:p>
         </w:tc>
@@ -7038,6 +7303,43 @@
                   <w14:round/>
                 </w14:textOutline>
               </w:rPr>
+              <w:t>Quản lý kiểm tra thông tin lô hàng</w:t>
+            </w:r>
+          </w:p>
+          <w:p>
+            <w:pPr>
+              <w:pStyle w:val="ListParagraph"/>
+              <w:numPr>
+                <w:ilvl w:val="0"/>
+                <w:numId w:val="7"/>
+              </w:numPr>
+              <w:ind w:left="-14" w:firstLine="374"/>
+              <w:cnfStyle w:val="000000000000" w:firstRow="0" w:lastRow="0" w:firstColumn="0" w:lastColumn="0" w:oddVBand="0" w:evenVBand="0" w:oddHBand="0" w:evenHBand="0" w:firstRowFirstColumn="0" w:firstRowLastColumn="0" w:lastRowFirstColumn="0" w:lastRowLastColumn="0"/>
+              <w:rPr>
+                <w:rFonts w:ascii="Times New Roman" w:hAnsi="Times New Roman" w:cs="Times New Roman"/>
+                <w:sz w:val="24"/>
+                <w:szCs w:val="24"/>
+                <w:lang w:val="vi-VN"/>
+                <w14:textOutline w14:w="0" w14:cap="flat" w14:cmpd="sng" w14:algn="ctr">
+                  <w14:noFill/>
+                  <w14:prstDash w14:val="solid"/>
+                  <w14:round/>
+                </w14:textOutline>
+              </w:rPr>
+            </w:pPr>
+            <w:r>
+              <w:rPr>
+                <w:rFonts w:ascii="Times New Roman" w:hAnsi="Times New Roman" w:cs="Times New Roman"/>
+                <w:sz w:val="24"/>
+                <w:szCs w:val="24"/>
+                <w:lang w:val="vi-VN"/>
+                <w14:textOutline w14:w="0" w14:cap="flat" w14:cmpd="sng" w14:algn="ctr">
+                  <w14:noFill/>
+                  <w14:prstDash w14:val="solid"/>
+                  <w14:round/>
+                </w14:textOutline>
+              </w:rPr>
+              <w:lastRenderedPageBreak/>
               <w:t>Quản lý kiểm tra chất lượng lô hàng</w:t>
             </w:r>
           </w:p>
@@ -7142,6 +7444,7 @@
                   <w14:round/>
                 </w14:textOutline>
               </w:rPr>
+              <w:lastRenderedPageBreak/>
               <w:t>Dòng thay thế</w:t>
             </w:r>
           </w:p>
@@ -7152,6 +7455,12 @@
           </w:tcPr>
           <w:p>
             <w:pPr>
+              <w:pStyle w:val="ListParagraph"/>
+              <w:numPr>
+                <w:ilvl w:val="0"/>
+                <w:numId w:val="3"/>
+              </w:numPr>
+              <w:ind w:left="-14" w:firstLine="374"/>
               <w:cnfStyle w:val="000000100000" w:firstRow="0" w:lastRow="0" w:firstColumn="0" w:lastColumn="0" w:oddVBand="0" w:evenVBand="0" w:oddHBand="1" w:evenHBand="0" w:firstRowFirstColumn="0" w:firstRowLastColumn="0" w:lastRowFirstColumn="0" w:lastRowLastColumn="0"/>
               <w:rPr>
                 <w:rFonts w:ascii="Times New Roman" w:hAnsi="Times New Roman" w:cs="Times New Roman"/>
@@ -7165,6 +7474,56 @@
                 </w14:textOutline>
               </w:rPr>
             </w:pPr>
+            <w:r>
+              <w:rPr>
+                <w:rFonts w:ascii="Times New Roman" w:hAnsi="Times New Roman" w:cs="Times New Roman"/>
+                <w:sz w:val="24"/>
+                <w:szCs w:val="24"/>
+                <w:lang w:val="vi-VN"/>
+                <w14:textOutline w14:w="0" w14:cap="flat" w14:cmpd="sng" w14:algn="ctr">
+                  <w14:noFill/>
+                  <w14:prstDash w14:val="solid"/>
+                  <w14:round/>
+                </w14:textOutline>
+              </w:rPr>
+              <w:t>A3: Nếu lô hàng sai thông tin thì trả về nhà phân phối, bỏ qua bước 4, 5.</w:t>
+            </w:r>
+          </w:p>
+          <w:p>
+            <w:pPr>
+              <w:pStyle w:val="ListParagraph"/>
+              <w:numPr>
+                <w:ilvl w:val="0"/>
+                <w:numId w:val="3"/>
+              </w:numPr>
+              <w:ind w:left="-14" w:firstLine="374"/>
+              <w:cnfStyle w:val="000000100000" w:firstRow="0" w:lastRow="0" w:firstColumn="0" w:lastColumn="0" w:oddVBand="0" w:evenVBand="0" w:oddHBand="1" w:evenHBand="0" w:firstRowFirstColumn="0" w:firstRowLastColumn="0" w:lastRowFirstColumn="0" w:lastRowLastColumn="0"/>
+              <w:rPr>
+                <w:rFonts w:ascii="Times New Roman" w:hAnsi="Times New Roman" w:cs="Times New Roman"/>
+                <w:sz w:val="24"/>
+                <w:szCs w:val="24"/>
+                <w:lang w:val="vi-VN"/>
+                <w14:textOutline w14:w="0" w14:cap="flat" w14:cmpd="sng" w14:algn="ctr">
+                  <w14:noFill/>
+                  <w14:prstDash w14:val="solid"/>
+                  <w14:round/>
+                </w14:textOutline>
+              </w:rPr>
+            </w:pPr>
+            <w:r>
+              <w:rPr>
+                <w:rFonts w:ascii="Times New Roman" w:hAnsi="Times New Roman" w:cs="Times New Roman"/>
+                <w:sz w:val="24"/>
+                <w:szCs w:val="24"/>
+                <w:lang w:val="vi-VN"/>
+                <w14:textOutline w14:w="0" w14:cap="flat" w14:cmpd="sng" w14:algn="ctr">
+                  <w14:noFill/>
+                  <w14:prstDash w14:val="solid"/>
+                  <w14:round/>
+                </w14:textOutline>
+              </w:rPr>
+              <w:t>A4: Nếu lô hàng không đảm bảo chất lượng thì trả về nhà phân phối, bỏ qua bước 5</w:t>
+            </w:r>
           </w:p>
         </w:tc>
       </w:tr>
@@ -7304,7 +7663,6 @@
                   <w14:round/>
                 </w14:textOutline>
               </w:rPr>
-              <w:lastRenderedPageBreak/>
               <w:t>Tên Use Case</w:t>
             </w:r>
           </w:p>
@@ -8236,17 +8594,19 @@
           <w:noProof/>
           <w:sz w:val="24"/>
           <w:szCs w:val="24"/>
-          <w14:textOutline w14:w="0" w14:cap="flat" w14:cmpd="sng" w14:algn="ctr">
-            <w14:noFill/>
-            <w14:prstDash w14:val="solid"/>
-            <w14:round/>
-          </w14:textOutline>
-        </w:rPr>
+          <w:lang w:val="vi-VN"/>
+          <w14:textOutline w14:w="0" w14:cap="flat" w14:cmpd="sng" w14:algn="ctr">
+            <w14:noFill/>
+            <w14:prstDash w14:val="solid"/>
+            <w14:round/>
+          </w14:textOutline>
+        </w:rPr>
+        <w:lastRenderedPageBreak/>
         <w:drawing>
-          <wp:inline distT="0" distB="0" distL="0" distR="0" wp14:anchorId="15DA11DE" wp14:editId="69EC1C0E">
-            <wp:extent cx="4048125" cy="3590925"/>
-            <wp:effectExtent l="0" t="0" r="9525" b="9525"/>
-            <wp:docPr id="2" name="Picture 2"/>
+          <wp:inline distT="0" distB="0" distL="0" distR="0">
+            <wp:extent cx="4879903" cy="3933825"/>
+            <wp:effectExtent l="0" t="0" r="0" b="0"/>
+            <wp:docPr id="10" name="Picture 10"/>
             <wp:cNvGraphicFramePr>
               <a:graphicFrameLocks xmlns:a="http://schemas.openxmlformats.org/drawingml/2006/main" noChangeAspect="1"/>
             </wp:cNvGraphicFramePr>
@@ -8259,7 +8619,7 @@
                       <a:picLocks noChangeAspect="1" noChangeArrowheads="1"/>
                     </pic:cNvPicPr>
                   </pic:nvPicPr>
-                  <pic:blipFill>
+                  <pic:blipFill rotWithShape="1">
                     <a:blip r:embed="rId9">
                       <a:extLst>
                         <a:ext uri="{28A0092B-C50C-407E-A947-70E740481C1C}">
@@ -8267,290 +8627,13 @@
                         </a:ext>
                       </a:extLst>
                     </a:blip>
-                    <a:srcRect/>
-                    <a:stretch>
-                      <a:fillRect/>
-                    </a:stretch>
-                  </pic:blipFill>
-                  <pic:spPr bwMode="auto">
-                    <a:xfrm>
-                      <a:off x="0" y="0"/>
-                      <a:ext cx="4048125" cy="3590925"/>
-                    </a:xfrm>
-                    <a:prstGeom prst="rect">
-                      <a:avLst/>
-                    </a:prstGeom>
-                    <a:noFill/>
-                    <a:ln>
-                      <a:noFill/>
-                    </a:ln>
-                  </pic:spPr>
-                </pic:pic>
-              </a:graphicData>
-            </a:graphic>
-          </wp:inline>
-        </w:drawing>
-      </w:r>
-    </w:p>
-    <w:p>
-      <w:pPr>
-        <w:jc w:val="center"/>
-        <w:rPr>
-          <w:rFonts w:ascii="Times New Roman" w:hAnsi="Times New Roman" w:cs="Times New Roman"/>
-          <w:sz w:val="24"/>
-          <w:szCs w:val="24"/>
-          <w:lang w:val="vi-VN"/>
-          <w14:textOutline w14:w="0" w14:cap="flat" w14:cmpd="sng" w14:algn="ctr">
-            <w14:noFill/>
-            <w14:prstDash w14:val="solid"/>
-            <w14:round/>
-          </w14:textOutline>
-        </w:rPr>
-      </w:pPr>
-    </w:p>
-    <w:p>
-      <w:pPr>
-        <w:jc w:val="center"/>
-        <w:rPr>
-          <w:rFonts w:ascii="Times New Roman" w:hAnsi="Times New Roman" w:cs="Times New Roman"/>
-          <w:sz w:val="24"/>
-          <w:szCs w:val="24"/>
-          <w:lang w:val="vi-VN"/>
-          <w14:textOutline w14:w="0" w14:cap="flat" w14:cmpd="sng" w14:algn="ctr">
-            <w14:noFill/>
-            <w14:prstDash w14:val="solid"/>
-            <w14:round/>
-          </w14:textOutline>
-        </w:rPr>
-      </w:pPr>
-    </w:p>
-    <w:p>
-      <w:pPr>
-        <w:rPr>
-          <w:rFonts w:ascii="Times New Roman" w:hAnsi="Times New Roman" w:cs="Times New Roman"/>
-          <w:b/>
-          <w:sz w:val="24"/>
-          <w:szCs w:val="24"/>
-          <w:lang w:val="vi-VN"/>
-          <w14:textOutline w14:w="0" w14:cap="flat" w14:cmpd="sng" w14:algn="ctr">
-            <w14:noFill/>
-            <w14:prstDash w14:val="solid"/>
-            <w14:round/>
-          </w14:textOutline>
-        </w:rPr>
-      </w:pPr>
-      <w:r>
-        <w:rPr>
-          <w:rFonts w:ascii="Times New Roman" w:hAnsi="Times New Roman" w:cs="Times New Roman"/>
-          <w:sz w:val="24"/>
-          <w:szCs w:val="24"/>
-          <w:lang w:val="vi-VN"/>
-          <w14:textOutline w14:w="0" w14:cap="flat" w14:cmpd="sng" w14:algn="ctr">
-            <w14:noFill/>
-            <w14:prstDash w14:val="solid"/>
-            <w14:round/>
-          </w14:textOutline>
-        </w:rPr>
-        <w:lastRenderedPageBreak/>
-        <w:t xml:space="preserve">Sơ đồ hoạt động cho use case </w:t>
-      </w:r>
-      <w:r>
-        <w:rPr>
-          <w:rFonts w:ascii="Times New Roman" w:hAnsi="Times New Roman" w:cs="Times New Roman"/>
-          <w:b/>
-          <w:sz w:val="24"/>
-          <w:szCs w:val="24"/>
-          <w:lang w:val="vi-VN"/>
-          <w14:textOutline w14:w="0" w14:cap="flat" w14:cmpd="sng" w14:algn="ctr">
-            <w14:noFill/>
-            <w14:prstDash w14:val="solid"/>
-            <w14:round/>
-          </w14:textOutline>
-        </w:rPr>
-        <w:t>Lập đơn nhập hàng</w:t>
-      </w:r>
-    </w:p>
-    <w:p>
-      <w:pPr>
-        <w:jc w:val="center"/>
-        <w:rPr>
-          <w:rFonts w:ascii="Times New Roman" w:hAnsi="Times New Roman" w:cs="Times New Roman"/>
-          <w:sz w:val="24"/>
-          <w:szCs w:val="24"/>
-          <w:lang w:val="vi-VN"/>
-          <w14:textOutline w14:w="0" w14:cap="flat" w14:cmpd="sng" w14:algn="ctr">
-            <w14:noFill/>
-            <w14:prstDash w14:val="solid"/>
-            <w14:round/>
-          </w14:textOutline>
-        </w:rPr>
-      </w:pPr>
-      <w:r>
-        <w:rPr>
-          <w:rFonts w:ascii="Times New Roman" w:hAnsi="Times New Roman" w:cs="Times New Roman"/>
-          <w:noProof/>
-          <w:sz w:val="24"/>
-          <w:szCs w:val="24"/>
-          <w14:textOutline w14:w="0" w14:cap="flat" w14:cmpd="sng" w14:algn="ctr">
-            <w14:noFill/>
-            <w14:prstDash w14:val="solid"/>
-            <w14:round/>
-          </w14:textOutline>
-        </w:rPr>
-        <w:drawing>
-          <wp:inline distT="0" distB="0" distL="0" distR="0" wp14:anchorId="21FD3DF3" wp14:editId="0B3E463B">
-            <wp:extent cx="4702010" cy="3990975"/>
-            <wp:effectExtent l="0" t="0" r="3810" b="0"/>
-            <wp:docPr id="6" name="Picture 6"/>
-            <wp:cNvGraphicFramePr>
-              <a:graphicFrameLocks xmlns:a="http://schemas.openxmlformats.org/drawingml/2006/main" noChangeAspect="1"/>
-            </wp:cNvGraphicFramePr>
-            <a:graphic xmlns:a="http://schemas.openxmlformats.org/drawingml/2006/main">
-              <a:graphicData uri="http://schemas.openxmlformats.org/drawingml/2006/picture">
-                <pic:pic xmlns:pic="http://schemas.openxmlformats.org/drawingml/2006/picture">
-                  <pic:nvPicPr>
-                    <pic:cNvPr id="0" name="Picture 5"/>
-                    <pic:cNvPicPr>
-                      <a:picLocks noChangeAspect="1" noChangeArrowheads="1"/>
-                    </pic:cNvPicPr>
-                  </pic:nvPicPr>
-                  <pic:blipFill>
-                    <a:blip r:embed="rId10">
-                      <a:extLst>
-                        <a:ext uri="{28A0092B-C50C-407E-A947-70E740481C1C}">
-                          <a14:useLocalDpi xmlns:a14="http://schemas.microsoft.com/office/drawing/2010/main" val="0"/>
-                        </a:ext>
-                      </a:extLst>
-                    </a:blip>
-                    <a:srcRect/>
-                    <a:stretch>
-                      <a:fillRect/>
-                    </a:stretch>
-                  </pic:blipFill>
-                  <pic:spPr bwMode="auto">
-                    <a:xfrm>
-                      <a:off x="0" y="0"/>
-                      <a:ext cx="4711069" cy="3998664"/>
-                    </a:xfrm>
-                    <a:prstGeom prst="rect">
-                      <a:avLst/>
-                    </a:prstGeom>
-                    <a:noFill/>
-                    <a:ln>
-                      <a:noFill/>
-                    </a:ln>
-                  </pic:spPr>
-                </pic:pic>
-              </a:graphicData>
-            </a:graphic>
-          </wp:inline>
-        </w:drawing>
-      </w:r>
-    </w:p>
-    <w:p>
-      <w:pPr>
-        <w:rPr>
-          <w:rFonts w:ascii="Times New Roman" w:hAnsi="Times New Roman" w:cs="Times New Roman"/>
-          <w:b/>
-          <w:sz w:val="24"/>
-          <w:szCs w:val="24"/>
-          <w:lang w:val="vi-VN"/>
-          <w14:textOutline w14:w="0" w14:cap="flat" w14:cmpd="sng" w14:algn="ctr">
-            <w14:noFill/>
-            <w14:prstDash w14:val="solid"/>
-            <w14:round/>
-          </w14:textOutline>
-        </w:rPr>
-      </w:pPr>
-      <w:r>
-        <w:rPr>
-          <w:rFonts w:ascii="Times New Roman" w:hAnsi="Times New Roman" w:cs="Times New Roman"/>
-          <w:sz w:val="24"/>
-          <w:szCs w:val="24"/>
-          <w:lang w:val="vi-VN"/>
-          <w14:textOutline w14:w="0" w14:cap="flat" w14:cmpd="sng" w14:algn="ctr">
-            <w14:noFill/>
-            <w14:prstDash w14:val="solid"/>
-            <w14:round/>
-          </w14:textOutline>
-        </w:rPr>
-        <w:t xml:space="preserve">Sơ đồ hoạt động cho use case </w:t>
-      </w:r>
-      <w:r>
-        <w:rPr>
-          <w:rFonts w:ascii="Times New Roman" w:hAnsi="Times New Roman" w:cs="Times New Roman"/>
-          <w:b/>
-          <w:sz w:val="24"/>
-          <w:szCs w:val="24"/>
-          <w:lang w:val="vi-VN"/>
-          <w14:textOutline w14:w="0" w14:cap="flat" w14:cmpd="sng" w14:algn="ctr">
-            <w14:noFill/>
-            <w14:prstDash w14:val="solid"/>
-            <w14:round/>
-          </w14:textOutline>
-        </w:rPr>
-        <w:t>Phê duyệt</w:t>
-      </w:r>
-    </w:p>
-    <w:p>
-      <w:pPr>
-        <w:jc w:val="center"/>
-        <w:rPr>
-          <w:rFonts w:ascii="Times New Roman" w:hAnsi="Times New Roman" w:cs="Times New Roman"/>
-          <w:sz w:val="24"/>
-          <w:szCs w:val="24"/>
-          <w:lang w:val="vi-VN"/>
-          <w14:textOutline w14:w="0" w14:cap="flat" w14:cmpd="sng" w14:algn="ctr">
-            <w14:noFill/>
-            <w14:prstDash w14:val="solid"/>
-            <w14:round/>
-          </w14:textOutline>
-        </w:rPr>
-      </w:pPr>
-      <w:r>
-        <w:rPr>
-          <w:rFonts w:ascii="Times New Roman" w:hAnsi="Times New Roman" w:cs="Times New Roman"/>
-          <w:noProof/>
-          <w:sz w:val="24"/>
-          <w:szCs w:val="24"/>
-          <w14:textOutline w14:w="0" w14:cap="flat" w14:cmpd="sng" w14:algn="ctr">
-            <w14:noFill/>
-            <w14:prstDash w14:val="solid"/>
-            <w14:round/>
-          </w14:textOutline>
-        </w:rPr>
-        <w:drawing>
-          <wp:inline distT="0" distB="0" distL="0" distR="0" wp14:anchorId="6F190CB0" wp14:editId="2F08B22D">
-            <wp:extent cx="2935125" cy="3362325"/>
-            <wp:effectExtent l="0" t="0" r="0" b="0"/>
-            <wp:docPr id="7" name="Picture 7"/>
-            <wp:cNvGraphicFramePr>
-              <a:graphicFrameLocks xmlns:a="http://schemas.openxmlformats.org/drawingml/2006/main" noChangeAspect="1"/>
-            </wp:cNvGraphicFramePr>
-            <a:graphic xmlns:a="http://schemas.openxmlformats.org/drawingml/2006/main">
-              <a:graphicData uri="http://schemas.openxmlformats.org/drawingml/2006/picture">
-                <pic:pic xmlns:pic="http://schemas.openxmlformats.org/drawingml/2006/picture">
-                  <pic:nvPicPr>
-                    <pic:cNvPr id="0" name="Picture 6"/>
-                    <pic:cNvPicPr>
-                      <a:picLocks noChangeAspect="1" noChangeArrowheads="1"/>
-                    </pic:cNvPicPr>
-                  </pic:nvPicPr>
-                  <pic:blipFill rotWithShape="1">
-                    <a:blip r:embed="rId11">
-                      <a:extLst>
-                        <a:ext uri="{28A0092B-C50C-407E-A947-70E740481C1C}">
-                          <a14:useLocalDpi xmlns:a14="http://schemas.microsoft.com/office/drawing/2010/main" val="0"/>
-                        </a:ext>
-                      </a:extLst>
-                    </a:blip>
-                    <a:srcRect t="3744" b="1837"/>
+                    <a:srcRect t="5486" b="608"/>
                     <a:stretch/>
                   </pic:blipFill>
                   <pic:spPr bwMode="auto">
                     <a:xfrm>
                       <a:off x="0" y="0"/>
-                      <a:ext cx="2939009" cy="3366774"/>
+                      <a:ext cx="4891446" cy="3943130"/>
                     </a:xfrm>
                     <a:prstGeom prst="rect">
                       <a:avLst/>
@@ -8599,7 +8682,6 @@
             <w14:round/>
           </w14:textOutline>
         </w:rPr>
-        <w:lastRenderedPageBreak/>
         <w:t xml:space="preserve">Sơ đồ hoạt động cho use case </w:t>
       </w:r>
       <w:r>
@@ -8615,7 +8697,7 @@
             <w14:round/>
           </w14:textOutline>
         </w:rPr>
-        <w:t>Nhập hàng</w:t>
+        <w:t>Lập đơn nhập hàng</w:t>
       </w:r>
     </w:p>
     <w:p>
@@ -8639,17 +8721,143 @@
           <w:noProof/>
           <w:sz w:val="24"/>
           <w:szCs w:val="24"/>
-          <w14:textOutline w14:w="0" w14:cap="flat" w14:cmpd="sng" w14:algn="ctr">
-            <w14:noFill/>
-            <w14:prstDash w14:val="solid"/>
-            <w14:round/>
-          </w14:textOutline>
-        </w:rPr>
+          <w:lang w:val="vi-VN"/>
+          <w14:textOutline w14:w="0" w14:cap="flat" w14:cmpd="sng" w14:algn="ctr">
+            <w14:noFill/>
+            <w14:prstDash w14:val="solid"/>
+            <w14:round/>
+          </w14:textOutline>
+        </w:rPr>
+        <w:lastRenderedPageBreak/>
         <w:drawing>
-          <wp:inline distT="0" distB="0" distL="0" distR="0" wp14:anchorId="7BA83419" wp14:editId="7EE3956B">
-            <wp:extent cx="4038394" cy="3743325"/>
-            <wp:effectExtent l="0" t="0" r="635" b="0"/>
-            <wp:docPr id="4" name="Picture 4"/>
+          <wp:inline distT="0" distB="0" distL="0" distR="0">
+            <wp:extent cx="5905500" cy="4086225"/>
+            <wp:effectExtent l="0" t="0" r="0" b="9525"/>
+            <wp:docPr id="12" name="Picture 12"/>
+            <wp:cNvGraphicFramePr>
+              <a:graphicFrameLocks xmlns:a="http://schemas.openxmlformats.org/drawingml/2006/main" noChangeAspect="1"/>
+            </wp:cNvGraphicFramePr>
+            <a:graphic xmlns:a="http://schemas.openxmlformats.org/drawingml/2006/main">
+              <a:graphicData uri="http://schemas.openxmlformats.org/drawingml/2006/picture">
+                <pic:pic xmlns:pic="http://schemas.openxmlformats.org/drawingml/2006/picture">
+                  <pic:nvPicPr>
+                    <pic:cNvPr id="0" name="Picture 2"/>
+                    <pic:cNvPicPr>
+                      <a:picLocks noChangeAspect="1" noChangeArrowheads="1"/>
+                    </pic:cNvPicPr>
+                  </pic:nvPicPr>
+                  <pic:blipFill>
+                    <a:blip r:embed="rId10">
+                      <a:extLst>
+                        <a:ext uri="{28A0092B-C50C-407E-A947-70E740481C1C}">
+                          <a14:useLocalDpi xmlns:a14="http://schemas.microsoft.com/office/drawing/2010/main" val="0"/>
+                        </a:ext>
+                      </a:extLst>
+                    </a:blip>
+                    <a:srcRect/>
+                    <a:stretch>
+                      <a:fillRect/>
+                    </a:stretch>
+                  </pic:blipFill>
+                  <pic:spPr bwMode="auto">
+                    <a:xfrm>
+                      <a:off x="0" y="0"/>
+                      <a:ext cx="5905500" cy="4086225"/>
+                    </a:xfrm>
+                    <a:prstGeom prst="rect">
+                      <a:avLst/>
+                    </a:prstGeom>
+                    <a:noFill/>
+                    <a:ln>
+                      <a:noFill/>
+                    </a:ln>
+                  </pic:spPr>
+                </pic:pic>
+              </a:graphicData>
+            </a:graphic>
+          </wp:inline>
+        </w:drawing>
+      </w:r>
+    </w:p>
+    <w:p>
+      <w:pPr>
+        <w:rPr>
+          <w:rFonts w:ascii="Times New Roman" w:hAnsi="Times New Roman" w:cs="Times New Roman"/>
+          <w:b/>
+          <w:sz w:val="24"/>
+          <w:szCs w:val="24"/>
+          <w:lang w:val="vi-VN"/>
+          <w14:textOutline w14:w="0" w14:cap="flat" w14:cmpd="sng" w14:algn="ctr">
+            <w14:noFill/>
+            <w14:prstDash w14:val="solid"/>
+            <w14:round/>
+          </w14:textOutline>
+        </w:rPr>
+      </w:pPr>
+      <w:r>
+        <w:rPr>
+          <w:rFonts w:ascii="Times New Roman" w:hAnsi="Times New Roman" w:cs="Times New Roman"/>
+          <w:sz w:val="24"/>
+          <w:szCs w:val="24"/>
+          <w:lang w:val="vi-VN"/>
+          <w14:textOutline w14:w="0" w14:cap="flat" w14:cmpd="sng" w14:algn="ctr">
+            <w14:noFill/>
+            <w14:prstDash w14:val="solid"/>
+            <w14:round/>
+          </w14:textOutline>
+        </w:rPr>
+        <w:t xml:space="preserve">Sơ đồ hoạt động cho use case </w:t>
+      </w:r>
+      <w:r>
+        <w:rPr>
+          <w:rFonts w:ascii="Times New Roman" w:hAnsi="Times New Roman" w:cs="Times New Roman"/>
+          <w:b/>
+          <w:sz w:val="24"/>
+          <w:szCs w:val="24"/>
+          <w:lang w:val="vi-VN"/>
+          <w14:textOutline w14:w="0" w14:cap="flat" w14:cmpd="sng" w14:algn="ctr">
+            <w14:noFill/>
+            <w14:prstDash w14:val="solid"/>
+            <w14:round/>
+          </w14:textOutline>
+        </w:rPr>
+        <w:t>Phê duyệt</w:t>
+      </w:r>
+    </w:p>
+    <w:p>
+      <w:pPr>
+        <w:jc w:val="center"/>
+        <w:rPr>
+          <w:rFonts w:ascii="Times New Roman" w:hAnsi="Times New Roman" w:cs="Times New Roman"/>
+          <w:sz w:val="24"/>
+          <w:szCs w:val="24"/>
+          <w:lang w:val="vi-VN"/>
+          <w14:textOutline w14:w="0" w14:cap="flat" w14:cmpd="sng" w14:algn="ctr">
+            <w14:noFill/>
+            <w14:prstDash w14:val="solid"/>
+            <w14:round/>
+          </w14:textOutline>
+        </w:rPr>
+      </w:pPr>
+      <w:r>
+        <w:rPr>
+          <w:rFonts w:ascii="Times New Roman" w:hAnsi="Times New Roman" w:cs="Times New Roman"/>
+          <w:noProof/>
+          <w:sz w:val="24"/>
+          <w:szCs w:val="24"/>
+          <w:lang w:val="vi-VN"/>
+          <w14:textOutline w14:w="0" w14:cap="flat" w14:cmpd="sng" w14:algn="ctr">
+            <w14:noFill/>
+            <w14:prstDash w14:val="solid"/>
+            <w14:round/>
+          </w14:textOutline>
+        </w:rPr>
+        <w:lastRenderedPageBreak/>
+        <w:drawing>
+          <wp:inline distT="0" distB="0" distL="0" distR="0">
+            <wp:extent cx="4781550" cy="4724400"/>
+            <wp:effectExtent l="0" t="0" r="0" b="0"/>
+            <wp:docPr id="16" name="Picture 16"/>
             <wp:cNvGraphicFramePr>
               <a:graphicFrameLocks xmlns:a="http://schemas.openxmlformats.org/drawingml/2006/main" noChangeAspect="1"/>
             </wp:cNvGraphicFramePr>
@@ -8662,21 +8870,23 @@
                       <a:picLocks noChangeAspect="1" noChangeArrowheads="1"/>
                     </pic:cNvPicPr>
                   </pic:nvPicPr>
-                  <pic:blipFill rotWithShape="1">
-                    <a:blip r:embed="rId12">
+                  <pic:blipFill>
+                    <a:blip r:embed="rId11">
                       <a:extLst>
                         <a:ext uri="{28A0092B-C50C-407E-A947-70E740481C1C}">
                           <a14:useLocalDpi xmlns:a14="http://schemas.microsoft.com/office/drawing/2010/main" val="0"/>
                         </a:ext>
                       </a:extLst>
                     </a:blip>
-                    <a:srcRect t="5053" b="2933"/>
-                    <a:stretch/>
+                    <a:srcRect/>
+                    <a:stretch>
+                      <a:fillRect/>
+                    </a:stretch>
                   </pic:blipFill>
                   <pic:spPr bwMode="auto">
                     <a:xfrm>
                       <a:off x="0" y="0"/>
-                      <a:ext cx="4054303" cy="3758071"/>
+                      <a:ext cx="4781550" cy="4724400"/>
                     </a:xfrm>
                     <a:prstGeom prst="rect">
                       <a:avLst/>
@@ -8685,11 +8895,6 @@
                     <a:ln>
                       <a:noFill/>
                     </a:ln>
-                    <a:extLst>
-                      <a:ext uri="{53640926-AAD7-44D8-BBD7-CCE9431645EC}">
-                        <a14:shadowObscured xmlns:a14="http://schemas.microsoft.com/office/drawing/2010/main"/>
-                      </a:ext>
-                    </a:extLst>
                   </pic:spPr>
                 </pic:pic>
               </a:graphicData>
@@ -8740,6 +8945,131 @@
             <w14:round/>
           </w14:textOutline>
         </w:rPr>
+        <w:t>Nhập hàng</w:t>
+      </w:r>
+    </w:p>
+    <w:p>
+      <w:pPr>
+        <w:jc w:val="center"/>
+        <w:rPr>
+          <w:rFonts w:ascii="Times New Roman" w:hAnsi="Times New Roman" w:cs="Times New Roman"/>
+          <w:sz w:val="24"/>
+          <w:szCs w:val="24"/>
+          <w:lang w:val="vi-VN"/>
+          <w14:textOutline w14:w="0" w14:cap="flat" w14:cmpd="sng" w14:algn="ctr">
+            <w14:noFill/>
+            <w14:prstDash w14:val="solid"/>
+            <w14:round/>
+          </w14:textOutline>
+        </w:rPr>
+      </w:pPr>
+      <w:r>
+        <w:rPr>
+          <w:rFonts w:ascii="Times New Roman" w:hAnsi="Times New Roman" w:cs="Times New Roman"/>
+          <w:noProof/>
+          <w:sz w:val="24"/>
+          <w:szCs w:val="24"/>
+          <w14:textOutline w14:w="0" w14:cap="flat" w14:cmpd="sng" w14:algn="ctr">
+            <w14:noFill/>
+            <w14:prstDash w14:val="solid"/>
+            <w14:round/>
+          </w14:textOutline>
+        </w:rPr>
+        <w:lastRenderedPageBreak/>
+        <w:drawing>
+          <wp:inline distT="0" distB="0" distL="0" distR="0">
+            <wp:extent cx="4429125" cy="6534150"/>
+            <wp:effectExtent l="0" t="0" r="9525" b="0"/>
+            <wp:docPr id="17" name="Picture 17"/>
+            <wp:cNvGraphicFramePr>
+              <a:graphicFrameLocks xmlns:a="http://schemas.openxmlformats.org/drawingml/2006/main" noChangeAspect="1"/>
+            </wp:cNvGraphicFramePr>
+            <a:graphic xmlns:a="http://schemas.openxmlformats.org/drawingml/2006/main">
+              <a:graphicData uri="http://schemas.openxmlformats.org/drawingml/2006/picture">
+                <pic:pic xmlns:pic="http://schemas.openxmlformats.org/drawingml/2006/picture">
+                  <pic:nvPicPr>
+                    <pic:cNvPr id="0" name="Picture 4"/>
+                    <pic:cNvPicPr>
+                      <a:picLocks noChangeAspect="1" noChangeArrowheads="1"/>
+                    </pic:cNvPicPr>
+                  </pic:nvPicPr>
+                  <pic:blipFill>
+                    <a:blip r:embed="rId12">
+                      <a:extLst>
+                        <a:ext uri="{28A0092B-C50C-407E-A947-70E740481C1C}">
+                          <a14:useLocalDpi xmlns:a14="http://schemas.microsoft.com/office/drawing/2010/main" val="0"/>
+                        </a:ext>
+                      </a:extLst>
+                    </a:blip>
+                    <a:srcRect/>
+                    <a:stretch>
+                      <a:fillRect/>
+                    </a:stretch>
+                  </pic:blipFill>
+                  <pic:spPr bwMode="auto">
+                    <a:xfrm>
+                      <a:off x="0" y="0"/>
+                      <a:ext cx="4429125" cy="6534150"/>
+                    </a:xfrm>
+                    <a:prstGeom prst="rect">
+                      <a:avLst/>
+                    </a:prstGeom>
+                    <a:noFill/>
+                    <a:ln>
+                      <a:noFill/>
+                    </a:ln>
+                  </pic:spPr>
+                </pic:pic>
+              </a:graphicData>
+            </a:graphic>
+          </wp:inline>
+        </w:drawing>
+      </w:r>
+      <w:bookmarkStart w:id="3" w:name="_GoBack"/>
+      <w:bookmarkEnd w:id="3"/>
+    </w:p>
+    <w:p>
+      <w:pPr>
+        <w:rPr>
+          <w:rFonts w:ascii="Times New Roman" w:hAnsi="Times New Roman" w:cs="Times New Roman"/>
+          <w:b/>
+          <w:sz w:val="24"/>
+          <w:szCs w:val="24"/>
+          <w:lang w:val="vi-VN"/>
+          <w14:textOutline w14:w="0" w14:cap="flat" w14:cmpd="sng" w14:algn="ctr">
+            <w14:noFill/>
+            <w14:prstDash w14:val="solid"/>
+            <w14:round/>
+          </w14:textOutline>
+        </w:rPr>
+      </w:pPr>
+      <w:r>
+        <w:rPr>
+          <w:rFonts w:ascii="Times New Roman" w:hAnsi="Times New Roman" w:cs="Times New Roman"/>
+          <w:sz w:val="24"/>
+          <w:szCs w:val="24"/>
+          <w:lang w:val="vi-VN"/>
+          <w14:textOutline w14:w="0" w14:cap="flat" w14:cmpd="sng" w14:algn="ctr">
+            <w14:noFill/>
+            <w14:prstDash w14:val="solid"/>
+            <w14:round/>
+          </w14:textOutline>
+        </w:rPr>
+        <w:t xml:space="preserve">Sơ đồ hoạt động cho use case </w:t>
+      </w:r>
+      <w:r>
+        <w:rPr>
+          <w:rFonts w:ascii="Times New Roman" w:hAnsi="Times New Roman" w:cs="Times New Roman"/>
+          <w:b/>
+          <w:sz w:val="24"/>
+          <w:szCs w:val="24"/>
+          <w:lang w:val="vi-VN"/>
+          <w14:textOutline w14:w="0" w14:cap="flat" w14:cmpd="sng" w14:algn="ctr">
+            <w14:noFill/>
+            <w14:prstDash w14:val="solid"/>
+            <w14:round/>
+          </w14:textOutline>
+        </w:rPr>
         <w:t>Kiểm tra số lượng hàng lỗi</w:t>
       </w:r>
     </w:p>
@@ -8764,12 +9094,14 @@
           <w:noProof/>
           <w:sz w:val="24"/>
           <w:szCs w:val="24"/>
-          <w14:textOutline w14:w="0" w14:cap="flat" w14:cmpd="sng" w14:algn="ctr">
-            <w14:noFill/>
-            <w14:prstDash w14:val="solid"/>
-            <w14:round/>
-          </w14:textOutline>
-        </w:rPr>
+          <w:lang w:val="vi-VN"/>
+          <w14:textOutline w14:w="0" w14:cap="flat" w14:cmpd="sng" w14:algn="ctr">
+            <w14:noFill/>
+            <w14:prstDash w14:val="solid"/>
+            <w14:round/>
+          </w14:textOutline>
+        </w:rPr>
+        <w:lastRenderedPageBreak/>
         <w:drawing>
           <wp:inline distT="0" distB="0" distL="0" distR="0" wp14:anchorId="7BE83143" wp14:editId="15B6E03D">
             <wp:extent cx="4256188" cy="3286125"/>
@@ -8866,7 +9198,6 @@
             <w14:round/>
           </w14:textOutline>
         </w:rPr>
-        <w:lastRenderedPageBreak/>
         <w:t xml:space="preserve">Sơ đồ hoạt động cho use case </w:t>
       </w:r>
       <w:r>
@@ -8906,6 +9237,7 @@
           <w:noProof/>
           <w:sz w:val="24"/>
           <w:szCs w:val="24"/>
+          <w:lang w:val="vi-VN"/>
           <w14:textOutline w14:w="0" w14:cap="flat" w14:cmpd="sng" w14:algn="ctr">
             <w14:noFill/>
             <w14:prstDash w14:val="solid"/>
@@ -8985,7 +9317,7 @@
           </w14:textOutline>
         </w:rPr>
       </w:pPr>
-      <w:bookmarkStart w:id="3" w:name="_Toc39737943"/>
+      <w:bookmarkStart w:id="4" w:name="_Toc39737943"/>
       <w:r>
         <w:rPr>
           <w:rFonts w:ascii="Times New Roman" w:hAnsi="Times New Roman" w:cs="Times New Roman"/>
@@ -9002,7 +9334,7 @@
         </w:rPr>
         <w:t>Quản lý comment</w:t>
       </w:r>
-      <w:bookmarkEnd w:id="3"/>
+      <w:bookmarkEnd w:id="4"/>
     </w:p>
     <w:p>
       <w:pPr>
@@ -9056,7 +9388,9 @@
       <w:r>
         <w:rPr>
           <w:noProof/>
-        </w:rPr>
+          <w:lang w:val="vi-VN"/>
+        </w:rPr>
+        <w:lastRenderedPageBreak/>
         <w:drawing>
           <wp:inline distT="0" distB="0" distL="0" distR="0" wp14:anchorId="2DA9F341" wp14:editId="6BE5BF6E">
             <wp:extent cx="5483225" cy="3511296"/>
@@ -9081,7 +9415,7 @@
                   <pic:spPr>
                     <a:xfrm>
                       <a:off x="0" y="0"/>
-                      <a:ext cx="5503286" cy="3524142"/>
+                      <a:ext cx="5483225" cy="3511296"/>
                     </a:xfrm>
                     <a:prstGeom prst="rect">
                       <a:avLst/>
@@ -9125,7 +9459,6 @@
             <w14:round/>
           </w14:textOutline>
         </w:rPr>
-        <w:lastRenderedPageBreak/>
         <w:t>Đặc tả các Use-Case từng nghiệp vụ bằng văn bản và bằng sơ đồ hoạt động</w:t>
       </w:r>
     </w:p>
@@ -9156,6 +9489,7 @@
                 <w:rFonts w:ascii="Times New Roman" w:hAnsi="Times New Roman" w:cs="Times New Roman"/>
                 <w:sz w:val="26"/>
                 <w:szCs w:val="26"/>
+                <w:lang w:val="vi-VN"/>
               </w:rPr>
             </w:pPr>
             <w:r>
@@ -9163,6 +9497,7 @@
                 <w:rFonts w:ascii="Times New Roman" w:hAnsi="Times New Roman" w:cs="Times New Roman"/>
                 <w:sz w:val="26"/>
                 <w:szCs w:val="26"/>
+                <w:lang w:val="vi-VN"/>
               </w:rPr>
               <w:t>Tên Use Case</w:t>
             </w:r>
@@ -9181,6 +9516,7 @@
                 <w:rFonts w:ascii="Times New Roman" w:hAnsi="Times New Roman" w:cs="Times New Roman"/>
                 <w:sz w:val="26"/>
                 <w:szCs w:val="26"/>
+                <w:lang w:val="vi-VN"/>
               </w:rPr>
             </w:pPr>
             <w:r>
@@ -9188,6 +9524,7 @@
                 <w:rFonts w:ascii="Times New Roman" w:hAnsi="Times New Roman" w:cs="Times New Roman"/>
                 <w:sz w:val="26"/>
                 <w:szCs w:val="26"/>
+                <w:lang w:val="vi-VN"/>
               </w:rPr>
               <w:t>Phân loại bình luận</w:t>
             </w:r>
@@ -9211,6 +9548,7 @@
                 <w:rFonts w:ascii="Times New Roman" w:hAnsi="Times New Roman" w:cs="Times New Roman"/>
                 <w:sz w:val="26"/>
                 <w:szCs w:val="26"/>
+                <w:lang w:val="vi-VN"/>
               </w:rPr>
             </w:pPr>
             <w:r>
@@ -9218,6 +9556,7 @@
                 <w:rFonts w:ascii="Times New Roman" w:hAnsi="Times New Roman" w:cs="Times New Roman"/>
                 <w:sz w:val="26"/>
                 <w:szCs w:val="26"/>
+                <w:lang w:val="vi-VN"/>
               </w:rPr>
               <w:t>Mô tả</w:t>
             </w:r>
@@ -9241,6 +9580,7 @@
                 <w:rFonts w:ascii="Times New Roman" w:hAnsi="Times New Roman" w:cs="Times New Roman"/>
                 <w:sz w:val="26"/>
                 <w:szCs w:val="26"/>
+                <w:lang w:val="vi-VN"/>
               </w:rPr>
             </w:pPr>
             <w:r>
@@ -9248,16 +9588,9 @@
                 <w:rFonts w:ascii="Times New Roman" w:hAnsi="Times New Roman" w:cs="Times New Roman"/>
                 <w:sz w:val="26"/>
                 <w:szCs w:val="26"/>
-              </w:rPr>
-              <w:t xml:space="preserve">UC bắt đầu khi </w:t>
-            </w:r>
-            <w:r>
-              <w:rPr>
-                <w:rFonts w:ascii="Times New Roman" w:hAnsi="Times New Roman" w:cs="Times New Roman"/>
-                <w:sz w:val="26"/>
-                <w:szCs w:val="26"/>
-              </w:rPr>
-              <w:t>nhân viên bán hàng muốn phân loại bình luận của khách hàng</w:t>
+                <w:lang w:val="vi-VN"/>
+              </w:rPr>
+              <w:t>UC bắt đầu khi nhân viên bán hàng muốn phân loại bình luận của khách hàng</w:t>
             </w:r>
           </w:p>
           <w:p>
@@ -9274,6 +9607,7 @@
                 <w:rFonts w:ascii="Times New Roman" w:hAnsi="Times New Roman" w:cs="Times New Roman"/>
                 <w:sz w:val="26"/>
                 <w:szCs w:val="26"/>
+                <w:lang w:val="vi-VN"/>
               </w:rPr>
             </w:pPr>
             <w:r>
@@ -9281,16 +9615,9 @@
                 <w:rFonts w:ascii="Times New Roman" w:hAnsi="Times New Roman" w:cs="Times New Roman"/>
                 <w:sz w:val="26"/>
                 <w:szCs w:val="26"/>
-              </w:rPr>
-              <w:t xml:space="preserve">UC mô tả quá trình </w:t>
-            </w:r>
-            <w:r>
-              <w:rPr>
-                <w:rFonts w:ascii="Times New Roman" w:hAnsi="Times New Roman" w:cs="Times New Roman"/>
-                <w:sz w:val="26"/>
-                <w:szCs w:val="26"/>
-              </w:rPr>
-              <w:t>phân loại bình luận của những khách hàng đó</w:t>
+                <w:lang w:val="vi-VN"/>
+              </w:rPr>
+              <w:t>UC mô tả quá trình phân loại bình luận của những khách hàng đó</w:t>
             </w:r>
           </w:p>
         </w:tc>
@@ -9312,6 +9639,7 @@
                 <w:rFonts w:ascii="Times New Roman" w:hAnsi="Times New Roman" w:cs="Times New Roman"/>
                 <w:sz w:val="26"/>
                 <w:szCs w:val="26"/>
+                <w:lang w:val="vi-VN"/>
               </w:rPr>
             </w:pPr>
             <w:r>
@@ -9319,6 +9647,7 @@
                 <w:rFonts w:ascii="Times New Roman" w:hAnsi="Times New Roman" w:cs="Times New Roman"/>
                 <w:sz w:val="26"/>
                 <w:szCs w:val="26"/>
+                <w:lang w:val="vi-VN"/>
               </w:rPr>
               <w:t>Dòng cơ bản</w:t>
             </w:r>
@@ -9343,6 +9672,7 @@
                 <w:rFonts w:ascii="Times New Roman" w:hAnsi="Times New Roman" w:cs="Times New Roman"/>
                 <w:sz w:val="26"/>
                 <w:szCs w:val="26"/>
+                <w:lang w:val="vi-VN"/>
               </w:rPr>
             </w:pPr>
             <w:r>
@@ -9350,6 +9680,7 @@
                 <w:rFonts w:ascii="Times New Roman" w:hAnsi="Times New Roman" w:cs="Times New Roman"/>
                 <w:sz w:val="26"/>
                 <w:szCs w:val="26"/>
+                <w:lang w:val="vi-VN"/>
               </w:rPr>
               <w:t>Nhân viên bán hàng mở lại sổ sách lưu lại những bình luận của khách hàng</w:t>
             </w:r>
@@ -9368,6 +9699,7 @@
                 <w:rFonts w:ascii="Times New Roman" w:hAnsi="Times New Roman" w:cs="Times New Roman"/>
                 <w:sz w:val="26"/>
                 <w:szCs w:val="26"/>
+                <w:lang w:val="vi-VN"/>
               </w:rPr>
             </w:pPr>
             <w:r>
@@ -9375,6 +9707,7 @@
                 <w:rFonts w:ascii="Times New Roman" w:hAnsi="Times New Roman" w:cs="Times New Roman"/>
                 <w:sz w:val="26"/>
                 <w:szCs w:val="26"/>
+                <w:lang w:val="vi-VN"/>
               </w:rPr>
               <w:t>Nhân viên bán hàng tiến hành kiểm lại các bình luận mới</w:t>
             </w:r>
@@ -9393,6 +9726,7 @@
                 <w:rFonts w:ascii="Times New Roman" w:hAnsi="Times New Roman" w:cs="Times New Roman"/>
                 <w:sz w:val="26"/>
                 <w:szCs w:val="26"/>
+                <w:lang w:val="vi-VN"/>
               </w:rPr>
             </w:pPr>
             <w:r>
@@ -9400,6 +9734,7 @@
                 <w:rFonts w:ascii="Times New Roman" w:hAnsi="Times New Roman" w:cs="Times New Roman"/>
                 <w:sz w:val="26"/>
                 <w:szCs w:val="26"/>
+                <w:lang w:val="vi-VN"/>
               </w:rPr>
               <w:t>Nếu bình luận tốt nhân viên bán hàng đánh dấu tốt, ngược lại nếu bình luận xấu nhân viên bán hàng đánh dấu là xấu</w:t>
             </w:r>
@@ -9418,6 +9753,7 @@
                 <w:rFonts w:ascii="Times New Roman" w:hAnsi="Times New Roman" w:cs="Times New Roman"/>
                 <w:sz w:val="26"/>
                 <w:szCs w:val="26"/>
+                <w:lang w:val="vi-VN"/>
               </w:rPr>
             </w:pPr>
             <w:r>
@@ -9425,6 +9761,7 @@
                 <w:rFonts w:ascii="Times New Roman" w:hAnsi="Times New Roman" w:cs="Times New Roman"/>
                 <w:sz w:val="26"/>
                 <w:szCs w:val="26"/>
+                <w:lang w:val="vi-VN"/>
               </w:rPr>
               <w:t>Nhân viên bán hàng tiến hành kiểm tra lại kết quả đã phân loại</w:t>
             </w:r>
@@ -9443,6 +9780,7 @@
                 <w:rFonts w:ascii="Times New Roman" w:hAnsi="Times New Roman" w:cs="Times New Roman"/>
                 <w:sz w:val="26"/>
                 <w:szCs w:val="26"/>
+                <w:lang w:val="vi-VN"/>
               </w:rPr>
             </w:pPr>
             <w:r>
@@ -9450,6 +9788,7 @@
                 <w:rFonts w:ascii="Times New Roman" w:hAnsi="Times New Roman" w:cs="Times New Roman"/>
                 <w:sz w:val="26"/>
                 <w:szCs w:val="26"/>
+                <w:lang w:val="vi-VN"/>
               </w:rPr>
               <w:t>Nhân viên bán hàng tiến hành lưu lại những bình luận đã được phân loại</w:t>
             </w:r>
@@ -9468,6 +9807,7 @@
                 <w:rFonts w:ascii="Times New Roman" w:hAnsi="Times New Roman" w:cs="Times New Roman"/>
                 <w:sz w:val="26"/>
                 <w:szCs w:val="26"/>
+                <w:lang w:val="vi-VN"/>
               </w:rPr>
             </w:pPr>
             <w:r>
@@ -9475,6 +9815,7 @@
                 <w:rFonts w:ascii="Times New Roman" w:hAnsi="Times New Roman" w:cs="Times New Roman"/>
                 <w:sz w:val="26"/>
                 <w:szCs w:val="26"/>
+                <w:lang w:val="vi-VN"/>
               </w:rPr>
               <w:t>Nhân viên tiến hành đóng sổ sách</w:t>
             </w:r>
@@ -9498,6 +9839,7 @@
                 <w:rFonts w:ascii="Times New Roman" w:hAnsi="Times New Roman" w:cs="Times New Roman"/>
                 <w:sz w:val="26"/>
                 <w:szCs w:val="26"/>
+                <w:lang w:val="vi-VN"/>
               </w:rPr>
             </w:pPr>
             <w:r>
@@ -9505,7 +9847,9 @@
                 <w:rFonts w:ascii="Times New Roman" w:hAnsi="Times New Roman" w:cs="Times New Roman"/>
                 <w:sz w:val="26"/>
                 <w:szCs w:val="26"/>
-              </w:rPr>
+                <w:lang w:val="vi-VN"/>
+              </w:rPr>
+              <w:lastRenderedPageBreak/>
               <w:t>Dòng thay thế</w:t>
             </w:r>
           </w:p>
@@ -9529,6 +9873,7 @@
                 <w:rFonts w:ascii="Times New Roman" w:hAnsi="Times New Roman" w:cs="Times New Roman"/>
                 <w:sz w:val="26"/>
                 <w:szCs w:val="26"/>
+                <w:lang w:val="vi-VN"/>
               </w:rPr>
             </w:pPr>
             <w:r>
@@ -9536,6 +9881,7 @@
                 <w:rFonts w:ascii="Times New Roman" w:hAnsi="Times New Roman" w:cs="Times New Roman"/>
                 <w:sz w:val="26"/>
                 <w:szCs w:val="26"/>
+                <w:lang w:val="vi-VN"/>
               </w:rPr>
               <w:t>A2</w:t>
             </w:r>
@@ -9544,6 +9890,7 @@
                 <w:rFonts w:ascii="Times New Roman" w:hAnsi="Times New Roman" w:cs="Times New Roman"/>
                 <w:sz w:val="26"/>
                 <w:szCs w:val="26"/>
+                <w:lang w:val="vi-VN"/>
               </w:rPr>
               <w:t>: Tại bước 2, nếu như không có bình luận nào mới, thì tiến tới bước 6</w:t>
             </w:r>
@@ -9563,6 +9910,7 @@
                 <w:rFonts w:ascii="Times New Roman" w:hAnsi="Times New Roman" w:cs="Times New Roman"/>
                 <w:sz w:val="26"/>
                 <w:szCs w:val="26"/>
+                <w:lang w:val="vi-VN"/>
               </w:rPr>
             </w:pPr>
             <w:r>
@@ -9570,6 +9918,7 @@
                 <w:rFonts w:ascii="Times New Roman" w:hAnsi="Times New Roman" w:cs="Times New Roman"/>
                 <w:sz w:val="26"/>
                 <w:szCs w:val="26"/>
+                <w:lang w:val="vi-VN"/>
               </w:rPr>
               <w:t>A4</w:t>
             </w:r>
@@ -9578,6 +9927,7 @@
                 <w:rFonts w:ascii="Times New Roman" w:hAnsi="Times New Roman" w:cs="Times New Roman"/>
                 <w:sz w:val="26"/>
                 <w:szCs w:val="26"/>
+                <w:lang w:val="vi-VN"/>
               </w:rPr>
               <w:t>: Tại bước 4, nếu như quá trình kiểm tra thấy có sai sót, nhân viên bán hàng tiến hành chỉnh sửa lại sau đó mới qua bước 5</w:t>
             </w:r>
@@ -9627,6 +9977,7 @@
                 <w:rFonts w:ascii="Times New Roman" w:hAnsi="Times New Roman" w:cs="Times New Roman"/>
                 <w:sz w:val="26"/>
                 <w:szCs w:val="26"/>
+                <w:lang w:val="vi-VN"/>
               </w:rPr>
             </w:pPr>
             <w:r>
@@ -9634,6 +9985,7 @@
                 <w:rFonts w:ascii="Times New Roman" w:hAnsi="Times New Roman" w:cs="Times New Roman"/>
                 <w:sz w:val="26"/>
                 <w:szCs w:val="26"/>
+                <w:lang w:val="vi-VN"/>
               </w:rPr>
               <w:t>Tên Use Case</w:t>
             </w:r>
@@ -9652,6 +10004,7 @@
                 <w:rFonts w:ascii="Times New Roman" w:hAnsi="Times New Roman" w:cs="Times New Roman"/>
                 <w:sz w:val="26"/>
                 <w:szCs w:val="26"/>
+                <w:lang w:val="vi-VN"/>
               </w:rPr>
             </w:pPr>
             <w:r>
@@ -9659,6 +10012,7 @@
                 <w:rFonts w:ascii="Times New Roman" w:hAnsi="Times New Roman" w:cs="Times New Roman"/>
                 <w:sz w:val="26"/>
                 <w:szCs w:val="26"/>
+                <w:lang w:val="vi-VN"/>
               </w:rPr>
               <w:t>Thống kê bình luận</w:t>
             </w:r>
@@ -9682,6 +10036,7 @@
                 <w:rFonts w:ascii="Times New Roman" w:hAnsi="Times New Roman" w:cs="Times New Roman"/>
                 <w:sz w:val="26"/>
                 <w:szCs w:val="26"/>
+                <w:lang w:val="vi-VN"/>
               </w:rPr>
             </w:pPr>
             <w:r>
@@ -9689,6 +10044,7 @@
                 <w:rFonts w:ascii="Times New Roman" w:hAnsi="Times New Roman" w:cs="Times New Roman"/>
                 <w:sz w:val="26"/>
                 <w:szCs w:val="26"/>
+                <w:lang w:val="vi-VN"/>
               </w:rPr>
               <w:t>Mô tả</w:t>
             </w:r>
@@ -9712,6 +10068,7 @@
                 <w:rFonts w:ascii="Times New Roman" w:hAnsi="Times New Roman" w:cs="Times New Roman"/>
                 <w:sz w:val="26"/>
                 <w:szCs w:val="26"/>
+                <w:lang w:val="vi-VN"/>
               </w:rPr>
             </w:pPr>
             <w:r>
@@ -9719,40 +10076,9 @@
                 <w:rFonts w:ascii="Times New Roman" w:hAnsi="Times New Roman" w:cs="Times New Roman"/>
                 <w:sz w:val="26"/>
                 <w:szCs w:val="26"/>
-              </w:rPr>
-              <w:t>UC bắt đầu khi có quản lý hoặc nhân viên bán hàng muố</w:t>
-            </w:r>
-            <w:r>
-              <w:rPr>
-                <w:rFonts w:ascii="Times New Roman" w:hAnsi="Times New Roman" w:cs="Times New Roman"/>
-                <w:sz w:val="26"/>
-                <w:szCs w:val="26"/>
-              </w:rPr>
-              <w:t>n</w:t>
-            </w:r>
-            <w:r>
-              <w:rPr>
-                <w:rFonts w:ascii="Times New Roman" w:hAnsi="Times New Roman" w:cs="Times New Roman"/>
-                <w:sz w:val="26"/>
-                <w:szCs w:val="26"/>
-              </w:rPr>
-              <w:t xml:space="preserve"> </w:t>
-            </w:r>
-            <w:r>
-              <w:rPr>
-                <w:rFonts w:ascii="Times New Roman" w:hAnsi="Times New Roman" w:cs="Times New Roman"/>
-                <w:sz w:val="26"/>
-                <w:szCs w:val="26"/>
-              </w:rPr>
-              <w:t xml:space="preserve">thống kê </w:t>
-            </w:r>
-            <w:r>
-              <w:rPr>
-                <w:rFonts w:ascii="Times New Roman" w:hAnsi="Times New Roman" w:cs="Times New Roman"/>
-                <w:sz w:val="26"/>
-                <w:szCs w:val="26"/>
-              </w:rPr>
-              <w:t>những bình luận của khách hàng</w:t>
+                <w:lang w:val="vi-VN"/>
+              </w:rPr>
+              <w:t>UC bắt đầu khi có quản lý hoặc nhân viên bán hàng muốn thống kê những bình luận của khách hàng</w:t>
             </w:r>
           </w:p>
           <w:p>
@@ -9769,6 +10095,7 @@
                 <w:rFonts w:ascii="Times New Roman" w:hAnsi="Times New Roman" w:cs="Times New Roman"/>
                 <w:sz w:val="26"/>
                 <w:szCs w:val="26"/>
+                <w:lang w:val="vi-VN"/>
               </w:rPr>
             </w:pPr>
             <w:r>
@@ -9776,16 +10103,9 @@
                 <w:rFonts w:ascii="Times New Roman" w:hAnsi="Times New Roman" w:cs="Times New Roman"/>
                 <w:sz w:val="26"/>
                 <w:szCs w:val="26"/>
-              </w:rPr>
-              <w:t xml:space="preserve">UC nhằm mô tả quá trình </w:t>
-            </w:r>
-            <w:r>
-              <w:rPr>
-                <w:rFonts w:ascii="Times New Roman" w:hAnsi="Times New Roman" w:cs="Times New Roman"/>
-                <w:sz w:val="26"/>
-                <w:szCs w:val="26"/>
-              </w:rPr>
-              <w:t>thống kê những bình luận của khách hàng</w:t>
+                <w:lang w:val="vi-VN"/>
+              </w:rPr>
+              <w:t>UC nhằm mô tả quá trình thống kê những bình luận của khách hàng</w:t>
             </w:r>
           </w:p>
         </w:tc>
@@ -9807,6 +10127,7 @@
                 <w:rFonts w:ascii="Times New Roman" w:hAnsi="Times New Roman" w:cs="Times New Roman"/>
                 <w:sz w:val="26"/>
                 <w:szCs w:val="26"/>
+                <w:lang w:val="vi-VN"/>
               </w:rPr>
             </w:pPr>
             <w:r>
@@ -9814,6 +10135,7 @@
                 <w:rFonts w:ascii="Times New Roman" w:hAnsi="Times New Roman" w:cs="Times New Roman"/>
                 <w:sz w:val="26"/>
                 <w:szCs w:val="26"/>
+                <w:lang w:val="vi-VN"/>
               </w:rPr>
               <w:t>Dòng cơ bản</w:t>
             </w:r>
@@ -9838,6 +10160,7 @@
                 <w:rFonts w:ascii="Times New Roman" w:hAnsi="Times New Roman" w:cs="Times New Roman"/>
                 <w:sz w:val="26"/>
                 <w:szCs w:val="26"/>
+                <w:lang w:val="vi-VN"/>
               </w:rPr>
             </w:pPr>
             <w:r>
@@ -9845,6 +10168,7 @@
                 <w:rFonts w:ascii="Times New Roman" w:hAnsi="Times New Roman" w:cs="Times New Roman"/>
                 <w:sz w:val="26"/>
                 <w:szCs w:val="26"/>
+                <w:lang w:val="vi-VN"/>
               </w:rPr>
               <w:t>Nhân viên bán hàng mở lại sổ sách lưu lại những bình luận đã phân loại của công ty</w:t>
             </w:r>
@@ -9864,6 +10188,7 @@
                 <w:rFonts w:ascii="Times New Roman" w:hAnsi="Times New Roman" w:cs="Times New Roman"/>
                 <w:sz w:val="26"/>
                 <w:szCs w:val="26"/>
+                <w:lang w:val="vi-VN"/>
               </w:rPr>
             </w:pPr>
             <w:r>
@@ -9871,6 +10196,7 @@
                 <w:rFonts w:ascii="Times New Roman" w:hAnsi="Times New Roman" w:cs="Times New Roman"/>
                 <w:sz w:val="26"/>
                 <w:szCs w:val="26"/>
+                <w:lang w:val="vi-VN"/>
               </w:rPr>
               <w:t>Nhân viên bán hàng kiểm tra xem có bình luận mới đã được phân loại chưa</w:t>
             </w:r>
@@ -9889,6 +10215,7 @@
                 <w:rFonts w:ascii="Times New Roman" w:hAnsi="Times New Roman" w:cs="Times New Roman"/>
                 <w:sz w:val="26"/>
                 <w:szCs w:val="26"/>
+                <w:lang w:val="vi-VN"/>
               </w:rPr>
             </w:pPr>
             <w:r>
@@ -9896,6 +10223,7 @@
                 <w:rFonts w:ascii="Times New Roman" w:hAnsi="Times New Roman" w:cs="Times New Roman"/>
                 <w:sz w:val="26"/>
                 <w:szCs w:val="26"/>
+                <w:lang w:val="vi-VN"/>
               </w:rPr>
               <w:t>Nhân viên bán hàng tiến hành đếm số lượng bình luận tốt và bình luận xấu của công ty trong một khoảng thời gian</w:t>
             </w:r>
@@ -9914,6 +10242,7 @@
                 <w:rFonts w:ascii="Times New Roman" w:hAnsi="Times New Roman" w:cs="Times New Roman"/>
                 <w:sz w:val="26"/>
                 <w:szCs w:val="26"/>
+                <w:lang w:val="vi-VN"/>
               </w:rPr>
             </w:pPr>
             <w:r>
@@ -9921,8 +10250,8 @@
                 <w:rFonts w:ascii="Times New Roman" w:hAnsi="Times New Roman" w:cs="Times New Roman"/>
                 <w:sz w:val="26"/>
                 <w:szCs w:val="26"/>
-              </w:rPr>
-              <w:lastRenderedPageBreak/>
+                <w:lang w:val="vi-VN"/>
+              </w:rPr>
               <w:t>Nhân viên bán hàng thực hiện tính toán và ghi lại những tính toán đó vào trong bảng thống kê</w:t>
             </w:r>
           </w:p>
@@ -9940,6 +10269,7 @@
                 <w:rFonts w:ascii="Times New Roman" w:hAnsi="Times New Roman" w:cs="Times New Roman"/>
                 <w:sz w:val="26"/>
                 <w:szCs w:val="26"/>
+                <w:lang w:val="vi-VN"/>
               </w:rPr>
             </w:pPr>
             <w:r>
@@ -9947,6 +10277,7 @@
                 <w:rFonts w:ascii="Times New Roman" w:hAnsi="Times New Roman" w:cs="Times New Roman"/>
                 <w:sz w:val="26"/>
                 <w:szCs w:val="26"/>
+                <w:lang w:val="vi-VN"/>
               </w:rPr>
               <w:t>Nhân viên bán hàng vẽ hoặc cập nhật lại biểu đồ thống kê</w:t>
             </w:r>
@@ -9965,6 +10296,7 @@
                 <w:rFonts w:ascii="Times New Roman" w:hAnsi="Times New Roman" w:cs="Times New Roman"/>
                 <w:sz w:val="26"/>
                 <w:szCs w:val="26"/>
+                <w:lang w:val="vi-VN"/>
               </w:rPr>
             </w:pPr>
             <w:r>
@@ -9972,6 +10304,7 @@
                 <w:rFonts w:ascii="Times New Roman" w:hAnsi="Times New Roman" w:cs="Times New Roman"/>
                 <w:sz w:val="26"/>
                 <w:szCs w:val="26"/>
+                <w:lang w:val="vi-VN"/>
               </w:rPr>
               <w:t>Nhân viên bán hàng tiến hành kiểm tra lại số liệu và biểu đồ đã thống kê</w:t>
             </w:r>
@@ -9990,6 +10323,7 @@
                 <w:rFonts w:ascii="Times New Roman" w:hAnsi="Times New Roman" w:cs="Times New Roman"/>
                 <w:sz w:val="26"/>
                 <w:szCs w:val="26"/>
+                <w:lang w:val="vi-VN"/>
               </w:rPr>
             </w:pPr>
             <w:r>
@@ -9997,6 +10331,7 @@
                 <w:rFonts w:ascii="Times New Roman" w:hAnsi="Times New Roman" w:cs="Times New Roman"/>
                 <w:sz w:val="26"/>
                 <w:szCs w:val="26"/>
+                <w:lang w:val="vi-VN"/>
               </w:rPr>
               <w:t>Nhân viên bán hàng thực hiện lưu lại những thay đổi trong sổ sách</w:t>
             </w:r>
@@ -10015,6 +10350,7 @@
                 <w:rFonts w:ascii="Times New Roman" w:hAnsi="Times New Roman" w:cs="Times New Roman"/>
                 <w:sz w:val="26"/>
                 <w:szCs w:val="26"/>
+                <w:lang w:val="vi-VN"/>
               </w:rPr>
             </w:pPr>
             <w:r>
@@ -10022,6 +10358,7 @@
                 <w:rFonts w:ascii="Times New Roman" w:hAnsi="Times New Roman" w:cs="Times New Roman"/>
                 <w:sz w:val="26"/>
                 <w:szCs w:val="26"/>
+                <w:lang w:val="vi-VN"/>
               </w:rPr>
               <w:t>Nhân viên bán hàng đóng sổ sách</w:t>
             </w:r>
@@ -10044,6 +10381,7 @@
                 <w:rFonts w:ascii="Times New Roman" w:hAnsi="Times New Roman" w:cs="Times New Roman"/>
                 <w:sz w:val="26"/>
                 <w:szCs w:val="26"/>
+                <w:lang w:val="vi-VN"/>
               </w:rPr>
             </w:pPr>
             <w:r>
@@ -10051,8 +10389,8 @@
                 <w:rFonts w:ascii="Times New Roman" w:hAnsi="Times New Roman" w:cs="Times New Roman"/>
                 <w:sz w:val="26"/>
                 <w:szCs w:val="26"/>
-              </w:rPr>
-              <w:lastRenderedPageBreak/>
+                <w:lang w:val="vi-VN"/>
+              </w:rPr>
               <w:t>Dòng sự kiện thay thế.</w:t>
             </w:r>
           </w:p>
@@ -10076,6 +10414,7 @@
                 <w:rFonts w:ascii="Times New Roman" w:hAnsi="Times New Roman" w:cs="Times New Roman"/>
                 <w:sz w:val="26"/>
                 <w:szCs w:val="26"/>
+                <w:lang w:val="vi-VN"/>
               </w:rPr>
             </w:pPr>
             <w:r>
@@ -10083,6 +10422,7 @@
                 <w:rFonts w:ascii="Times New Roman" w:hAnsi="Times New Roman" w:cs="Times New Roman"/>
                 <w:sz w:val="26"/>
                 <w:szCs w:val="26"/>
+                <w:lang w:val="vi-VN"/>
               </w:rPr>
               <w:t>A2</w:t>
             </w:r>
@@ -10091,6 +10431,7 @@
                 <w:rFonts w:ascii="Times New Roman" w:hAnsi="Times New Roman" w:cs="Times New Roman"/>
                 <w:sz w:val="26"/>
                 <w:szCs w:val="26"/>
+                <w:lang w:val="vi-VN"/>
               </w:rPr>
               <w:t>: Tại bước 2, nếu như không có bình luận nào mới, thì tiến tới bước 8</w:t>
             </w:r>
@@ -10110,6 +10451,7 @@
                 <w:rFonts w:ascii="Times New Roman" w:hAnsi="Times New Roman" w:cs="Times New Roman"/>
                 <w:sz w:val="26"/>
                 <w:szCs w:val="26"/>
+                <w:lang w:val="vi-VN"/>
               </w:rPr>
             </w:pPr>
             <w:r>
@@ -10117,6 +10459,7 @@
                 <w:rFonts w:ascii="Times New Roman" w:hAnsi="Times New Roman" w:cs="Times New Roman"/>
                 <w:sz w:val="26"/>
                 <w:szCs w:val="26"/>
+                <w:lang w:val="vi-VN"/>
               </w:rPr>
               <w:t>A7</w:t>
             </w:r>
@@ -10125,6 +10468,7 @@
                 <w:rFonts w:ascii="Times New Roman" w:hAnsi="Times New Roman" w:cs="Times New Roman"/>
                 <w:sz w:val="26"/>
                 <w:szCs w:val="26"/>
+                <w:lang w:val="vi-VN"/>
               </w:rPr>
               <w:t>: Tại bước 7 nếu như quá trình kiểm tra thấy có sai sót, nhân viên bán hàng tiến hành chỉnh sửa lại sau đó mới qua bước 8</w:t>
             </w:r>
@@ -10174,6 +10518,7 @@
                 <w:rFonts w:ascii="Times New Roman" w:hAnsi="Times New Roman" w:cs="Times New Roman"/>
                 <w:sz w:val="26"/>
                 <w:szCs w:val="26"/>
+                <w:lang w:val="vi-VN"/>
               </w:rPr>
             </w:pPr>
             <w:r>
@@ -10181,6 +10526,7 @@
                 <w:rFonts w:ascii="Times New Roman" w:hAnsi="Times New Roman" w:cs="Times New Roman"/>
                 <w:sz w:val="26"/>
                 <w:szCs w:val="26"/>
+                <w:lang w:val="vi-VN"/>
               </w:rPr>
               <w:t>Tên use case</w:t>
             </w:r>
@@ -10199,6 +10545,7 @@
                 <w:rFonts w:ascii="Times New Roman" w:hAnsi="Times New Roman" w:cs="Times New Roman"/>
                 <w:sz w:val="26"/>
                 <w:szCs w:val="26"/>
+                <w:lang w:val="vi-VN"/>
               </w:rPr>
             </w:pPr>
             <w:r>
@@ -10206,6 +10553,7 @@
                 <w:rFonts w:ascii="Times New Roman" w:hAnsi="Times New Roman" w:cs="Times New Roman"/>
                 <w:sz w:val="26"/>
                 <w:szCs w:val="26"/>
+                <w:lang w:val="vi-VN"/>
               </w:rPr>
               <w:t>Kiểm tra bình luận đã phân loại và thống kê</w:t>
             </w:r>
@@ -10229,6 +10577,7 @@
                 <w:rFonts w:ascii="Times New Roman" w:hAnsi="Times New Roman" w:cs="Times New Roman"/>
                 <w:sz w:val="26"/>
                 <w:szCs w:val="26"/>
+                <w:lang w:val="vi-VN"/>
               </w:rPr>
             </w:pPr>
             <w:r>
@@ -10236,6 +10585,7 @@
                 <w:rFonts w:ascii="Times New Roman" w:hAnsi="Times New Roman" w:cs="Times New Roman"/>
                 <w:sz w:val="26"/>
                 <w:szCs w:val="26"/>
+                <w:lang w:val="vi-VN"/>
               </w:rPr>
               <w:t>Giới thiệu:</w:t>
             </w:r>
@@ -10260,6 +10610,7 @@
                 <w:rFonts w:ascii="Times New Roman" w:hAnsi="Times New Roman" w:cs="Times New Roman"/>
                 <w:sz w:val="26"/>
                 <w:szCs w:val="26"/>
+                <w:lang w:val="vi-VN"/>
               </w:rPr>
             </w:pPr>
             <w:r>
@@ -10267,16 +10618,9 @@
                 <w:rFonts w:ascii="Times New Roman" w:hAnsi="Times New Roman" w:cs="Times New Roman"/>
                 <w:sz w:val="26"/>
                 <w:szCs w:val="26"/>
-              </w:rPr>
-              <w:t xml:space="preserve">UC bắt đầu khi nhân viên </w:t>
-            </w:r>
-            <w:r>
-              <w:rPr>
-                <w:rFonts w:ascii="Times New Roman" w:hAnsi="Times New Roman" w:cs="Times New Roman"/>
-                <w:sz w:val="26"/>
-                <w:szCs w:val="26"/>
-              </w:rPr>
-              <w:t>quản lý muốn kiểm tra lại kết quả phân loại và thống kê của nhân viên bán hàng</w:t>
+                <w:lang w:val="vi-VN"/>
+              </w:rPr>
+              <w:t>UC bắt đầu khi nhân viên quản lý muốn kiểm tra lại kết quả phân loại và thống kê của nhân viên bán hàng</w:t>
             </w:r>
           </w:p>
           <w:p>
@@ -10294,6 +10638,7 @@
                 <w:rFonts w:ascii="Times New Roman" w:hAnsi="Times New Roman" w:cs="Times New Roman"/>
                 <w:sz w:val="26"/>
                 <w:szCs w:val="26"/>
+                <w:lang w:val="vi-VN"/>
               </w:rPr>
             </w:pPr>
             <w:r>
@@ -10301,7 +10646,9 @@
                 <w:rFonts w:ascii="Times New Roman" w:hAnsi="Times New Roman" w:cs="Times New Roman"/>
                 <w:sz w:val="26"/>
                 <w:szCs w:val="26"/>
-              </w:rPr>
+                <w:lang w:val="vi-VN"/>
+              </w:rPr>
+              <w:lastRenderedPageBreak/>
               <w:t>UC dùng để mô tả lại quá trình kiểm tra lại kết quả bình luận đã phân loại và thống kê</w:t>
             </w:r>
           </w:p>
@@ -10323,6 +10670,7 @@
                 <w:rFonts w:ascii="Times New Roman" w:hAnsi="Times New Roman" w:cs="Times New Roman"/>
                 <w:sz w:val="26"/>
                 <w:szCs w:val="26"/>
+                <w:lang w:val="vi-VN"/>
               </w:rPr>
             </w:pPr>
             <w:r>
@@ -10330,7 +10678,9 @@
                 <w:rFonts w:ascii="Times New Roman" w:hAnsi="Times New Roman" w:cs="Times New Roman"/>
                 <w:sz w:val="26"/>
                 <w:szCs w:val="26"/>
-              </w:rPr>
+                <w:lang w:val="vi-VN"/>
+              </w:rPr>
+              <w:lastRenderedPageBreak/>
               <w:t>Dòng sự kiện cơ bản.</w:t>
             </w:r>
           </w:p>
@@ -10354,6 +10704,7 @@
                 <w:rFonts w:ascii="Times New Roman" w:hAnsi="Times New Roman" w:cs="Times New Roman"/>
                 <w:sz w:val="26"/>
                 <w:szCs w:val="26"/>
+                <w:lang w:val="vi-VN"/>
               </w:rPr>
             </w:pPr>
             <w:r>
@@ -10361,6 +10712,7 @@
                 <w:rFonts w:ascii="Times New Roman" w:hAnsi="Times New Roman" w:cs="Times New Roman"/>
                 <w:sz w:val="26"/>
                 <w:szCs w:val="26"/>
+                <w:lang w:val="vi-VN"/>
               </w:rPr>
               <w:t>Nhân viên quản lý mở lại sổ sách về những bình luận đã phân loại và thống kê của công ty</w:t>
             </w:r>
@@ -10379,6 +10731,7 @@
                 <w:rFonts w:ascii="Times New Roman" w:hAnsi="Times New Roman" w:cs="Times New Roman"/>
                 <w:sz w:val="26"/>
                 <w:szCs w:val="26"/>
+                <w:lang w:val="vi-VN"/>
               </w:rPr>
             </w:pPr>
             <w:r>
@@ -10386,6 +10739,7 @@
                 <w:rFonts w:ascii="Times New Roman" w:hAnsi="Times New Roman" w:cs="Times New Roman"/>
                 <w:sz w:val="26"/>
                 <w:szCs w:val="26"/>
+                <w:lang w:val="vi-VN"/>
               </w:rPr>
               <w:t>Nhân viên quản lý tiến hành xem xét từng bình luận của khách hàng</w:t>
             </w:r>
@@ -10405,6 +10759,7 @@
                 <w:rFonts w:ascii="Times New Roman" w:hAnsi="Times New Roman" w:cs="Times New Roman"/>
                 <w:sz w:val="26"/>
                 <w:szCs w:val="26"/>
+                <w:lang w:val="vi-VN"/>
               </w:rPr>
             </w:pPr>
             <w:r>
@@ -10412,6 +10767,7 @@
                 <w:rFonts w:ascii="Times New Roman" w:hAnsi="Times New Roman" w:cs="Times New Roman"/>
                 <w:sz w:val="26"/>
                 <w:szCs w:val="26"/>
+                <w:lang w:val="vi-VN"/>
               </w:rPr>
               <w:t>Nhân viên quản lý đóng sổ sách</w:t>
             </w:r>
@@ -10434,6 +10790,7 @@
                 <w:rFonts w:ascii="Times New Roman" w:hAnsi="Times New Roman" w:cs="Times New Roman"/>
                 <w:sz w:val="26"/>
                 <w:szCs w:val="26"/>
+                <w:lang w:val="vi-VN"/>
               </w:rPr>
             </w:pPr>
             <w:r>
@@ -10441,6 +10798,7 @@
                 <w:rFonts w:ascii="Times New Roman" w:hAnsi="Times New Roman" w:cs="Times New Roman"/>
                 <w:sz w:val="26"/>
                 <w:szCs w:val="26"/>
+                <w:lang w:val="vi-VN"/>
               </w:rPr>
               <w:t>Dòng sự kiện thay thế.</w:t>
             </w:r>
@@ -10465,6 +10823,7 @@
                 <w:rFonts w:ascii="Times New Roman" w:hAnsi="Times New Roman" w:cs="Times New Roman"/>
                 <w:sz w:val="26"/>
                 <w:szCs w:val="26"/>
+                <w:lang w:val="vi-VN"/>
               </w:rPr>
             </w:pPr>
             <w:r>
@@ -10472,6 +10831,7 @@
                 <w:rFonts w:ascii="Times New Roman" w:hAnsi="Times New Roman" w:cs="Times New Roman"/>
                 <w:sz w:val="26"/>
                 <w:szCs w:val="26"/>
+                <w:lang w:val="vi-VN"/>
               </w:rPr>
               <w:t>A2</w:t>
             </w:r>
@@ -10480,16 +10840,9 @@
                 <w:rFonts w:ascii="Times New Roman" w:hAnsi="Times New Roman" w:cs="Times New Roman"/>
                 <w:sz w:val="26"/>
                 <w:szCs w:val="26"/>
-              </w:rPr>
-              <w:t xml:space="preserve">: Tại bước </w:t>
-            </w:r>
-            <w:r>
-              <w:rPr>
-                <w:rFonts w:ascii="Times New Roman" w:hAnsi="Times New Roman" w:cs="Times New Roman"/>
-                <w:sz w:val="26"/>
-                <w:szCs w:val="26"/>
-              </w:rPr>
-              <w:t xml:space="preserve">2, nếu như đang xem xét bình luận tốt thì có thể gọi tới nghiệp vụ </w:t>
+                <w:lang w:val="vi-VN"/>
+              </w:rPr>
+              <w:t xml:space="preserve">: Tại bước 2, nếu như đang xem xét bình luận tốt thì có thể gọi tới nghiệp vụ </w:t>
             </w:r>
             <w:r>
               <w:rPr>
@@ -10498,6 +10851,7 @@
                 <w:i/>
                 <w:sz w:val="26"/>
                 <w:szCs w:val="26"/>
+                <w:lang w:val="vi-VN"/>
               </w:rPr>
               <w:t>Cộng điểm cho khách hàng có bình luận tốt</w:t>
             </w:r>
@@ -10517,6 +10871,7 @@
                 <w:rFonts w:ascii="Times New Roman" w:hAnsi="Times New Roman" w:cs="Times New Roman"/>
                 <w:sz w:val="26"/>
                 <w:szCs w:val="26"/>
+                <w:lang w:val="vi-VN"/>
               </w:rPr>
             </w:pPr>
             <w:r>
@@ -10524,6 +10879,7 @@
                 <w:rFonts w:ascii="Times New Roman" w:hAnsi="Times New Roman" w:cs="Times New Roman"/>
                 <w:sz w:val="26"/>
                 <w:szCs w:val="26"/>
+                <w:lang w:val="vi-VN"/>
               </w:rPr>
               <w:t>A2</w:t>
             </w:r>
@@ -10532,6 +10888,7 @@
                 <w:rFonts w:ascii="Times New Roman" w:hAnsi="Times New Roman" w:cs="Times New Roman"/>
                 <w:sz w:val="26"/>
                 <w:szCs w:val="26"/>
+                <w:lang w:val="vi-VN"/>
               </w:rPr>
               <w:t xml:space="preserve">: Tại bước 2, nếu như đang xem xét bình luận xấu thì có thể gọi tới nghiệp vụ </w:t>
             </w:r>
@@ -10542,6 +10899,7 @@
                 <w:i/>
                 <w:sz w:val="26"/>
                 <w:szCs w:val="26"/>
+                <w:lang w:val="vi-VN"/>
               </w:rPr>
               <w:t>Xóa bình luận xấu và thêm email vào danh sách cấm</w:t>
             </w:r>
@@ -10561,6 +10919,7 @@
                 <w:rFonts w:ascii="Times New Roman" w:hAnsi="Times New Roman" w:cs="Times New Roman"/>
                 <w:sz w:val="26"/>
                 <w:szCs w:val="26"/>
+                <w:lang w:val="vi-VN"/>
               </w:rPr>
             </w:pPr>
             <w:r>
@@ -10568,6 +10927,7 @@
                 <w:rFonts w:ascii="Times New Roman" w:hAnsi="Times New Roman" w:cs="Times New Roman"/>
                 <w:sz w:val="26"/>
                 <w:szCs w:val="26"/>
+                <w:lang w:val="vi-VN"/>
               </w:rPr>
               <w:t>A1</w:t>
             </w:r>
@@ -10576,6 +10936,7 @@
                 <w:rFonts w:ascii="Times New Roman" w:hAnsi="Times New Roman" w:cs="Times New Roman"/>
                 <w:sz w:val="26"/>
                 <w:szCs w:val="26"/>
+                <w:lang w:val="vi-VN"/>
               </w:rPr>
               <w:t>: Tại bước 1, nhân viên quản lý có thể chọn xem thống kê và tới bước 3</w:t>
             </w:r>
@@ -10625,6 +10986,7 @@
                 <w:rFonts w:ascii="Times New Roman" w:hAnsi="Times New Roman" w:cs="Times New Roman"/>
                 <w:sz w:val="26"/>
                 <w:szCs w:val="26"/>
+                <w:lang w:val="vi-VN"/>
               </w:rPr>
             </w:pPr>
             <w:r>
@@ -10632,6 +10994,7 @@
                 <w:rFonts w:ascii="Times New Roman" w:hAnsi="Times New Roman" w:cs="Times New Roman"/>
                 <w:sz w:val="26"/>
                 <w:szCs w:val="26"/>
+                <w:lang w:val="vi-VN"/>
               </w:rPr>
               <w:t>Tên use case</w:t>
             </w:r>
@@ -10651,6 +11014,7 @@
                 <w:rFonts w:ascii="Times New Roman" w:hAnsi="Times New Roman" w:cs="Times New Roman"/>
                 <w:sz w:val="26"/>
                 <w:szCs w:val="26"/>
+                <w:lang w:val="vi-VN"/>
               </w:rPr>
             </w:pPr>
             <w:r>
@@ -10658,6 +11022,7 @@
                 <w:rFonts w:ascii="Times New Roman" w:hAnsi="Times New Roman" w:cs="Times New Roman"/>
                 <w:sz w:val="26"/>
                 <w:szCs w:val="26"/>
+                <w:lang w:val="vi-VN"/>
               </w:rPr>
               <w:t>Xóa bình luận và thêm email vào danh sách cấm</w:t>
             </w:r>
@@ -10681,6 +11046,7 @@
                 <w:rFonts w:ascii="Times New Roman" w:hAnsi="Times New Roman" w:cs="Times New Roman"/>
                 <w:sz w:val="26"/>
                 <w:szCs w:val="26"/>
+                <w:lang w:val="vi-VN"/>
               </w:rPr>
             </w:pPr>
             <w:r>
@@ -10688,8 +11054,8 @@
                 <w:rFonts w:ascii="Times New Roman" w:hAnsi="Times New Roman" w:cs="Times New Roman"/>
                 <w:sz w:val="26"/>
                 <w:szCs w:val="26"/>
-              </w:rPr>
-              <w:lastRenderedPageBreak/>
+                <w:lang w:val="vi-VN"/>
+              </w:rPr>
               <w:t>Giới thiệu</w:t>
             </w:r>
           </w:p>
@@ -10713,6 +11079,7 @@
                 <w:rFonts w:ascii="Times New Roman" w:hAnsi="Times New Roman" w:cs="Times New Roman"/>
                 <w:sz w:val="26"/>
                 <w:szCs w:val="26"/>
+                <w:lang w:val="vi-VN"/>
               </w:rPr>
             </w:pPr>
             <w:r>
@@ -10720,6 +11087,7 @@
                 <w:rFonts w:ascii="Times New Roman" w:hAnsi="Times New Roman" w:cs="Times New Roman"/>
                 <w:sz w:val="26"/>
                 <w:szCs w:val="26"/>
+                <w:lang w:val="vi-VN"/>
               </w:rPr>
               <w:t>UC bắt đầu khi nhân viên quản lý muốn xóa bình luận và thêm email của người đăng bình luận đó vào danh sách cấm</w:t>
             </w:r>
@@ -10739,6 +11107,7 @@
                 <w:rFonts w:ascii="Times New Roman" w:hAnsi="Times New Roman" w:cs="Times New Roman"/>
                 <w:sz w:val="26"/>
                 <w:szCs w:val="26"/>
+                <w:lang w:val="vi-VN"/>
               </w:rPr>
             </w:pPr>
             <w:r>
@@ -10746,6 +11115,7 @@
                 <w:rFonts w:ascii="Times New Roman" w:hAnsi="Times New Roman" w:cs="Times New Roman"/>
                 <w:sz w:val="26"/>
                 <w:szCs w:val="26"/>
+                <w:lang w:val="vi-VN"/>
               </w:rPr>
               <w:t>UC nhằm thể hiện quá trình quản lý chất lượng các bình luận của khách hàng</w:t>
             </w:r>
@@ -10769,6 +11139,7 @@
                 <w:rFonts w:ascii="Times New Roman" w:hAnsi="Times New Roman" w:cs="Times New Roman"/>
                 <w:sz w:val="26"/>
                 <w:szCs w:val="26"/>
+                <w:lang w:val="vi-VN"/>
               </w:rPr>
             </w:pPr>
             <w:r>
@@ -10776,6 +11147,7 @@
                 <w:rFonts w:ascii="Times New Roman" w:hAnsi="Times New Roman" w:cs="Times New Roman"/>
                 <w:sz w:val="26"/>
                 <w:szCs w:val="26"/>
+                <w:lang w:val="vi-VN"/>
               </w:rPr>
               <w:t>Dòng cơ bản</w:t>
             </w:r>
@@ -10802,6 +11174,7 @@
                 <w:i/>
                 <w:sz w:val="26"/>
                 <w:szCs w:val="26"/>
+                <w:lang w:val="vi-VN"/>
               </w:rPr>
             </w:pPr>
             <w:r>
@@ -10809,6 +11182,7 @@
                 <w:rFonts w:ascii="Times New Roman" w:hAnsi="Times New Roman" w:cs="Times New Roman"/>
                 <w:sz w:val="26"/>
                 <w:szCs w:val="26"/>
+                <w:lang w:val="vi-VN"/>
               </w:rPr>
               <w:t xml:space="preserve">Thực hiện use-case </w:t>
             </w:r>
@@ -10819,6 +11193,7 @@
                 <w:i/>
                 <w:sz w:val="26"/>
                 <w:szCs w:val="26"/>
+                <w:lang w:val="vi-VN"/>
               </w:rPr>
               <w:t>Kiểm tra bình luận đã phân loại và thống kê</w:t>
             </w:r>
@@ -10840,6 +11215,7 @@
                 <w:i/>
                 <w:sz w:val="26"/>
                 <w:szCs w:val="26"/>
+                <w:lang w:val="vi-VN"/>
               </w:rPr>
             </w:pPr>
             <w:r>
@@ -10847,6 +11223,7 @@
                 <w:rFonts w:ascii="Times New Roman" w:hAnsi="Times New Roman" w:cs="Times New Roman"/>
                 <w:sz w:val="26"/>
                 <w:szCs w:val="26"/>
+                <w:lang w:val="vi-VN"/>
               </w:rPr>
               <w:t>Nhân viên quản lý chỉ định ra bình luận xấu</w:t>
             </w:r>
@@ -10868,6 +11245,7 @@
                 <w:i/>
                 <w:sz w:val="26"/>
                 <w:szCs w:val="26"/>
+                <w:lang w:val="vi-VN"/>
               </w:rPr>
             </w:pPr>
             <w:r>
@@ -10875,6 +11253,7 @@
                 <w:rFonts w:ascii="Times New Roman" w:hAnsi="Times New Roman" w:cs="Times New Roman"/>
                 <w:sz w:val="26"/>
                 <w:szCs w:val="26"/>
+                <w:lang w:val="vi-VN"/>
               </w:rPr>
               <w:t>Nhân viên quản lý đánh dấu đã xử lý bình luận trong  sổ sách  những bình luận đã phân loại của nhân viên quản lý</w:t>
             </w:r>
@@ -10893,6 +11272,7 @@
                 <w:rFonts w:ascii="Times New Roman" w:hAnsi="Times New Roman" w:cs="Times New Roman"/>
                 <w:sz w:val="26"/>
                 <w:szCs w:val="26"/>
+                <w:lang w:val="vi-VN"/>
               </w:rPr>
             </w:pPr>
             <w:r>
@@ -10900,16 +11280,9 @@
                 <w:rFonts w:ascii="Times New Roman" w:hAnsi="Times New Roman" w:cs="Times New Roman"/>
                 <w:sz w:val="26"/>
                 <w:szCs w:val="26"/>
-              </w:rPr>
-              <w:t>Nhân viên quả</w:t>
-            </w:r>
-            <w:r>
-              <w:rPr>
-                <w:rFonts w:ascii="Times New Roman" w:hAnsi="Times New Roman" w:cs="Times New Roman"/>
-                <w:sz w:val="26"/>
-                <w:szCs w:val="26"/>
-              </w:rPr>
-              <w:t>n lý vào hệ thống bán hàng hiện tại tiến hành xóa bình luận của khách hàng ở sản phẩm đó</w:t>
+                <w:lang w:val="vi-VN"/>
+              </w:rPr>
+              <w:t>Nhân viên quản lý vào hệ thống bán hàng hiện tại tiến hành xóa bình luận của khách hàng ở sản phẩm đó</w:t>
             </w:r>
           </w:p>
           <w:p>
@@ -10926,6 +11299,7 @@
                 <w:rFonts w:ascii="Times New Roman" w:hAnsi="Times New Roman" w:cs="Times New Roman"/>
                 <w:sz w:val="26"/>
                 <w:szCs w:val="26"/>
+                <w:lang w:val="vi-VN"/>
               </w:rPr>
             </w:pPr>
             <w:r>
@@ -10933,6 +11307,7 @@
                 <w:rFonts w:ascii="Times New Roman" w:hAnsi="Times New Roman" w:cs="Times New Roman"/>
                 <w:sz w:val="26"/>
                 <w:szCs w:val="26"/>
+                <w:lang w:val="vi-VN"/>
               </w:rPr>
               <w:t>Nhân viên quản lý mở danh sách cấm bình luận</w:t>
             </w:r>
@@ -10952,6 +11327,7 @@
                 <w:rFonts w:ascii="Times New Roman" w:hAnsi="Times New Roman" w:cs="Times New Roman"/>
                 <w:sz w:val="26"/>
                 <w:szCs w:val="26"/>
+                <w:lang w:val="vi-VN"/>
               </w:rPr>
             </w:pPr>
             <w:r>
@@ -10959,6 +11335,7 @@
                 <w:rFonts w:ascii="Times New Roman" w:hAnsi="Times New Roman" w:cs="Times New Roman"/>
                 <w:sz w:val="26"/>
                 <w:szCs w:val="26"/>
+                <w:lang w:val="vi-VN"/>
               </w:rPr>
               <w:t>Nhân viên quản lý thêm email của người đó vào danh sách cấm bình luận</w:t>
             </w:r>
@@ -10978,7 +11355,7 @@
                 <w:rFonts w:ascii="Times New Roman" w:hAnsi="Times New Roman" w:cs="Times New Roman"/>
                 <w:sz w:val="26"/>
                 <w:szCs w:val="26"/>
-                <w:lang w:val="fr-FR"/>
+                <w:lang w:val="vi-VN"/>
               </w:rPr>
             </w:pPr>
             <w:r>
@@ -10986,7 +11363,7 @@
                 <w:rFonts w:ascii="Times New Roman" w:hAnsi="Times New Roman" w:cs="Times New Roman"/>
                 <w:sz w:val="26"/>
                 <w:szCs w:val="26"/>
-                <w:lang w:val="fr-FR"/>
+                <w:lang w:val="vi-VN"/>
               </w:rPr>
               <w:t>Nhân viên quản lý đóng danh sách cấm</w:t>
             </w:r>
@@ -11006,7 +11383,7 @@
                 <w:rFonts w:ascii="Times New Roman" w:hAnsi="Times New Roman" w:cs="Times New Roman"/>
                 <w:sz w:val="26"/>
                 <w:szCs w:val="26"/>
-                <w:lang w:val="fr-FR"/>
+                <w:lang w:val="vi-VN"/>
               </w:rPr>
             </w:pPr>
             <w:r>
@@ -11014,7 +11391,7 @@
                 <w:rFonts w:ascii="Times New Roman" w:hAnsi="Times New Roman" w:cs="Times New Roman"/>
                 <w:sz w:val="26"/>
                 <w:szCs w:val="26"/>
-                <w:lang w:val="fr-FR"/>
+                <w:lang w:val="vi-VN"/>
               </w:rPr>
               <w:t>Nhân viên quản lý lưu trữ lại những gì đã thay đổi về danh sách bình luận cũng như danh sách cấm</w:t>
             </w:r>
@@ -11038,6 +11415,7 @@
                 <w:rFonts w:ascii="Times New Roman" w:hAnsi="Times New Roman" w:cs="Times New Roman"/>
                 <w:sz w:val="26"/>
                 <w:szCs w:val="26"/>
+                <w:lang w:val="vi-VN"/>
               </w:rPr>
             </w:pPr>
             <w:r>
@@ -11045,7 +11423,9 @@
                 <w:rFonts w:ascii="Times New Roman" w:hAnsi="Times New Roman" w:cs="Times New Roman"/>
                 <w:sz w:val="26"/>
                 <w:szCs w:val="26"/>
-              </w:rPr>
+                <w:lang w:val="vi-VN"/>
+              </w:rPr>
+              <w:lastRenderedPageBreak/>
               <w:t>Dòng thay thế</w:t>
             </w:r>
           </w:p>
@@ -11069,6 +11449,7 @@
                 <w:rFonts w:ascii="Times New Roman" w:hAnsi="Times New Roman" w:cs="Times New Roman"/>
                 <w:sz w:val="26"/>
                 <w:szCs w:val="26"/>
+                <w:lang w:val="vi-VN"/>
               </w:rPr>
             </w:pPr>
             <w:r>
@@ -11076,6 +11457,7 @@
                 <w:rFonts w:ascii="Times New Roman" w:hAnsi="Times New Roman" w:cs="Times New Roman"/>
                 <w:sz w:val="26"/>
                 <w:szCs w:val="26"/>
+                <w:lang w:val="vi-VN"/>
               </w:rPr>
               <w:t>A6</w:t>
             </w:r>
@@ -11084,32 +11466,9 @@
                 <w:rFonts w:ascii="Times New Roman" w:hAnsi="Times New Roman" w:cs="Times New Roman"/>
                 <w:sz w:val="26"/>
                 <w:szCs w:val="26"/>
-              </w:rPr>
-              <w:t>: Tại bướ</w:t>
-            </w:r>
-            <w:r>
-              <w:rPr>
-                <w:rFonts w:ascii="Times New Roman" w:hAnsi="Times New Roman" w:cs="Times New Roman"/>
-                <w:sz w:val="26"/>
-                <w:szCs w:val="26"/>
-              </w:rPr>
-              <w:t>c 6</w:t>
-            </w:r>
-            <w:r>
-              <w:rPr>
-                <w:rFonts w:ascii="Times New Roman" w:hAnsi="Times New Roman" w:cs="Times New Roman"/>
-                <w:sz w:val="26"/>
-                <w:szCs w:val="26"/>
-              </w:rPr>
-              <w:t xml:space="preserve">, nhân viên quản lý </w:t>
-            </w:r>
-            <w:r>
-              <w:rPr>
-                <w:rFonts w:ascii="Times New Roman" w:hAnsi="Times New Roman" w:cs="Times New Roman"/>
-                <w:sz w:val="26"/>
-                <w:szCs w:val="26"/>
-              </w:rPr>
-              <w:t>có thể quay trở lại bước 2 để tiếp tục chỉ định ra những bình luận khác</w:t>
+                <w:lang w:val="vi-VN"/>
+              </w:rPr>
+              <w:t>: Tại bước 6, nhân viên quản lý có thể quay trở lại bước 2 để tiếp tục chỉ định ra những bình luận khác</w:t>
             </w:r>
           </w:p>
           <w:p>
@@ -11127,6 +11486,7 @@
                 <w:rFonts w:ascii="Times New Roman" w:hAnsi="Times New Roman" w:cs="Times New Roman"/>
                 <w:sz w:val="26"/>
                 <w:szCs w:val="26"/>
+                <w:lang w:val="vi-VN"/>
               </w:rPr>
             </w:pPr>
             <w:r>
@@ -11134,6 +11494,7 @@
                 <w:rFonts w:ascii="Times New Roman" w:hAnsi="Times New Roman" w:cs="Times New Roman"/>
                 <w:sz w:val="26"/>
                 <w:szCs w:val="26"/>
+                <w:lang w:val="vi-VN"/>
               </w:rPr>
               <w:t>A5</w:t>
             </w:r>
@@ -11142,6 +11503,7 @@
                 <w:rFonts w:ascii="Times New Roman" w:hAnsi="Times New Roman" w:cs="Times New Roman"/>
                 <w:sz w:val="26"/>
                 <w:szCs w:val="26"/>
+                <w:lang w:val="vi-VN"/>
               </w:rPr>
               <w:t>: Tại bước 5, nếu danh sách cấm đang mở thì qua luôn bước 6</w:t>
             </w:r>
@@ -11191,6 +11553,7 @@
                 <w:rFonts w:ascii="Times New Roman" w:hAnsi="Times New Roman" w:cs="Times New Roman"/>
                 <w:sz w:val="26"/>
                 <w:szCs w:val="26"/>
+                <w:lang w:val="vi-VN"/>
               </w:rPr>
             </w:pPr>
             <w:r>
@@ -11198,6 +11561,7 @@
                 <w:rFonts w:ascii="Times New Roman" w:hAnsi="Times New Roman" w:cs="Times New Roman"/>
                 <w:sz w:val="26"/>
                 <w:szCs w:val="26"/>
+                <w:lang w:val="vi-VN"/>
               </w:rPr>
               <w:t>Tên use case</w:t>
             </w:r>
@@ -11216,6 +11580,7 @@
                 <w:rFonts w:ascii="Times New Roman" w:hAnsi="Times New Roman" w:cs="Times New Roman"/>
                 <w:sz w:val="26"/>
                 <w:szCs w:val="26"/>
+                <w:lang w:val="vi-VN"/>
               </w:rPr>
             </w:pPr>
             <w:r>
@@ -11223,6 +11588,7 @@
                 <w:rFonts w:ascii="Times New Roman" w:hAnsi="Times New Roman" w:cs="Times New Roman"/>
                 <w:sz w:val="26"/>
                 <w:szCs w:val="26"/>
+                <w:lang w:val="vi-VN"/>
               </w:rPr>
               <w:t>Cộng điểm cho khách hàng có bình luận tốt</w:t>
             </w:r>
@@ -11246,6 +11612,7 @@
                 <w:rFonts w:ascii="Times New Roman" w:hAnsi="Times New Roman" w:cs="Times New Roman"/>
                 <w:sz w:val="26"/>
                 <w:szCs w:val="26"/>
+                <w:lang w:val="vi-VN"/>
               </w:rPr>
             </w:pPr>
             <w:r>
@@ -11253,6 +11620,7 @@
                 <w:rFonts w:ascii="Times New Roman" w:hAnsi="Times New Roman" w:cs="Times New Roman"/>
                 <w:sz w:val="26"/>
                 <w:szCs w:val="26"/>
+                <w:lang w:val="vi-VN"/>
               </w:rPr>
               <w:t>Giới thiệu</w:t>
             </w:r>
@@ -11277,6 +11645,7 @@
                 <w:rFonts w:ascii="Times New Roman" w:hAnsi="Times New Roman" w:cs="Times New Roman"/>
                 <w:sz w:val="26"/>
                 <w:szCs w:val="26"/>
+                <w:lang w:val="vi-VN"/>
               </w:rPr>
             </w:pPr>
             <w:r>
@@ -11284,6 +11653,7 @@
                 <w:rFonts w:ascii="Times New Roman" w:hAnsi="Times New Roman" w:cs="Times New Roman"/>
                 <w:sz w:val="26"/>
                 <w:szCs w:val="26"/>
+                <w:lang w:val="vi-VN"/>
               </w:rPr>
               <w:t>UC bắt đầu khi nhân viên quản lý tích điểm cho khách hàng có đóng góp bình luận tốt</w:t>
             </w:r>
@@ -11303,6 +11673,7 @@
                 <w:rFonts w:ascii="Times New Roman" w:hAnsi="Times New Roman" w:cs="Times New Roman"/>
                 <w:sz w:val="26"/>
                 <w:szCs w:val="26"/>
+                <w:lang w:val="vi-VN"/>
               </w:rPr>
             </w:pPr>
             <w:r>
@@ -11310,6 +11681,7 @@
                 <w:rFonts w:ascii="Times New Roman" w:hAnsi="Times New Roman" w:cs="Times New Roman"/>
                 <w:sz w:val="26"/>
                 <w:szCs w:val="26"/>
+                <w:lang w:val="vi-VN"/>
               </w:rPr>
               <w:t>UC nhằm thể hiện quá trình quản lý chất lượng các bình luận của khách hàng</w:t>
             </w:r>
@@ -11333,6 +11705,7 @@
                 <w:rFonts w:ascii="Times New Roman" w:hAnsi="Times New Roman" w:cs="Times New Roman"/>
                 <w:sz w:val="26"/>
                 <w:szCs w:val="26"/>
+                <w:lang w:val="vi-VN"/>
               </w:rPr>
             </w:pPr>
             <w:r>
@@ -11340,6 +11713,7 @@
                 <w:rFonts w:ascii="Times New Roman" w:hAnsi="Times New Roman" w:cs="Times New Roman"/>
                 <w:sz w:val="26"/>
                 <w:szCs w:val="26"/>
+                <w:lang w:val="vi-VN"/>
               </w:rPr>
               <w:t>Dòng cơ bản</w:t>
             </w:r>
@@ -11366,6 +11740,7 @@
                 <w:i/>
                 <w:sz w:val="26"/>
                 <w:szCs w:val="26"/>
+                <w:lang w:val="vi-VN"/>
               </w:rPr>
             </w:pPr>
             <w:r>
@@ -11373,6 +11748,7 @@
                 <w:rFonts w:ascii="Times New Roman" w:hAnsi="Times New Roman" w:cs="Times New Roman"/>
                 <w:sz w:val="26"/>
                 <w:szCs w:val="26"/>
+                <w:lang w:val="vi-VN"/>
               </w:rPr>
               <w:t xml:space="preserve">Thực hiện use-case </w:t>
             </w:r>
@@ -11383,6 +11759,7 @@
                 <w:i/>
                 <w:sz w:val="26"/>
                 <w:szCs w:val="26"/>
+                <w:lang w:val="vi-VN"/>
               </w:rPr>
               <w:t>Kiểm tra bình luận đã phân loại và thống kê</w:t>
             </w:r>
@@ -11404,6 +11781,7 @@
                 <w:i/>
                 <w:sz w:val="26"/>
                 <w:szCs w:val="26"/>
+                <w:lang w:val="vi-VN"/>
               </w:rPr>
             </w:pPr>
             <w:r>
@@ -11411,6 +11789,7 @@
                 <w:rFonts w:ascii="Times New Roman" w:hAnsi="Times New Roman" w:cs="Times New Roman"/>
                 <w:sz w:val="26"/>
                 <w:szCs w:val="26"/>
+                <w:lang w:val="vi-VN"/>
               </w:rPr>
               <w:t>Nhân viên quản lý chỉ định ra bình luận tốt</w:t>
             </w:r>
@@ -11432,6 +11811,7 @@
                 <w:i/>
                 <w:sz w:val="26"/>
                 <w:szCs w:val="26"/>
+                <w:lang w:val="vi-VN"/>
               </w:rPr>
             </w:pPr>
             <w:r>
@@ -11439,6 +11819,7 @@
                 <w:rFonts w:ascii="Times New Roman" w:hAnsi="Times New Roman" w:cs="Times New Roman"/>
                 <w:sz w:val="26"/>
                 <w:szCs w:val="26"/>
+                <w:lang w:val="vi-VN"/>
               </w:rPr>
               <w:t>Nhân viên quản lý đánh dấu đã xử lý bình luận trong  sổ sách  những bình luận đã phân loại của nhân viên quản lý</w:t>
             </w:r>
@@ -11457,6 +11838,7 @@
                 <w:rFonts w:ascii="Times New Roman" w:hAnsi="Times New Roman" w:cs="Times New Roman"/>
                 <w:sz w:val="26"/>
                 <w:szCs w:val="26"/>
+                <w:lang w:val="vi-VN"/>
               </w:rPr>
             </w:pPr>
             <w:r>
@@ -11464,16 +11846,9 @@
                 <w:rFonts w:ascii="Times New Roman" w:hAnsi="Times New Roman" w:cs="Times New Roman"/>
                 <w:sz w:val="26"/>
                 <w:szCs w:val="26"/>
-              </w:rPr>
-              <w:t>Nhân viên quả</w:t>
-            </w:r>
-            <w:r>
-              <w:rPr>
-                <w:rFonts w:ascii="Times New Roman" w:hAnsi="Times New Roman" w:cs="Times New Roman"/>
-                <w:sz w:val="26"/>
-                <w:szCs w:val="26"/>
-              </w:rPr>
-              <w:t>n lý mở sổ sách email của khách hàng</w:t>
+                <w:lang w:val="vi-VN"/>
+              </w:rPr>
+              <w:t>Nhân viên quản lý mở sổ sách email của khách hàng</w:t>
             </w:r>
           </w:p>
           <w:p>
@@ -11490,6 +11865,7 @@
                 <w:rFonts w:ascii="Times New Roman" w:hAnsi="Times New Roman" w:cs="Times New Roman"/>
                 <w:sz w:val="26"/>
                 <w:szCs w:val="26"/>
+                <w:lang w:val="vi-VN"/>
               </w:rPr>
             </w:pPr>
             <w:r>
@@ -11497,6 +11873,7 @@
                 <w:rFonts w:ascii="Times New Roman" w:hAnsi="Times New Roman" w:cs="Times New Roman"/>
                 <w:sz w:val="26"/>
                 <w:szCs w:val="26"/>
+                <w:lang w:val="vi-VN"/>
               </w:rPr>
               <w:t>Nhân viên quản lý tiến hành cộng điểm cho email của khách hàng đó</w:t>
             </w:r>
@@ -11516,7 +11893,7 @@
                 <w:rFonts w:ascii="Times New Roman" w:hAnsi="Times New Roman" w:cs="Times New Roman"/>
                 <w:sz w:val="26"/>
                 <w:szCs w:val="26"/>
-                <w:lang w:val="fr-FR"/>
+                <w:lang w:val="vi-VN"/>
               </w:rPr>
             </w:pPr>
             <w:r>
@@ -11524,9 +11901,8 @@
                 <w:rFonts w:ascii="Times New Roman" w:hAnsi="Times New Roman" w:cs="Times New Roman"/>
                 <w:sz w:val="26"/>
                 <w:szCs w:val="26"/>
-                <w:lang w:val="fr-FR"/>
-              </w:rPr>
-              <w:lastRenderedPageBreak/>
+                <w:lang w:val="vi-VN"/>
+              </w:rPr>
               <w:t>Nhân viên quản lý đóng sổ sách email của khách hàng</w:t>
             </w:r>
           </w:p>
@@ -11545,7 +11921,7 @@
                 <w:rFonts w:ascii="Times New Roman" w:hAnsi="Times New Roman" w:cs="Times New Roman"/>
                 <w:sz w:val="26"/>
                 <w:szCs w:val="26"/>
-                <w:lang w:val="fr-FR"/>
+                <w:lang w:val="vi-VN"/>
               </w:rPr>
             </w:pPr>
             <w:r>
@@ -11553,7 +11929,7 @@
                 <w:rFonts w:ascii="Times New Roman" w:hAnsi="Times New Roman" w:cs="Times New Roman"/>
                 <w:sz w:val="26"/>
                 <w:szCs w:val="26"/>
-                <w:lang w:val="fr-FR"/>
+                <w:lang w:val="vi-VN"/>
               </w:rPr>
               <w:t>Nhân viên quản lý lưu trữ lại những gì đã thay đổi về danh sách bình luận cũng như sổ sách email của khách hàng</w:t>
             </w:r>
@@ -11577,6 +11953,7 @@
                 <w:rFonts w:ascii="Times New Roman" w:hAnsi="Times New Roman" w:cs="Times New Roman"/>
                 <w:sz w:val="26"/>
                 <w:szCs w:val="26"/>
+                <w:lang w:val="vi-VN"/>
               </w:rPr>
             </w:pPr>
             <w:r>
@@ -11584,8 +11961,8 @@
                 <w:rFonts w:ascii="Times New Roman" w:hAnsi="Times New Roman" w:cs="Times New Roman"/>
                 <w:sz w:val="26"/>
                 <w:szCs w:val="26"/>
-              </w:rPr>
-              <w:lastRenderedPageBreak/>
+                <w:lang w:val="vi-VN"/>
+              </w:rPr>
               <w:t>Dòng thay thế</w:t>
             </w:r>
           </w:p>
@@ -11609,6 +11986,7 @@
                 <w:rFonts w:ascii="Times New Roman" w:hAnsi="Times New Roman" w:cs="Times New Roman"/>
                 <w:sz w:val="26"/>
                 <w:szCs w:val="26"/>
+                <w:lang w:val="vi-VN"/>
               </w:rPr>
             </w:pPr>
             <w:r>
@@ -11616,6 +11994,7 @@
                 <w:rFonts w:ascii="Times New Roman" w:hAnsi="Times New Roman" w:cs="Times New Roman"/>
                 <w:sz w:val="26"/>
                 <w:szCs w:val="26"/>
+                <w:lang w:val="vi-VN"/>
               </w:rPr>
               <w:t>A5</w:t>
             </w:r>
@@ -11624,32 +12003,9 @@
                 <w:rFonts w:ascii="Times New Roman" w:hAnsi="Times New Roman" w:cs="Times New Roman"/>
                 <w:sz w:val="26"/>
                 <w:szCs w:val="26"/>
-              </w:rPr>
-              <w:t>: Tại bướ</w:t>
-            </w:r>
-            <w:r>
-              <w:rPr>
-                <w:rFonts w:ascii="Times New Roman" w:hAnsi="Times New Roman" w:cs="Times New Roman"/>
-                <w:sz w:val="26"/>
-                <w:szCs w:val="26"/>
-              </w:rPr>
-              <w:t>c 5</w:t>
-            </w:r>
-            <w:r>
-              <w:rPr>
-                <w:rFonts w:ascii="Times New Roman" w:hAnsi="Times New Roman" w:cs="Times New Roman"/>
-                <w:sz w:val="26"/>
-                <w:szCs w:val="26"/>
-              </w:rPr>
-              <w:t xml:space="preserve">, nhân viên quản lý </w:t>
-            </w:r>
-            <w:r>
-              <w:rPr>
-                <w:rFonts w:ascii="Times New Roman" w:hAnsi="Times New Roman" w:cs="Times New Roman"/>
-                <w:sz w:val="26"/>
-                <w:szCs w:val="26"/>
-              </w:rPr>
-              <w:t>có thể quay trở lại bước 2 để tiếp tục chỉ định ra những bình luận khác</w:t>
+                <w:lang w:val="vi-VN"/>
+              </w:rPr>
+              <w:t>: Tại bước 5, nhân viên quản lý có thể quay trở lại bước 2 để tiếp tục chỉ định ra những bình luận khác</w:t>
             </w:r>
           </w:p>
           <w:p>
@@ -11667,6 +12023,7 @@
                 <w:rFonts w:ascii="Times New Roman" w:hAnsi="Times New Roman" w:cs="Times New Roman"/>
                 <w:sz w:val="26"/>
                 <w:szCs w:val="26"/>
+                <w:lang w:val="vi-VN"/>
               </w:rPr>
             </w:pPr>
             <w:r>
@@ -11674,16 +12031,16 @@
                 <w:rFonts w:ascii="Times New Roman" w:hAnsi="Times New Roman" w:cs="Times New Roman"/>
                 <w:sz w:val="26"/>
                 <w:szCs w:val="26"/>
+                <w:lang w:val="vi-VN"/>
               </w:rPr>
               <w:t>A4</w:t>
             </w:r>
-            <w:bookmarkStart w:id="4" w:name="_GoBack"/>
-            <w:bookmarkEnd w:id="4"/>
             <w:r>
               <w:rPr>
                 <w:rFonts w:ascii="Times New Roman" w:hAnsi="Times New Roman" w:cs="Times New Roman"/>
                 <w:sz w:val="26"/>
                 <w:szCs w:val="26"/>
+                <w:lang w:val="vi-VN"/>
               </w:rPr>
               <w:t>: Tại bước 4, nếu danh sách email đang mở thì qua luôn bước 5</w:t>
             </w:r>
@@ -11712,6 +12069,7 @@
           <w:rFonts w:ascii="Times New Roman" w:hAnsi="Times New Roman" w:cs="Times New Roman"/>
           <w:sz w:val="24"/>
           <w:szCs w:val="24"/>
+          <w:lang w:val="vi-VN"/>
           <w14:textOutline w14:w="0" w14:cap="flat" w14:cmpd="sng" w14:algn="ctr">
             <w14:noFill/>
             <w14:prstDash w14:val="solid"/>
@@ -11739,6 +12097,7 @@
           <w:b/>
           <w:sz w:val="24"/>
           <w:szCs w:val="24"/>
+          <w:lang w:val="vi-VN"/>
           <w14:textOutline w14:w="0" w14:cap="flat" w14:cmpd="sng" w14:algn="ctr">
             <w14:noFill/>
             <w14:prstDash w14:val="solid"/>
@@ -11766,7 +12125,9 @@
       <w:r>
         <w:rPr>
           <w:noProof/>
-        </w:rPr>
+          <w:lang w:val="vi-VN"/>
+        </w:rPr>
+        <w:lastRenderedPageBreak/>
         <w:drawing>
           <wp:inline distT="0" distB="0" distL="0" distR="0" wp14:anchorId="775F557C" wp14:editId="0793E3BA">
             <wp:extent cx="5464199" cy="5691117"/>
@@ -11811,6 +12172,7 @@
           <w:b/>
           <w:sz w:val="24"/>
           <w:szCs w:val="24"/>
+          <w:lang w:val="vi-VN"/>
           <w14:textOutline w14:w="0" w14:cap="flat" w14:cmpd="sng" w14:algn="ctr">
             <w14:noFill/>
             <w14:prstDash w14:val="solid"/>
@@ -11830,7 +12192,6 @@
             <w14:round/>
           </w14:textOutline>
         </w:rPr>
-        <w:lastRenderedPageBreak/>
         <w:t xml:space="preserve">Sơ đồ hoạt động cho use case </w:t>
       </w:r>
       <w:r>
@@ -11839,6 +12200,7 @@
           <w:b/>
           <w:sz w:val="24"/>
           <w:szCs w:val="24"/>
+          <w:lang w:val="vi-VN"/>
           <w14:textOutline w14:w="0" w14:cap="flat" w14:cmpd="sng" w14:algn="ctr">
             <w14:noFill/>
             <w14:prstDash w14:val="solid"/>
@@ -11866,7 +12228,9 @@
       <w:r>
         <w:rPr>
           <w:noProof/>
-        </w:rPr>
+          <w:lang w:val="vi-VN"/>
+        </w:rPr>
+        <w:lastRenderedPageBreak/>
         <w:drawing>
           <wp:inline distT="0" distB="0" distL="0" distR="0" wp14:anchorId="02220EB7" wp14:editId="66F22405">
             <wp:extent cx="5943600" cy="5934075"/>
@@ -12023,6 +12387,7 @@
           <w:b/>
           <w:sz w:val="24"/>
           <w:szCs w:val="24"/>
+          <w:lang w:val="vi-VN"/>
           <w14:textOutline w14:w="0" w14:cap="flat" w14:cmpd="sng" w14:algn="ctr">
             <w14:noFill/>
             <w14:prstDash w14:val="solid"/>
@@ -12042,6 +12407,7 @@
             <w14:round/>
           </w14:textOutline>
         </w:rPr>
+        <w:lastRenderedPageBreak/>
         <w:t xml:space="preserve">Sơ đồ hoạt động cho use case </w:t>
       </w:r>
       <w:r>
@@ -12050,6 +12416,7 @@
           <w:b/>
           <w:sz w:val="24"/>
           <w:szCs w:val="24"/>
+          <w:lang w:val="vi-VN"/>
           <w14:textOutline w14:w="0" w14:cap="flat" w14:cmpd="sng" w14:algn="ctr">
             <w14:noFill/>
             <w14:prstDash w14:val="solid"/>
@@ -12077,6 +12444,7 @@
       <w:r>
         <w:rPr>
           <w:noProof/>
+          <w:lang w:val="vi-VN"/>
         </w:rPr>
         <w:drawing>
           <wp:inline distT="0" distB="0" distL="0" distR="0" wp14:anchorId="6593E4EF" wp14:editId="2DEA9ADA">
@@ -12250,6 +12618,7 @@
           <w:b/>
           <w:sz w:val="24"/>
           <w:szCs w:val="24"/>
+          <w:lang w:val="vi-VN"/>
           <w14:textOutline w14:w="0" w14:cap="flat" w14:cmpd="sng" w14:algn="ctr">
             <w14:noFill/>
             <w14:prstDash w14:val="solid"/>
@@ -12277,6 +12646,7 @@
           <w:b/>
           <w:sz w:val="24"/>
           <w:szCs w:val="24"/>
+          <w:lang w:val="vi-VN"/>
           <w14:textOutline w14:w="0" w14:cap="flat" w14:cmpd="sng" w14:algn="ctr">
             <w14:noFill/>
             <w14:prstDash w14:val="solid"/>
@@ -12293,6 +12663,7 @@
           <w:b/>
           <w:sz w:val="24"/>
           <w:szCs w:val="24"/>
+          <w:lang w:val="vi-VN"/>
           <w14:textOutline w14:w="0" w14:cap="flat" w14:cmpd="sng" w14:algn="ctr">
             <w14:noFill/>
             <w14:prstDash w14:val="solid"/>
@@ -12303,6 +12674,7 @@
       <w:r>
         <w:rPr>
           <w:noProof/>
+          <w:lang w:val="vi-VN"/>
         </w:rPr>
         <w:drawing>
           <wp:inline distT="0" distB="0" distL="0" distR="0" wp14:anchorId="04D0A619" wp14:editId="63F286DA">
@@ -12396,6 +12768,7 @@
           <w:b/>
           <w:sz w:val="24"/>
           <w:szCs w:val="24"/>
+          <w:lang w:val="vi-VN"/>
           <w14:textOutline w14:w="0" w14:cap="flat" w14:cmpd="sng" w14:algn="ctr">
             <w14:noFill/>
             <w14:prstDash w14:val="solid"/>
@@ -12423,6 +12796,7 @@
           <w:b/>
           <w:sz w:val="24"/>
           <w:szCs w:val="24"/>
+          <w:lang w:val="vi-VN"/>
           <w14:textOutline w14:w="0" w14:cap="flat" w14:cmpd="sng" w14:algn="ctr">
             <w14:noFill/>
             <w14:prstDash w14:val="solid"/>
@@ -12452,6 +12826,7 @@
       <w:r>
         <w:rPr>
           <w:noProof/>
+          <w:lang w:val="vi-VN"/>
         </w:rPr>
         <w:drawing>
           <wp:inline distT="0" distB="0" distL="0" distR="0" wp14:anchorId="41A8BF92" wp14:editId="4B82263A">
@@ -12544,7 +12919,6 @@
             <w14:round/>
           </w14:textOutline>
         </w:rPr>
-        <w:lastRenderedPageBreak/>
         <w:t>Quản lý quảng cáo</w:t>
       </w:r>
       <w:bookmarkEnd w:id="5"/>
@@ -13319,7 +13693,6 @@
             <w14:round/>
           </w14:textOutline>
         </w:rPr>
-        <w:lastRenderedPageBreak/>
         <w:t>Quản lý thông tin thanh toán</w:t>
       </w:r>
       <w:bookmarkEnd w:id="19"/>
@@ -13918,7 +14291,7 @@
 </file>
 
 <file path=word/endnotes.xml><?xml version="1.0" encoding="utf-8"?>
-<w:endnotes xmlns:wpc="http://schemas.microsoft.com/office/word/2010/wordprocessingCanvas" xmlns:cx="http://schemas.microsoft.com/office/drawing/2014/chartex" xmlns:cx1="http://schemas.microsoft.com/office/drawing/2015/9/8/chartex" xmlns:mc="http://schemas.openxmlformats.org/markup-compatibility/2006" xmlns:o="urn:schemas-microsoft-com:office:office" xmlns:r="http://schemas.openxmlformats.org/officeDocument/2006/relationships" xmlns:m="http://schemas.openxmlformats.org/officeDocument/2006/math" xmlns:v="urn:schemas-microsoft-com:vml" xmlns:wp14="http://schemas.microsoft.com/office/word/2010/wordprocessingDrawing" xmlns:wp="http://schemas.openxmlformats.org/drawingml/2006/wordprocessingDrawing" xmlns:w10="urn:schemas-microsoft-com:office:word" xmlns:w="http://schemas.openxmlformats.org/wordprocessingml/2006/main" xmlns:w14="http://schemas.microsoft.com/office/word/2010/wordml" xmlns:w15="http://schemas.microsoft.com/office/word/2012/wordml" xmlns:w16se="http://schemas.microsoft.com/office/word/2015/wordml/symex" xmlns:wpg="http://schemas.microsoft.com/office/word/2010/wordprocessingGroup" xmlns:wpi="http://schemas.microsoft.com/office/word/2010/wordprocessingInk" xmlns:wne="http://schemas.microsoft.com/office/word/2006/wordml" xmlns:wps="http://schemas.microsoft.com/office/word/2010/wordprocessingShape" mc:Ignorable="w14 w15 w16se wp14">
+<w:endnotes xmlns:wpc="http://schemas.microsoft.com/office/word/2010/wordprocessingCanvas" xmlns:cx="http://schemas.microsoft.com/office/drawing/2014/chartex" xmlns:mc="http://schemas.openxmlformats.org/markup-compatibility/2006" xmlns:o="urn:schemas-microsoft-com:office:office" xmlns:r="http://schemas.openxmlformats.org/officeDocument/2006/relationships" xmlns:m="http://schemas.openxmlformats.org/officeDocument/2006/math" xmlns:v="urn:schemas-microsoft-com:vml" xmlns:wp14="http://schemas.microsoft.com/office/word/2010/wordprocessingDrawing" xmlns:wp="http://schemas.openxmlformats.org/drawingml/2006/wordprocessingDrawing" xmlns:w10="urn:schemas-microsoft-com:office:word" xmlns:w="http://schemas.openxmlformats.org/wordprocessingml/2006/main" xmlns:w14="http://schemas.microsoft.com/office/word/2010/wordml" xmlns:w15="http://schemas.microsoft.com/office/word/2012/wordml" xmlns:w16se="http://schemas.microsoft.com/office/word/2015/wordml/symex" xmlns:wpg="http://schemas.microsoft.com/office/word/2010/wordprocessingGroup" xmlns:wpi="http://schemas.microsoft.com/office/word/2010/wordprocessingInk" xmlns:wne="http://schemas.microsoft.com/office/word/2006/wordml" xmlns:wps="http://schemas.microsoft.com/office/word/2010/wordprocessingShape" mc:Ignorable="w14 w15 w16se wp14">
   <w:endnote w:type="separator" w:id="-1">
     <w:p>
       <w:pPr>
@@ -13943,7 +14316,7 @@
 </file>
 
 <file path=word/footer1.xml><?xml version="1.0" encoding="utf-8"?>
-<w:ftr xmlns:wpc="http://schemas.microsoft.com/office/word/2010/wordprocessingCanvas" xmlns:cx="http://schemas.microsoft.com/office/drawing/2014/chartex" xmlns:cx1="http://schemas.microsoft.com/office/drawing/2015/9/8/chartex" xmlns:mc="http://schemas.openxmlformats.org/markup-compatibility/2006" xmlns:o="urn:schemas-microsoft-com:office:office" xmlns:r="http://schemas.openxmlformats.org/officeDocument/2006/relationships" xmlns:m="http://schemas.openxmlformats.org/officeDocument/2006/math" xmlns:v="urn:schemas-microsoft-com:vml" xmlns:wp14="http://schemas.microsoft.com/office/word/2010/wordprocessingDrawing" xmlns:wp="http://schemas.openxmlformats.org/drawingml/2006/wordprocessingDrawing" xmlns:w10="urn:schemas-microsoft-com:office:word" xmlns:w="http://schemas.openxmlformats.org/wordprocessingml/2006/main" xmlns:w14="http://schemas.microsoft.com/office/word/2010/wordml" xmlns:w15="http://schemas.microsoft.com/office/word/2012/wordml" xmlns:w16se="http://schemas.microsoft.com/office/word/2015/wordml/symex" xmlns:wpg="http://schemas.microsoft.com/office/word/2010/wordprocessingGroup" xmlns:wpi="http://schemas.microsoft.com/office/word/2010/wordprocessingInk" xmlns:wne="http://schemas.microsoft.com/office/word/2006/wordml" xmlns:wps="http://schemas.microsoft.com/office/word/2010/wordprocessingShape" mc:Ignorable="w14 w15 w16se wp14">
+<w:ftr xmlns:wpc="http://schemas.microsoft.com/office/word/2010/wordprocessingCanvas" xmlns:cx="http://schemas.microsoft.com/office/drawing/2014/chartex" xmlns:mc="http://schemas.openxmlformats.org/markup-compatibility/2006" xmlns:o="urn:schemas-microsoft-com:office:office" xmlns:r="http://schemas.openxmlformats.org/officeDocument/2006/relationships" xmlns:m="http://schemas.openxmlformats.org/officeDocument/2006/math" xmlns:v="urn:schemas-microsoft-com:vml" xmlns:wp14="http://schemas.microsoft.com/office/word/2010/wordprocessingDrawing" xmlns:wp="http://schemas.openxmlformats.org/drawingml/2006/wordprocessingDrawing" xmlns:w10="urn:schemas-microsoft-com:office:word" xmlns:w="http://schemas.openxmlformats.org/wordprocessingml/2006/main" xmlns:w14="http://schemas.microsoft.com/office/word/2010/wordml" xmlns:w15="http://schemas.microsoft.com/office/word/2012/wordml" xmlns:w16se="http://schemas.microsoft.com/office/word/2015/wordml/symex" xmlns:wpg="http://schemas.microsoft.com/office/word/2010/wordprocessingGroup" xmlns:wpi="http://schemas.microsoft.com/office/word/2010/wordprocessingInk" xmlns:wne="http://schemas.microsoft.com/office/word/2006/wordml" xmlns:wps="http://schemas.microsoft.com/office/word/2010/wordprocessingShape" mc:Ignorable="w14 w15 w16se wp14">
   <w:sdt>
     <w:sdtPr>
       <w:id w:val="1603990272"/>
@@ -13976,7 +14349,7 @@
           <w:rPr>
             <w:noProof/>
           </w:rPr>
-          <w:t>9</w:t>
+          <w:t>12</w:t>
         </w:r>
         <w:r>
           <w:rPr>
@@ -13996,7 +14369,7 @@
 </file>
 
 <file path=word/footnotes.xml><?xml version="1.0" encoding="utf-8"?>
-<w:footnotes xmlns:wpc="http://schemas.microsoft.com/office/word/2010/wordprocessingCanvas" xmlns:cx="http://schemas.microsoft.com/office/drawing/2014/chartex" xmlns:cx1="http://schemas.microsoft.com/office/drawing/2015/9/8/chartex" xmlns:mc="http://schemas.openxmlformats.org/markup-compatibility/2006" xmlns:o="urn:schemas-microsoft-com:office:office" xmlns:r="http://schemas.openxmlformats.org/officeDocument/2006/relationships" xmlns:m="http://schemas.openxmlformats.org/officeDocument/2006/math" xmlns:v="urn:schemas-microsoft-com:vml" xmlns:wp14="http://schemas.microsoft.com/office/word/2010/wordprocessingDrawing" xmlns:wp="http://schemas.openxmlformats.org/drawingml/2006/wordprocessingDrawing" xmlns:w10="urn:schemas-microsoft-com:office:word" xmlns:w="http://schemas.openxmlformats.org/wordprocessingml/2006/main" xmlns:w14="http://schemas.microsoft.com/office/word/2010/wordml" xmlns:w15="http://schemas.microsoft.com/office/word/2012/wordml" xmlns:w16se="http://schemas.microsoft.com/office/word/2015/wordml/symex" xmlns:wpg="http://schemas.microsoft.com/office/word/2010/wordprocessingGroup" xmlns:wpi="http://schemas.microsoft.com/office/word/2010/wordprocessingInk" xmlns:wne="http://schemas.microsoft.com/office/word/2006/wordml" xmlns:wps="http://schemas.microsoft.com/office/word/2010/wordprocessingShape" mc:Ignorable="w14 w15 w16se wp14">
+<w:footnotes xmlns:wpc="http://schemas.microsoft.com/office/word/2010/wordprocessingCanvas" xmlns:cx="http://schemas.microsoft.com/office/drawing/2014/chartex" xmlns:mc="http://schemas.openxmlformats.org/markup-compatibility/2006" xmlns:o="urn:schemas-microsoft-com:office:office" xmlns:r="http://schemas.openxmlformats.org/officeDocument/2006/relationships" xmlns:m="http://schemas.openxmlformats.org/officeDocument/2006/math" xmlns:v="urn:schemas-microsoft-com:vml" xmlns:wp14="http://schemas.microsoft.com/office/word/2010/wordprocessingDrawing" xmlns:wp="http://schemas.openxmlformats.org/drawingml/2006/wordprocessingDrawing" xmlns:w10="urn:schemas-microsoft-com:office:word" xmlns:w="http://schemas.openxmlformats.org/wordprocessingml/2006/main" xmlns:w14="http://schemas.microsoft.com/office/word/2010/wordml" xmlns:w15="http://schemas.microsoft.com/office/word/2012/wordml" xmlns:w16se="http://schemas.microsoft.com/office/word/2015/wordml/symex" xmlns:wpg="http://schemas.microsoft.com/office/word/2010/wordprocessingGroup" xmlns:wpi="http://schemas.microsoft.com/office/word/2010/wordprocessingInk" xmlns:wne="http://schemas.microsoft.com/office/word/2006/wordml" xmlns:wps="http://schemas.microsoft.com/office/word/2010/wordprocessingShape" mc:Ignorable="w14 w15 w16se wp14">
   <w:footnote w:type="separator" w:id="-1">
     <w:p>
       <w:pPr>
@@ -14021,7 +14394,7 @@
 </file>
 
 <file path=word/header1.xml><?xml version="1.0" encoding="utf-8"?>
-<w:hdr xmlns:wpc="http://schemas.microsoft.com/office/word/2010/wordprocessingCanvas" xmlns:cx="http://schemas.microsoft.com/office/drawing/2014/chartex" xmlns:cx1="http://schemas.microsoft.com/office/drawing/2015/9/8/chartex" xmlns:mc="http://schemas.openxmlformats.org/markup-compatibility/2006" xmlns:o="urn:schemas-microsoft-com:office:office" xmlns:r="http://schemas.openxmlformats.org/officeDocument/2006/relationships" xmlns:m="http://schemas.openxmlformats.org/officeDocument/2006/math" xmlns:v="urn:schemas-microsoft-com:vml" xmlns:wp14="http://schemas.microsoft.com/office/word/2010/wordprocessingDrawing" xmlns:wp="http://schemas.openxmlformats.org/drawingml/2006/wordprocessingDrawing" xmlns:w10="urn:schemas-microsoft-com:office:word" xmlns:w="http://schemas.openxmlformats.org/wordprocessingml/2006/main" xmlns:w14="http://schemas.microsoft.com/office/word/2010/wordml" xmlns:w15="http://schemas.microsoft.com/office/word/2012/wordml" xmlns:w16se="http://schemas.microsoft.com/office/word/2015/wordml/symex" xmlns:wpg="http://schemas.microsoft.com/office/word/2010/wordprocessingGroup" xmlns:wpi="http://schemas.microsoft.com/office/word/2010/wordprocessingInk" xmlns:wne="http://schemas.microsoft.com/office/word/2006/wordml" xmlns:wps="http://schemas.microsoft.com/office/word/2010/wordprocessingShape" mc:Ignorable="w14 w15 w16se wp14">
+<w:hdr xmlns:wpc="http://schemas.microsoft.com/office/word/2010/wordprocessingCanvas" xmlns:cx="http://schemas.microsoft.com/office/drawing/2014/chartex" xmlns:mc="http://schemas.openxmlformats.org/markup-compatibility/2006" xmlns:o="urn:schemas-microsoft-com:office:office" xmlns:r="http://schemas.openxmlformats.org/officeDocument/2006/relationships" xmlns:m="http://schemas.openxmlformats.org/officeDocument/2006/math" xmlns:v="urn:schemas-microsoft-com:vml" xmlns:wp14="http://schemas.microsoft.com/office/word/2010/wordprocessingDrawing" xmlns:wp="http://schemas.openxmlformats.org/drawingml/2006/wordprocessingDrawing" xmlns:w10="urn:schemas-microsoft-com:office:word" xmlns:w="http://schemas.openxmlformats.org/wordprocessingml/2006/main" xmlns:w14="http://schemas.microsoft.com/office/word/2010/wordml" xmlns:w15="http://schemas.microsoft.com/office/word/2012/wordml" xmlns:w16se="http://schemas.microsoft.com/office/word/2015/wordml/symex" xmlns:wpg="http://schemas.microsoft.com/office/word/2010/wordprocessingGroup" xmlns:wpi="http://schemas.microsoft.com/office/word/2010/wordprocessingInk" xmlns:wne="http://schemas.microsoft.com/office/word/2006/wordml" xmlns:wps="http://schemas.microsoft.com/office/word/2010/wordprocessingShape" mc:Ignorable="w14 w15 w16se wp14">
   <w:p>
     <w:pPr>
       <w:pStyle w:val="Header"/>
@@ -14041,7 +14414,7 @@
 </file>
 
 <file path=word/numbering.xml><?xml version="1.0" encoding="utf-8"?>
-<w:numbering xmlns:wpc="http://schemas.microsoft.com/office/word/2010/wordprocessingCanvas" xmlns:cx="http://schemas.microsoft.com/office/drawing/2014/chartex" xmlns:cx1="http://schemas.microsoft.com/office/drawing/2015/9/8/chartex" xmlns:mc="http://schemas.openxmlformats.org/markup-compatibility/2006" xmlns:o="urn:schemas-microsoft-com:office:office" xmlns:r="http://schemas.openxmlformats.org/officeDocument/2006/relationships" xmlns:m="http://schemas.openxmlformats.org/officeDocument/2006/math" xmlns:v="urn:schemas-microsoft-com:vml" xmlns:wp14="http://schemas.microsoft.com/office/word/2010/wordprocessingDrawing" xmlns:wp="http://schemas.openxmlformats.org/drawingml/2006/wordprocessingDrawing" xmlns:w10="urn:schemas-microsoft-com:office:word" xmlns:w="http://schemas.openxmlformats.org/wordprocessingml/2006/main" xmlns:w14="http://schemas.microsoft.com/office/word/2010/wordml" xmlns:w15="http://schemas.microsoft.com/office/word/2012/wordml" xmlns:w16se="http://schemas.microsoft.com/office/word/2015/wordml/symex" xmlns:wpg="http://schemas.microsoft.com/office/word/2010/wordprocessingGroup" xmlns:wpi="http://schemas.microsoft.com/office/word/2010/wordprocessingInk" xmlns:wne="http://schemas.microsoft.com/office/word/2006/wordml" xmlns:wps="http://schemas.microsoft.com/office/word/2010/wordprocessingShape" mc:Ignorable="w14 w15 w16se wp14">
+<w:numbering xmlns:wpc="http://schemas.microsoft.com/office/word/2010/wordprocessingCanvas" xmlns:cx="http://schemas.microsoft.com/office/drawing/2014/chartex" xmlns:mc="http://schemas.openxmlformats.org/markup-compatibility/2006" xmlns:o="urn:schemas-microsoft-com:office:office" xmlns:r="http://schemas.openxmlformats.org/officeDocument/2006/relationships" xmlns:m="http://schemas.openxmlformats.org/officeDocument/2006/math" xmlns:v="urn:schemas-microsoft-com:vml" xmlns:wp14="http://schemas.microsoft.com/office/word/2010/wordprocessingDrawing" xmlns:wp="http://schemas.openxmlformats.org/drawingml/2006/wordprocessingDrawing" xmlns:w10="urn:schemas-microsoft-com:office:word" xmlns:w="http://schemas.openxmlformats.org/wordprocessingml/2006/main" xmlns:w14="http://schemas.microsoft.com/office/word/2010/wordml" xmlns:w15="http://schemas.microsoft.com/office/word/2012/wordml" xmlns:w16se="http://schemas.microsoft.com/office/word/2015/wordml/symex" xmlns:wpg="http://schemas.microsoft.com/office/word/2010/wordprocessingGroup" xmlns:wpi="http://schemas.microsoft.com/office/word/2010/wordprocessingInk" xmlns:wne="http://schemas.microsoft.com/office/word/2006/wordml" xmlns:wps="http://schemas.microsoft.com/office/word/2010/wordprocessingShape" mc:Ignorable="w14 w15 w16se wp14">
   <w:abstractNum w:abstractNumId="0" w15:restartNumberingAfterBreak="0">
     <w:nsid w:val="021E7605"/>
     <w:multiLevelType w:val="hybridMultilevel"/>
@@ -16811,7 +17184,7 @@
 </file>
 
 <file path=customXml/itemProps1.xml><?xml version="1.0" encoding="utf-8"?>
-<ds:datastoreItem xmlns:ds="http://schemas.openxmlformats.org/officeDocument/2006/customXml" ds:itemID="{EBD910F9-71A2-472C-8644-4981FE7C9146}">
+<ds:datastoreItem xmlns:ds="http://schemas.openxmlformats.org/officeDocument/2006/customXml" ds:itemID="{9246A097-0E63-4C9D-A793-CDE11544B6F3}">
   <ds:schemaRefs>
     <ds:schemaRef ds:uri="http://schemas.openxmlformats.org/officeDocument/2006/bibliography"/>
   </ds:schemaRefs>

</xml_diff>

<commit_message>
Fix QuanLySanPham's Activity diagram
</commit_message>
<xml_diff>
--- a/Design/Report.docx
+++ b/Design/Report.docx
@@ -4879,10 +4879,10 @@
           </w14:textOutline>
         </w:rPr>
         <w:drawing>
-          <wp:inline distT="0" distB="0" distL="0" distR="0" wp14:anchorId="17D3F2B3" wp14:editId="3912808A">
-            <wp:extent cx="5943600" cy="5038725"/>
-            <wp:effectExtent l="0" t="0" r="0" b="9525"/>
-            <wp:docPr id="3" name="Picture 3"/>
+          <wp:inline distT="0" distB="0" distL="0" distR="0">
+            <wp:extent cx="5943600" cy="4876800"/>
+            <wp:effectExtent l="0" t="0" r="0" b="0"/>
+            <wp:docPr id="4" name="Picture 4"/>
             <wp:cNvGraphicFramePr>
               <a:graphicFrameLocks xmlns:a="http://schemas.openxmlformats.org/drawingml/2006/main" noChangeAspect="1"/>
             </wp:cNvGraphicFramePr>
@@ -4911,7 +4911,7 @@
                   <pic:spPr bwMode="auto">
                     <a:xfrm>
                       <a:off x="0" y="0"/>
-                      <a:ext cx="5943600" cy="5038725"/>
+                      <a:ext cx="5943600" cy="4876800"/>
                     </a:xfrm>
                     <a:prstGeom prst="rect">
                       <a:avLst/>
@@ -5351,7 +5351,6 @@
                   <w14:round/>
                 </w14:textOutline>
               </w:rPr>
-              <w:lastRenderedPageBreak/>
               <w:t>Nhân viên bán hàng ghi chú lạ</w:t>
             </w:r>
             <w:r>
@@ -5402,7 +5401,36 @@
                   <w14:round/>
                 </w14:textOutline>
               </w:rPr>
-              <w:t>Nếu còn loại sản phẩm khác thì tiếp tục kiểm tra số lượng</w:t>
+              <w:lastRenderedPageBreak/>
+              <w:t>Nhân viên bán hàng tiếp</w:t>
+            </w:r>
+            <w:r>
+              <w:rPr>
+                <w:rFonts w:ascii="Times New Roman" w:hAnsi="Times New Roman" w:cs="Times New Roman"/>
+                <w:sz w:val="24"/>
+                <w:szCs w:val="24"/>
+                <w:lang w:val="vi-VN"/>
+                <w14:textOutline w14:w="0" w14:cap="flat" w14:cmpd="sng" w14:algn="ctr">
+                  <w14:noFill/>
+                  <w14:prstDash w14:val="solid"/>
+                  <w14:round/>
+                </w14:textOutline>
+              </w:rPr>
+              <w:t xml:space="preserve"> tục kiểm tra số lượng</w:t>
+            </w:r>
+            <w:r>
+              <w:rPr>
+                <w:rFonts w:ascii="Times New Roman" w:hAnsi="Times New Roman" w:cs="Times New Roman"/>
+                <w:sz w:val="24"/>
+                <w:szCs w:val="24"/>
+                <w:lang w:val="vi-VN"/>
+                <w14:textOutline w14:w="0" w14:cap="flat" w14:cmpd="sng" w14:algn="ctr">
+                  <w14:noFill/>
+                  <w14:prstDash w14:val="solid"/>
+                  <w14:round/>
+                </w14:textOutline>
+              </w:rPr>
+              <w:t xml:space="preserve"> loại hàng khác</w:t>
             </w:r>
             <w:r>
               <w:rPr>
@@ -7339,7 +7367,6 @@
                   <w14:round/>
                 </w14:textOutline>
               </w:rPr>
-              <w:lastRenderedPageBreak/>
               <w:t>Quản lý kiểm tra chất lượng lô hàng</w:t>
             </w:r>
           </w:p>
@@ -7376,6 +7403,7 @@
                   <w14:round/>
                 </w14:textOutline>
               </w:rPr>
+              <w:lastRenderedPageBreak/>
               <w:t>Quản lý</w:t>
             </w:r>
             <w:r>
@@ -7528,81 +7556,6 @@
         </w:tc>
       </w:tr>
     </w:tbl>
-    <w:p>
-      <w:pPr>
-        <w:rPr>
-          <w:rFonts w:ascii="Times New Roman" w:hAnsi="Times New Roman" w:cs="Times New Roman"/>
-          <w:sz w:val="24"/>
-          <w:szCs w:val="24"/>
-          <w:lang w:val="vi-VN"/>
-          <w14:textOutline w14:w="0" w14:cap="flat" w14:cmpd="sng" w14:algn="ctr">
-            <w14:noFill/>
-            <w14:prstDash w14:val="solid"/>
-            <w14:round/>
-          </w14:textOutline>
-        </w:rPr>
-      </w:pPr>
-    </w:p>
-    <w:p>
-      <w:pPr>
-        <w:rPr>
-          <w:rFonts w:ascii="Times New Roman" w:hAnsi="Times New Roman" w:cs="Times New Roman"/>
-          <w:sz w:val="24"/>
-          <w:szCs w:val="24"/>
-          <w:lang w:val="vi-VN"/>
-          <w14:textOutline w14:w="0" w14:cap="flat" w14:cmpd="sng" w14:algn="ctr">
-            <w14:noFill/>
-            <w14:prstDash w14:val="solid"/>
-            <w14:round/>
-          </w14:textOutline>
-        </w:rPr>
-      </w:pPr>
-    </w:p>
-    <w:p>
-      <w:pPr>
-        <w:rPr>
-          <w:rFonts w:ascii="Times New Roman" w:hAnsi="Times New Roman" w:cs="Times New Roman"/>
-          <w:sz w:val="24"/>
-          <w:szCs w:val="24"/>
-          <w:lang w:val="vi-VN"/>
-          <w14:textOutline w14:w="0" w14:cap="flat" w14:cmpd="sng" w14:algn="ctr">
-            <w14:noFill/>
-            <w14:prstDash w14:val="solid"/>
-            <w14:round/>
-          </w14:textOutline>
-        </w:rPr>
-      </w:pPr>
-    </w:p>
-    <w:p>
-      <w:pPr>
-        <w:rPr>
-          <w:rFonts w:ascii="Times New Roman" w:hAnsi="Times New Roman" w:cs="Times New Roman"/>
-          <w:sz w:val="24"/>
-          <w:szCs w:val="24"/>
-          <w:lang w:val="vi-VN"/>
-          <w14:textOutline w14:w="0" w14:cap="flat" w14:cmpd="sng" w14:algn="ctr">
-            <w14:noFill/>
-            <w14:prstDash w14:val="solid"/>
-            <w14:round/>
-          </w14:textOutline>
-        </w:rPr>
-      </w:pPr>
-    </w:p>
-    <w:p>
-      <w:pPr>
-        <w:rPr>
-          <w:rFonts w:ascii="Times New Roman" w:hAnsi="Times New Roman" w:cs="Times New Roman"/>
-          <w:sz w:val="24"/>
-          <w:szCs w:val="24"/>
-          <w:lang w:val="vi-VN"/>
-          <w14:textOutline w14:w="0" w14:cap="flat" w14:cmpd="sng" w14:algn="ctr">
-            <w14:noFill/>
-            <w14:prstDash w14:val="solid"/>
-            <w14:round/>
-          </w14:textOutline>
-        </w:rPr>
-      </w:pPr>
-    </w:p>
     <w:p>
       <w:pPr>
         <w:rPr>
@@ -7896,7 +7849,49 @@
                   <w14:round/>
                 </w14:textOutline>
               </w:rPr>
-              <w:t>Kiểm tra lại các mặt hàng bị khách hàng trả lại</w:t>
+              <w:t>Nhân viên bán hàng k</w:t>
+            </w:r>
+            <w:r>
+              <w:rPr>
+                <w:rFonts w:ascii="Times New Roman" w:hAnsi="Times New Roman" w:cs="Times New Roman"/>
+                <w:sz w:val="24"/>
+                <w:szCs w:val="24"/>
+                <w:lang w:val="vi-VN"/>
+                <w14:textOutline w14:w="0" w14:cap="flat" w14:cmpd="sng" w14:algn="ctr">
+                  <w14:noFill/>
+                  <w14:prstDash w14:val="solid"/>
+                  <w14:round/>
+                </w14:textOutline>
+              </w:rPr>
+              <w:t>iểm tra lạ</w:t>
+            </w:r>
+            <w:r>
+              <w:rPr>
+                <w:rFonts w:ascii="Times New Roman" w:hAnsi="Times New Roman" w:cs="Times New Roman"/>
+                <w:sz w:val="24"/>
+                <w:szCs w:val="24"/>
+                <w:lang w:val="vi-VN"/>
+                <w14:textOutline w14:w="0" w14:cap="flat" w14:cmpd="sng" w14:algn="ctr">
+                  <w14:noFill/>
+                  <w14:prstDash w14:val="solid"/>
+                  <w14:round/>
+                </w14:textOutline>
+              </w:rPr>
+              <w:t xml:space="preserve">i </w:t>
+            </w:r>
+            <w:r>
+              <w:rPr>
+                <w:rFonts w:ascii="Times New Roman" w:hAnsi="Times New Roman" w:cs="Times New Roman"/>
+                <w:sz w:val="24"/>
+                <w:szCs w:val="24"/>
+                <w:lang w:val="vi-VN"/>
+                <w14:textOutline w14:w="0" w14:cap="flat" w14:cmpd="sng" w14:algn="ctr">
+                  <w14:noFill/>
+                  <w14:prstDash w14:val="solid"/>
+                  <w14:round/>
+                </w14:textOutline>
+              </w:rPr>
+              <w:t>mặt hàng bị khách hàng trả lại</w:t>
             </w:r>
             <w:r>
               <w:rPr>
@@ -7946,7 +7941,21 @@
                   <w14:round/>
                 </w14:textOutline>
               </w:rPr>
-              <w:t>Phân loại sản phẩm có trả về cho nhà phân phối hay không.</w:t>
+              <w:t>Nhân viên bán hàng p</w:t>
+            </w:r>
+            <w:r>
+              <w:rPr>
+                <w:rFonts w:ascii="Times New Roman" w:hAnsi="Times New Roman" w:cs="Times New Roman"/>
+                <w:sz w:val="24"/>
+                <w:szCs w:val="24"/>
+                <w:lang w:val="vi-VN"/>
+                <w14:textOutline w14:w="0" w14:cap="flat" w14:cmpd="sng" w14:algn="ctr">
+                  <w14:noFill/>
+                  <w14:prstDash w14:val="solid"/>
+                  <w14:round/>
+                </w14:textOutline>
+              </w:rPr>
+              <w:t>hân loại sản phẩm.</w:t>
             </w:r>
           </w:p>
           <w:p>
@@ -7982,7 +7991,21 @@
                   <w14:round/>
                 </w14:textOutline>
               </w:rPr>
-              <w:t>Lên danh sách các sản phẩm có thể trả</w:t>
+              <w:t>Nhân viên bán hàng l</w:t>
+            </w:r>
+            <w:r>
+              <w:rPr>
+                <w:rFonts w:ascii="Times New Roman" w:hAnsi="Times New Roman" w:cs="Times New Roman"/>
+                <w:sz w:val="24"/>
+                <w:szCs w:val="24"/>
+                <w:lang w:val="vi-VN"/>
+                <w14:textOutline w14:w="0" w14:cap="flat" w14:cmpd="sng" w14:algn="ctr">
+                  <w14:noFill/>
+                  <w14:prstDash w14:val="solid"/>
+                  <w14:round/>
+                </w14:textOutline>
+              </w:rPr>
+              <w:t>ên danh sách các sản phẩm có thể trả</w:t>
             </w:r>
             <w:r>
               <w:rPr>
@@ -8078,6 +8101,78 @@
                 </w14:textOutline>
               </w:rPr>
               <w:t>A1: Nếu không có sản phẩm nào bị khách hàng trả lại thì bỏ qua bước 2, 3</w:t>
+            </w:r>
+          </w:p>
+          <w:p>
+            <w:pPr>
+              <w:pStyle w:val="ListParagraph"/>
+              <w:numPr>
+                <w:ilvl w:val="0"/>
+                <w:numId w:val="3"/>
+              </w:numPr>
+              <w:ind w:left="0" w:firstLine="360"/>
+              <w:cnfStyle w:val="000000100000" w:firstRow="0" w:lastRow="0" w:firstColumn="0" w:lastColumn="0" w:oddVBand="0" w:evenVBand="0" w:oddHBand="1" w:evenHBand="0" w:firstRowFirstColumn="0" w:firstRowLastColumn="0" w:lastRowFirstColumn="0" w:lastRowLastColumn="0"/>
+              <w:rPr>
+                <w:rFonts w:ascii="Times New Roman" w:hAnsi="Times New Roman" w:cs="Times New Roman"/>
+                <w:sz w:val="24"/>
+                <w:szCs w:val="24"/>
+                <w:lang w:val="vi-VN"/>
+                <w14:textOutline w14:w="0" w14:cap="flat" w14:cmpd="sng" w14:algn="ctr">
+                  <w14:noFill/>
+                  <w14:prstDash w14:val="solid"/>
+                  <w14:round/>
+                </w14:textOutline>
+              </w:rPr>
+            </w:pPr>
+            <w:r>
+              <w:rPr>
+                <w:rFonts w:ascii="Times New Roman" w:hAnsi="Times New Roman" w:cs="Times New Roman"/>
+                <w:sz w:val="24"/>
+                <w:szCs w:val="24"/>
+                <w:lang w:val="vi-VN"/>
+                <w14:textOutline w14:w="0" w14:cap="flat" w14:cmpd="sng" w14:algn="ctr">
+                  <w14:noFill/>
+                  <w14:prstDash w14:val="solid"/>
+                  <w14:round/>
+                </w14:textOutline>
+              </w:rPr>
+              <w:t>A2: Nếu sản phẩm không thuộc loại hàng có thể trả lại thì bỏ qua bước 3.</w:t>
+            </w:r>
+          </w:p>
+          <w:p>
+            <w:pPr>
+              <w:pStyle w:val="ListParagraph"/>
+              <w:numPr>
+                <w:ilvl w:val="0"/>
+                <w:numId w:val="3"/>
+              </w:numPr>
+              <w:ind w:left="0" w:firstLine="360"/>
+              <w:cnfStyle w:val="000000100000" w:firstRow="0" w:lastRow="0" w:firstColumn="0" w:lastColumn="0" w:oddVBand="0" w:evenVBand="0" w:oddHBand="1" w:evenHBand="0" w:firstRowFirstColumn="0" w:firstRowLastColumn="0" w:lastRowFirstColumn="0" w:lastRowLastColumn="0"/>
+              <w:rPr>
+                <w:rFonts w:ascii="Times New Roman" w:hAnsi="Times New Roman" w:cs="Times New Roman"/>
+                <w:sz w:val="24"/>
+                <w:szCs w:val="24"/>
+                <w:lang w:val="vi-VN"/>
+                <w14:textOutline w14:w="0" w14:cap="flat" w14:cmpd="sng" w14:algn="ctr">
+                  <w14:noFill/>
+                  <w14:prstDash w14:val="solid"/>
+                  <w14:round/>
+                </w14:textOutline>
+              </w:rPr>
+            </w:pPr>
+            <w:r>
+              <w:rPr>
+                <w:rFonts w:ascii="Times New Roman" w:hAnsi="Times New Roman" w:cs="Times New Roman"/>
+                <w:sz w:val="24"/>
+                <w:szCs w:val="24"/>
+                <w:lang w:val="vi-VN"/>
+                <w14:textOutline w14:w="0" w14:cap="flat" w14:cmpd="sng" w14:algn="ctr">
+                  <w14:noFill/>
+                  <w14:prstDash w14:val="solid"/>
+                  <w14:round/>
+                </w14:textOutline>
+              </w:rPr>
+              <w:t>A3: Nếu còn mặt hàng khác thì quay về bước 1</w:t>
             </w:r>
           </w:p>
         </w:tc>
@@ -8411,7 +8506,21 @@
                   <w14:round/>
                 </w14:textOutline>
               </w:rPr>
-              <w:t>Lập đơn cho từng nhà phân phối.</w:t>
+              <w:t>Nhân viên bán hàng l</w:t>
+            </w:r>
+            <w:r>
+              <w:rPr>
+                <w:rFonts w:ascii="Times New Roman" w:hAnsi="Times New Roman" w:cs="Times New Roman"/>
+                <w:sz w:val="24"/>
+                <w:szCs w:val="24"/>
+                <w:lang w:val="vi-VN"/>
+                <w14:textOutline w14:w="0" w14:cap="flat" w14:cmpd="sng" w14:algn="ctr">
+                  <w14:noFill/>
+                  <w14:prstDash w14:val="solid"/>
+                  <w14:round/>
+                </w14:textOutline>
+              </w:rPr>
+              <w:t>ập đơn cho từng nhà phân phối.</w:t>
             </w:r>
           </w:p>
           <w:p>
@@ -8447,7 +8556,57 @@
                   <w14:round/>
                 </w14:textOutline>
               </w:rPr>
-              <w:t>Gửi đến các nhà phân phối.</w:t>
+              <w:t>Nhân viên bán hàng kiểm tra nội dung đơn trả hàng</w:t>
+            </w:r>
+          </w:p>
+          <w:p>
+            <w:pPr>
+              <w:pStyle w:val="ListParagraph"/>
+              <w:numPr>
+                <w:ilvl w:val="0"/>
+                <w:numId w:val="9"/>
+              </w:numPr>
+              <w:ind w:left="-14" w:firstLine="374"/>
+              <w:cnfStyle w:val="000000000000" w:firstRow="0" w:lastRow="0" w:firstColumn="0" w:lastColumn="0" w:oddVBand="0" w:evenVBand="0" w:oddHBand="0" w:evenHBand="0" w:firstRowFirstColumn="0" w:firstRowLastColumn="0" w:lastRowFirstColumn="0" w:lastRowLastColumn="0"/>
+              <w:rPr>
+                <w:rFonts w:ascii="Times New Roman" w:hAnsi="Times New Roman" w:cs="Times New Roman"/>
+                <w:sz w:val="24"/>
+                <w:szCs w:val="24"/>
+                <w:lang w:val="vi-VN"/>
+                <w14:textOutline w14:w="0" w14:cap="flat" w14:cmpd="sng" w14:algn="ctr">
+                  <w14:noFill/>
+                  <w14:prstDash w14:val="solid"/>
+                  <w14:round/>
+                </w14:textOutline>
+              </w:rPr>
+            </w:pPr>
+            <w:r>
+              <w:rPr>
+                <w:rFonts w:ascii="Times New Roman" w:hAnsi="Times New Roman" w:cs="Times New Roman"/>
+                <w:sz w:val="24"/>
+                <w:szCs w:val="24"/>
+                <w:lang w:val="vi-VN"/>
+                <w14:textOutline w14:w="0" w14:cap="flat" w14:cmpd="sng" w14:algn="ctr">
+                  <w14:noFill/>
+                  <w14:prstDash w14:val="solid"/>
+                  <w14:round/>
+                </w14:textOutline>
+              </w:rPr>
+              <w:t>Nhân viên bán hàng g</w:t>
+            </w:r>
+            <w:r>
+              <w:rPr>
+                <w:rFonts w:ascii="Times New Roman" w:hAnsi="Times New Roman" w:cs="Times New Roman"/>
+                <w:sz w:val="24"/>
+                <w:szCs w:val="24"/>
+                <w:lang w:val="vi-VN"/>
+                <w14:textOutline w14:w="0" w14:cap="flat" w14:cmpd="sng" w14:algn="ctr">
+                  <w14:noFill/>
+                  <w14:prstDash w14:val="solid"/>
+                  <w14:round/>
+                </w14:textOutline>
+              </w:rPr>
+              <w:t>ửi đến các nhà phân phối.</w:t>
             </w:r>
           </w:p>
         </w:tc>
@@ -8497,6 +8656,12 @@
           </w:tcPr>
           <w:p>
             <w:pPr>
+              <w:pStyle w:val="ListParagraph"/>
+              <w:numPr>
+                <w:ilvl w:val="0"/>
+                <w:numId w:val="3"/>
+              </w:numPr>
+              <w:ind w:left="-14" w:firstLine="374"/>
               <w:cnfStyle w:val="000000100000" w:firstRow="0" w:lastRow="0" w:firstColumn="0" w:lastColumn="0" w:oddVBand="0" w:evenVBand="0" w:oddHBand="1" w:evenHBand="0" w:firstRowFirstColumn="0" w:firstRowLastColumn="0" w:lastRowFirstColumn="0" w:lastRowLastColumn="0"/>
               <w:rPr>
                 <w:rFonts w:ascii="Times New Roman" w:hAnsi="Times New Roman" w:cs="Times New Roman"/>
@@ -8510,6 +8675,20 @@
                 </w14:textOutline>
               </w:rPr>
             </w:pPr>
+            <w:r>
+              <w:rPr>
+                <w:rFonts w:ascii="Times New Roman" w:hAnsi="Times New Roman" w:cs="Times New Roman"/>
+                <w:sz w:val="24"/>
+                <w:szCs w:val="24"/>
+                <w:lang w:val="vi-VN"/>
+                <w14:textOutline w14:w="0" w14:cap="flat" w14:cmpd="sng" w14:algn="ctr">
+                  <w14:noFill/>
+                  <w14:prstDash w14:val="solid"/>
+                  <w14:round/>
+                </w14:textOutline>
+              </w:rPr>
+              <w:t>A3: Nếu nội dung đơn chưa đúng thì quay lại bước 2.</w:t>
+            </w:r>
           </w:p>
         </w:tc>
       </w:tr>
@@ -8543,7 +8722,9 @@
           </w14:textOutline>
         </w:rPr>
       </w:pPr>
-      <w:r>
+    </w:p>
+    <w:p>
+      <w:pPr>
         <w:rPr>
           <w:rFonts w:ascii="Times New Roman" w:hAnsi="Times New Roman" w:cs="Times New Roman"/>
           <w:sz w:val="24"/>
@@ -8555,6 +8736,110 @@
             <w14:round/>
           </w14:textOutline>
         </w:rPr>
+      </w:pPr>
+    </w:p>
+    <w:p>
+      <w:pPr>
+        <w:rPr>
+          <w:rFonts w:ascii="Times New Roman" w:hAnsi="Times New Roman" w:cs="Times New Roman"/>
+          <w:sz w:val="24"/>
+          <w:szCs w:val="24"/>
+          <w:lang w:val="vi-VN"/>
+          <w14:textOutline w14:w="0" w14:cap="flat" w14:cmpd="sng" w14:algn="ctr">
+            <w14:noFill/>
+            <w14:prstDash w14:val="solid"/>
+            <w14:round/>
+          </w14:textOutline>
+        </w:rPr>
+      </w:pPr>
+    </w:p>
+    <w:p>
+      <w:pPr>
+        <w:rPr>
+          <w:rFonts w:ascii="Times New Roman" w:hAnsi="Times New Roman" w:cs="Times New Roman"/>
+          <w:sz w:val="24"/>
+          <w:szCs w:val="24"/>
+          <w:lang w:val="vi-VN"/>
+          <w14:textOutline w14:w="0" w14:cap="flat" w14:cmpd="sng" w14:algn="ctr">
+            <w14:noFill/>
+            <w14:prstDash w14:val="solid"/>
+            <w14:round/>
+          </w14:textOutline>
+        </w:rPr>
+      </w:pPr>
+    </w:p>
+    <w:p>
+      <w:pPr>
+        <w:rPr>
+          <w:rFonts w:ascii="Times New Roman" w:hAnsi="Times New Roman" w:cs="Times New Roman"/>
+          <w:sz w:val="24"/>
+          <w:szCs w:val="24"/>
+          <w:lang w:val="vi-VN"/>
+          <w14:textOutline w14:w="0" w14:cap="flat" w14:cmpd="sng" w14:algn="ctr">
+            <w14:noFill/>
+            <w14:prstDash w14:val="solid"/>
+            <w14:round/>
+          </w14:textOutline>
+        </w:rPr>
+      </w:pPr>
+    </w:p>
+    <w:p>
+      <w:pPr>
+        <w:rPr>
+          <w:rFonts w:ascii="Times New Roman" w:hAnsi="Times New Roman" w:cs="Times New Roman"/>
+          <w:sz w:val="24"/>
+          <w:szCs w:val="24"/>
+          <w:lang w:val="vi-VN"/>
+          <w14:textOutline w14:w="0" w14:cap="flat" w14:cmpd="sng" w14:algn="ctr">
+            <w14:noFill/>
+            <w14:prstDash w14:val="solid"/>
+            <w14:round/>
+          </w14:textOutline>
+        </w:rPr>
+      </w:pPr>
+    </w:p>
+    <w:p>
+      <w:pPr>
+        <w:rPr>
+          <w:rFonts w:ascii="Times New Roman" w:hAnsi="Times New Roman" w:cs="Times New Roman"/>
+          <w:sz w:val="24"/>
+          <w:szCs w:val="24"/>
+          <w:lang w:val="vi-VN"/>
+          <w14:textOutline w14:w="0" w14:cap="flat" w14:cmpd="sng" w14:algn="ctr">
+            <w14:noFill/>
+            <w14:prstDash w14:val="solid"/>
+            <w14:round/>
+          </w14:textOutline>
+        </w:rPr>
+      </w:pPr>
+    </w:p>
+    <w:p>
+      <w:pPr>
+        <w:rPr>
+          <w:rFonts w:ascii="Times New Roman" w:hAnsi="Times New Roman" w:cs="Times New Roman"/>
+          <w:sz w:val="24"/>
+          <w:szCs w:val="24"/>
+          <w:lang w:val="vi-VN"/>
+          <w14:textOutline w14:w="0" w14:cap="flat" w14:cmpd="sng" w14:algn="ctr">
+            <w14:noFill/>
+            <w14:prstDash w14:val="solid"/>
+            <w14:round/>
+          </w14:textOutline>
+        </w:rPr>
+      </w:pPr>
+      <w:r>
+        <w:rPr>
+          <w:rFonts w:ascii="Times New Roman" w:hAnsi="Times New Roman" w:cs="Times New Roman"/>
+          <w:sz w:val="24"/>
+          <w:szCs w:val="24"/>
+          <w:lang w:val="vi-VN"/>
+          <w14:textOutline w14:w="0" w14:cap="flat" w14:cmpd="sng" w14:algn="ctr">
+            <w14:noFill/>
+            <w14:prstDash w14:val="solid"/>
+            <w14:round/>
+          </w14:textOutline>
+        </w:rPr>
+        <w:lastRenderedPageBreak/>
         <w:t xml:space="preserve">Sơ đồ hoạt động cho use case </w:t>
       </w:r>
       <w:r>
@@ -8601,11 +8886,10 @@
             <w14:round/>
           </w14:textOutline>
         </w:rPr>
-        <w:lastRenderedPageBreak/>
         <w:drawing>
           <wp:inline distT="0" distB="0" distL="0" distR="0">
-            <wp:extent cx="4879903" cy="3933825"/>
-            <wp:effectExtent l="0" t="0" r="0" b="0"/>
+            <wp:extent cx="4667250" cy="3762399"/>
+            <wp:effectExtent l="0" t="0" r="0" b="9525"/>
             <wp:docPr id="10" name="Picture 10"/>
             <wp:cNvGraphicFramePr>
               <a:graphicFrameLocks xmlns:a="http://schemas.openxmlformats.org/drawingml/2006/main" noChangeAspect="1"/>
@@ -8633,7 +8917,7 @@
                   <pic:spPr bwMode="auto">
                     <a:xfrm>
                       <a:off x="0" y="0"/>
-                      <a:ext cx="4891446" cy="3943130"/>
+                      <a:ext cx="4684290" cy="3776135"/>
                     </a:xfrm>
                     <a:prstGeom prst="rect">
                       <a:avLst/>
@@ -8728,11 +9012,10 @@
             <w14:round/>
           </w14:textOutline>
         </w:rPr>
-        <w:lastRenderedPageBreak/>
         <w:drawing>
           <wp:inline distT="0" distB="0" distL="0" distR="0">
-            <wp:extent cx="5905500" cy="4086225"/>
-            <wp:effectExtent l="0" t="0" r="0" b="9525"/>
+            <wp:extent cx="5467350" cy="3647493"/>
+            <wp:effectExtent l="0" t="0" r="0" b="0"/>
             <wp:docPr id="12" name="Picture 12"/>
             <wp:cNvGraphicFramePr>
               <a:graphicFrameLocks xmlns:a="http://schemas.openxmlformats.org/drawingml/2006/main" noChangeAspect="1"/>
@@ -8746,7 +9029,7 @@
                       <a:picLocks noChangeAspect="1" noChangeArrowheads="1"/>
                     </pic:cNvPicPr>
                   </pic:nvPicPr>
-                  <pic:blipFill>
+                  <pic:blipFill rotWithShape="1">
                     <a:blip r:embed="rId10">
                       <a:extLst>
                         <a:ext uri="{28A0092B-C50C-407E-A947-70E740481C1C}">
@@ -8754,15 +9037,13 @@
                         </a:ext>
                       </a:extLst>
                     </a:blip>
-                    <a:srcRect/>
-                    <a:stretch>
-                      <a:fillRect/>
-                    </a:stretch>
+                    <a:srcRect t="3583"/>
+                    <a:stretch/>
                   </pic:blipFill>
                   <pic:spPr bwMode="auto">
                     <a:xfrm>
                       <a:off x="0" y="0"/>
-                      <a:ext cx="5905500" cy="4086225"/>
+                      <a:ext cx="5472647" cy="3651027"/>
                     </a:xfrm>
                     <a:prstGeom prst="rect">
                       <a:avLst/>
@@ -8771,6 +9052,11 @@
                     <a:ln>
                       <a:noFill/>
                     </a:ln>
+                    <a:extLst>
+                      <a:ext uri="{53640926-AAD7-44D8-BBD7-CCE9431645EC}">
+                        <a14:shadowObscured xmlns:a14="http://schemas.microsoft.com/office/drawing/2010/main"/>
+                      </a:ext>
+                    </a:extLst>
                   </pic:spPr>
                 </pic:pic>
               </a:graphicData>
@@ -8806,6 +9092,7 @@
             <w14:round/>
           </w14:textOutline>
         </w:rPr>
+        <w:lastRenderedPageBreak/>
         <w:t xml:space="preserve">Sơ đồ hoạt động cho use case </w:t>
       </w:r>
       <w:r>
@@ -8852,7 +9139,6 @@
             <w14:round/>
           </w14:textOutline>
         </w:rPr>
-        <w:lastRenderedPageBreak/>
         <w:drawing>
           <wp:inline distT="0" distB="0" distL="0" distR="0">
             <wp:extent cx="4781550" cy="4724400"/>
@@ -8907,6 +9193,171 @@
       <w:pPr>
         <w:rPr>
           <w:rFonts w:ascii="Times New Roman" w:hAnsi="Times New Roman" w:cs="Times New Roman"/>
+          <w:sz w:val="24"/>
+          <w:szCs w:val="24"/>
+          <w:lang w:val="vi-VN"/>
+          <w14:textOutline w14:w="0" w14:cap="flat" w14:cmpd="sng" w14:algn="ctr">
+            <w14:noFill/>
+            <w14:prstDash w14:val="solid"/>
+            <w14:round/>
+          </w14:textOutline>
+        </w:rPr>
+      </w:pPr>
+    </w:p>
+    <w:p>
+      <w:pPr>
+        <w:rPr>
+          <w:rFonts w:ascii="Times New Roman" w:hAnsi="Times New Roman" w:cs="Times New Roman"/>
+          <w:sz w:val="24"/>
+          <w:szCs w:val="24"/>
+          <w:lang w:val="vi-VN"/>
+          <w14:textOutline w14:w="0" w14:cap="flat" w14:cmpd="sng" w14:algn="ctr">
+            <w14:noFill/>
+            <w14:prstDash w14:val="solid"/>
+            <w14:round/>
+          </w14:textOutline>
+        </w:rPr>
+      </w:pPr>
+    </w:p>
+    <w:p>
+      <w:pPr>
+        <w:rPr>
+          <w:rFonts w:ascii="Times New Roman" w:hAnsi="Times New Roman" w:cs="Times New Roman"/>
+          <w:sz w:val="24"/>
+          <w:szCs w:val="24"/>
+          <w:lang w:val="vi-VN"/>
+          <w14:textOutline w14:w="0" w14:cap="flat" w14:cmpd="sng" w14:algn="ctr">
+            <w14:noFill/>
+            <w14:prstDash w14:val="solid"/>
+            <w14:round/>
+          </w14:textOutline>
+        </w:rPr>
+      </w:pPr>
+    </w:p>
+    <w:p>
+      <w:pPr>
+        <w:rPr>
+          <w:rFonts w:ascii="Times New Roman" w:hAnsi="Times New Roman" w:cs="Times New Roman"/>
+          <w:sz w:val="24"/>
+          <w:szCs w:val="24"/>
+          <w:lang w:val="vi-VN"/>
+          <w14:textOutline w14:w="0" w14:cap="flat" w14:cmpd="sng" w14:algn="ctr">
+            <w14:noFill/>
+            <w14:prstDash w14:val="solid"/>
+            <w14:round/>
+          </w14:textOutline>
+        </w:rPr>
+      </w:pPr>
+    </w:p>
+    <w:p>
+      <w:pPr>
+        <w:rPr>
+          <w:rFonts w:ascii="Times New Roman" w:hAnsi="Times New Roman" w:cs="Times New Roman"/>
+          <w:sz w:val="24"/>
+          <w:szCs w:val="24"/>
+          <w:lang w:val="vi-VN"/>
+          <w14:textOutline w14:w="0" w14:cap="flat" w14:cmpd="sng" w14:algn="ctr">
+            <w14:noFill/>
+            <w14:prstDash w14:val="solid"/>
+            <w14:round/>
+          </w14:textOutline>
+        </w:rPr>
+      </w:pPr>
+    </w:p>
+    <w:p>
+      <w:pPr>
+        <w:rPr>
+          <w:rFonts w:ascii="Times New Roman" w:hAnsi="Times New Roman" w:cs="Times New Roman"/>
+          <w:sz w:val="24"/>
+          <w:szCs w:val="24"/>
+          <w:lang w:val="vi-VN"/>
+          <w14:textOutline w14:w="0" w14:cap="flat" w14:cmpd="sng" w14:algn="ctr">
+            <w14:noFill/>
+            <w14:prstDash w14:val="solid"/>
+            <w14:round/>
+          </w14:textOutline>
+        </w:rPr>
+      </w:pPr>
+    </w:p>
+    <w:p>
+      <w:pPr>
+        <w:rPr>
+          <w:rFonts w:ascii="Times New Roman" w:hAnsi="Times New Roman" w:cs="Times New Roman"/>
+          <w:sz w:val="24"/>
+          <w:szCs w:val="24"/>
+          <w:lang w:val="vi-VN"/>
+          <w14:textOutline w14:w="0" w14:cap="flat" w14:cmpd="sng" w14:algn="ctr">
+            <w14:noFill/>
+            <w14:prstDash w14:val="solid"/>
+            <w14:round/>
+          </w14:textOutline>
+        </w:rPr>
+      </w:pPr>
+    </w:p>
+    <w:p>
+      <w:pPr>
+        <w:rPr>
+          <w:rFonts w:ascii="Times New Roman" w:hAnsi="Times New Roman" w:cs="Times New Roman"/>
+          <w:sz w:val="24"/>
+          <w:szCs w:val="24"/>
+          <w:lang w:val="vi-VN"/>
+          <w14:textOutline w14:w="0" w14:cap="flat" w14:cmpd="sng" w14:algn="ctr">
+            <w14:noFill/>
+            <w14:prstDash w14:val="solid"/>
+            <w14:round/>
+          </w14:textOutline>
+        </w:rPr>
+      </w:pPr>
+    </w:p>
+    <w:p>
+      <w:pPr>
+        <w:rPr>
+          <w:rFonts w:ascii="Times New Roman" w:hAnsi="Times New Roman" w:cs="Times New Roman"/>
+          <w:sz w:val="24"/>
+          <w:szCs w:val="24"/>
+          <w:lang w:val="vi-VN"/>
+          <w14:textOutline w14:w="0" w14:cap="flat" w14:cmpd="sng" w14:algn="ctr">
+            <w14:noFill/>
+            <w14:prstDash w14:val="solid"/>
+            <w14:round/>
+          </w14:textOutline>
+        </w:rPr>
+      </w:pPr>
+    </w:p>
+    <w:p>
+      <w:pPr>
+        <w:rPr>
+          <w:rFonts w:ascii="Times New Roman" w:hAnsi="Times New Roman" w:cs="Times New Roman"/>
+          <w:sz w:val="24"/>
+          <w:szCs w:val="24"/>
+          <w:lang w:val="vi-VN"/>
+          <w14:textOutline w14:w="0" w14:cap="flat" w14:cmpd="sng" w14:algn="ctr">
+            <w14:noFill/>
+            <w14:prstDash w14:val="solid"/>
+            <w14:round/>
+          </w14:textOutline>
+        </w:rPr>
+      </w:pPr>
+    </w:p>
+    <w:p>
+      <w:pPr>
+        <w:rPr>
+          <w:rFonts w:ascii="Times New Roman" w:hAnsi="Times New Roman" w:cs="Times New Roman"/>
+          <w:sz w:val="24"/>
+          <w:szCs w:val="24"/>
+          <w:lang w:val="vi-VN"/>
+          <w14:textOutline w14:w="0" w14:cap="flat" w14:cmpd="sng" w14:algn="ctr">
+            <w14:noFill/>
+            <w14:prstDash w14:val="solid"/>
+            <w14:round/>
+          </w14:textOutline>
+        </w:rPr>
+      </w:pPr>
+    </w:p>
+    <w:p>
+      <w:pPr>
+        <w:rPr>
+          <w:rFonts w:ascii="Times New Roman" w:hAnsi="Times New Roman" w:cs="Times New Roman"/>
           <w:b/>
           <w:sz w:val="24"/>
           <w:szCs w:val="24"/>
@@ -8930,6 +9381,7 @@
             <w14:round/>
           </w14:textOutline>
         </w:rPr>
+        <w:lastRenderedPageBreak/>
         <w:t xml:space="preserve">Sơ đồ hoạt động cho use case </w:t>
       </w:r>
       <w:r>
@@ -8969,18 +9421,18 @@
           <w:noProof/>
           <w:sz w:val="24"/>
           <w:szCs w:val="24"/>
-          <w14:textOutline w14:w="0" w14:cap="flat" w14:cmpd="sng" w14:algn="ctr">
-            <w14:noFill/>
-            <w14:prstDash w14:val="solid"/>
-            <w14:round/>
-          </w14:textOutline>
-        </w:rPr>
-        <w:lastRenderedPageBreak/>
+          <w:lang w:val="vi-VN"/>
+          <w14:textOutline w14:w="0" w14:cap="flat" w14:cmpd="sng" w14:algn="ctr">
+            <w14:noFill/>
+            <w14:prstDash w14:val="solid"/>
+            <w14:round/>
+          </w14:textOutline>
+        </w:rPr>
         <w:drawing>
           <wp:inline distT="0" distB="0" distL="0" distR="0">
-            <wp:extent cx="4429125" cy="6534150"/>
+            <wp:extent cx="4029075" cy="6019800"/>
             <wp:effectExtent l="0" t="0" r="9525" b="0"/>
-            <wp:docPr id="17" name="Picture 17"/>
+            <wp:docPr id="2" name="Picture 2"/>
             <wp:cNvGraphicFramePr>
               <a:graphicFrameLocks xmlns:a="http://schemas.openxmlformats.org/drawingml/2006/main" noChangeAspect="1"/>
             </wp:cNvGraphicFramePr>
@@ -8988,7 +9440,7 @@
               <a:graphicData uri="http://schemas.openxmlformats.org/drawingml/2006/picture">
                 <pic:pic xmlns:pic="http://schemas.openxmlformats.org/drawingml/2006/picture">
                   <pic:nvPicPr>
-                    <pic:cNvPr id="0" name="Picture 4"/>
+                    <pic:cNvPr id="0" name="Picture 1"/>
                     <pic:cNvPicPr>
                       <a:picLocks noChangeAspect="1" noChangeArrowheads="1"/>
                     </pic:cNvPicPr>
@@ -9009,7 +9461,7 @@
                   <pic:spPr bwMode="auto">
                     <a:xfrm>
                       <a:off x="0" y="0"/>
-                      <a:ext cx="4429125" cy="6534150"/>
+                      <a:ext cx="4029075" cy="6019800"/>
                     </a:xfrm>
                     <a:prstGeom prst="rect">
                       <a:avLst/>
@@ -9025,14 +9477,11 @@
           </wp:inline>
         </w:drawing>
       </w:r>
-      <w:bookmarkStart w:id="3" w:name="_GoBack"/>
-      <w:bookmarkEnd w:id="3"/>
     </w:p>
     <w:p>
       <w:pPr>
         <w:rPr>
           <w:rFonts w:ascii="Times New Roman" w:hAnsi="Times New Roman" w:cs="Times New Roman"/>
-          <w:b/>
           <w:sz w:val="24"/>
           <w:szCs w:val="24"/>
           <w:lang w:val="vi-VN"/>
@@ -9043,7 +9492,9 @@
           </w14:textOutline>
         </w:rPr>
       </w:pPr>
-      <w:r>
+    </w:p>
+    <w:p>
+      <w:pPr>
         <w:rPr>
           <w:rFonts w:ascii="Times New Roman" w:hAnsi="Times New Roman" w:cs="Times New Roman"/>
           <w:sz w:val="24"/>
@@ -9055,6 +9506,95 @@
             <w14:round/>
           </w14:textOutline>
         </w:rPr>
+      </w:pPr>
+    </w:p>
+    <w:p>
+      <w:pPr>
+        <w:rPr>
+          <w:rFonts w:ascii="Times New Roman" w:hAnsi="Times New Roman" w:cs="Times New Roman"/>
+          <w:sz w:val="24"/>
+          <w:szCs w:val="24"/>
+          <w:lang w:val="vi-VN"/>
+          <w14:textOutline w14:w="0" w14:cap="flat" w14:cmpd="sng" w14:algn="ctr">
+            <w14:noFill/>
+            <w14:prstDash w14:val="solid"/>
+            <w14:round/>
+          </w14:textOutline>
+        </w:rPr>
+      </w:pPr>
+    </w:p>
+    <w:p>
+      <w:pPr>
+        <w:rPr>
+          <w:rFonts w:ascii="Times New Roman" w:hAnsi="Times New Roman" w:cs="Times New Roman"/>
+          <w:sz w:val="24"/>
+          <w:szCs w:val="24"/>
+          <w:lang w:val="vi-VN"/>
+          <w14:textOutline w14:w="0" w14:cap="flat" w14:cmpd="sng" w14:algn="ctr">
+            <w14:noFill/>
+            <w14:prstDash w14:val="solid"/>
+            <w14:round/>
+          </w14:textOutline>
+        </w:rPr>
+      </w:pPr>
+    </w:p>
+    <w:p>
+      <w:pPr>
+        <w:rPr>
+          <w:rFonts w:ascii="Times New Roman" w:hAnsi="Times New Roman" w:cs="Times New Roman"/>
+          <w:sz w:val="24"/>
+          <w:szCs w:val="24"/>
+          <w:lang w:val="vi-VN"/>
+          <w14:textOutline w14:w="0" w14:cap="flat" w14:cmpd="sng" w14:algn="ctr">
+            <w14:noFill/>
+            <w14:prstDash w14:val="solid"/>
+            <w14:round/>
+          </w14:textOutline>
+        </w:rPr>
+      </w:pPr>
+    </w:p>
+    <w:p>
+      <w:pPr>
+        <w:rPr>
+          <w:rFonts w:ascii="Times New Roman" w:hAnsi="Times New Roman" w:cs="Times New Roman"/>
+          <w:sz w:val="24"/>
+          <w:szCs w:val="24"/>
+          <w:lang w:val="vi-VN"/>
+          <w14:textOutline w14:w="0" w14:cap="flat" w14:cmpd="sng" w14:algn="ctr">
+            <w14:noFill/>
+            <w14:prstDash w14:val="solid"/>
+            <w14:round/>
+          </w14:textOutline>
+        </w:rPr>
+      </w:pPr>
+    </w:p>
+    <w:p>
+      <w:pPr>
+        <w:rPr>
+          <w:rFonts w:ascii="Times New Roman" w:hAnsi="Times New Roman" w:cs="Times New Roman"/>
+          <w:sz w:val="24"/>
+          <w:szCs w:val="24"/>
+          <w:lang w:val="vi-VN"/>
+          <w14:textOutline w14:w="0" w14:cap="flat" w14:cmpd="sng" w14:algn="ctr">
+            <w14:noFill/>
+            <w14:prstDash w14:val="solid"/>
+            <w14:round/>
+          </w14:textOutline>
+        </w:rPr>
+      </w:pPr>
+      <w:r>
+        <w:rPr>
+          <w:rFonts w:ascii="Times New Roman" w:hAnsi="Times New Roman" w:cs="Times New Roman"/>
+          <w:sz w:val="24"/>
+          <w:szCs w:val="24"/>
+          <w:lang w:val="vi-VN"/>
+          <w14:textOutline w14:w="0" w14:cap="flat" w14:cmpd="sng" w14:algn="ctr">
+            <w14:noFill/>
+            <w14:prstDash w14:val="solid"/>
+            <w14:round/>
+          </w14:textOutline>
+        </w:rPr>
+        <w:lastRenderedPageBreak/>
         <w:t xml:space="preserve">Sơ đồ hoạt động cho use case </w:t>
       </w:r>
       <w:r>
@@ -9101,12 +9641,11 @@
             <w14:round/>
           </w14:textOutline>
         </w:rPr>
-        <w:lastRenderedPageBreak/>
         <w:drawing>
-          <wp:inline distT="0" distB="0" distL="0" distR="0" wp14:anchorId="7BE83143" wp14:editId="15B6E03D">
-            <wp:extent cx="4256188" cy="3286125"/>
+          <wp:inline distT="0" distB="0" distL="0" distR="0">
+            <wp:extent cx="4629150" cy="4007036"/>
             <wp:effectExtent l="0" t="0" r="0" b="0"/>
-            <wp:docPr id="5" name="Picture 5"/>
+            <wp:docPr id="6" name="Picture 6"/>
             <wp:cNvGraphicFramePr>
               <a:graphicFrameLocks xmlns:a="http://schemas.openxmlformats.org/drawingml/2006/main" noChangeAspect="1"/>
             </wp:cNvGraphicFramePr>
@@ -9114,7 +9653,7 @@
               <a:graphicData uri="http://schemas.openxmlformats.org/drawingml/2006/picture">
                 <pic:pic xmlns:pic="http://schemas.openxmlformats.org/drawingml/2006/picture">
                   <pic:nvPicPr>
-                    <pic:cNvPr id="0" name="Picture 4"/>
+                    <pic:cNvPr id="0" name="Picture 3"/>
                     <pic:cNvPicPr>
                       <a:picLocks noChangeAspect="1" noChangeArrowheads="1"/>
                     </pic:cNvPicPr>
@@ -9127,13 +9666,13 @@
                         </a:ext>
                       </a:extLst>
                     </a:blip>
-                    <a:srcRect t="4891" b="5365"/>
+                    <a:srcRect t="3228" b="1227"/>
                     <a:stretch/>
                   </pic:blipFill>
                   <pic:spPr bwMode="auto">
                     <a:xfrm>
                       <a:off x="0" y="0"/>
-                      <a:ext cx="4266754" cy="3294283"/>
+                      <a:ext cx="4635831" cy="4012819"/>
                     </a:xfrm>
                     <a:prstGeom prst="rect">
                       <a:avLst/>
@@ -9157,22 +9696,6 @@
     </w:p>
     <w:p>
       <w:pPr>
-        <w:jc w:val="center"/>
-        <w:rPr>
-          <w:rFonts w:ascii="Times New Roman" w:hAnsi="Times New Roman" w:cs="Times New Roman"/>
-          <w:sz w:val="24"/>
-          <w:szCs w:val="24"/>
-          <w:lang w:val="vi-VN"/>
-          <w14:textOutline w14:w="0" w14:cap="flat" w14:cmpd="sng" w14:algn="ctr">
-            <w14:noFill/>
-            <w14:prstDash w14:val="solid"/>
-            <w14:round/>
-          </w14:textOutline>
-        </w:rPr>
-      </w:pPr>
-    </w:p>
-    <w:p>
-      <w:pPr>
         <w:rPr>
           <w:rFonts w:ascii="Times New Roman" w:hAnsi="Times New Roman" w:cs="Times New Roman"/>
           <w:b/>
@@ -9245,10 +9768,10 @@
           </w14:textOutline>
         </w:rPr>
         <w:drawing>
-          <wp:inline distT="0" distB="0" distL="0" distR="0" wp14:anchorId="23C5323E" wp14:editId="5F254332">
-            <wp:extent cx="3648075" cy="3571875"/>
-            <wp:effectExtent l="0" t="0" r="9525" b="9525"/>
-            <wp:docPr id="8" name="Picture 8"/>
+          <wp:inline distT="0" distB="0" distL="0" distR="0">
+            <wp:extent cx="4362450" cy="3488229"/>
+            <wp:effectExtent l="0" t="0" r="0" b="0"/>
+            <wp:docPr id="7" name="Picture 7"/>
             <wp:cNvGraphicFramePr>
               <a:graphicFrameLocks xmlns:a="http://schemas.openxmlformats.org/drawingml/2006/main" noChangeAspect="1"/>
             </wp:cNvGraphicFramePr>
@@ -9256,12 +9779,12 @@
               <a:graphicData uri="http://schemas.openxmlformats.org/drawingml/2006/picture">
                 <pic:pic xmlns:pic="http://schemas.openxmlformats.org/drawingml/2006/picture">
                   <pic:nvPicPr>
-                    <pic:cNvPr id="0" name="Picture 7"/>
+                    <pic:cNvPr id="0" name="Picture 4"/>
                     <pic:cNvPicPr>
                       <a:picLocks noChangeAspect="1" noChangeArrowheads="1"/>
                     </pic:cNvPicPr>
                   </pic:nvPicPr>
-                  <pic:blipFill>
+                  <pic:blipFill rotWithShape="1">
                     <a:blip r:embed="rId14">
                       <a:extLst>
                         <a:ext uri="{28A0092B-C50C-407E-A947-70E740481C1C}">
@@ -9269,15 +9792,13 @@
                         </a:ext>
                       </a:extLst>
                     </a:blip>
-                    <a:srcRect/>
-                    <a:stretch>
-                      <a:fillRect/>
-                    </a:stretch>
+                    <a:srcRect t="4952"/>
+                    <a:stretch/>
                   </pic:blipFill>
                   <pic:spPr bwMode="auto">
                     <a:xfrm>
                       <a:off x="0" y="0"/>
-                      <a:ext cx="3648075" cy="3571875"/>
+                      <a:ext cx="4364387" cy="3489778"/>
                     </a:xfrm>
                     <a:prstGeom prst="rect">
                       <a:avLst/>
@@ -9286,6 +9807,11 @@
                     <a:ln>
                       <a:noFill/>
                     </a:ln>
+                    <a:extLst>
+                      <a:ext uri="{53640926-AAD7-44D8-BBD7-CCE9431645EC}">
+                        <a14:shadowObscured xmlns:a14="http://schemas.microsoft.com/office/drawing/2010/main"/>
+                      </a:ext>
+                    </a:extLst>
                   </pic:spPr>
                 </pic:pic>
               </a:graphicData>
@@ -9317,7 +9843,7 @@
           </w14:textOutline>
         </w:rPr>
       </w:pPr>
-      <w:bookmarkStart w:id="4" w:name="_Toc39737943"/>
+      <w:bookmarkStart w:id="3" w:name="_Toc39737943"/>
       <w:r>
         <w:rPr>
           <w:rFonts w:ascii="Times New Roman" w:hAnsi="Times New Roman" w:cs="Times New Roman"/>
@@ -9332,9 +9858,10 @@
             <w14:round/>
           </w14:textOutline>
         </w:rPr>
+        <w:lastRenderedPageBreak/>
         <w:t>Quản lý comment</w:t>
       </w:r>
-      <w:bookmarkEnd w:id="4"/>
+      <w:bookmarkEnd w:id="3"/>
     </w:p>
     <w:p>
       <w:pPr>
@@ -9390,7 +9917,6 @@
           <w:noProof/>
           <w:lang w:val="vi-VN"/>
         </w:rPr>
-        <w:lastRenderedPageBreak/>
         <w:drawing>
           <wp:inline distT="0" distB="0" distL="0" distR="0" wp14:anchorId="2DA9F341" wp14:editId="6BE5BF6E">
             <wp:extent cx="5483225" cy="3511296"/>
@@ -12379,6 +12905,8 @@
           </w14:textOutline>
         </w:rPr>
       </w:pPr>
+      <w:bookmarkStart w:id="4" w:name="_GoBack"/>
+      <w:bookmarkEnd w:id="4"/>
     </w:p>
     <w:p>
       <w:pPr>
@@ -14349,7 +14877,7 @@
           <w:rPr>
             <w:noProof/>
           </w:rPr>
-          <w:t>12</w:t>
+          <w:t>20</w:t>
         </w:r>
         <w:r>
           <w:rPr>
@@ -17184,7 +17712,7 @@
 </file>
 
 <file path=customXml/itemProps1.xml><?xml version="1.0" encoding="utf-8"?>
-<ds:datastoreItem xmlns:ds="http://schemas.openxmlformats.org/officeDocument/2006/customXml" ds:itemID="{9246A097-0E63-4C9D-A793-CDE11544B6F3}">
+<ds:datastoreItem xmlns:ds="http://schemas.openxmlformats.org/officeDocument/2006/customXml" ds:itemID="{A0143E4B-B915-4668-AA19-7F45E66A1677}">
   <ds:schemaRefs>
     <ds:schemaRef ds:uri="http://schemas.openxmlformats.org/officeDocument/2006/bibliography"/>
   </ds:schemaRefs>

</xml_diff>

<commit_message>
Create Phase 1 file for report
</commit_message>
<xml_diff>
--- a/Design/Report.docx
+++ b/Design/Report.docx
@@ -1,6 +1,6 @@
 
 <file path=word/document.xml><?xml version="1.0" encoding="utf-8"?>
-<w:document xmlns:wpc="http://schemas.microsoft.com/office/word/2010/wordprocessingCanvas" xmlns:cx="http://schemas.microsoft.com/office/drawing/2014/chartex" xmlns:cx1="http://schemas.microsoft.com/office/drawing/2015/9/8/chartex" xmlns:mc="http://schemas.openxmlformats.org/markup-compatibility/2006" xmlns:o="urn:schemas-microsoft-com:office:office" xmlns:r="http://schemas.openxmlformats.org/officeDocument/2006/relationships" xmlns:m="http://schemas.openxmlformats.org/officeDocument/2006/math" xmlns:v="urn:schemas-microsoft-com:vml" xmlns:wp14="http://schemas.microsoft.com/office/word/2010/wordprocessingDrawing" xmlns:wp="http://schemas.openxmlformats.org/drawingml/2006/wordprocessingDrawing" xmlns:w10="urn:schemas-microsoft-com:office:word" xmlns:w="http://schemas.openxmlformats.org/wordprocessingml/2006/main" xmlns:w14="http://schemas.microsoft.com/office/word/2010/wordml" xmlns:w15="http://schemas.microsoft.com/office/word/2012/wordml" xmlns:w16se="http://schemas.microsoft.com/office/word/2015/wordml/symex" xmlns:wpg="http://schemas.microsoft.com/office/word/2010/wordprocessingGroup" xmlns:wpi="http://schemas.microsoft.com/office/word/2010/wordprocessingInk" xmlns:wne="http://schemas.microsoft.com/office/word/2006/wordml" xmlns:wps="http://schemas.microsoft.com/office/word/2010/wordprocessingShape" mc:Ignorable="w14 w15 w16se wp14">
+<w:document xmlns:wpc="http://schemas.microsoft.com/office/word/2010/wordprocessingCanvas" xmlns:cx="http://schemas.microsoft.com/office/drawing/2014/chartex" xmlns:mc="http://schemas.openxmlformats.org/markup-compatibility/2006" xmlns:o="urn:schemas-microsoft-com:office:office" xmlns:r="http://schemas.openxmlformats.org/officeDocument/2006/relationships" xmlns:m="http://schemas.openxmlformats.org/officeDocument/2006/math" xmlns:v="urn:schemas-microsoft-com:vml" xmlns:wp14="http://schemas.microsoft.com/office/word/2010/wordprocessingDrawing" xmlns:wp="http://schemas.openxmlformats.org/drawingml/2006/wordprocessingDrawing" xmlns:w10="urn:schemas-microsoft-com:office:word" xmlns:w="http://schemas.openxmlformats.org/wordprocessingml/2006/main" xmlns:w14="http://schemas.microsoft.com/office/word/2010/wordml" xmlns:w15="http://schemas.microsoft.com/office/word/2012/wordml" xmlns:w16se="http://schemas.microsoft.com/office/word/2015/wordml/symex" xmlns:wpg="http://schemas.microsoft.com/office/word/2010/wordprocessingGroup" xmlns:wpi="http://schemas.microsoft.com/office/word/2010/wordprocessingInk" xmlns:wne="http://schemas.microsoft.com/office/word/2006/wordml" xmlns:wps="http://schemas.microsoft.com/office/word/2010/wordprocessingShape" mc:Ignorable="w14 w15 w16se wp14">
   <w:body>
     <w:p>
       <w:pPr>
@@ -4871,6 +4871,7 @@
           <w:noProof/>
           <w:sz w:val="24"/>
           <w:szCs w:val="24"/>
+          <w:lang w:val="vi-VN"/>
           <w14:textOutline w14:w="0" w14:cap="flat" w14:cmpd="sng" w14:algn="ctr">
             <w14:noFill/>
             <w14:prstDash w14:val="solid"/>
@@ -8878,6 +8879,7 @@
           <w:noProof/>
           <w:sz w:val="24"/>
           <w:szCs w:val="24"/>
+          <w:lang w:val="vi-VN"/>
           <w14:textOutline w14:w="0" w14:cap="flat" w14:cmpd="sng" w14:algn="ctr">
             <w14:noFill/>
             <w14:prstDash w14:val="solid"/>
@@ -9003,6 +9005,7 @@
           <w:noProof/>
           <w:sz w:val="24"/>
           <w:szCs w:val="24"/>
+          <w:lang w:val="vi-VN"/>
           <w14:textOutline w14:w="0" w14:cap="flat" w14:cmpd="sng" w14:algn="ctr">
             <w14:noFill/>
             <w14:prstDash w14:val="solid"/>
@@ -9129,6 +9132,7 @@
           <w:noProof/>
           <w:sz w:val="24"/>
           <w:szCs w:val="24"/>
+          <w:lang w:val="vi-VN"/>
           <w14:textOutline w14:w="0" w14:cap="flat" w14:cmpd="sng" w14:algn="ctr">
             <w14:noFill/>
             <w14:prstDash w14:val="solid"/>
@@ -9417,6 +9421,7 @@
           <w:noProof/>
           <w:sz w:val="24"/>
           <w:szCs w:val="24"/>
+          <w:lang w:val="vi-VN"/>
           <w14:textOutline w14:w="0" w14:cap="flat" w14:cmpd="sng" w14:algn="ctr">
             <w14:noFill/>
             <w14:prstDash w14:val="solid"/>
@@ -9629,6 +9634,7 @@
           <w:noProof/>
           <w:sz w:val="24"/>
           <w:szCs w:val="24"/>
+          <w:lang w:val="vi-VN"/>
           <w14:textOutline w14:w="0" w14:cap="flat" w14:cmpd="sng" w14:algn="ctr">
             <w14:noFill/>
             <w14:prstDash w14:val="solid"/>
@@ -9754,6 +9760,7 @@
           <w:noProof/>
           <w:sz w:val="24"/>
           <w:szCs w:val="24"/>
+          <w:lang w:val="vi-VN"/>
           <w14:textOutline w14:w="0" w14:cap="flat" w14:cmpd="sng" w14:algn="ctr">
             <w14:noFill/>
             <w14:prstDash w14:val="solid"/>
@@ -9908,6 +9915,7 @@
       <w:r>
         <w:rPr>
           <w:noProof/>
+          <w:lang w:val="vi-VN"/>
         </w:rPr>
         <w:drawing>
           <wp:inline distT="0" distB="0" distL="0" distR="0" wp14:anchorId="367B19D3" wp14:editId="5D0BBD6D">
@@ -9945,8 +9953,6 @@
           </wp:inline>
         </w:drawing>
       </w:r>
-      <w:bookmarkStart w:id="4" w:name="_GoBack"/>
-      <w:bookmarkEnd w:id="4"/>
     </w:p>
     <w:p>
       <w:pPr>
@@ -12646,6 +12652,7 @@
       <w:r>
         <w:rPr>
           <w:noProof/>
+          <w:lang w:val="vi-VN"/>
         </w:rPr>
         <w:lastRenderedPageBreak/>
         <w:drawing>
@@ -12748,6 +12755,7 @@
       <w:r>
         <w:rPr>
           <w:noProof/>
+          <w:lang w:val="vi-VN"/>
         </w:rPr>
         <w:lastRenderedPageBreak/>
         <w:drawing>
@@ -12963,6 +12971,7 @@
       <w:r>
         <w:rPr>
           <w:noProof/>
+          <w:lang w:val="vi-VN"/>
         </w:rPr>
         <w:drawing>
           <wp:inline distT="0" distB="0" distL="0" distR="0" wp14:anchorId="6593E4EF" wp14:editId="2DEA9ADA">
@@ -13192,6 +13201,7 @@
       <w:r>
         <w:rPr>
           <w:noProof/>
+          <w:lang w:val="vi-VN"/>
         </w:rPr>
         <w:drawing>
           <wp:inline distT="0" distB="0" distL="0" distR="0" wp14:anchorId="04D0A619" wp14:editId="63F286DA">
@@ -13343,6 +13353,7 @@
       <w:r>
         <w:rPr>
           <w:noProof/>
+          <w:lang w:val="vi-VN"/>
         </w:rPr>
         <w:drawing>
           <wp:inline distT="0" distB="0" distL="0" distR="0" wp14:anchorId="41A8BF92" wp14:editId="4B82263A">
@@ -13420,7 +13431,7 @@
           </w14:textOutline>
         </w:rPr>
       </w:pPr>
-      <w:bookmarkStart w:id="5" w:name="_Toc39737944"/>
+      <w:bookmarkStart w:id="4" w:name="_Toc39737944"/>
       <w:r>
         <w:rPr>
           <w:rFonts w:ascii="Times New Roman" w:hAnsi="Times New Roman" w:cs="Times New Roman"/>
@@ -13437,7 +13448,7 @@
         </w:rPr>
         <w:t>Quản lý quảng cáo</w:t>
       </w:r>
-      <w:bookmarkEnd w:id="5"/>
+      <w:bookmarkEnd w:id="4"/>
     </w:p>
     <w:p>
       <w:pPr>
@@ -13478,7 +13489,7 @@
           </w14:textOutline>
         </w:rPr>
       </w:pPr>
-      <w:bookmarkStart w:id="6" w:name="_Toc39737945"/>
+      <w:bookmarkStart w:id="5" w:name="_Toc39737945"/>
       <w:r>
         <w:rPr>
           <w:rFonts w:ascii="Times New Roman" w:hAnsi="Times New Roman" w:cs="Times New Roman"/>
@@ -13495,7 +13506,7 @@
         </w:rPr>
         <w:t>Quản lý thông tin đặt hàng</w:t>
       </w:r>
-      <w:bookmarkEnd w:id="6"/>
+      <w:bookmarkEnd w:id="5"/>
     </w:p>
     <w:p>
       <w:pPr>
@@ -13536,7 +13547,7 @@
           </w14:textOutline>
         </w:rPr>
       </w:pPr>
-      <w:bookmarkStart w:id="7" w:name="_Toc39737946"/>
+      <w:bookmarkStart w:id="6" w:name="_Toc39737946"/>
       <w:r>
         <w:rPr>
           <w:rFonts w:ascii="Times New Roman" w:hAnsi="Times New Roman" w:cs="Times New Roman"/>
@@ -13553,7 +13564,7 @@
         </w:rPr>
         <w:t>Quản lý thông tin thanh toán</w:t>
       </w:r>
-      <w:bookmarkEnd w:id="7"/>
+      <w:bookmarkEnd w:id="6"/>
     </w:p>
     <w:p>
       <w:pPr>
@@ -13570,6 +13581,8 @@
           </w14:textOutline>
         </w:rPr>
       </w:pPr>
+      <w:bookmarkStart w:id="7" w:name="_GoBack"/>
+      <w:bookmarkEnd w:id="7"/>
     </w:p>
     <w:p>
       <w:pPr>
@@ -13654,6 +13667,12 @@
     </w:p>
     <w:p>
       <w:pPr>
+        <w:pStyle w:val="ListParagraph"/>
+        <w:numPr>
+          <w:ilvl w:val="3"/>
+          <w:numId w:val="1"/>
+        </w:numPr>
+        <w:ind w:firstLine="360"/>
         <w:rPr>
           <w:rFonts w:ascii="Times New Roman" w:hAnsi="Times New Roman" w:cs="Times New Roman"/>
           <w:color w:val="5B9BD5" w:themeColor="accent1"/>
@@ -13667,6 +13686,58 @@
           </w14:textOutline>
         </w:rPr>
       </w:pPr>
+      <w:r>
+        <w:rPr>
+          <w:rFonts w:ascii="Times New Roman" w:hAnsi="Times New Roman" w:cs="Times New Roman"/>
+          <w:color w:val="5B9BD5" w:themeColor="accent1"/>
+          <w:sz w:val="28"/>
+          <w:szCs w:val="28"/>
+          <w:lang w:val="vi-VN"/>
+          <w14:textOutline w14:w="0" w14:cap="flat" w14:cmpd="sng" w14:algn="ctr">
+            <w14:noFill/>
+            <w14:prstDash w14:val="solid"/>
+            <w14:round/>
+          </w14:textOutline>
+        </w:rPr>
+        <w:t>Xác định thừa tác viên và thực thể nghiệp vụ</w:t>
+      </w:r>
+    </w:p>
+    <w:p>
+      <w:pPr>
+        <w:pStyle w:val="ListParagraph"/>
+        <w:numPr>
+          <w:ilvl w:val="3"/>
+          <w:numId w:val="1"/>
+        </w:numPr>
+        <w:ind w:firstLine="360"/>
+        <w:rPr>
+          <w:rFonts w:ascii="Times New Roman" w:hAnsi="Times New Roman" w:cs="Times New Roman"/>
+          <w:color w:val="5B9BD5" w:themeColor="accent1"/>
+          <w:sz w:val="28"/>
+          <w:szCs w:val="28"/>
+          <w:lang w:val="vi-VN"/>
+          <w14:textOutline w14:w="0" w14:cap="flat" w14:cmpd="sng" w14:algn="ctr">
+            <w14:noFill/>
+            <w14:prstDash w14:val="solid"/>
+            <w14:round/>
+          </w14:textOutline>
+        </w:rPr>
+      </w:pPr>
+      <w:r>
+        <w:rPr>
+          <w:rFonts w:ascii="Times New Roman" w:hAnsi="Times New Roman" w:cs="Times New Roman"/>
+          <w:color w:val="5B9BD5" w:themeColor="accent1"/>
+          <w:sz w:val="28"/>
+          <w:szCs w:val="28"/>
+          <w:lang w:val="vi-VN"/>
+          <w14:textOutline w14:w="0" w14:cap="flat" w14:cmpd="sng" w14:algn="ctr">
+            <w14:noFill/>
+            <w14:prstDash w14:val="solid"/>
+            <w14:round/>
+          </w14:textOutline>
+        </w:rPr>
+        <w:t>Mô hình hoá thành phần động</w:t>
+      </w:r>
     </w:p>
     <w:p>
       <w:pPr>
@@ -14807,7 +14878,7 @@
 </file>
 
 <file path=word/endnotes.xml><?xml version="1.0" encoding="utf-8"?>
-<w:endnotes xmlns:wpc="http://schemas.microsoft.com/office/word/2010/wordprocessingCanvas" xmlns:cx="http://schemas.microsoft.com/office/drawing/2014/chartex" xmlns:cx1="http://schemas.microsoft.com/office/drawing/2015/9/8/chartex" xmlns:mc="http://schemas.openxmlformats.org/markup-compatibility/2006" xmlns:o="urn:schemas-microsoft-com:office:office" xmlns:r="http://schemas.openxmlformats.org/officeDocument/2006/relationships" xmlns:m="http://schemas.openxmlformats.org/officeDocument/2006/math" xmlns:v="urn:schemas-microsoft-com:vml" xmlns:wp14="http://schemas.microsoft.com/office/word/2010/wordprocessingDrawing" xmlns:wp="http://schemas.openxmlformats.org/drawingml/2006/wordprocessingDrawing" xmlns:w10="urn:schemas-microsoft-com:office:word" xmlns:w="http://schemas.openxmlformats.org/wordprocessingml/2006/main" xmlns:w14="http://schemas.microsoft.com/office/word/2010/wordml" xmlns:w15="http://schemas.microsoft.com/office/word/2012/wordml" xmlns:w16se="http://schemas.microsoft.com/office/word/2015/wordml/symex" xmlns:wpg="http://schemas.microsoft.com/office/word/2010/wordprocessingGroup" xmlns:wpi="http://schemas.microsoft.com/office/word/2010/wordprocessingInk" xmlns:wne="http://schemas.microsoft.com/office/word/2006/wordml" xmlns:wps="http://schemas.microsoft.com/office/word/2010/wordprocessingShape" mc:Ignorable="w14 w15 w16se wp14">
+<w:endnotes xmlns:wpc="http://schemas.microsoft.com/office/word/2010/wordprocessingCanvas" xmlns:cx="http://schemas.microsoft.com/office/drawing/2014/chartex" xmlns:mc="http://schemas.openxmlformats.org/markup-compatibility/2006" xmlns:o="urn:schemas-microsoft-com:office:office" xmlns:r="http://schemas.openxmlformats.org/officeDocument/2006/relationships" xmlns:m="http://schemas.openxmlformats.org/officeDocument/2006/math" xmlns:v="urn:schemas-microsoft-com:vml" xmlns:wp14="http://schemas.microsoft.com/office/word/2010/wordprocessingDrawing" xmlns:wp="http://schemas.openxmlformats.org/drawingml/2006/wordprocessingDrawing" xmlns:w10="urn:schemas-microsoft-com:office:word" xmlns:w="http://schemas.openxmlformats.org/wordprocessingml/2006/main" xmlns:w14="http://schemas.microsoft.com/office/word/2010/wordml" xmlns:w15="http://schemas.microsoft.com/office/word/2012/wordml" xmlns:w16se="http://schemas.microsoft.com/office/word/2015/wordml/symex" xmlns:wpg="http://schemas.microsoft.com/office/word/2010/wordprocessingGroup" xmlns:wpi="http://schemas.microsoft.com/office/word/2010/wordprocessingInk" xmlns:wne="http://schemas.microsoft.com/office/word/2006/wordml" xmlns:wps="http://schemas.microsoft.com/office/word/2010/wordprocessingShape" mc:Ignorable="w14 w15 w16se wp14">
   <w:endnote w:type="separator" w:id="-1">
     <w:p>
       <w:pPr>
@@ -14832,7 +14903,7 @@
 </file>
 
 <file path=word/footer1.xml><?xml version="1.0" encoding="utf-8"?>
-<w:ftr xmlns:wpc="http://schemas.microsoft.com/office/word/2010/wordprocessingCanvas" xmlns:cx="http://schemas.microsoft.com/office/drawing/2014/chartex" xmlns:cx1="http://schemas.microsoft.com/office/drawing/2015/9/8/chartex" xmlns:mc="http://schemas.openxmlformats.org/markup-compatibility/2006" xmlns:o="urn:schemas-microsoft-com:office:office" xmlns:r="http://schemas.openxmlformats.org/officeDocument/2006/relationships" xmlns:m="http://schemas.openxmlformats.org/officeDocument/2006/math" xmlns:v="urn:schemas-microsoft-com:vml" xmlns:wp14="http://schemas.microsoft.com/office/word/2010/wordprocessingDrawing" xmlns:wp="http://schemas.openxmlformats.org/drawingml/2006/wordprocessingDrawing" xmlns:w10="urn:schemas-microsoft-com:office:word" xmlns:w="http://schemas.openxmlformats.org/wordprocessingml/2006/main" xmlns:w14="http://schemas.microsoft.com/office/word/2010/wordml" xmlns:w15="http://schemas.microsoft.com/office/word/2012/wordml" xmlns:w16se="http://schemas.microsoft.com/office/word/2015/wordml/symex" xmlns:wpg="http://schemas.microsoft.com/office/word/2010/wordprocessingGroup" xmlns:wpi="http://schemas.microsoft.com/office/word/2010/wordprocessingInk" xmlns:wne="http://schemas.microsoft.com/office/word/2006/wordml" xmlns:wps="http://schemas.microsoft.com/office/word/2010/wordprocessingShape" mc:Ignorable="w14 w15 w16se wp14">
+<w:ftr xmlns:wpc="http://schemas.microsoft.com/office/word/2010/wordprocessingCanvas" xmlns:cx="http://schemas.microsoft.com/office/drawing/2014/chartex" xmlns:mc="http://schemas.openxmlformats.org/markup-compatibility/2006" xmlns:o="urn:schemas-microsoft-com:office:office" xmlns:r="http://schemas.openxmlformats.org/officeDocument/2006/relationships" xmlns:m="http://schemas.openxmlformats.org/officeDocument/2006/math" xmlns:v="urn:schemas-microsoft-com:vml" xmlns:wp14="http://schemas.microsoft.com/office/word/2010/wordprocessingDrawing" xmlns:wp="http://schemas.openxmlformats.org/drawingml/2006/wordprocessingDrawing" xmlns:w10="urn:schemas-microsoft-com:office:word" xmlns:w="http://schemas.openxmlformats.org/wordprocessingml/2006/main" xmlns:w14="http://schemas.microsoft.com/office/word/2010/wordml" xmlns:w15="http://schemas.microsoft.com/office/word/2012/wordml" xmlns:w16se="http://schemas.microsoft.com/office/word/2015/wordml/symex" xmlns:wpg="http://schemas.microsoft.com/office/word/2010/wordprocessingGroup" xmlns:wpi="http://schemas.microsoft.com/office/word/2010/wordprocessingInk" xmlns:wne="http://schemas.microsoft.com/office/word/2006/wordml" xmlns:wps="http://schemas.microsoft.com/office/word/2010/wordprocessingShape" mc:Ignorable="w14 w15 w16se wp14">
   <w:sdt>
     <w:sdtPr>
       <w:id w:val="1603990272"/>
@@ -14885,7 +14956,7 @@
 </file>
 
 <file path=word/footnotes.xml><?xml version="1.0" encoding="utf-8"?>
-<w:footnotes xmlns:wpc="http://schemas.microsoft.com/office/word/2010/wordprocessingCanvas" xmlns:cx="http://schemas.microsoft.com/office/drawing/2014/chartex" xmlns:cx1="http://schemas.microsoft.com/office/drawing/2015/9/8/chartex" xmlns:mc="http://schemas.openxmlformats.org/markup-compatibility/2006" xmlns:o="urn:schemas-microsoft-com:office:office" xmlns:r="http://schemas.openxmlformats.org/officeDocument/2006/relationships" xmlns:m="http://schemas.openxmlformats.org/officeDocument/2006/math" xmlns:v="urn:schemas-microsoft-com:vml" xmlns:wp14="http://schemas.microsoft.com/office/word/2010/wordprocessingDrawing" xmlns:wp="http://schemas.openxmlformats.org/drawingml/2006/wordprocessingDrawing" xmlns:w10="urn:schemas-microsoft-com:office:word" xmlns:w="http://schemas.openxmlformats.org/wordprocessingml/2006/main" xmlns:w14="http://schemas.microsoft.com/office/word/2010/wordml" xmlns:w15="http://schemas.microsoft.com/office/word/2012/wordml" xmlns:w16se="http://schemas.microsoft.com/office/word/2015/wordml/symex" xmlns:wpg="http://schemas.microsoft.com/office/word/2010/wordprocessingGroup" xmlns:wpi="http://schemas.microsoft.com/office/word/2010/wordprocessingInk" xmlns:wne="http://schemas.microsoft.com/office/word/2006/wordml" xmlns:wps="http://schemas.microsoft.com/office/word/2010/wordprocessingShape" mc:Ignorable="w14 w15 w16se wp14">
+<w:footnotes xmlns:wpc="http://schemas.microsoft.com/office/word/2010/wordprocessingCanvas" xmlns:cx="http://schemas.microsoft.com/office/drawing/2014/chartex" xmlns:mc="http://schemas.openxmlformats.org/markup-compatibility/2006" xmlns:o="urn:schemas-microsoft-com:office:office" xmlns:r="http://schemas.openxmlformats.org/officeDocument/2006/relationships" xmlns:m="http://schemas.openxmlformats.org/officeDocument/2006/math" xmlns:v="urn:schemas-microsoft-com:vml" xmlns:wp14="http://schemas.microsoft.com/office/word/2010/wordprocessingDrawing" xmlns:wp="http://schemas.openxmlformats.org/drawingml/2006/wordprocessingDrawing" xmlns:w10="urn:schemas-microsoft-com:office:word" xmlns:w="http://schemas.openxmlformats.org/wordprocessingml/2006/main" xmlns:w14="http://schemas.microsoft.com/office/word/2010/wordml" xmlns:w15="http://schemas.microsoft.com/office/word/2012/wordml" xmlns:w16se="http://schemas.microsoft.com/office/word/2015/wordml/symex" xmlns:wpg="http://schemas.microsoft.com/office/word/2010/wordprocessingGroup" xmlns:wpi="http://schemas.microsoft.com/office/word/2010/wordprocessingInk" xmlns:wne="http://schemas.microsoft.com/office/word/2006/wordml" xmlns:wps="http://schemas.microsoft.com/office/word/2010/wordprocessingShape" mc:Ignorable="w14 w15 w16se wp14">
   <w:footnote w:type="separator" w:id="-1">
     <w:p>
       <w:pPr>
@@ -14910,7 +14981,7 @@
 </file>
 
 <file path=word/header1.xml><?xml version="1.0" encoding="utf-8"?>
-<w:hdr xmlns:wpc="http://schemas.microsoft.com/office/word/2010/wordprocessingCanvas" xmlns:cx="http://schemas.microsoft.com/office/drawing/2014/chartex" xmlns:cx1="http://schemas.microsoft.com/office/drawing/2015/9/8/chartex" xmlns:mc="http://schemas.openxmlformats.org/markup-compatibility/2006" xmlns:o="urn:schemas-microsoft-com:office:office" xmlns:r="http://schemas.openxmlformats.org/officeDocument/2006/relationships" xmlns:m="http://schemas.openxmlformats.org/officeDocument/2006/math" xmlns:v="urn:schemas-microsoft-com:vml" xmlns:wp14="http://schemas.microsoft.com/office/word/2010/wordprocessingDrawing" xmlns:wp="http://schemas.openxmlformats.org/drawingml/2006/wordprocessingDrawing" xmlns:w10="urn:schemas-microsoft-com:office:word" xmlns:w="http://schemas.openxmlformats.org/wordprocessingml/2006/main" xmlns:w14="http://schemas.microsoft.com/office/word/2010/wordml" xmlns:w15="http://schemas.microsoft.com/office/word/2012/wordml" xmlns:w16se="http://schemas.microsoft.com/office/word/2015/wordml/symex" xmlns:wpg="http://schemas.microsoft.com/office/word/2010/wordprocessingGroup" xmlns:wpi="http://schemas.microsoft.com/office/word/2010/wordprocessingInk" xmlns:wne="http://schemas.microsoft.com/office/word/2006/wordml" xmlns:wps="http://schemas.microsoft.com/office/word/2010/wordprocessingShape" mc:Ignorable="w14 w15 w16se wp14">
+<w:hdr xmlns:wpc="http://schemas.microsoft.com/office/word/2010/wordprocessingCanvas" xmlns:cx="http://schemas.microsoft.com/office/drawing/2014/chartex" xmlns:mc="http://schemas.openxmlformats.org/markup-compatibility/2006" xmlns:o="urn:schemas-microsoft-com:office:office" xmlns:r="http://schemas.openxmlformats.org/officeDocument/2006/relationships" xmlns:m="http://schemas.openxmlformats.org/officeDocument/2006/math" xmlns:v="urn:schemas-microsoft-com:vml" xmlns:wp14="http://schemas.microsoft.com/office/word/2010/wordprocessingDrawing" xmlns:wp="http://schemas.openxmlformats.org/drawingml/2006/wordprocessingDrawing" xmlns:w10="urn:schemas-microsoft-com:office:word" xmlns:w="http://schemas.openxmlformats.org/wordprocessingml/2006/main" xmlns:w14="http://schemas.microsoft.com/office/word/2010/wordml" xmlns:w15="http://schemas.microsoft.com/office/word/2012/wordml" xmlns:w16se="http://schemas.microsoft.com/office/word/2015/wordml/symex" xmlns:wpg="http://schemas.microsoft.com/office/word/2010/wordprocessingGroup" xmlns:wpi="http://schemas.microsoft.com/office/word/2010/wordprocessingInk" xmlns:wne="http://schemas.microsoft.com/office/word/2006/wordml" xmlns:wps="http://schemas.microsoft.com/office/word/2010/wordprocessingShape" mc:Ignorable="w14 w15 w16se wp14">
   <w:p>
     <w:pPr>
       <w:pStyle w:val="Header"/>
@@ -14930,7 +15001,7 @@
 </file>
 
 <file path=word/numbering.xml><?xml version="1.0" encoding="utf-8"?>
-<w:numbering xmlns:wpc="http://schemas.microsoft.com/office/word/2010/wordprocessingCanvas" xmlns:cx="http://schemas.microsoft.com/office/drawing/2014/chartex" xmlns:cx1="http://schemas.microsoft.com/office/drawing/2015/9/8/chartex" xmlns:mc="http://schemas.openxmlformats.org/markup-compatibility/2006" xmlns:o="urn:schemas-microsoft-com:office:office" xmlns:r="http://schemas.openxmlformats.org/officeDocument/2006/relationships" xmlns:m="http://schemas.openxmlformats.org/officeDocument/2006/math" xmlns:v="urn:schemas-microsoft-com:vml" xmlns:wp14="http://schemas.microsoft.com/office/word/2010/wordprocessingDrawing" xmlns:wp="http://schemas.openxmlformats.org/drawingml/2006/wordprocessingDrawing" xmlns:w10="urn:schemas-microsoft-com:office:word" xmlns:w="http://schemas.openxmlformats.org/wordprocessingml/2006/main" xmlns:w14="http://schemas.microsoft.com/office/word/2010/wordml" xmlns:w15="http://schemas.microsoft.com/office/word/2012/wordml" xmlns:w16se="http://schemas.microsoft.com/office/word/2015/wordml/symex" xmlns:wpg="http://schemas.microsoft.com/office/word/2010/wordprocessingGroup" xmlns:wpi="http://schemas.microsoft.com/office/word/2010/wordprocessingInk" xmlns:wne="http://schemas.microsoft.com/office/word/2006/wordml" xmlns:wps="http://schemas.microsoft.com/office/word/2010/wordprocessingShape" mc:Ignorable="w14 w15 w16se wp14">
+<w:numbering xmlns:wpc="http://schemas.microsoft.com/office/word/2010/wordprocessingCanvas" xmlns:cx="http://schemas.microsoft.com/office/drawing/2014/chartex" xmlns:mc="http://schemas.openxmlformats.org/markup-compatibility/2006" xmlns:o="urn:schemas-microsoft-com:office:office" xmlns:r="http://schemas.openxmlformats.org/officeDocument/2006/relationships" xmlns:m="http://schemas.openxmlformats.org/officeDocument/2006/math" xmlns:v="urn:schemas-microsoft-com:vml" xmlns:wp14="http://schemas.microsoft.com/office/word/2010/wordprocessingDrawing" xmlns:wp="http://schemas.openxmlformats.org/drawingml/2006/wordprocessingDrawing" xmlns:w10="urn:schemas-microsoft-com:office:word" xmlns:w="http://schemas.openxmlformats.org/wordprocessingml/2006/main" xmlns:w14="http://schemas.microsoft.com/office/word/2010/wordml" xmlns:w15="http://schemas.microsoft.com/office/word/2012/wordml" xmlns:w16se="http://schemas.microsoft.com/office/word/2015/wordml/symex" xmlns:wpg="http://schemas.microsoft.com/office/word/2010/wordprocessingGroup" xmlns:wpi="http://schemas.microsoft.com/office/word/2010/wordprocessingInk" xmlns:wne="http://schemas.microsoft.com/office/word/2006/wordml" xmlns:wps="http://schemas.microsoft.com/office/word/2010/wordprocessingShape" mc:Ignorable="w14 w15 w16se wp14">
   <w:abstractNum w:abstractNumId="0" w15:restartNumberingAfterBreak="0">
     <w:nsid w:val="021E7605"/>
     <w:multiLevelType w:val="hybridMultilevel"/>
@@ -17700,7 +17771,7 @@
 </file>
 
 <file path=customXml/itemProps1.xml><?xml version="1.0" encoding="utf-8"?>
-<ds:datastoreItem xmlns:ds="http://schemas.openxmlformats.org/officeDocument/2006/customXml" ds:itemID="{BC8FC61B-5707-4311-84D2-B21C4E9E6F87}">
+<ds:datastoreItem xmlns:ds="http://schemas.openxmlformats.org/officeDocument/2006/customXml" ds:itemID="{93DBB46D-E97A-477F-96ED-11826251ECAA}">
   <ds:schemaRefs>
     <ds:schemaRef ds:uri="http://schemas.openxmlformats.org/officeDocument/2006/bibliography"/>
   </ds:schemaRefs>

</xml_diff>

<commit_message>
Update diagram for QuanLySanPham
</commit_message>
<xml_diff>
--- a/Design/Report.docx
+++ b/Design/Report.docx
@@ -4502,10 +4502,10 @@
           <w:noProof/>
         </w:rPr>
         <w:drawing>
-          <wp:inline distT="0" distB="0" distL="0" distR="0" wp14:anchorId="68306152" wp14:editId="2312801A">
-            <wp:extent cx="5943600" cy="6543675"/>
-            <wp:effectExtent l="0" t="0" r="0" b="9525"/>
-            <wp:docPr id="2" name="Picture 2"/>
+          <wp:inline distT="0" distB="0" distL="0" distR="0">
+            <wp:extent cx="5943600" cy="6591300"/>
+            <wp:effectExtent l="0" t="0" r="0" b="0"/>
+            <wp:docPr id="5" name="Picture 5"/>
             <wp:cNvGraphicFramePr>
               <a:graphicFrameLocks xmlns:a="http://schemas.openxmlformats.org/drawingml/2006/main" noChangeAspect="1"/>
             </wp:cNvGraphicFramePr>
@@ -4534,7 +4534,7 @@
                   <pic:spPr bwMode="auto">
                     <a:xfrm>
                       <a:off x="0" y="0"/>
-                      <a:ext cx="5943600" cy="6543675"/>
+                      <a:ext cx="5943600" cy="6591300"/>
                     </a:xfrm>
                     <a:prstGeom prst="rect">
                       <a:avLst/>
@@ -4559,27 +4559,14 @@
       <w:r>
         <w:t xml:space="preserve">Figure </w:t>
       </w:r>
-      <w:r>
-        <w:fldChar w:fldCharType="begin"/>
-      </w:r>
-      <w:r>
-        <w:instrText xml:space="preserve"> SEQ Figure \* ARABIC </w:instrText>
-      </w:r>
-      <w:r>
-        <w:fldChar w:fldCharType="separate"/>
-      </w:r>
-      <w:r>
-        <w:rPr>
-          <w:noProof/>
-        </w:rPr>
-        <w:t>1</w:t>
-      </w:r>
-      <w:r>
-        <w:rPr>
-          <w:noProof/>
-        </w:rPr>
-        <w:fldChar w:fldCharType="end"/>
-      </w:r>
+      <w:fldSimple w:instr=" SEQ Figure \* ARABIC ">
+        <w:r>
+          <w:rPr>
+            <w:noProof/>
+          </w:rPr>
+          <w:t>1</w:t>
+        </w:r>
+      </w:fldSimple>
       <w:r>
         <w:t xml:space="preserve"> Business Use case cho Hệ thống quản lý bán hang</w:t>
       </w:r>
@@ -4682,27 +4669,14 @@
       <w:r>
         <w:t xml:space="preserve">Bảng </w:t>
       </w:r>
-      <w:r>
-        <w:fldChar w:fldCharType="begin"/>
-      </w:r>
-      <w:r>
-        <w:instrText xml:space="preserve"> SEQ Bảng \* ARABIC </w:instrText>
-      </w:r>
-      <w:r>
-        <w:fldChar w:fldCharType="separate"/>
-      </w:r>
-      <w:r>
-        <w:rPr>
-          <w:noProof/>
-        </w:rPr>
-        <w:t>1</w:t>
-      </w:r>
-      <w:r>
-        <w:rPr>
-          <w:noProof/>
-        </w:rPr>
-        <w:fldChar w:fldCharType="end"/>
-      </w:r>
+      <w:fldSimple w:instr=" SEQ Bảng \* ARABIC ">
+        <w:r>
+          <w:rPr>
+            <w:noProof/>
+          </w:rPr>
+          <w:t>1</w:t>
+        </w:r>
+      </w:fldSimple>
       <w:r>
         <w:t xml:space="preserve"> Mô tả use case Quản lý sản phẩm</w:t>
       </w:r>
@@ -5112,27 +5086,14 @@
       <w:r>
         <w:t xml:space="preserve">Bảng </w:t>
       </w:r>
-      <w:r>
-        <w:fldChar w:fldCharType="begin"/>
-      </w:r>
-      <w:r>
-        <w:instrText xml:space="preserve"> SEQ Bảng \* ARABIC </w:instrText>
-      </w:r>
-      <w:r>
-        <w:fldChar w:fldCharType="separate"/>
-      </w:r>
-      <w:r>
-        <w:rPr>
-          <w:noProof/>
-        </w:rPr>
-        <w:t>2</w:t>
-      </w:r>
-      <w:r>
-        <w:rPr>
-          <w:noProof/>
-        </w:rPr>
-        <w:fldChar w:fldCharType="end"/>
-      </w:r>
+      <w:fldSimple w:instr=" SEQ Bảng \* ARABIC ">
+        <w:r>
+          <w:rPr>
+            <w:noProof/>
+          </w:rPr>
+          <w:t>2</w:t>
+        </w:r>
+      </w:fldSimple>
       <w:r>
         <w:t xml:space="preserve"> Mô tả use case Nhập hàng</w:t>
       </w:r>
@@ -5678,27 +5639,14 @@
         <w:lastRenderedPageBreak/>
         <w:t xml:space="preserve">Bảng </w:t>
       </w:r>
-      <w:r>
-        <w:fldChar w:fldCharType="begin"/>
-      </w:r>
-      <w:r>
-        <w:instrText xml:space="preserve"> SEQ Bảng \* ARABIC </w:instrText>
-      </w:r>
-      <w:r>
-        <w:fldChar w:fldCharType="separate"/>
-      </w:r>
-      <w:r>
-        <w:rPr>
-          <w:noProof/>
-        </w:rPr>
-        <w:t>3</w:t>
-      </w:r>
-      <w:r>
-        <w:rPr>
-          <w:noProof/>
-        </w:rPr>
-        <w:fldChar w:fldCharType="end"/>
-      </w:r>
+      <w:fldSimple w:instr=" SEQ Bảng \* ARABIC ">
+        <w:r>
+          <w:rPr>
+            <w:noProof/>
+          </w:rPr>
+          <w:t>3</w:t>
+        </w:r>
+      </w:fldSimple>
       <w:r>
         <w:t xml:space="preserve"> Mô tả use case Trả hàng</w:t>
       </w:r>
@@ -6224,27 +6172,14 @@
       <w:r>
         <w:t xml:space="preserve">Hình </w:t>
       </w:r>
-      <w:r>
-        <w:fldChar w:fldCharType="begin"/>
-      </w:r>
-      <w:r>
-        <w:instrText xml:space="preserve"> SEQ Hình \* ARABIC </w:instrText>
-      </w:r>
-      <w:r>
-        <w:fldChar w:fldCharType="separate"/>
-      </w:r>
-      <w:r>
-        <w:rPr>
-          <w:noProof/>
-        </w:rPr>
-        <w:t>1</w:t>
-      </w:r>
-      <w:r>
-        <w:rPr>
-          <w:noProof/>
-        </w:rPr>
-        <w:fldChar w:fldCharType="end"/>
-      </w:r>
+      <w:fldSimple w:instr=" SEQ Hình \* ARABIC ">
+        <w:r>
+          <w:rPr>
+            <w:noProof/>
+          </w:rPr>
+          <w:t>1</w:t>
+        </w:r>
+      </w:fldSimple>
       <w:r>
         <w:t xml:space="preserve"> Activity Diagram cho </w:t>
       </w:r>
@@ -6341,27 +6276,14 @@
       <w:r>
         <w:t xml:space="preserve">Hình </w:t>
       </w:r>
-      <w:r>
-        <w:fldChar w:fldCharType="begin"/>
-      </w:r>
-      <w:r>
-        <w:instrText xml:space="preserve"> SEQ Hình \* ARABIC </w:instrText>
-      </w:r>
-      <w:r>
-        <w:fldChar w:fldCharType="separate"/>
-      </w:r>
-      <w:r>
-        <w:rPr>
-          <w:noProof/>
-        </w:rPr>
-        <w:t>2</w:t>
-      </w:r>
-      <w:r>
-        <w:rPr>
-          <w:noProof/>
-        </w:rPr>
-        <w:fldChar w:fldCharType="end"/>
-      </w:r>
+      <w:fldSimple w:instr=" SEQ Hình \* ARABIC ">
+        <w:r>
+          <w:rPr>
+            <w:noProof/>
+          </w:rPr>
+          <w:t>2</w:t>
+        </w:r>
+      </w:fldSimple>
       <w:r>
         <w:t xml:space="preserve"> Activity Diagram </w:t>
       </w:r>
@@ -6455,27 +6377,14 @@
       <w:r>
         <w:t xml:space="preserve">Hình </w:t>
       </w:r>
-      <w:r>
-        <w:fldChar w:fldCharType="begin"/>
-      </w:r>
-      <w:r>
-        <w:instrText xml:space="preserve"> SEQ Hình \* ARABIC </w:instrText>
-      </w:r>
-      <w:r>
-        <w:fldChar w:fldCharType="separate"/>
-      </w:r>
-      <w:r>
-        <w:rPr>
-          <w:noProof/>
-        </w:rPr>
-        <w:t>3</w:t>
-      </w:r>
-      <w:r>
-        <w:rPr>
-          <w:noProof/>
-        </w:rPr>
-        <w:fldChar w:fldCharType="end"/>
-      </w:r>
+      <w:fldSimple w:instr=" SEQ Hình \* ARABIC ">
+        <w:r>
+          <w:rPr>
+            <w:noProof/>
+          </w:rPr>
+          <w:t>3</w:t>
+        </w:r>
+      </w:fldSimple>
       <w:r>
         <w:t xml:space="preserve"> Activity Diagram cho Trả hàng</w:t>
       </w:r>
@@ -10359,20 +10268,400 @@
     </w:p>
     <w:p>
       <w:pPr>
+        <w:pStyle w:val="ListParagraph"/>
+        <w:numPr>
+          <w:ilvl w:val="3"/>
+          <w:numId w:val="1"/>
+        </w:numPr>
+        <w:ind w:hanging="90"/>
+        <w:outlineLvl w:val="2"/>
+        <w:rPr>
+          <w:rFonts w:ascii="Times New Roman" w:hAnsi="Times New Roman" w:cs="Times New Roman"/>
+          <w:color w:val="5B9BD5" w:themeColor="accent1"/>
+          <w:sz w:val="24"/>
+          <w:szCs w:val="24"/>
+          <w:lang w:val="vi-VN"/>
+          <w14:textOutline w14:w="0" w14:cap="flat" w14:cmpd="sng" w14:algn="ctr">
+            <w14:noFill/>
+            <w14:prstDash w14:val="solid"/>
+            <w14:round/>
+          </w14:textOutline>
+        </w:rPr>
+      </w:pPr>
+      <w:r>
+        <w:rPr>
+          <w:rFonts w:ascii="Times New Roman" w:hAnsi="Times New Roman" w:cs="Times New Roman"/>
+          <w:color w:val="5B9BD5" w:themeColor="accent1"/>
+          <w:sz w:val="24"/>
+          <w:szCs w:val="24"/>
+          <w14:textOutline w14:w="0" w14:cap="flat" w14:cmpd="sng" w14:algn="ctr">
+            <w14:noFill/>
+            <w14:prstDash w14:val="solid"/>
+            <w14:round/>
+          </w14:textOutline>
+        </w:rPr>
+        <w:t>Xác nhận thừa tác viên và thực thể nghiệp vụ</w:t>
+      </w:r>
+    </w:p>
+    <w:p>
+      <w:pPr>
+        <w:pStyle w:val="ListParagraph"/>
+        <w:numPr>
+          <w:ilvl w:val="0"/>
+          <w:numId w:val="10"/>
+        </w:numPr>
+        <w:rPr>
+          <w:rFonts w:ascii="Times New Roman" w:hAnsi="Times New Roman" w:cs="Times New Roman"/>
+          <w:sz w:val="24"/>
+          <w:szCs w:val="24"/>
+          <w14:textOutline w14:w="0" w14:cap="flat" w14:cmpd="sng" w14:algn="ctr">
+            <w14:noFill/>
+            <w14:prstDash w14:val="solid"/>
+            <w14:round/>
+          </w14:textOutline>
+        </w:rPr>
+      </w:pPr>
+      <w:r>
+        <w:rPr>
+          <w:rFonts w:ascii="Times New Roman" w:hAnsi="Times New Roman" w:cs="Times New Roman"/>
+          <w:sz w:val="24"/>
+          <w:szCs w:val="24"/>
+          <w14:textOutline w14:w="0" w14:cap="flat" w14:cmpd="sng" w14:algn="ctr">
+            <w14:noFill/>
+            <w14:prstDash w14:val="solid"/>
+            <w14:round/>
+          </w14:textOutline>
+        </w:rPr>
+        <w:t>Thừa tác viên: Nhân viên bán hàng, quản lý</w:t>
+      </w:r>
+    </w:p>
+    <w:p>
+      <w:pPr>
+        <w:pStyle w:val="ListParagraph"/>
+        <w:numPr>
+          <w:ilvl w:val="0"/>
+          <w:numId w:val="10"/>
+        </w:numPr>
+        <w:rPr>
+          <w:rFonts w:ascii="Times New Roman" w:hAnsi="Times New Roman" w:cs="Times New Roman"/>
+          <w:sz w:val="24"/>
+          <w:szCs w:val="24"/>
+          <w14:textOutline w14:w="0" w14:cap="flat" w14:cmpd="sng" w14:algn="ctr">
+            <w14:noFill/>
+            <w14:prstDash w14:val="solid"/>
+            <w14:round/>
+          </w14:textOutline>
+        </w:rPr>
+      </w:pPr>
+      <w:r>
+        <w:rPr>
+          <w:rFonts w:ascii="Times New Roman" w:hAnsi="Times New Roman" w:cs="Times New Roman"/>
+          <w:sz w:val="24"/>
+          <w:szCs w:val="24"/>
+          <w14:textOutline w14:w="0" w14:cap="flat" w14:cmpd="sng" w14:algn="ctr">
+            <w14:noFill/>
+            <w14:prstDash w14:val="solid"/>
+            <w14:round/>
+          </w14:textOutline>
+        </w:rPr>
+        <w:t>Thực thể nghiệp vụ: Sản phẩm, đơn nhập hàng, đơn trả hàng</w:t>
+      </w:r>
+    </w:p>
+    <w:p>
+      <w:pPr>
+        <w:rPr>
+          <w:rFonts w:ascii="Times New Roman" w:hAnsi="Times New Roman" w:cs="Times New Roman"/>
+          <w:color w:val="5B9BD5" w:themeColor="accent1"/>
+          <w:sz w:val="24"/>
+          <w:szCs w:val="24"/>
+          <w14:textOutline w14:w="0" w14:cap="flat" w14:cmpd="sng" w14:algn="ctr">
+            <w14:noFill/>
+            <w14:prstDash w14:val="solid"/>
+            <w14:round/>
+          </w14:textOutline>
+        </w:rPr>
+      </w:pPr>
+    </w:p>
+    <w:p>
+      <w:pPr>
+        <w:pStyle w:val="ListParagraph"/>
+        <w:numPr>
+          <w:ilvl w:val="3"/>
+          <w:numId w:val="1"/>
+        </w:numPr>
+        <w:ind w:hanging="90"/>
+        <w:outlineLvl w:val="2"/>
+        <w:rPr>
+          <w:rFonts w:ascii="Times New Roman" w:hAnsi="Times New Roman" w:cs="Times New Roman"/>
+          <w:color w:val="5B9BD5" w:themeColor="accent1"/>
+          <w:sz w:val="24"/>
+          <w:szCs w:val="24"/>
+          <w:lang w:val="vi-VN"/>
+          <w14:textOutline w14:w="0" w14:cap="flat" w14:cmpd="sng" w14:algn="ctr">
+            <w14:noFill/>
+            <w14:prstDash w14:val="solid"/>
+            <w14:round/>
+          </w14:textOutline>
+        </w:rPr>
+      </w:pPr>
+      <w:r>
+        <w:rPr>
+          <w:rFonts w:ascii="Times New Roman" w:hAnsi="Times New Roman" w:cs="Times New Roman"/>
+          <w:color w:val="5B9BD5" w:themeColor="accent1"/>
+          <w:sz w:val="24"/>
+          <w:szCs w:val="24"/>
+          <w14:textOutline w14:w="0" w14:cap="flat" w14:cmpd="sng" w14:algn="ctr">
+            <w14:noFill/>
+            <w14:prstDash w14:val="solid"/>
+            <w14:round/>
+          </w14:textOutline>
+        </w:rPr>
+        <w:t>Mô hình hóa thành phần động</w:t>
+      </w:r>
+    </w:p>
+    <w:p>
+      <w:pPr>
+        <w:keepNext/>
+      </w:pPr>
+      <w:r>
         <w:rPr>
           <w:rFonts w:ascii="Times New Roman" w:hAnsi="Times New Roman" w:cs="Times New Roman"/>
           <w:b/>
+          <w:noProof/>
           <w:color w:val="5B9BD5" w:themeColor="accent1"/>
           <w:sz w:val="28"/>
           <w:szCs w:val="28"/>
-          <w:lang w:val="vi-VN"/>
-          <w14:textOutline w14:w="0" w14:cap="flat" w14:cmpd="sng" w14:algn="ctr">
-            <w14:noFill/>
-            <w14:prstDash w14:val="solid"/>
-            <w14:round/>
-          </w14:textOutline>
-        </w:rPr>
-      </w:pPr>
+          <w14:textOutline w14:w="0" w14:cap="flat" w14:cmpd="sng" w14:algn="ctr">
+            <w14:noFill/>
+            <w14:prstDash w14:val="solid"/>
+            <w14:round/>
+          </w14:textOutline>
+        </w:rPr>
+        <w:lastRenderedPageBreak/>
+        <w:drawing>
+          <wp:inline distT="0" distB="0" distL="0" distR="0" wp14:anchorId="50580A41" wp14:editId="5C8E3448">
+            <wp:extent cx="5943600" cy="6200775"/>
+            <wp:effectExtent l="0" t="0" r="0" b="9525"/>
+            <wp:docPr id="8" name="Picture 8"/>
+            <wp:cNvGraphicFramePr>
+              <a:graphicFrameLocks xmlns:a="http://schemas.openxmlformats.org/drawingml/2006/main" noChangeAspect="1"/>
+            </wp:cNvGraphicFramePr>
+            <a:graphic xmlns:a="http://schemas.openxmlformats.org/drawingml/2006/main">
+              <a:graphicData uri="http://schemas.openxmlformats.org/drawingml/2006/picture">
+                <pic:pic xmlns:pic="http://schemas.openxmlformats.org/drawingml/2006/picture">
+                  <pic:nvPicPr>
+                    <pic:cNvPr id="0" name="Picture 2"/>
+                    <pic:cNvPicPr>
+                      <a:picLocks noChangeAspect="1" noChangeArrowheads="1"/>
+                    </pic:cNvPicPr>
+                  </pic:nvPicPr>
+                  <pic:blipFill>
+                    <a:blip r:embed="rId18">
+                      <a:extLst>
+                        <a:ext uri="{28A0092B-C50C-407E-A947-70E740481C1C}">
+                          <a14:useLocalDpi xmlns:a14="http://schemas.microsoft.com/office/drawing/2010/main" val="0"/>
+                        </a:ext>
+                      </a:extLst>
+                    </a:blip>
+                    <a:srcRect/>
+                    <a:stretch>
+                      <a:fillRect/>
+                    </a:stretch>
+                  </pic:blipFill>
+                  <pic:spPr bwMode="auto">
+                    <a:xfrm>
+                      <a:off x="0" y="0"/>
+                      <a:ext cx="5943600" cy="6200775"/>
+                    </a:xfrm>
+                    <a:prstGeom prst="rect">
+                      <a:avLst/>
+                    </a:prstGeom>
+                    <a:noFill/>
+                    <a:ln>
+                      <a:noFill/>
+                    </a:ln>
+                  </pic:spPr>
+                </pic:pic>
+              </a:graphicData>
+            </a:graphic>
+          </wp:inline>
+        </w:drawing>
+      </w:r>
+    </w:p>
+    <w:p>
+      <w:pPr>
+        <w:pStyle w:val="Caption"/>
+      </w:pPr>
+      <w:r>
+        <w:t xml:space="preserve">Figure </w:t>
+      </w:r>
+      <w:fldSimple w:instr=" SEQ Figure \* ARABIC ">
+        <w:r>
+          <w:rPr>
+            <w:noProof/>
+          </w:rPr>
+          <w:t>2</w:t>
+        </w:r>
+      </w:fldSimple>
+      <w:r>
+        <w:t xml:space="preserve"> Quản lý sản phẩm</w:t>
+      </w:r>
+    </w:p>
+    <w:p>
+      <w:pPr>
+        <w:keepNext/>
+      </w:pPr>
+      <w:r>
+        <w:rPr>
+          <w:noProof/>
+        </w:rPr>
+        <w:lastRenderedPageBreak/>
+        <w:drawing>
+          <wp:inline distT="0" distB="0" distL="0" distR="0">
+            <wp:extent cx="5934075" cy="6229350"/>
+            <wp:effectExtent l="0" t="0" r="9525" b="0"/>
+            <wp:docPr id="12" name="Picture 12"/>
+            <wp:cNvGraphicFramePr>
+              <a:graphicFrameLocks xmlns:a="http://schemas.openxmlformats.org/drawingml/2006/main" noChangeAspect="1"/>
+            </wp:cNvGraphicFramePr>
+            <a:graphic xmlns:a="http://schemas.openxmlformats.org/drawingml/2006/main">
+              <a:graphicData uri="http://schemas.openxmlformats.org/drawingml/2006/picture">
+                <pic:pic xmlns:pic="http://schemas.openxmlformats.org/drawingml/2006/picture">
+                  <pic:nvPicPr>
+                    <pic:cNvPr id="0" name="Picture 4"/>
+                    <pic:cNvPicPr>
+                      <a:picLocks noChangeAspect="1" noChangeArrowheads="1"/>
+                    </pic:cNvPicPr>
+                  </pic:nvPicPr>
+                  <pic:blipFill>
+                    <a:blip r:embed="rId19">
+                      <a:extLst>
+                        <a:ext uri="{28A0092B-C50C-407E-A947-70E740481C1C}">
+                          <a14:useLocalDpi xmlns:a14="http://schemas.microsoft.com/office/drawing/2010/main" val="0"/>
+                        </a:ext>
+                      </a:extLst>
+                    </a:blip>
+                    <a:srcRect/>
+                    <a:stretch>
+                      <a:fillRect/>
+                    </a:stretch>
+                  </pic:blipFill>
+                  <pic:spPr bwMode="auto">
+                    <a:xfrm>
+                      <a:off x="0" y="0"/>
+                      <a:ext cx="5934075" cy="6229350"/>
+                    </a:xfrm>
+                    <a:prstGeom prst="rect">
+                      <a:avLst/>
+                    </a:prstGeom>
+                    <a:noFill/>
+                    <a:ln>
+                      <a:noFill/>
+                    </a:ln>
+                  </pic:spPr>
+                </pic:pic>
+              </a:graphicData>
+            </a:graphic>
+          </wp:inline>
+        </w:drawing>
+      </w:r>
+    </w:p>
+    <w:p>
+      <w:pPr>
+        <w:pStyle w:val="Caption"/>
+      </w:pPr>
+      <w:r>
+        <w:t xml:space="preserve">Figure </w:t>
+      </w:r>
+      <w:fldSimple w:instr=" SEQ Figure \* ARABIC ">
+        <w:r>
+          <w:rPr>
+            <w:noProof/>
+          </w:rPr>
+          <w:t>3</w:t>
+        </w:r>
+      </w:fldSimple>
+      <w:r>
+        <w:t xml:space="preserve"> Nhập hàng</w:t>
+      </w:r>
+    </w:p>
+    <w:p>
+      <w:pPr>
+        <w:keepNext/>
+      </w:pPr>
+      <w:r>
+        <w:rPr>
+          <w:noProof/>
+        </w:rPr>
+        <w:lastRenderedPageBreak/>
+        <w:drawing>
+          <wp:inline distT="0" distB="0" distL="0" distR="0" wp14:anchorId="295CF236" wp14:editId="6DC4CDE4">
+            <wp:extent cx="4524375" cy="5238750"/>
+            <wp:effectExtent l="0" t="0" r="9525" b="0"/>
+            <wp:docPr id="15" name="Picture 15"/>
+            <wp:cNvGraphicFramePr>
+              <a:graphicFrameLocks xmlns:a="http://schemas.openxmlformats.org/drawingml/2006/main" noChangeAspect="1"/>
+            </wp:cNvGraphicFramePr>
+            <a:graphic xmlns:a="http://schemas.openxmlformats.org/drawingml/2006/main">
+              <a:graphicData uri="http://schemas.openxmlformats.org/drawingml/2006/picture">
+                <pic:pic xmlns:pic="http://schemas.openxmlformats.org/drawingml/2006/picture">
+                  <pic:nvPicPr>
+                    <pic:cNvPr id="0" name="Picture 5"/>
+                    <pic:cNvPicPr>
+                      <a:picLocks noChangeAspect="1" noChangeArrowheads="1"/>
+                    </pic:cNvPicPr>
+                  </pic:nvPicPr>
+                  <pic:blipFill>
+                    <a:blip r:embed="rId20">
+                      <a:extLst>
+                        <a:ext uri="{28A0092B-C50C-407E-A947-70E740481C1C}">
+                          <a14:useLocalDpi xmlns:a14="http://schemas.microsoft.com/office/drawing/2010/main" val="0"/>
+                        </a:ext>
+                      </a:extLst>
+                    </a:blip>
+                    <a:srcRect/>
+                    <a:stretch>
+                      <a:fillRect/>
+                    </a:stretch>
+                  </pic:blipFill>
+                  <pic:spPr bwMode="auto">
+                    <a:xfrm>
+                      <a:off x="0" y="0"/>
+                      <a:ext cx="4524375" cy="5238750"/>
+                    </a:xfrm>
+                    <a:prstGeom prst="rect">
+                      <a:avLst/>
+                    </a:prstGeom>
+                    <a:noFill/>
+                    <a:ln>
+                      <a:noFill/>
+                    </a:ln>
+                  </pic:spPr>
+                </pic:pic>
+              </a:graphicData>
+            </a:graphic>
+          </wp:inline>
+        </w:drawing>
+      </w:r>
+    </w:p>
+    <w:p>
+      <w:pPr>
+        <w:pStyle w:val="Caption"/>
+      </w:pPr>
+      <w:r>
+        <w:t xml:space="preserve">Figure </w:t>
+      </w:r>
+      <w:fldSimple w:instr=" SEQ Figure \* ARABIC ">
+        <w:r>
+          <w:rPr>
+            <w:noProof/>
+          </w:rPr>
+          <w:t>4</w:t>
+        </w:r>
+      </w:fldSimple>
+      <w:r>
+        <w:t xml:space="preserve"> Trả hàng</w:t>
+      </w:r>
     </w:p>
     <w:p>
       <w:pPr>
@@ -10641,9 +10930,129 @@
             <w14:round/>
           </w14:textOutline>
         </w:rPr>
+        <w:lastRenderedPageBreak/>
         <w:t>Sơ đồ lớp mức phân tích</w:t>
       </w:r>
       <w:bookmarkEnd w:id="13"/>
+    </w:p>
+    <w:p>
+      <w:pPr>
+        <w:rPr>
+          <w:rFonts w:ascii="Times New Roman" w:hAnsi="Times New Roman" w:cs="Times New Roman"/>
+          <w:color w:val="5B9BD5" w:themeColor="accent1"/>
+          <w:sz w:val="28"/>
+          <w:szCs w:val="28"/>
+          <w:lang w:val="vi-VN"/>
+          <w14:textOutline w14:w="0" w14:cap="flat" w14:cmpd="sng" w14:algn="ctr">
+            <w14:noFill/>
+            <w14:prstDash w14:val="solid"/>
+            <w14:round/>
+          </w14:textOutline>
+        </w:rPr>
+      </w:pPr>
+      <w:r>
+        <w:rPr>
+          <w:rFonts w:ascii="Times New Roman" w:hAnsi="Times New Roman" w:cs="Times New Roman"/>
+          <w:noProof/>
+          <w:color w:val="5B9BD5" w:themeColor="accent1"/>
+          <w:sz w:val="28"/>
+          <w:szCs w:val="28"/>
+          <w14:textOutline w14:w="0" w14:cap="flat" w14:cmpd="sng" w14:algn="ctr">
+            <w14:noFill/>
+            <w14:prstDash w14:val="solid"/>
+            <w14:round/>
+          </w14:textOutline>
+        </w:rPr>
+        <w:drawing>
+          <wp:inline distT="0" distB="0" distL="0" distR="0">
+            <wp:extent cx="4476750" cy="4962525"/>
+            <wp:effectExtent l="0" t="0" r="0" b="9525"/>
+            <wp:docPr id="16" name="Picture 16"/>
+            <wp:cNvGraphicFramePr>
+              <a:graphicFrameLocks xmlns:a="http://schemas.openxmlformats.org/drawingml/2006/main" noChangeAspect="1"/>
+            </wp:cNvGraphicFramePr>
+            <a:graphic xmlns:a="http://schemas.openxmlformats.org/drawingml/2006/main">
+              <a:graphicData uri="http://schemas.openxmlformats.org/drawingml/2006/picture">
+                <pic:pic xmlns:pic="http://schemas.openxmlformats.org/drawingml/2006/picture">
+                  <pic:nvPicPr>
+                    <pic:cNvPr id="0" name="Picture 6"/>
+                    <pic:cNvPicPr>
+                      <a:picLocks noChangeAspect="1" noChangeArrowheads="1"/>
+                    </pic:cNvPicPr>
+                  </pic:nvPicPr>
+                  <pic:blipFill>
+                    <a:blip r:embed="rId21">
+                      <a:extLst>
+                        <a:ext uri="{28A0092B-C50C-407E-A947-70E740481C1C}">
+                          <a14:useLocalDpi xmlns:a14="http://schemas.microsoft.com/office/drawing/2010/main" val="0"/>
+                        </a:ext>
+                      </a:extLst>
+                    </a:blip>
+                    <a:srcRect/>
+                    <a:stretch>
+                      <a:fillRect/>
+                    </a:stretch>
+                  </pic:blipFill>
+                  <pic:spPr bwMode="auto">
+                    <a:xfrm>
+                      <a:off x="0" y="0"/>
+                      <a:ext cx="4476750" cy="4962525"/>
+                    </a:xfrm>
+                    <a:prstGeom prst="rect">
+                      <a:avLst/>
+                    </a:prstGeom>
+                    <a:noFill/>
+                    <a:ln>
+                      <a:noFill/>
+                    </a:ln>
+                  </pic:spPr>
+                </pic:pic>
+              </a:graphicData>
+            </a:graphic>
+          </wp:inline>
+        </w:drawing>
+      </w:r>
+      <w:bookmarkStart w:id="14" w:name="_GoBack"/>
+      <w:bookmarkEnd w:id="14"/>
+    </w:p>
+    <w:p>
+      <w:pPr>
+        <w:pStyle w:val="ListParagraph"/>
+        <w:numPr>
+          <w:ilvl w:val="1"/>
+          <w:numId w:val="1"/>
+        </w:numPr>
+        <w:outlineLvl w:val="1"/>
+        <w:rPr>
+          <w:rFonts w:ascii="Times New Roman" w:hAnsi="Times New Roman" w:cs="Times New Roman"/>
+          <w:color w:val="5B9BD5" w:themeColor="accent1"/>
+          <w:sz w:val="32"/>
+          <w:szCs w:val="32"/>
+          <w:lang w:val="vi-VN"/>
+          <w14:textOutline w14:w="0" w14:cap="flat" w14:cmpd="sng" w14:algn="ctr">
+            <w14:noFill/>
+            <w14:prstDash w14:val="solid"/>
+            <w14:round/>
+          </w14:textOutline>
+        </w:rPr>
+      </w:pPr>
+      <w:bookmarkStart w:id="15" w:name="_Toc41046503"/>
+      <w:r>
+        <w:rPr>
+          <w:rFonts w:ascii="Times New Roman" w:hAnsi="Times New Roman" w:cs="Times New Roman"/>
+          <w:color w:val="5B9BD5" w:themeColor="accent1"/>
+          <w:sz w:val="32"/>
+          <w:szCs w:val="32"/>
+          <w:lang w:val="vi-VN"/>
+          <w14:textOutline w14:w="0" w14:cap="flat" w14:cmpd="sng" w14:algn="ctr">
+            <w14:noFill/>
+            <w14:prstDash w14:val="solid"/>
+            <w14:round/>
+          </w14:textOutline>
+        </w:rPr>
+        <w:t>Mô hình Use-case xác định các yêu cầu tự động hoá</w:t>
+      </w:r>
+      <w:bookmarkEnd w:id="15"/>
     </w:p>
     <w:p>
       <w:pPr>
@@ -10668,7 +11077,7 @@
           </w14:textOutline>
         </w:rPr>
       </w:pPr>
-      <w:bookmarkStart w:id="14" w:name="_Toc41046498"/>
+      <w:bookmarkStart w:id="16" w:name="_Toc41046504"/>
       <w:r>
         <w:rPr>
           <w:rFonts w:ascii="Times New Roman" w:hAnsi="Times New Roman" w:cs="Times New Roman"/>
@@ -10685,7 +11094,7 @@
         </w:rPr>
         <w:t>Quản lý sản phẩm</w:t>
       </w:r>
-      <w:bookmarkEnd w:id="14"/>
+      <w:bookmarkEnd w:id="16"/>
     </w:p>
     <w:p>
       <w:pPr>
@@ -10726,7 +11135,7 @@
           </w14:textOutline>
         </w:rPr>
       </w:pPr>
-      <w:bookmarkStart w:id="15" w:name="_Toc41046499"/>
+      <w:bookmarkStart w:id="17" w:name="_Toc41046505"/>
       <w:r>
         <w:rPr>
           <w:rFonts w:ascii="Times New Roman" w:hAnsi="Times New Roman" w:cs="Times New Roman"/>
@@ -10743,7 +11152,7 @@
         </w:rPr>
         <w:t>Quản lý comment</w:t>
       </w:r>
-      <w:bookmarkEnd w:id="15"/>
+      <w:bookmarkEnd w:id="17"/>
     </w:p>
     <w:p>
       <w:pPr>
@@ -10784,7 +11193,7 @@
           </w14:textOutline>
         </w:rPr>
       </w:pPr>
-      <w:bookmarkStart w:id="16" w:name="_Toc41046500"/>
+      <w:bookmarkStart w:id="18" w:name="_Toc41046506"/>
       <w:r>
         <w:rPr>
           <w:rFonts w:ascii="Times New Roman" w:hAnsi="Times New Roman" w:cs="Times New Roman"/>
@@ -10801,7 +11210,7 @@
         </w:rPr>
         <w:t>Quản lý quảng cáo</w:t>
       </w:r>
-      <w:bookmarkEnd w:id="16"/>
+      <w:bookmarkEnd w:id="18"/>
     </w:p>
     <w:p>
       <w:pPr>
@@ -10842,7 +11251,7 @@
           </w14:textOutline>
         </w:rPr>
       </w:pPr>
-      <w:bookmarkStart w:id="17" w:name="_Toc41046501"/>
+      <w:bookmarkStart w:id="19" w:name="_Toc41046507"/>
       <w:r>
         <w:rPr>
           <w:rFonts w:ascii="Times New Roman" w:hAnsi="Times New Roman" w:cs="Times New Roman"/>
@@ -10859,7 +11268,7 @@
         </w:rPr>
         <w:t>Quản lý thông tin đặt hàng</w:t>
       </w:r>
-      <w:bookmarkEnd w:id="17"/>
+      <w:bookmarkEnd w:id="19"/>
     </w:p>
     <w:p>
       <w:pPr>
@@ -10900,7 +11309,7 @@
           </w14:textOutline>
         </w:rPr>
       </w:pPr>
-      <w:bookmarkStart w:id="18" w:name="_Toc41046502"/>
+      <w:bookmarkStart w:id="20" w:name="_Toc41046508"/>
       <w:r>
         <w:rPr>
           <w:rFonts w:ascii="Times New Roman" w:hAnsi="Times New Roman" w:cs="Times New Roman"/>
@@ -10915,9 +11324,10 @@
             <w14:round/>
           </w14:textOutline>
         </w:rPr>
+        <w:lastRenderedPageBreak/>
         <w:t>Quản lý thông tin thanh toán</w:t>
       </w:r>
-      <w:bookmarkEnd w:id="18"/>
+      <w:bookmarkEnd w:id="20"/>
     </w:p>
     <w:p>
       <w:pPr>
@@ -10934,6 +11344,47 @@
           </w14:textOutline>
         </w:rPr>
       </w:pPr>
+    </w:p>
+    <w:p>
+      <w:pPr>
+        <w:pStyle w:val="ListParagraph"/>
+        <w:numPr>
+          <w:ilvl w:val="0"/>
+          <w:numId w:val="1"/>
+        </w:numPr>
+        <w:outlineLvl w:val="0"/>
+        <w:rPr>
+          <w:rFonts w:ascii="Times New Roman" w:hAnsi="Times New Roman" w:cs="Times New Roman"/>
+          <w:b/>
+          <w:color w:val="2E74B5" w:themeColor="accent1" w:themeShade="BF"/>
+          <w:sz w:val="40"/>
+          <w:szCs w:val="40"/>
+          <w:lang w:val="vi-VN"/>
+          <w14:textOutline w14:w="0" w14:cap="flat" w14:cmpd="sng" w14:algn="ctr">
+            <w14:noFill/>
+            <w14:prstDash w14:val="solid"/>
+            <w14:round/>
+          </w14:textOutline>
+        </w:rPr>
+      </w:pPr>
+      <w:bookmarkStart w:id="21" w:name="_Toc41046509"/>
+      <w:r>
+        <w:rPr>
+          <w:rFonts w:ascii="Times New Roman" w:hAnsi="Times New Roman" w:cs="Times New Roman"/>
+          <w:b/>
+          <w:color w:val="2E74B5" w:themeColor="accent1" w:themeShade="BF"/>
+          <w:sz w:val="40"/>
+          <w:szCs w:val="40"/>
+          <w:lang w:val="vi-VN"/>
+          <w14:textOutline w14:w="0" w14:cap="flat" w14:cmpd="sng" w14:algn="ctr">
+            <w14:noFill/>
+            <w14:prstDash w14:val="solid"/>
+            <w14:round/>
+          </w14:textOutline>
+        </w:rPr>
+        <w:t>Thiết kế hệ thống</w:t>
+      </w:r>
+      <w:bookmarkEnd w:id="21"/>
     </w:p>
     <w:p>
       <w:pPr>
@@ -10956,7 +11407,7 @@
           </w14:textOutline>
         </w:rPr>
       </w:pPr>
-      <w:bookmarkStart w:id="19" w:name="_Toc41046503"/>
+      <w:bookmarkStart w:id="22" w:name="_Toc41046510"/>
       <w:r>
         <w:rPr>
           <w:rFonts w:ascii="Times New Roman" w:hAnsi="Times New Roman" w:cs="Times New Roman"/>
@@ -10970,340 +11421,9 @@
             <w14:round/>
           </w14:textOutline>
         </w:rPr>
-        <w:t>Mô hình Use-case xác định các yêu cầu tự động hoá</w:t>
-      </w:r>
-      <w:bookmarkEnd w:id="19"/>
-    </w:p>
-    <w:p>
-      <w:pPr>
-        <w:pStyle w:val="ListParagraph"/>
-        <w:numPr>
-          <w:ilvl w:val="2"/>
-          <w:numId w:val="1"/>
-        </w:numPr>
-        <w:ind w:left="2160"/>
-        <w:outlineLvl w:val="2"/>
-        <w:rPr>
-          <w:rFonts w:ascii="Times New Roman" w:hAnsi="Times New Roman" w:cs="Times New Roman"/>
-          <w:b/>
-          <w:color w:val="5B9BD5" w:themeColor="accent1"/>
-          <w:sz w:val="28"/>
-          <w:szCs w:val="28"/>
-          <w:lang w:val="vi-VN"/>
-          <w14:textOutline w14:w="0" w14:cap="flat" w14:cmpd="sng" w14:algn="ctr">
-            <w14:noFill/>
-            <w14:prstDash w14:val="solid"/>
-            <w14:round/>
-          </w14:textOutline>
-        </w:rPr>
-      </w:pPr>
-      <w:bookmarkStart w:id="20" w:name="_Toc41046504"/>
-      <w:r>
-        <w:rPr>
-          <w:rFonts w:ascii="Times New Roman" w:hAnsi="Times New Roman" w:cs="Times New Roman"/>
-          <w:b/>
-          <w:color w:val="5B9BD5" w:themeColor="accent1"/>
-          <w:sz w:val="28"/>
-          <w:szCs w:val="28"/>
-          <w:lang w:val="vi-VN"/>
-          <w14:textOutline w14:w="0" w14:cap="flat" w14:cmpd="sng" w14:algn="ctr">
-            <w14:noFill/>
-            <w14:prstDash w14:val="solid"/>
-            <w14:round/>
-          </w14:textOutline>
-        </w:rPr>
-        <w:t>Quản lý sản phẩm</w:t>
-      </w:r>
-      <w:bookmarkEnd w:id="20"/>
-    </w:p>
-    <w:p>
-      <w:pPr>
-        <w:rPr>
-          <w:rFonts w:ascii="Times New Roman" w:hAnsi="Times New Roman" w:cs="Times New Roman"/>
-          <w:color w:val="5B9BD5" w:themeColor="accent1"/>
-          <w:sz w:val="28"/>
-          <w:szCs w:val="28"/>
-          <w:lang w:val="vi-VN"/>
-          <w14:textOutline w14:w="0" w14:cap="flat" w14:cmpd="sng" w14:algn="ctr">
-            <w14:noFill/>
-            <w14:prstDash w14:val="solid"/>
-            <w14:round/>
-          </w14:textOutline>
-        </w:rPr>
-      </w:pPr>
-    </w:p>
-    <w:p>
-      <w:pPr>
-        <w:pStyle w:val="ListParagraph"/>
-        <w:numPr>
-          <w:ilvl w:val="2"/>
-          <w:numId w:val="1"/>
-        </w:numPr>
-        <w:ind w:left="2160"/>
-        <w:outlineLvl w:val="2"/>
-        <w:rPr>
-          <w:rFonts w:ascii="Times New Roman" w:hAnsi="Times New Roman" w:cs="Times New Roman"/>
-          <w:b/>
-          <w:color w:val="5B9BD5" w:themeColor="accent1"/>
-          <w:sz w:val="28"/>
-          <w:szCs w:val="28"/>
-          <w:lang w:val="vi-VN"/>
-          <w14:textOutline w14:w="0" w14:cap="flat" w14:cmpd="sng" w14:algn="ctr">
-            <w14:noFill/>
-            <w14:prstDash w14:val="solid"/>
-            <w14:round/>
-          </w14:textOutline>
-        </w:rPr>
-      </w:pPr>
-      <w:bookmarkStart w:id="21" w:name="_Toc41046505"/>
-      <w:r>
-        <w:rPr>
-          <w:rFonts w:ascii="Times New Roman" w:hAnsi="Times New Roman" w:cs="Times New Roman"/>
-          <w:b/>
-          <w:color w:val="5B9BD5" w:themeColor="accent1"/>
-          <w:sz w:val="28"/>
-          <w:szCs w:val="28"/>
-          <w:lang w:val="vi-VN"/>
-          <w14:textOutline w14:w="0" w14:cap="flat" w14:cmpd="sng" w14:algn="ctr">
-            <w14:noFill/>
-            <w14:prstDash w14:val="solid"/>
-            <w14:round/>
-          </w14:textOutline>
-        </w:rPr>
-        <w:t>Quản lý comment</w:t>
-      </w:r>
-      <w:bookmarkEnd w:id="21"/>
-    </w:p>
-    <w:p>
-      <w:pPr>
-        <w:rPr>
-          <w:rFonts w:ascii="Times New Roman" w:hAnsi="Times New Roman" w:cs="Times New Roman"/>
-          <w:color w:val="5B9BD5" w:themeColor="accent1"/>
-          <w:sz w:val="28"/>
-          <w:szCs w:val="28"/>
-          <w:lang w:val="vi-VN"/>
-          <w14:textOutline w14:w="0" w14:cap="flat" w14:cmpd="sng" w14:algn="ctr">
-            <w14:noFill/>
-            <w14:prstDash w14:val="solid"/>
-            <w14:round/>
-          </w14:textOutline>
-        </w:rPr>
-      </w:pPr>
-    </w:p>
-    <w:p>
-      <w:pPr>
-        <w:pStyle w:val="ListParagraph"/>
-        <w:numPr>
-          <w:ilvl w:val="2"/>
-          <w:numId w:val="1"/>
-        </w:numPr>
-        <w:ind w:left="2160"/>
-        <w:outlineLvl w:val="2"/>
-        <w:rPr>
-          <w:rFonts w:ascii="Times New Roman" w:hAnsi="Times New Roman" w:cs="Times New Roman"/>
-          <w:b/>
-          <w:color w:val="5B9BD5" w:themeColor="accent1"/>
-          <w:sz w:val="28"/>
-          <w:szCs w:val="28"/>
-          <w:lang w:val="vi-VN"/>
-          <w14:textOutline w14:w="0" w14:cap="flat" w14:cmpd="sng" w14:algn="ctr">
-            <w14:noFill/>
-            <w14:prstDash w14:val="solid"/>
-            <w14:round/>
-          </w14:textOutline>
-        </w:rPr>
-      </w:pPr>
-      <w:bookmarkStart w:id="22" w:name="_Toc41046506"/>
-      <w:r>
-        <w:rPr>
-          <w:rFonts w:ascii="Times New Roman" w:hAnsi="Times New Roman" w:cs="Times New Roman"/>
-          <w:b/>
-          <w:color w:val="5B9BD5" w:themeColor="accent1"/>
-          <w:sz w:val="28"/>
-          <w:szCs w:val="28"/>
-          <w:lang w:val="vi-VN"/>
-          <w14:textOutline w14:w="0" w14:cap="flat" w14:cmpd="sng" w14:algn="ctr">
-            <w14:noFill/>
-            <w14:prstDash w14:val="solid"/>
-            <w14:round/>
-          </w14:textOutline>
-        </w:rPr>
-        <w:t>Quản lý quảng cáo</w:t>
+        <w:t>Thiết kế CSDL</w:t>
       </w:r>
       <w:bookmarkEnd w:id="22"/>
-    </w:p>
-    <w:p>
-      <w:pPr>
-        <w:rPr>
-          <w:rFonts w:ascii="Times New Roman" w:hAnsi="Times New Roman" w:cs="Times New Roman"/>
-          <w:color w:val="5B9BD5" w:themeColor="accent1"/>
-          <w:sz w:val="28"/>
-          <w:szCs w:val="28"/>
-          <w:lang w:val="vi-VN"/>
-          <w14:textOutline w14:w="0" w14:cap="flat" w14:cmpd="sng" w14:algn="ctr">
-            <w14:noFill/>
-            <w14:prstDash w14:val="solid"/>
-            <w14:round/>
-          </w14:textOutline>
-        </w:rPr>
-      </w:pPr>
-    </w:p>
-    <w:p>
-      <w:pPr>
-        <w:pStyle w:val="ListParagraph"/>
-        <w:numPr>
-          <w:ilvl w:val="2"/>
-          <w:numId w:val="1"/>
-        </w:numPr>
-        <w:ind w:left="2160"/>
-        <w:outlineLvl w:val="2"/>
-        <w:rPr>
-          <w:rFonts w:ascii="Times New Roman" w:hAnsi="Times New Roman" w:cs="Times New Roman"/>
-          <w:b/>
-          <w:color w:val="5B9BD5" w:themeColor="accent1"/>
-          <w:sz w:val="28"/>
-          <w:szCs w:val="28"/>
-          <w:lang w:val="vi-VN"/>
-          <w14:textOutline w14:w="0" w14:cap="flat" w14:cmpd="sng" w14:algn="ctr">
-            <w14:noFill/>
-            <w14:prstDash w14:val="solid"/>
-            <w14:round/>
-          </w14:textOutline>
-        </w:rPr>
-      </w:pPr>
-      <w:bookmarkStart w:id="23" w:name="_Toc41046507"/>
-      <w:r>
-        <w:rPr>
-          <w:rFonts w:ascii="Times New Roman" w:hAnsi="Times New Roman" w:cs="Times New Roman"/>
-          <w:b/>
-          <w:color w:val="5B9BD5" w:themeColor="accent1"/>
-          <w:sz w:val="28"/>
-          <w:szCs w:val="28"/>
-          <w:lang w:val="vi-VN"/>
-          <w14:textOutline w14:w="0" w14:cap="flat" w14:cmpd="sng" w14:algn="ctr">
-            <w14:noFill/>
-            <w14:prstDash w14:val="solid"/>
-            <w14:round/>
-          </w14:textOutline>
-        </w:rPr>
-        <w:t>Quản lý thông tin đặt hàng</w:t>
-      </w:r>
-      <w:bookmarkEnd w:id="23"/>
-    </w:p>
-    <w:p>
-      <w:pPr>
-        <w:rPr>
-          <w:rFonts w:ascii="Times New Roman" w:hAnsi="Times New Roman" w:cs="Times New Roman"/>
-          <w:color w:val="5B9BD5" w:themeColor="accent1"/>
-          <w:sz w:val="28"/>
-          <w:szCs w:val="28"/>
-          <w:lang w:val="vi-VN"/>
-          <w14:textOutline w14:w="0" w14:cap="flat" w14:cmpd="sng" w14:algn="ctr">
-            <w14:noFill/>
-            <w14:prstDash w14:val="solid"/>
-            <w14:round/>
-          </w14:textOutline>
-        </w:rPr>
-      </w:pPr>
-    </w:p>
-    <w:p>
-      <w:pPr>
-        <w:pStyle w:val="ListParagraph"/>
-        <w:numPr>
-          <w:ilvl w:val="2"/>
-          <w:numId w:val="1"/>
-        </w:numPr>
-        <w:ind w:left="2160"/>
-        <w:outlineLvl w:val="2"/>
-        <w:rPr>
-          <w:rFonts w:ascii="Times New Roman" w:hAnsi="Times New Roman" w:cs="Times New Roman"/>
-          <w:b/>
-          <w:color w:val="5B9BD5" w:themeColor="accent1"/>
-          <w:sz w:val="28"/>
-          <w:szCs w:val="28"/>
-          <w:lang w:val="vi-VN"/>
-          <w14:textOutline w14:w="0" w14:cap="flat" w14:cmpd="sng" w14:algn="ctr">
-            <w14:noFill/>
-            <w14:prstDash w14:val="solid"/>
-            <w14:round/>
-          </w14:textOutline>
-        </w:rPr>
-      </w:pPr>
-      <w:bookmarkStart w:id="24" w:name="_Toc41046508"/>
-      <w:r>
-        <w:rPr>
-          <w:rFonts w:ascii="Times New Roman" w:hAnsi="Times New Roman" w:cs="Times New Roman"/>
-          <w:b/>
-          <w:color w:val="5B9BD5" w:themeColor="accent1"/>
-          <w:sz w:val="28"/>
-          <w:szCs w:val="28"/>
-          <w:lang w:val="vi-VN"/>
-          <w14:textOutline w14:w="0" w14:cap="flat" w14:cmpd="sng" w14:algn="ctr">
-            <w14:noFill/>
-            <w14:prstDash w14:val="solid"/>
-            <w14:round/>
-          </w14:textOutline>
-        </w:rPr>
-        <w:t>Quản lý thông tin thanh toán</w:t>
-      </w:r>
-      <w:bookmarkEnd w:id="24"/>
-    </w:p>
-    <w:p>
-      <w:pPr>
-        <w:rPr>
-          <w:rFonts w:ascii="Times New Roman" w:hAnsi="Times New Roman" w:cs="Times New Roman"/>
-          <w:color w:val="5B9BD5" w:themeColor="accent1"/>
-          <w:sz w:val="28"/>
-          <w:szCs w:val="28"/>
-          <w:lang w:val="vi-VN"/>
-          <w14:textOutline w14:w="0" w14:cap="flat" w14:cmpd="sng" w14:algn="ctr">
-            <w14:noFill/>
-            <w14:prstDash w14:val="solid"/>
-            <w14:round/>
-          </w14:textOutline>
-        </w:rPr>
-      </w:pPr>
-    </w:p>
-    <w:p>
-      <w:pPr>
-        <w:pStyle w:val="ListParagraph"/>
-        <w:numPr>
-          <w:ilvl w:val="0"/>
-          <w:numId w:val="1"/>
-        </w:numPr>
-        <w:outlineLvl w:val="0"/>
-        <w:rPr>
-          <w:rFonts w:ascii="Times New Roman" w:hAnsi="Times New Roman" w:cs="Times New Roman"/>
-          <w:b/>
-          <w:color w:val="2E74B5" w:themeColor="accent1" w:themeShade="BF"/>
-          <w:sz w:val="40"/>
-          <w:szCs w:val="40"/>
-          <w:lang w:val="vi-VN"/>
-          <w14:textOutline w14:w="0" w14:cap="flat" w14:cmpd="sng" w14:algn="ctr">
-            <w14:noFill/>
-            <w14:prstDash w14:val="solid"/>
-            <w14:round/>
-          </w14:textOutline>
-        </w:rPr>
-      </w:pPr>
-      <w:bookmarkStart w:id="25" w:name="_Toc41046509"/>
-      <w:r>
-        <w:rPr>
-          <w:rFonts w:ascii="Times New Roman" w:hAnsi="Times New Roman" w:cs="Times New Roman"/>
-          <w:b/>
-          <w:color w:val="2E74B5" w:themeColor="accent1" w:themeShade="BF"/>
-          <w:sz w:val="40"/>
-          <w:szCs w:val="40"/>
-          <w:lang w:val="vi-VN"/>
-          <w14:textOutline w14:w="0" w14:cap="flat" w14:cmpd="sng" w14:algn="ctr">
-            <w14:noFill/>
-            <w14:prstDash w14:val="solid"/>
-            <w14:round/>
-          </w14:textOutline>
-        </w:rPr>
-        <w:t>Thiết kế hệ thống</w:t>
-      </w:r>
-      <w:bookmarkEnd w:id="25"/>
     </w:p>
     <w:p>
       <w:pPr>
@@ -11326,7 +11446,7 @@
           </w14:textOutline>
         </w:rPr>
       </w:pPr>
-      <w:bookmarkStart w:id="26" w:name="_Toc41046510"/>
+      <w:bookmarkStart w:id="23" w:name="_Toc41046511"/>
       <w:r>
         <w:rPr>
           <w:rFonts w:ascii="Times New Roman" w:hAnsi="Times New Roman" w:cs="Times New Roman"/>
@@ -11340,9 +11460,9 @@
             <w14:round/>
           </w14:textOutline>
         </w:rPr>
-        <w:t>Thiết kế CSDL</w:t>
+        <w:t>Prototype cho giao diện của hệ thống</w:t>
       </w:r>
-      <w:bookmarkEnd w:id="26"/>
+      <w:bookmarkEnd w:id="23"/>
     </w:p>
     <w:p>
       <w:pPr>
@@ -11365,7 +11485,7 @@
           </w14:textOutline>
         </w:rPr>
       </w:pPr>
-      <w:bookmarkStart w:id="27" w:name="_Toc41046511"/>
+      <w:bookmarkStart w:id="24" w:name="_Toc41046512"/>
       <w:r>
         <w:rPr>
           <w:rFonts w:ascii="Times New Roman" w:hAnsi="Times New Roman" w:cs="Times New Roman"/>
@@ -11379,9 +11499,9 @@
             <w14:round/>
           </w14:textOutline>
         </w:rPr>
-        <w:t>Prototype cho giao diện của hệ thống</w:t>
+        <w:t>Sơ đồ lớp ở mức thiết kế</w:t>
       </w:r>
-      <w:bookmarkEnd w:id="27"/>
+      <w:bookmarkEnd w:id="24"/>
     </w:p>
     <w:p>
       <w:pPr>
@@ -11404,7 +11524,7 @@
           </w14:textOutline>
         </w:rPr>
       </w:pPr>
-      <w:bookmarkStart w:id="28" w:name="_Toc41046512"/>
+      <w:bookmarkStart w:id="25" w:name="_Toc41046513"/>
       <w:r>
         <w:rPr>
           <w:rFonts w:ascii="Times New Roman" w:hAnsi="Times New Roman" w:cs="Times New Roman"/>
@@ -11418,9 +11538,9 @@
             <w14:round/>
           </w14:textOutline>
         </w:rPr>
-        <w:t>Sơ đồ lớp ở mức thiết kế</w:t>
+        <w:t>Thiết kế hoạt động của các chức năng</w:t>
       </w:r>
-      <w:bookmarkEnd w:id="28"/>
+      <w:bookmarkEnd w:id="25"/>
     </w:p>
     <w:p>
       <w:pPr>
@@ -11443,7 +11563,7 @@
           </w14:textOutline>
         </w:rPr>
       </w:pPr>
-      <w:bookmarkStart w:id="29" w:name="_Toc41046513"/>
+      <w:bookmarkStart w:id="26" w:name="_Toc41046514"/>
       <w:r>
         <w:rPr>
           <w:rFonts w:ascii="Times New Roman" w:hAnsi="Times New Roman" w:cs="Times New Roman"/>
@@ -11457,56 +11577,14 @@
             <w14:round/>
           </w14:textOutline>
         </w:rPr>
-        <w:t>Thiết kế hoạt động của các chức năng</w:t>
-      </w:r>
-      <w:bookmarkEnd w:id="29"/>
-    </w:p>
-    <w:p>
-      <w:pPr>
-        <w:pStyle w:val="ListParagraph"/>
-        <w:numPr>
-          <w:ilvl w:val="1"/>
-          <w:numId w:val="1"/>
-        </w:numPr>
-        <w:outlineLvl w:val="1"/>
-        <w:rPr>
-          <w:rFonts w:ascii="Times New Roman" w:hAnsi="Times New Roman" w:cs="Times New Roman"/>
-          <w:color w:val="5B9BD5" w:themeColor="accent1"/>
-          <w:sz w:val="32"/>
-          <w:szCs w:val="32"/>
-          <w:lang w:val="vi-VN"/>
-          <w14:textOutline w14:w="0" w14:cap="flat" w14:cmpd="sng" w14:algn="ctr">
-            <w14:noFill/>
-            <w14:prstDash w14:val="solid"/>
-            <w14:round/>
-          </w14:textOutline>
-        </w:rPr>
-      </w:pPr>
-      <w:bookmarkStart w:id="30" w:name="_Toc41046514"/>
-      <w:r>
-        <w:rPr>
-          <w:rFonts w:ascii="Times New Roman" w:hAnsi="Times New Roman" w:cs="Times New Roman"/>
-          <w:color w:val="5B9BD5" w:themeColor="accent1"/>
-          <w:sz w:val="32"/>
-          <w:szCs w:val="32"/>
-          <w:lang w:val="vi-VN"/>
-          <w14:textOutline w14:w="0" w14:cap="flat" w14:cmpd="sng" w14:algn="ctr">
-            <w14:noFill/>
-            <w14:prstDash w14:val="solid"/>
-            <w14:round/>
-          </w14:textOutline>
-        </w:rPr>
         <w:t>Cài đặt hệ thống</w:t>
       </w:r>
-      <w:bookmarkEnd w:id="30"/>
+      <w:bookmarkEnd w:id="26"/>
     </w:p>
-    <w:p>
-      <w:bookmarkStart w:id="31" w:name="_GoBack"/>
-      <w:bookmarkEnd w:id="31"/>
-    </w:p>
+    <w:p/>
     <w:sectPr>
-      <w:headerReference w:type="default" r:id="rId18"/>
-      <w:footerReference w:type="default" r:id="rId19"/>
+      <w:headerReference w:type="default" r:id="rId22"/>
+      <w:footerReference w:type="default" r:id="rId23"/>
       <w:pgSz w:w="12240" w:h="15840"/>
       <w:pgMar w:top="1440" w:right="1440" w:bottom="1440" w:left="1440" w:header="720" w:footer="720" w:gutter="0"/>
       <w:cols w:space="720"/>
@@ -11575,7 +11653,7 @@
           <w:rPr>
             <w:noProof/>
           </w:rPr>
-          <w:t>6</w:t>
+          <w:t>23</w:t>
         </w:r>
         <w:r>
           <w:rPr>
@@ -14729,7 +14807,7 @@
 </file>
 
 <file path=customXml/itemProps1.xml><?xml version="1.0" encoding="utf-8"?>
-<ds:datastoreItem xmlns:ds="http://schemas.openxmlformats.org/officeDocument/2006/customXml" ds:itemID="{F924A2C1-3326-4485-AD08-B7FB13E40448}">
+<ds:datastoreItem xmlns:ds="http://schemas.openxmlformats.org/officeDocument/2006/customXml" ds:itemID="{58621709-1C6F-4241-BC37-C6C3A406D0FC}">
   <ds:schemaRefs>
     <ds:schemaRef ds:uri="http://schemas.openxmlformats.org/officeDocument/2006/bibliography"/>
   </ds:schemaRefs>

</xml_diff>

<commit_message>
Merge work with 1612561
</commit_message>
<xml_diff>
--- a/Design/Report.docx
+++ b/Design/Report.docx
@@ -8357,6 +8357,142 @@
     </w:p>
     <w:p>
       <w:pPr>
+        <w:rPr>
+          <w:rFonts w:ascii="Times New Roman" w:hAnsi="Times New Roman" w:cs="Times New Roman"/>
+          <w:b/>
+          <w:color w:val="5B9BD5" w:themeColor="accent1"/>
+          <w:sz w:val="28"/>
+          <w:szCs w:val="28"/>
+          <w:lang w:val="vi-VN"/>
+          <w14:textOutline w14:w="0" w14:cap="flat" w14:cmpd="sng" w14:algn="ctr">
+            <w14:noFill/>
+            <w14:prstDash w14:val="solid"/>
+            <w14:round/>
+          </w14:textOutline>
+        </w:rPr>
+      </w:pPr>
+    </w:p>
+    <w:p>
+      <w:pPr>
+        <w:rPr>
+          <w:rFonts w:ascii="Times New Roman" w:hAnsi="Times New Roman" w:cs="Times New Roman"/>
+          <w:b/>
+          <w:color w:val="5B9BD5" w:themeColor="accent1"/>
+          <w:sz w:val="28"/>
+          <w:szCs w:val="28"/>
+          <w:lang w:val="vi-VN"/>
+          <w14:textOutline w14:w="0" w14:cap="flat" w14:cmpd="sng" w14:algn="ctr">
+            <w14:noFill/>
+            <w14:prstDash w14:val="solid"/>
+            <w14:round/>
+          </w14:textOutline>
+        </w:rPr>
+      </w:pPr>
+    </w:p>
+    <w:p>
+      <w:pPr>
+        <w:rPr>
+          <w:rFonts w:ascii="Times New Roman" w:hAnsi="Times New Roman" w:cs="Times New Roman"/>
+          <w:b/>
+          <w:color w:val="5B9BD5" w:themeColor="accent1"/>
+          <w:sz w:val="28"/>
+          <w:szCs w:val="28"/>
+          <w:lang w:val="vi-VN"/>
+          <w14:textOutline w14:w="0" w14:cap="flat" w14:cmpd="sng" w14:algn="ctr">
+            <w14:noFill/>
+            <w14:prstDash w14:val="solid"/>
+            <w14:round/>
+          </w14:textOutline>
+        </w:rPr>
+      </w:pPr>
+    </w:p>
+    <w:p>
+      <w:pPr>
+        <w:rPr>
+          <w:rFonts w:ascii="Times New Roman" w:hAnsi="Times New Roman" w:cs="Times New Roman"/>
+          <w:b/>
+          <w:color w:val="5B9BD5" w:themeColor="accent1"/>
+          <w:sz w:val="28"/>
+          <w:szCs w:val="28"/>
+          <w:lang w:val="vi-VN"/>
+          <w14:textOutline w14:w="0" w14:cap="flat" w14:cmpd="sng" w14:algn="ctr">
+            <w14:noFill/>
+            <w14:prstDash w14:val="solid"/>
+            <w14:round/>
+          </w14:textOutline>
+        </w:rPr>
+      </w:pPr>
+    </w:p>
+    <w:p>
+      <w:pPr>
+        <w:rPr>
+          <w:rFonts w:ascii="Times New Roman" w:hAnsi="Times New Roman" w:cs="Times New Roman"/>
+          <w:b/>
+          <w:color w:val="5B9BD5" w:themeColor="accent1"/>
+          <w:sz w:val="28"/>
+          <w:szCs w:val="28"/>
+          <w:lang w:val="vi-VN"/>
+          <w14:textOutline w14:w="0" w14:cap="flat" w14:cmpd="sng" w14:algn="ctr">
+            <w14:noFill/>
+            <w14:prstDash w14:val="solid"/>
+            <w14:round/>
+          </w14:textOutline>
+        </w:rPr>
+      </w:pPr>
+    </w:p>
+    <w:p>
+      <w:pPr>
+        <w:rPr>
+          <w:rFonts w:ascii="Times New Roman" w:hAnsi="Times New Roman" w:cs="Times New Roman"/>
+          <w:b/>
+          <w:color w:val="5B9BD5" w:themeColor="accent1"/>
+          <w:sz w:val="28"/>
+          <w:szCs w:val="28"/>
+          <w:lang w:val="vi-VN"/>
+          <w14:textOutline w14:w="0" w14:cap="flat" w14:cmpd="sng" w14:algn="ctr">
+            <w14:noFill/>
+            <w14:prstDash w14:val="solid"/>
+            <w14:round/>
+          </w14:textOutline>
+        </w:rPr>
+      </w:pPr>
+    </w:p>
+    <w:p>
+      <w:pPr>
+        <w:rPr>
+          <w:rFonts w:ascii="Times New Roman" w:hAnsi="Times New Roman" w:cs="Times New Roman"/>
+          <w:b/>
+          <w:color w:val="5B9BD5" w:themeColor="accent1"/>
+          <w:sz w:val="28"/>
+          <w:szCs w:val="28"/>
+          <w:lang w:val="vi-VN"/>
+          <w14:textOutline w14:w="0" w14:cap="flat" w14:cmpd="sng" w14:algn="ctr">
+            <w14:noFill/>
+            <w14:prstDash w14:val="solid"/>
+            <w14:round/>
+          </w14:textOutline>
+        </w:rPr>
+      </w:pPr>
+    </w:p>
+    <w:p>
+      <w:pPr>
+        <w:rPr>
+          <w:rFonts w:ascii="Times New Roman" w:hAnsi="Times New Roman" w:cs="Times New Roman"/>
+          <w:b/>
+          <w:color w:val="5B9BD5" w:themeColor="accent1"/>
+          <w:sz w:val="28"/>
+          <w:szCs w:val="28"/>
+          <w:lang w:val="vi-VN"/>
+          <w14:textOutline w14:w="0" w14:cap="flat" w14:cmpd="sng" w14:algn="ctr">
+            <w14:noFill/>
+            <w14:prstDash w14:val="solid"/>
+            <w14:round/>
+          </w14:textOutline>
+        </w:rPr>
+      </w:pPr>
+    </w:p>
+    <w:p>
+      <w:pPr>
         <w:pStyle w:val="ListParagraph"/>
         <w:numPr>
           <w:ilvl w:val="2"/>
@@ -8393,10 +8529,570 @@
             <w14:round/>
           </w14:textOutline>
         </w:rPr>
+        <w:lastRenderedPageBreak/>
         <w:t>Quản lý quảng cáo</w:t>
       </w:r>
       <w:bookmarkEnd w:id="4"/>
     </w:p>
+    <w:tbl>
+      <w:tblPr>
+        <w:tblStyle w:val="GridTable4-Accent5"/>
+        <w:tblW w:w="9355" w:type="dxa"/>
+        <w:tblLook w:val="04A0" w:firstRow="1" w:lastRow="0" w:firstColumn="1" w:lastColumn="0" w:noHBand="0" w:noVBand="1"/>
+      </w:tblPr>
+      <w:tblGrid>
+        <w:gridCol w:w="2605"/>
+        <w:gridCol w:w="6750"/>
+      </w:tblGrid>
+      <w:tr>
+        <w:trPr>
+          <w:cnfStyle w:val="100000000000" w:firstRow="1" w:lastRow="0" w:firstColumn="0" w:lastColumn="0" w:oddVBand="0" w:evenVBand="0" w:oddHBand="0" w:evenHBand="0" w:firstRowFirstColumn="0" w:firstRowLastColumn="0" w:lastRowFirstColumn="0" w:lastRowLastColumn="0"/>
+        </w:trPr>
+        <w:tc>
+          <w:tcPr>
+            <w:cnfStyle w:val="001000000000" w:firstRow="0" w:lastRow="0" w:firstColumn="1" w:lastColumn="0" w:oddVBand="0" w:evenVBand="0" w:oddHBand="0" w:evenHBand="0" w:firstRowFirstColumn="0" w:firstRowLastColumn="0" w:lastRowFirstColumn="0" w:lastRowLastColumn="0"/>
+            <w:tcW w:w="2605" w:type="dxa"/>
+          </w:tcPr>
+          <w:p>
+            <w:pPr>
+              <w:spacing w:line="276" w:lineRule="auto"/>
+              <w:jc w:val="both"/>
+              <w:rPr>
+                <w:rFonts w:ascii="Times New Roman" w:hAnsi="Times New Roman" w:cs="Times New Roman"/>
+                <w:sz w:val="26"/>
+                <w:szCs w:val="26"/>
+                <w:lang w:val="vi-VN"/>
+              </w:rPr>
+            </w:pPr>
+            <w:r>
+              <w:rPr>
+                <w:rFonts w:ascii="Times New Roman" w:hAnsi="Times New Roman" w:cs="Times New Roman"/>
+                <w:sz w:val="26"/>
+                <w:szCs w:val="26"/>
+                <w:lang w:val="vi-VN"/>
+              </w:rPr>
+              <w:t>Tên Use Case</w:t>
+            </w:r>
+          </w:p>
+        </w:tc>
+        <w:tc>
+          <w:tcPr>
+            <w:tcW w:w="6750" w:type="dxa"/>
+          </w:tcPr>
+          <w:p>
+            <w:pPr>
+              <w:spacing w:line="276" w:lineRule="auto"/>
+              <w:jc w:val="both"/>
+              <w:cnfStyle w:val="100000000000" w:firstRow="1" w:lastRow="0" w:firstColumn="0" w:lastColumn="0" w:oddVBand="0" w:evenVBand="0" w:oddHBand="0" w:evenHBand="0" w:firstRowFirstColumn="0" w:firstRowLastColumn="0" w:lastRowFirstColumn="0" w:lastRowLastColumn="0"/>
+              <w:rPr>
+                <w:rFonts w:ascii="Times New Roman" w:hAnsi="Times New Roman" w:cs="Times New Roman"/>
+                <w:sz w:val="26"/>
+                <w:szCs w:val="26"/>
+              </w:rPr>
+            </w:pPr>
+            <w:r>
+              <w:rPr>
+                <w:rFonts w:ascii="Times New Roman" w:hAnsi="Times New Roman" w:cs="Times New Roman"/>
+                <w:sz w:val="26"/>
+                <w:szCs w:val="26"/>
+              </w:rPr>
+              <w:t>Quả</w:t>
+            </w:r>
+            <w:r>
+              <w:rPr>
+                <w:rFonts w:ascii="Times New Roman" w:hAnsi="Times New Roman" w:cs="Times New Roman"/>
+                <w:sz w:val="26"/>
+                <w:szCs w:val="26"/>
+              </w:rPr>
+              <w:t>n</w:t>
+            </w:r>
+            <w:r>
+              <w:rPr>
+                <w:rFonts w:ascii="Times New Roman" w:hAnsi="Times New Roman" w:cs="Times New Roman"/>
+                <w:sz w:val="26"/>
+                <w:szCs w:val="26"/>
+              </w:rPr>
+              <w:t xml:space="preserve"> lý hợp đổng quảng cáo</w:t>
+            </w:r>
+          </w:p>
+        </w:tc>
+      </w:tr>
+      <w:tr>
+        <w:trPr>
+          <w:cnfStyle w:val="000000100000" w:firstRow="0" w:lastRow="0" w:firstColumn="0" w:lastColumn="0" w:oddVBand="0" w:evenVBand="0" w:oddHBand="1" w:evenHBand="0" w:firstRowFirstColumn="0" w:firstRowLastColumn="0" w:lastRowFirstColumn="0" w:lastRowLastColumn="0"/>
+        </w:trPr>
+        <w:tc>
+          <w:tcPr>
+            <w:cnfStyle w:val="001000000000" w:firstRow="0" w:lastRow="0" w:firstColumn="1" w:lastColumn="0" w:oddVBand="0" w:evenVBand="0" w:oddHBand="0" w:evenHBand="0" w:firstRowFirstColumn="0" w:firstRowLastColumn="0" w:lastRowFirstColumn="0" w:lastRowLastColumn="0"/>
+            <w:tcW w:w="2605" w:type="dxa"/>
+          </w:tcPr>
+          <w:p>
+            <w:pPr>
+              <w:spacing w:line="276" w:lineRule="auto"/>
+              <w:jc w:val="both"/>
+              <w:rPr>
+                <w:rFonts w:ascii="Times New Roman" w:hAnsi="Times New Roman" w:cs="Times New Roman"/>
+                <w:sz w:val="26"/>
+                <w:szCs w:val="26"/>
+                <w:lang w:val="vi-VN"/>
+              </w:rPr>
+            </w:pPr>
+            <w:r>
+              <w:rPr>
+                <w:rFonts w:ascii="Times New Roman" w:hAnsi="Times New Roman" w:cs="Times New Roman"/>
+                <w:sz w:val="26"/>
+                <w:szCs w:val="26"/>
+                <w:lang w:val="vi-VN"/>
+              </w:rPr>
+              <w:t>Mô tả</w:t>
+            </w:r>
+          </w:p>
+        </w:tc>
+        <w:tc>
+          <w:tcPr>
+            <w:tcW w:w="6750" w:type="dxa"/>
+          </w:tcPr>
+          <w:p>
+            <w:pPr>
+              <w:numPr>
+                <w:ilvl w:val="0"/>
+                <w:numId w:val="10"/>
+              </w:numPr>
+              <w:spacing w:line="276" w:lineRule="auto"/>
+              <w:ind w:left="0" w:firstLine="457"/>
+              <w:jc w:val="both"/>
+              <w:cnfStyle w:val="000000100000" w:firstRow="0" w:lastRow="0" w:firstColumn="0" w:lastColumn="0" w:oddVBand="0" w:evenVBand="0" w:oddHBand="1" w:evenHBand="0" w:firstRowFirstColumn="0" w:firstRowLastColumn="0" w:lastRowFirstColumn="0" w:lastRowLastColumn="0"/>
+              <w:rPr>
+                <w:rFonts w:ascii="Times New Roman" w:hAnsi="Times New Roman" w:cs="Times New Roman"/>
+                <w:sz w:val="26"/>
+                <w:szCs w:val="26"/>
+                <w:lang w:val="vi-VN"/>
+              </w:rPr>
+            </w:pPr>
+            <w:r>
+              <w:rPr>
+                <w:rFonts w:ascii="Times New Roman" w:hAnsi="Times New Roman" w:cs="Times New Roman"/>
+                <w:sz w:val="26"/>
+                <w:szCs w:val="26"/>
+                <w:lang w:val="vi-VN"/>
+              </w:rPr>
+              <w:t xml:space="preserve">UC bắt đầu khi </w:t>
+            </w:r>
+            <w:r>
+              <w:rPr>
+                <w:rFonts w:ascii="Times New Roman" w:hAnsi="Times New Roman" w:cs="Times New Roman"/>
+                <w:sz w:val="26"/>
+                <w:szCs w:val="26"/>
+              </w:rPr>
+              <w:t>cần quản lý hợp đồng quảng cáo</w:t>
+            </w:r>
+          </w:p>
+          <w:p>
+            <w:pPr>
+              <w:numPr>
+                <w:ilvl w:val="0"/>
+                <w:numId w:val="10"/>
+              </w:numPr>
+              <w:spacing w:line="276" w:lineRule="auto"/>
+              <w:ind w:left="0" w:firstLine="457"/>
+              <w:jc w:val="both"/>
+              <w:cnfStyle w:val="000000100000" w:firstRow="0" w:lastRow="0" w:firstColumn="0" w:lastColumn="0" w:oddVBand="0" w:evenVBand="0" w:oddHBand="1" w:evenHBand="0" w:firstRowFirstColumn="0" w:firstRowLastColumn="0" w:lastRowFirstColumn="0" w:lastRowLastColumn="0"/>
+              <w:rPr>
+                <w:rFonts w:ascii="Times New Roman" w:hAnsi="Times New Roman" w:cs="Times New Roman"/>
+                <w:sz w:val="26"/>
+                <w:szCs w:val="26"/>
+                <w:lang w:val="vi-VN"/>
+              </w:rPr>
+            </w:pPr>
+            <w:r>
+              <w:rPr>
+                <w:rFonts w:ascii="Times New Roman" w:hAnsi="Times New Roman" w:cs="Times New Roman"/>
+                <w:sz w:val="26"/>
+                <w:szCs w:val="26"/>
+                <w:lang w:val="vi-VN"/>
+              </w:rPr>
+              <w:t>UC mô tả quá trình quản lý</w:t>
+            </w:r>
+            <w:r>
+              <w:rPr>
+                <w:rFonts w:ascii="Times New Roman" w:hAnsi="Times New Roman" w:cs="Times New Roman"/>
+                <w:sz w:val="26"/>
+                <w:szCs w:val="26"/>
+              </w:rPr>
+              <w:t xml:space="preserve"> hợp đồng</w:t>
+            </w:r>
+            <w:r>
+              <w:rPr>
+                <w:rFonts w:ascii="Times New Roman" w:hAnsi="Times New Roman" w:cs="Times New Roman"/>
+                <w:sz w:val="26"/>
+                <w:szCs w:val="26"/>
+                <w:lang w:val="vi-VN"/>
+              </w:rPr>
+              <w:t xml:space="preserve"> </w:t>
+            </w:r>
+            <w:r>
+              <w:rPr>
+                <w:rFonts w:ascii="Times New Roman" w:hAnsi="Times New Roman" w:cs="Times New Roman"/>
+                <w:sz w:val="26"/>
+                <w:szCs w:val="26"/>
+              </w:rPr>
+              <w:t>quản cáo</w:t>
+            </w:r>
+          </w:p>
+        </w:tc>
+      </w:tr>
+      <w:tr>
+        <w:trPr>
+          <w:trHeight w:val="890"/>
+        </w:trPr>
+        <w:tc>
+          <w:tcPr>
+            <w:cnfStyle w:val="001000000000" w:firstRow="0" w:lastRow="0" w:firstColumn="1" w:lastColumn="0" w:oddVBand="0" w:evenVBand="0" w:oddHBand="0" w:evenHBand="0" w:firstRowFirstColumn="0" w:firstRowLastColumn="0" w:lastRowFirstColumn="0" w:lastRowLastColumn="0"/>
+            <w:tcW w:w="2605" w:type="dxa"/>
+          </w:tcPr>
+          <w:p>
+            <w:pPr>
+              <w:spacing w:line="276" w:lineRule="auto"/>
+              <w:jc w:val="both"/>
+              <w:rPr>
+                <w:rFonts w:ascii="Times New Roman" w:hAnsi="Times New Roman" w:cs="Times New Roman"/>
+                <w:sz w:val="26"/>
+                <w:szCs w:val="26"/>
+                <w:lang w:val="vi-VN"/>
+              </w:rPr>
+            </w:pPr>
+            <w:r>
+              <w:rPr>
+                <w:rFonts w:ascii="Times New Roman" w:hAnsi="Times New Roman" w:cs="Times New Roman"/>
+                <w:sz w:val="26"/>
+                <w:szCs w:val="26"/>
+                <w:lang w:val="vi-VN"/>
+              </w:rPr>
+              <w:t>Dòng cơ bản</w:t>
+            </w:r>
+          </w:p>
+        </w:tc>
+        <w:tc>
+          <w:tcPr>
+            <w:tcW w:w="6750" w:type="dxa"/>
+          </w:tcPr>
+          <w:p>
+            <w:pPr>
+              <w:numPr>
+                <w:ilvl w:val="0"/>
+                <w:numId w:val="20"/>
+              </w:numPr>
+              <w:spacing w:line="276" w:lineRule="auto"/>
+              <w:ind w:left="-14" w:firstLine="471"/>
+              <w:jc w:val="both"/>
+              <w:cnfStyle w:val="000000000000" w:firstRow="0" w:lastRow="0" w:firstColumn="0" w:lastColumn="0" w:oddVBand="0" w:evenVBand="0" w:oddHBand="0" w:evenHBand="0" w:firstRowFirstColumn="0" w:firstRowLastColumn="0" w:lastRowFirstColumn="0" w:lastRowLastColumn="0"/>
+              <w:rPr>
+                <w:rFonts w:ascii="Times New Roman" w:hAnsi="Times New Roman" w:cs="Times New Roman"/>
+                <w:sz w:val="26"/>
+                <w:szCs w:val="26"/>
+                <w:lang w:val="vi-VN"/>
+              </w:rPr>
+            </w:pPr>
+            <w:r>
+              <w:rPr>
+                <w:rFonts w:ascii="Times New Roman" w:hAnsi="Times New Roman" w:cs="Times New Roman"/>
+                <w:sz w:val="26"/>
+                <w:szCs w:val="26"/>
+                <w:lang w:val="vi-VN"/>
+              </w:rPr>
+              <w:t xml:space="preserve">Thực hiện use case </w:t>
+            </w:r>
+            <w:r>
+              <w:rPr>
+                <w:rFonts w:ascii="Times New Roman" w:hAnsi="Times New Roman" w:cs="Times New Roman"/>
+                <w:b/>
+                <w:sz w:val="26"/>
+                <w:szCs w:val="26"/>
+              </w:rPr>
+              <w:t>quả</w:t>
+            </w:r>
+            <w:r>
+              <w:rPr>
+                <w:rFonts w:ascii="Times New Roman" w:hAnsi="Times New Roman" w:cs="Times New Roman"/>
+                <w:b/>
+                <w:sz w:val="26"/>
+                <w:szCs w:val="26"/>
+              </w:rPr>
+              <w:t>n lý đ</w:t>
+            </w:r>
+            <w:r>
+              <w:rPr>
+                <w:rFonts w:ascii="Times New Roman" w:hAnsi="Times New Roman" w:cs="Times New Roman"/>
+                <w:b/>
+                <w:sz w:val="26"/>
+                <w:szCs w:val="26"/>
+              </w:rPr>
+              <w:t>ối tác quảng cáo</w:t>
+            </w:r>
+            <w:r>
+              <w:rPr>
+                <w:rFonts w:ascii="Times New Roman" w:hAnsi="Times New Roman" w:cs="Times New Roman"/>
+                <w:b/>
+                <w:sz w:val="26"/>
+                <w:szCs w:val="26"/>
+                <w:lang w:val="vi-VN"/>
+              </w:rPr>
+              <w:t xml:space="preserve"> </w:t>
+            </w:r>
+          </w:p>
+          <w:p>
+            <w:pPr>
+              <w:numPr>
+                <w:ilvl w:val="0"/>
+                <w:numId w:val="20"/>
+              </w:numPr>
+              <w:spacing w:line="276" w:lineRule="auto"/>
+              <w:ind w:left="-14" w:firstLine="471"/>
+              <w:jc w:val="both"/>
+              <w:cnfStyle w:val="000000000000" w:firstRow="0" w:lastRow="0" w:firstColumn="0" w:lastColumn="0" w:oddVBand="0" w:evenVBand="0" w:oddHBand="0" w:evenHBand="0" w:firstRowFirstColumn="0" w:firstRowLastColumn="0" w:lastRowFirstColumn="0" w:lastRowLastColumn="0"/>
+              <w:rPr>
+                <w:rFonts w:ascii="Times New Roman" w:hAnsi="Times New Roman" w:cs="Times New Roman"/>
+                <w:sz w:val="26"/>
+                <w:szCs w:val="26"/>
+                <w:lang w:val="vi-VN"/>
+              </w:rPr>
+            </w:pPr>
+            <w:r>
+              <w:rPr>
+                <w:rFonts w:ascii="Times New Roman" w:hAnsi="Times New Roman" w:cs="Times New Roman"/>
+                <w:sz w:val="26"/>
+                <w:szCs w:val="26"/>
+                <w:lang w:val="vi-VN"/>
+              </w:rPr>
+              <w:t>Nhân viê</w:t>
+            </w:r>
+            <w:r>
+              <w:rPr>
+                <w:rFonts w:ascii="Times New Roman" w:hAnsi="Times New Roman" w:cs="Times New Roman"/>
+                <w:sz w:val="26"/>
+                <w:szCs w:val="26"/>
+              </w:rPr>
+              <w:t>n chọn tin quảng cáo muốn quảng cáo với đối tác</w:t>
+            </w:r>
+            <w:r>
+              <w:rPr>
+                <w:rFonts w:ascii="Times New Roman" w:hAnsi="Times New Roman" w:cs="Times New Roman"/>
+                <w:sz w:val="26"/>
+                <w:szCs w:val="26"/>
+                <w:lang w:val="vi-VN"/>
+              </w:rPr>
+              <w:t>.</w:t>
+            </w:r>
+          </w:p>
+          <w:p>
+            <w:pPr>
+              <w:numPr>
+                <w:ilvl w:val="0"/>
+                <w:numId w:val="20"/>
+              </w:numPr>
+              <w:spacing w:line="276" w:lineRule="auto"/>
+              <w:ind w:left="-14" w:firstLine="471"/>
+              <w:jc w:val="both"/>
+              <w:cnfStyle w:val="000000000000" w:firstRow="0" w:lastRow="0" w:firstColumn="0" w:lastColumn="0" w:oddVBand="0" w:evenVBand="0" w:oddHBand="0" w:evenHBand="0" w:firstRowFirstColumn="0" w:firstRowLastColumn="0" w:lastRowFirstColumn="0" w:lastRowLastColumn="0"/>
+              <w:rPr>
+                <w:rFonts w:ascii="Times New Roman" w:hAnsi="Times New Roman" w:cs="Times New Roman"/>
+                <w:sz w:val="26"/>
+                <w:szCs w:val="26"/>
+                <w:lang w:val="vi-VN"/>
+              </w:rPr>
+            </w:pPr>
+            <w:r>
+              <w:rPr>
+                <w:rFonts w:ascii="Times New Roman" w:hAnsi="Times New Roman" w:cs="Times New Roman"/>
+                <w:sz w:val="26"/>
+                <w:szCs w:val="26"/>
+                <w:lang w:val="vi-VN"/>
+              </w:rPr>
+              <w:t xml:space="preserve">Nhân viên </w:t>
+            </w:r>
+            <w:r>
+              <w:rPr>
+                <w:rFonts w:ascii="Times New Roman" w:hAnsi="Times New Roman" w:cs="Times New Roman"/>
+                <w:sz w:val="26"/>
+                <w:szCs w:val="26"/>
+              </w:rPr>
+              <w:t>chọn đối tác muốn quảng cáo</w:t>
+            </w:r>
+            <w:r>
+              <w:rPr>
+                <w:rFonts w:ascii="Times New Roman" w:hAnsi="Times New Roman" w:cs="Times New Roman"/>
+                <w:sz w:val="26"/>
+                <w:szCs w:val="26"/>
+                <w:lang w:val="vi-VN"/>
+              </w:rPr>
+              <w:t>.</w:t>
+            </w:r>
+          </w:p>
+          <w:p>
+            <w:pPr>
+              <w:numPr>
+                <w:ilvl w:val="0"/>
+                <w:numId w:val="20"/>
+              </w:numPr>
+              <w:spacing w:line="276" w:lineRule="auto"/>
+              <w:ind w:left="-14" w:firstLine="471"/>
+              <w:jc w:val="both"/>
+              <w:cnfStyle w:val="000000000000" w:firstRow="0" w:lastRow="0" w:firstColumn="0" w:lastColumn="0" w:oddVBand="0" w:evenVBand="0" w:oddHBand="0" w:evenHBand="0" w:firstRowFirstColumn="0" w:firstRowLastColumn="0" w:lastRowFirstColumn="0" w:lastRowLastColumn="0"/>
+              <w:rPr>
+                <w:rFonts w:ascii="Times New Roman" w:hAnsi="Times New Roman" w:cs="Times New Roman"/>
+                <w:sz w:val="26"/>
+                <w:szCs w:val="26"/>
+                <w:lang w:val="vi-VN"/>
+              </w:rPr>
+            </w:pPr>
+            <w:r>
+              <w:rPr>
+                <w:rFonts w:ascii="Times New Roman" w:hAnsi="Times New Roman" w:cs="Times New Roman"/>
+                <w:sz w:val="26"/>
+                <w:szCs w:val="26"/>
+                <w:lang w:val="vi-VN"/>
+              </w:rPr>
+              <w:t xml:space="preserve">Nhân viên kiểm tra </w:t>
+            </w:r>
+            <w:r>
+              <w:rPr>
+                <w:rFonts w:ascii="Times New Roman" w:hAnsi="Times New Roman" w:cs="Times New Roman"/>
+                <w:sz w:val="26"/>
+                <w:szCs w:val="26"/>
+              </w:rPr>
+              <w:t>hợp đồng quảng cáo</w:t>
+            </w:r>
+            <w:r>
+              <w:rPr>
+                <w:rFonts w:ascii="Times New Roman" w:hAnsi="Times New Roman" w:cs="Times New Roman"/>
+                <w:sz w:val="26"/>
+                <w:szCs w:val="26"/>
+                <w:lang w:val="vi-VN"/>
+              </w:rPr>
+              <w:t>.</w:t>
+            </w:r>
+          </w:p>
+          <w:p>
+            <w:pPr>
+              <w:numPr>
+                <w:ilvl w:val="0"/>
+                <w:numId w:val="20"/>
+              </w:numPr>
+              <w:spacing w:line="276" w:lineRule="auto"/>
+              <w:ind w:left="-14" w:firstLine="471"/>
+              <w:jc w:val="both"/>
+              <w:cnfStyle w:val="000000000000" w:firstRow="0" w:lastRow="0" w:firstColumn="0" w:lastColumn="0" w:oddVBand="0" w:evenVBand="0" w:oddHBand="0" w:evenHBand="0" w:firstRowFirstColumn="0" w:firstRowLastColumn="0" w:lastRowFirstColumn="0" w:lastRowLastColumn="0"/>
+              <w:rPr>
+                <w:rFonts w:ascii="Times New Roman" w:hAnsi="Times New Roman" w:cs="Times New Roman"/>
+                <w:sz w:val="26"/>
+                <w:szCs w:val="26"/>
+                <w:lang w:val="vi-VN"/>
+              </w:rPr>
+            </w:pPr>
+            <w:r>
+              <w:rPr>
+                <w:rFonts w:ascii="Times New Roman" w:hAnsi="Times New Roman" w:cs="Times New Roman"/>
+                <w:sz w:val="26"/>
+                <w:szCs w:val="26"/>
+                <w:lang w:val="vi-VN"/>
+              </w:rPr>
+              <w:t>Nhân viên</w:t>
+            </w:r>
+            <w:r>
+              <w:rPr>
+                <w:rFonts w:ascii="Times New Roman" w:hAnsi="Times New Roman" w:cs="Times New Roman"/>
+                <w:sz w:val="26"/>
+                <w:szCs w:val="26"/>
+              </w:rPr>
+              <w:t xml:space="preserve"> xác nhận việc đặt quảng cáo</w:t>
+            </w:r>
+            <w:r>
+              <w:rPr>
+                <w:rFonts w:ascii="Times New Roman" w:hAnsi="Times New Roman" w:cs="Times New Roman"/>
+                <w:sz w:val="26"/>
+                <w:szCs w:val="26"/>
+                <w:lang w:val="vi-VN"/>
+              </w:rPr>
+              <w:t>.</w:t>
+            </w:r>
+          </w:p>
+        </w:tc>
+      </w:tr>
+      <w:tr>
+        <w:trPr>
+          <w:cnfStyle w:val="000000100000" w:firstRow="0" w:lastRow="0" w:firstColumn="0" w:lastColumn="0" w:oddVBand="0" w:evenVBand="0" w:oddHBand="1" w:evenHBand="0" w:firstRowFirstColumn="0" w:firstRowLastColumn="0" w:lastRowFirstColumn="0" w:lastRowLastColumn="0"/>
+        </w:trPr>
+        <w:tc>
+          <w:tcPr>
+            <w:cnfStyle w:val="001000000000" w:firstRow="0" w:lastRow="0" w:firstColumn="1" w:lastColumn="0" w:oddVBand="0" w:evenVBand="0" w:oddHBand="0" w:evenHBand="0" w:firstRowFirstColumn="0" w:firstRowLastColumn="0" w:lastRowFirstColumn="0" w:lastRowLastColumn="0"/>
+            <w:tcW w:w="2605" w:type="dxa"/>
+          </w:tcPr>
+          <w:p>
+            <w:pPr>
+              <w:spacing w:line="276" w:lineRule="auto"/>
+              <w:jc w:val="both"/>
+              <w:rPr>
+                <w:rFonts w:ascii="Times New Roman" w:hAnsi="Times New Roman" w:cs="Times New Roman"/>
+                <w:sz w:val="26"/>
+                <w:szCs w:val="26"/>
+                <w:lang w:val="vi-VN"/>
+              </w:rPr>
+            </w:pPr>
+            <w:r>
+              <w:rPr>
+                <w:rFonts w:ascii="Times New Roman" w:hAnsi="Times New Roman" w:cs="Times New Roman"/>
+                <w:sz w:val="26"/>
+                <w:szCs w:val="26"/>
+                <w:lang w:val="vi-VN"/>
+              </w:rPr>
+              <w:t>Dòng thay thế</w:t>
+            </w:r>
+          </w:p>
+        </w:tc>
+        <w:tc>
+          <w:tcPr>
+            <w:tcW w:w="6750" w:type="dxa"/>
+          </w:tcPr>
+          <w:p>
+            <w:pPr>
+              <w:pStyle w:val="ListParagraph"/>
+              <w:keepNext/>
+              <w:numPr>
+                <w:ilvl w:val="0"/>
+                <w:numId w:val="10"/>
+              </w:numPr>
+              <w:spacing w:line="276" w:lineRule="auto"/>
+              <w:ind w:left="0" w:firstLine="360"/>
+              <w:jc w:val="both"/>
+              <w:cnfStyle w:val="000000100000" w:firstRow="0" w:lastRow="0" w:firstColumn="0" w:lastColumn="0" w:oddVBand="0" w:evenVBand="0" w:oddHBand="1" w:evenHBand="0" w:firstRowFirstColumn="0" w:firstRowLastColumn="0" w:lastRowFirstColumn="0" w:lastRowLastColumn="0"/>
+              <w:rPr>
+                <w:rFonts w:ascii="Times New Roman" w:hAnsi="Times New Roman" w:cs="Times New Roman"/>
+                <w:sz w:val="26"/>
+                <w:szCs w:val="26"/>
+                <w:lang w:val="vi-VN"/>
+              </w:rPr>
+            </w:pPr>
+            <w:r>
+              <w:rPr>
+                <w:rFonts w:ascii="Times New Roman" w:hAnsi="Times New Roman" w:cs="Times New Roman"/>
+                <w:sz w:val="26"/>
+                <w:szCs w:val="26"/>
+                <w:lang w:val="vi-VN"/>
+              </w:rPr>
+              <w:t xml:space="preserve">A4: Nếu </w:t>
+            </w:r>
+            <w:r>
+              <w:rPr>
+                <w:rFonts w:ascii="Times New Roman" w:hAnsi="Times New Roman" w:cs="Times New Roman"/>
+                <w:sz w:val="26"/>
+                <w:szCs w:val="26"/>
+              </w:rPr>
+              <w:t>hợp đồng đối tác hết hạn thì tiến hành gia hạn đối tác</w:t>
+            </w:r>
+          </w:p>
+        </w:tc>
+      </w:tr>
+    </w:tbl>
     <w:p>
       <w:pPr>
         <w:rPr>
@@ -8404,7 +9100,604 @@
           <w:color w:val="5B9BD5" w:themeColor="accent1"/>
           <w:sz w:val="28"/>
           <w:szCs w:val="28"/>
-          <w:lang w:val="vi-VN"/>
+          <w14:textOutline w14:w="0" w14:cap="flat" w14:cmpd="sng" w14:algn="ctr">
+            <w14:noFill/>
+            <w14:prstDash w14:val="solid"/>
+            <w14:round/>
+          </w14:textOutline>
+        </w:rPr>
+      </w:pPr>
+    </w:p>
+    <w:tbl>
+      <w:tblPr>
+        <w:tblStyle w:val="GridTable4-Accent5"/>
+        <w:tblW w:w="9355" w:type="dxa"/>
+        <w:tblLook w:val="04A0" w:firstRow="1" w:lastRow="0" w:firstColumn="1" w:lastColumn="0" w:noHBand="0" w:noVBand="1"/>
+      </w:tblPr>
+      <w:tblGrid>
+        <w:gridCol w:w="2605"/>
+        <w:gridCol w:w="6750"/>
+      </w:tblGrid>
+      <w:tr>
+        <w:trPr>
+          <w:cnfStyle w:val="100000000000" w:firstRow="1" w:lastRow="0" w:firstColumn="0" w:lastColumn="0" w:oddVBand="0" w:evenVBand="0" w:oddHBand="0" w:evenHBand="0" w:firstRowFirstColumn="0" w:firstRowLastColumn="0" w:lastRowFirstColumn="0" w:lastRowLastColumn="0"/>
+        </w:trPr>
+        <w:tc>
+          <w:tcPr>
+            <w:cnfStyle w:val="001000000000" w:firstRow="0" w:lastRow="0" w:firstColumn="1" w:lastColumn="0" w:oddVBand="0" w:evenVBand="0" w:oddHBand="0" w:evenHBand="0" w:firstRowFirstColumn="0" w:firstRowLastColumn="0" w:lastRowFirstColumn="0" w:lastRowLastColumn="0"/>
+            <w:tcW w:w="2605" w:type="dxa"/>
+          </w:tcPr>
+          <w:p>
+            <w:pPr>
+              <w:spacing w:line="276" w:lineRule="auto"/>
+              <w:jc w:val="both"/>
+              <w:rPr>
+                <w:rFonts w:ascii="Times New Roman" w:hAnsi="Times New Roman" w:cs="Times New Roman"/>
+                <w:sz w:val="26"/>
+                <w:szCs w:val="26"/>
+                <w:lang w:val="vi-VN"/>
+              </w:rPr>
+            </w:pPr>
+            <w:r>
+              <w:rPr>
+                <w:rFonts w:ascii="Times New Roman" w:hAnsi="Times New Roman" w:cs="Times New Roman"/>
+                <w:sz w:val="26"/>
+                <w:szCs w:val="26"/>
+                <w:lang w:val="vi-VN"/>
+              </w:rPr>
+              <w:t>Tên Use Case</w:t>
+            </w:r>
+          </w:p>
+        </w:tc>
+        <w:tc>
+          <w:tcPr>
+            <w:tcW w:w="6750" w:type="dxa"/>
+          </w:tcPr>
+          <w:p>
+            <w:pPr>
+              <w:spacing w:line="276" w:lineRule="auto"/>
+              <w:jc w:val="both"/>
+              <w:cnfStyle w:val="100000000000" w:firstRow="1" w:lastRow="0" w:firstColumn="0" w:lastColumn="0" w:oddVBand="0" w:evenVBand="0" w:oddHBand="0" w:evenHBand="0" w:firstRowFirstColumn="0" w:firstRowLastColumn="0" w:lastRowFirstColumn="0" w:lastRowLastColumn="0"/>
+              <w:rPr>
+                <w:rFonts w:ascii="Times New Roman" w:hAnsi="Times New Roman" w:cs="Times New Roman"/>
+                <w:sz w:val="26"/>
+                <w:szCs w:val="26"/>
+              </w:rPr>
+            </w:pPr>
+            <w:r>
+              <w:rPr>
+                <w:rFonts w:ascii="Times New Roman" w:hAnsi="Times New Roman" w:cs="Times New Roman"/>
+                <w:sz w:val="26"/>
+                <w:szCs w:val="26"/>
+              </w:rPr>
+              <w:t>Quản lý nhắn tin quảng cáo</w:t>
+            </w:r>
+          </w:p>
+        </w:tc>
+      </w:tr>
+      <w:tr>
+        <w:trPr>
+          <w:cnfStyle w:val="000000100000" w:firstRow="0" w:lastRow="0" w:firstColumn="0" w:lastColumn="0" w:oddVBand="0" w:evenVBand="0" w:oddHBand="1" w:evenHBand="0" w:firstRowFirstColumn="0" w:firstRowLastColumn="0" w:lastRowFirstColumn="0" w:lastRowLastColumn="0"/>
+        </w:trPr>
+        <w:tc>
+          <w:tcPr>
+            <w:cnfStyle w:val="001000000000" w:firstRow="0" w:lastRow="0" w:firstColumn="1" w:lastColumn="0" w:oddVBand="0" w:evenVBand="0" w:oddHBand="0" w:evenHBand="0" w:firstRowFirstColumn="0" w:firstRowLastColumn="0" w:lastRowFirstColumn="0" w:lastRowLastColumn="0"/>
+            <w:tcW w:w="2605" w:type="dxa"/>
+          </w:tcPr>
+          <w:p>
+            <w:pPr>
+              <w:spacing w:line="276" w:lineRule="auto"/>
+              <w:jc w:val="both"/>
+              <w:rPr>
+                <w:rFonts w:ascii="Times New Roman" w:hAnsi="Times New Roman" w:cs="Times New Roman"/>
+                <w:sz w:val="26"/>
+                <w:szCs w:val="26"/>
+                <w:lang w:val="vi-VN"/>
+              </w:rPr>
+            </w:pPr>
+            <w:r>
+              <w:rPr>
+                <w:rFonts w:ascii="Times New Roman" w:hAnsi="Times New Roman" w:cs="Times New Roman"/>
+                <w:sz w:val="26"/>
+                <w:szCs w:val="26"/>
+                <w:lang w:val="vi-VN"/>
+              </w:rPr>
+              <w:t>Mô tả</w:t>
+            </w:r>
+          </w:p>
+        </w:tc>
+        <w:tc>
+          <w:tcPr>
+            <w:tcW w:w="6750" w:type="dxa"/>
+          </w:tcPr>
+          <w:p>
+            <w:pPr>
+              <w:numPr>
+                <w:ilvl w:val="0"/>
+                <w:numId w:val="10"/>
+              </w:numPr>
+              <w:spacing w:line="276" w:lineRule="auto"/>
+              <w:ind w:left="0" w:firstLine="457"/>
+              <w:jc w:val="both"/>
+              <w:cnfStyle w:val="000000100000" w:firstRow="0" w:lastRow="0" w:firstColumn="0" w:lastColumn="0" w:oddVBand="0" w:evenVBand="0" w:oddHBand="1" w:evenHBand="0" w:firstRowFirstColumn="0" w:firstRowLastColumn="0" w:lastRowFirstColumn="0" w:lastRowLastColumn="0"/>
+              <w:rPr>
+                <w:rFonts w:ascii="Times New Roman" w:hAnsi="Times New Roman" w:cs="Times New Roman"/>
+                <w:sz w:val="26"/>
+                <w:szCs w:val="26"/>
+                <w:lang w:val="vi-VN"/>
+              </w:rPr>
+            </w:pPr>
+            <w:r>
+              <w:rPr>
+                <w:rFonts w:ascii="Times New Roman" w:hAnsi="Times New Roman" w:cs="Times New Roman"/>
+                <w:sz w:val="26"/>
+                <w:szCs w:val="26"/>
+                <w:lang w:val="vi-VN"/>
+              </w:rPr>
+              <w:t xml:space="preserve">UC bắt đầu khi </w:t>
+            </w:r>
+            <w:r>
+              <w:rPr>
+                <w:rFonts w:ascii="Times New Roman" w:hAnsi="Times New Roman" w:cs="Times New Roman"/>
+                <w:sz w:val="26"/>
+                <w:szCs w:val="26"/>
+              </w:rPr>
+              <w:t>cần quản lý nhắn tin quảng cáo</w:t>
+            </w:r>
+          </w:p>
+          <w:p>
+            <w:pPr>
+              <w:numPr>
+                <w:ilvl w:val="0"/>
+                <w:numId w:val="10"/>
+              </w:numPr>
+              <w:spacing w:line="276" w:lineRule="auto"/>
+              <w:ind w:left="0" w:firstLine="457"/>
+              <w:jc w:val="both"/>
+              <w:cnfStyle w:val="000000100000" w:firstRow="0" w:lastRow="0" w:firstColumn="0" w:lastColumn="0" w:oddVBand="0" w:evenVBand="0" w:oddHBand="1" w:evenHBand="0" w:firstRowFirstColumn="0" w:firstRowLastColumn="0" w:lastRowFirstColumn="0" w:lastRowLastColumn="0"/>
+              <w:rPr>
+                <w:rFonts w:ascii="Times New Roman" w:hAnsi="Times New Roman" w:cs="Times New Roman"/>
+                <w:sz w:val="26"/>
+                <w:szCs w:val="26"/>
+                <w:lang w:val="vi-VN"/>
+              </w:rPr>
+            </w:pPr>
+            <w:r>
+              <w:rPr>
+                <w:rFonts w:ascii="Times New Roman" w:hAnsi="Times New Roman" w:cs="Times New Roman"/>
+                <w:sz w:val="26"/>
+                <w:szCs w:val="26"/>
+                <w:lang w:val="vi-VN"/>
+              </w:rPr>
+              <w:t>UC mô tả quá trình quản lý</w:t>
+            </w:r>
+            <w:r>
+              <w:rPr>
+                <w:rFonts w:ascii="Times New Roman" w:hAnsi="Times New Roman" w:cs="Times New Roman"/>
+                <w:sz w:val="26"/>
+                <w:szCs w:val="26"/>
+              </w:rPr>
+              <w:t xml:space="preserve"> nhắn tin</w:t>
+            </w:r>
+            <w:r>
+              <w:rPr>
+                <w:rFonts w:ascii="Times New Roman" w:hAnsi="Times New Roman" w:cs="Times New Roman"/>
+                <w:sz w:val="26"/>
+                <w:szCs w:val="26"/>
+                <w:lang w:val="vi-VN"/>
+              </w:rPr>
+              <w:t xml:space="preserve"> </w:t>
+            </w:r>
+            <w:r>
+              <w:rPr>
+                <w:rFonts w:ascii="Times New Roman" w:hAnsi="Times New Roman" w:cs="Times New Roman"/>
+                <w:sz w:val="26"/>
+                <w:szCs w:val="26"/>
+              </w:rPr>
+              <w:t>quản cáo</w:t>
+            </w:r>
+          </w:p>
+        </w:tc>
+      </w:tr>
+      <w:tr>
+        <w:trPr>
+          <w:trHeight w:val="890"/>
+        </w:trPr>
+        <w:tc>
+          <w:tcPr>
+            <w:cnfStyle w:val="001000000000" w:firstRow="0" w:lastRow="0" w:firstColumn="1" w:lastColumn="0" w:oddVBand="0" w:evenVBand="0" w:oddHBand="0" w:evenHBand="0" w:firstRowFirstColumn="0" w:firstRowLastColumn="0" w:lastRowFirstColumn="0" w:lastRowLastColumn="0"/>
+            <w:tcW w:w="2605" w:type="dxa"/>
+          </w:tcPr>
+          <w:p>
+            <w:pPr>
+              <w:spacing w:line="276" w:lineRule="auto"/>
+              <w:jc w:val="both"/>
+              <w:rPr>
+                <w:rFonts w:ascii="Times New Roman" w:hAnsi="Times New Roman" w:cs="Times New Roman"/>
+                <w:sz w:val="26"/>
+                <w:szCs w:val="26"/>
+                <w:lang w:val="vi-VN"/>
+              </w:rPr>
+            </w:pPr>
+            <w:r>
+              <w:rPr>
+                <w:rFonts w:ascii="Times New Roman" w:hAnsi="Times New Roman" w:cs="Times New Roman"/>
+                <w:sz w:val="26"/>
+                <w:szCs w:val="26"/>
+                <w:lang w:val="vi-VN"/>
+              </w:rPr>
+              <w:t>Dòng cơ bản</w:t>
+            </w:r>
+          </w:p>
+        </w:tc>
+        <w:tc>
+          <w:tcPr>
+            <w:tcW w:w="6750" w:type="dxa"/>
+          </w:tcPr>
+          <w:p>
+            <w:pPr>
+              <w:pStyle w:val="ListParagraph"/>
+              <w:numPr>
+                <w:ilvl w:val="0"/>
+                <w:numId w:val="37"/>
+              </w:numPr>
+              <w:spacing w:line="276" w:lineRule="auto"/>
+              <w:jc w:val="both"/>
+              <w:cnfStyle w:val="000000000000" w:firstRow="0" w:lastRow="0" w:firstColumn="0" w:lastColumn="0" w:oddVBand="0" w:evenVBand="0" w:oddHBand="0" w:evenHBand="0" w:firstRowFirstColumn="0" w:firstRowLastColumn="0" w:lastRowFirstColumn="0" w:lastRowLastColumn="0"/>
+              <w:rPr>
+                <w:rFonts w:ascii="Times New Roman" w:hAnsi="Times New Roman" w:cs="Times New Roman"/>
+                <w:sz w:val="26"/>
+                <w:szCs w:val="26"/>
+              </w:rPr>
+            </w:pPr>
+            <w:r>
+              <w:rPr>
+                <w:rFonts w:ascii="Times New Roman" w:hAnsi="Times New Roman" w:cs="Times New Roman"/>
+                <w:sz w:val="26"/>
+                <w:szCs w:val="26"/>
+              </w:rPr>
+              <w:t>Thực hiện use case quản lý nhắn tin quảng cáo</w:t>
+            </w:r>
+          </w:p>
+          <w:p>
+            <w:pPr>
+              <w:pStyle w:val="ListParagraph"/>
+              <w:numPr>
+                <w:ilvl w:val="0"/>
+                <w:numId w:val="37"/>
+              </w:numPr>
+              <w:spacing w:line="276" w:lineRule="auto"/>
+              <w:jc w:val="both"/>
+              <w:cnfStyle w:val="000000000000" w:firstRow="0" w:lastRow="0" w:firstColumn="0" w:lastColumn="0" w:oddVBand="0" w:evenVBand="0" w:oddHBand="0" w:evenHBand="0" w:firstRowFirstColumn="0" w:firstRowLastColumn="0" w:lastRowFirstColumn="0" w:lastRowLastColumn="0"/>
+              <w:rPr>
+                <w:rFonts w:ascii="Times New Roman" w:hAnsi="Times New Roman" w:cs="Times New Roman"/>
+                <w:sz w:val="26"/>
+                <w:szCs w:val="26"/>
+              </w:rPr>
+            </w:pPr>
+            <w:r>
+              <w:rPr>
+                <w:rFonts w:ascii="Times New Roman" w:hAnsi="Times New Roman" w:cs="Times New Roman"/>
+                <w:sz w:val="26"/>
+                <w:szCs w:val="26"/>
+              </w:rPr>
+              <w:t>Nhân viên chọn tin muốn quảng cáo</w:t>
+            </w:r>
+          </w:p>
+          <w:p>
+            <w:pPr>
+              <w:pStyle w:val="ListParagraph"/>
+              <w:numPr>
+                <w:ilvl w:val="0"/>
+                <w:numId w:val="37"/>
+              </w:numPr>
+              <w:spacing w:line="276" w:lineRule="auto"/>
+              <w:jc w:val="both"/>
+              <w:cnfStyle w:val="000000000000" w:firstRow="0" w:lastRow="0" w:firstColumn="0" w:lastColumn="0" w:oddVBand="0" w:evenVBand="0" w:oddHBand="0" w:evenHBand="0" w:firstRowFirstColumn="0" w:firstRowLastColumn="0" w:lastRowFirstColumn="0" w:lastRowLastColumn="0"/>
+              <w:rPr>
+                <w:rFonts w:ascii="Times New Roman" w:hAnsi="Times New Roman" w:cs="Times New Roman"/>
+                <w:sz w:val="26"/>
+                <w:szCs w:val="26"/>
+              </w:rPr>
+            </w:pPr>
+            <w:r>
+              <w:rPr>
+                <w:rFonts w:ascii="Times New Roman" w:hAnsi="Times New Roman" w:cs="Times New Roman"/>
+                <w:sz w:val="26"/>
+                <w:szCs w:val="26"/>
+              </w:rPr>
+              <w:t xml:space="preserve">Nhân viên chọn các số điện thoại </w:t>
+            </w:r>
+          </w:p>
+          <w:p>
+            <w:pPr>
+              <w:pStyle w:val="ListParagraph"/>
+              <w:numPr>
+                <w:ilvl w:val="0"/>
+                <w:numId w:val="37"/>
+              </w:numPr>
+              <w:spacing w:line="276" w:lineRule="auto"/>
+              <w:jc w:val="both"/>
+              <w:cnfStyle w:val="000000000000" w:firstRow="0" w:lastRow="0" w:firstColumn="0" w:lastColumn="0" w:oddVBand="0" w:evenVBand="0" w:oddHBand="0" w:evenHBand="0" w:firstRowFirstColumn="0" w:firstRowLastColumn="0" w:lastRowFirstColumn="0" w:lastRowLastColumn="0"/>
+              <w:rPr>
+                <w:rFonts w:ascii="Times New Roman" w:hAnsi="Times New Roman" w:cs="Times New Roman"/>
+                <w:sz w:val="26"/>
+                <w:szCs w:val="26"/>
+              </w:rPr>
+            </w:pPr>
+            <w:r>
+              <w:rPr>
+                <w:rFonts w:ascii="Times New Roman" w:hAnsi="Times New Roman" w:cs="Times New Roman"/>
+                <w:sz w:val="26"/>
+                <w:szCs w:val="26"/>
+              </w:rPr>
+              <w:t>Nhân viên thực hiện nhắn tin quảng cáo</w:t>
+            </w:r>
+          </w:p>
+        </w:tc>
+      </w:tr>
+      <w:tr>
+        <w:trPr>
+          <w:cnfStyle w:val="000000100000" w:firstRow="0" w:lastRow="0" w:firstColumn="0" w:lastColumn="0" w:oddVBand="0" w:evenVBand="0" w:oddHBand="1" w:evenHBand="0" w:firstRowFirstColumn="0" w:firstRowLastColumn="0" w:lastRowFirstColumn="0" w:lastRowLastColumn="0"/>
+        </w:trPr>
+        <w:tc>
+          <w:tcPr>
+            <w:cnfStyle w:val="001000000000" w:firstRow="0" w:lastRow="0" w:firstColumn="1" w:lastColumn="0" w:oddVBand="0" w:evenVBand="0" w:oddHBand="0" w:evenHBand="0" w:firstRowFirstColumn="0" w:firstRowLastColumn="0" w:lastRowFirstColumn="0" w:lastRowLastColumn="0"/>
+            <w:tcW w:w="2605" w:type="dxa"/>
+          </w:tcPr>
+          <w:p>
+            <w:pPr>
+              <w:spacing w:line="276" w:lineRule="auto"/>
+              <w:jc w:val="both"/>
+              <w:rPr>
+                <w:rFonts w:ascii="Times New Roman" w:hAnsi="Times New Roman" w:cs="Times New Roman"/>
+                <w:sz w:val="26"/>
+                <w:szCs w:val="26"/>
+                <w:lang w:val="vi-VN"/>
+              </w:rPr>
+            </w:pPr>
+            <w:r>
+              <w:rPr>
+                <w:rFonts w:ascii="Times New Roman" w:hAnsi="Times New Roman" w:cs="Times New Roman"/>
+                <w:sz w:val="26"/>
+                <w:szCs w:val="26"/>
+                <w:lang w:val="vi-VN"/>
+              </w:rPr>
+              <w:t>Dòng thay thế</w:t>
+            </w:r>
+          </w:p>
+        </w:tc>
+        <w:tc>
+          <w:tcPr>
+            <w:tcW w:w="6750" w:type="dxa"/>
+          </w:tcPr>
+          <w:p>
+            <w:pPr>
+              <w:pStyle w:val="ListParagraph"/>
+              <w:keepNext/>
+              <w:numPr>
+                <w:ilvl w:val="0"/>
+                <w:numId w:val="10"/>
+              </w:numPr>
+              <w:spacing w:line="276" w:lineRule="auto"/>
+              <w:ind w:left="0" w:firstLine="360"/>
+              <w:jc w:val="both"/>
+              <w:cnfStyle w:val="000000100000" w:firstRow="0" w:lastRow="0" w:firstColumn="0" w:lastColumn="0" w:oddVBand="0" w:evenVBand="0" w:oddHBand="1" w:evenHBand="0" w:firstRowFirstColumn="0" w:firstRowLastColumn="0" w:lastRowFirstColumn="0" w:lastRowLastColumn="0"/>
+              <w:rPr>
+                <w:rFonts w:ascii="Times New Roman" w:hAnsi="Times New Roman" w:cs="Times New Roman"/>
+                <w:sz w:val="26"/>
+                <w:szCs w:val="26"/>
+                <w:lang w:val="vi-VN"/>
+              </w:rPr>
+            </w:pPr>
+            <w:r>
+              <w:rPr>
+                <w:rFonts w:ascii="Times New Roman" w:hAnsi="Times New Roman" w:cs="Times New Roman"/>
+                <w:sz w:val="26"/>
+                <w:szCs w:val="26"/>
+                <w:lang w:val="vi-VN"/>
+              </w:rPr>
+              <w:t xml:space="preserve">A4: </w:t>
+            </w:r>
+            <w:r>
+              <w:rPr>
+                <w:rFonts w:ascii="Times New Roman" w:hAnsi="Times New Roman" w:cs="Times New Roman"/>
+                <w:sz w:val="26"/>
+                <w:szCs w:val="26"/>
+              </w:rPr>
+              <w:t>nếu số điện thoại đã quảng cáo trong tuần thì thực hiện lại bước 2.</w:t>
+            </w:r>
+          </w:p>
+        </w:tc>
+      </w:tr>
+    </w:tbl>
+    <w:p>
+      <w:pPr>
+        <w:rPr>
+          <w:rFonts w:ascii="Times New Roman" w:hAnsi="Times New Roman" w:cs="Times New Roman"/>
+          <w:color w:val="5B9BD5" w:themeColor="accent1"/>
+          <w:sz w:val="28"/>
+          <w:szCs w:val="28"/>
+          <w14:textOutline w14:w="0" w14:cap="flat" w14:cmpd="sng" w14:algn="ctr">
+            <w14:noFill/>
+            <w14:prstDash w14:val="solid"/>
+            <w14:round/>
+          </w14:textOutline>
+        </w:rPr>
+      </w:pPr>
+    </w:p>
+    <w:p>
+      <w:pPr>
+        <w:keepNext/>
+      </w:pPr>
+      <w:r>
+        <w:rPr>
+          <w:noProof/>
+        </w:rPr>
+        <w:lastRenderedPageBreak/>
+        <w:drawing>
+          <wp:inline distT="0" distB="0" distL="0" distR="0" wp14:anchorId="7C6DBDE6" wp14:editId="191B2960">
+            <wp:extent cx="4533900" cy="3494881"/>
+            <wp:effectExtent l="0" t="0" r="0" b="0"/>
+            <wp:docPr id="40" name="Hình ảnh 1"/>
+            <wp:cNvGraphicFramePr>
+              <a:graphicFrameLocks xmlns:a="http://schemas.openxmlformats.org/drawingml/2006/main" noChangeAspect="1"/>
+            </wp:cNvGraphicFramePr>
+            <a:graphic xmlns:a="http://schemas.openxmlformats.org/drawingml/2006/main">
+              <a:graphicData uri="http://schemas.openxmlformats.org/drawingml/2006/picture">
+                <pic:pic xmlns:pic="http://schemas.openxmlformats.org/drawingml/2006/picture">
+                  <pic:nvPicPr>
+                    <pic:cNvPr id="1" name=""/>
+                    <pic:cNvPicPr/>
+                  </pic:nvPicPr>
+                  <pic:blipFill rotWithShape="1">
+                    <a:blip r:embed="rId15"/>
+                    <a:srcRect t="1515" b="7467"/>
+                    <a:stretch/>
+                  </pic:blipFill>
+                  <pic:spPr bwMode="auto">
+                    <a:xfrm>
+                      <a:off x="0" y="0"/>
+                      <a:ext cx="4543326" cy="3502147"/>
+                    </a:xfrm>
+                    <a:prstGeom prst="rect">
+                      <a:avLst/>
+                    </a:prstGeom>
+                    <a:ln>
+                      <a:noFill/>
+                    </a:ln>
+                    <a:extLst>
+                      <a:ext uri="{53640926-AAD7-44D8-BBD7-CCE9431645EC}">
+                        <a14:shadowObscured xmlns:a14="http://schemas.microsoft.com/office/drawing/2010/main"/>
+                      </a:ext>
+                    </a:extLst>
+                  </pic:spPr>
+                </pic:pic>
+              </a:graphicData>
+            </a:graphic>
+          </wp:inline>
+        </w:drawing>
+      </w:r>
+    </w:p>
+    <w:p>
+      <w:pPr>
+        <w:pStyle w:val="Caption"/>
+        <w:rPr>
+          <w:rFonts w:ascii="Times New Roman" w:hAnsi="Times New Roman" w:cs="Times New Roman"/>
+          <w:color w:val="5B9BD5" w:themeColor="accent1"/>
+          <w:sz w:val="28"/>
+          <w:szCs w:val="28"/>
+          <w14:textOutline w14:w="0" w14:cap="flat" w14:cmpd="sng" w14:algn="ctr">
+            <w14:noFill/>
+            <w14:prstDash w14:val="solid"/>
+            <w14:round/>
+          </w14:textOutline>
+        </w:rPr>
+      </w:pPr>
+      <w:r>
+        <w:t xml:space="preserve">Figure </w:t>
+      </w:r>
+      <w:fldSimple w:instr=" SEQ Figure \* ARABIC ">
+        <w:r>
+          <w:rPr>
+            <w:noProof/>
+          </w:rPr>
+          <w:t>2</w:t>
+        </w:r>
+      </w:fldSimple>
+      <w:r>
+        <w:t xml:space="preserve"> Activity diagram cho hoạt động quản lý hợp đồng quảng cáo</w:t>
+      </w:r>
+    </w:p>
+    <w:p>
+      <w:pPr>
+        <w:keepNext/>
+      </w:pPr>
+      <w:r>
+        <w:rPr>
+          <w:noProof/>
+        </w:rPr>
+        <w:drawing>
+          <wp:inline distT="0" distB="0" distL="0" distR="0" wp14:anchorId="0A9BCEE4" wp14:editId="165CBFD8">
+            <wp:extent cx="3081662" cy="4057650"/>
+            <wp:effectExtent l="0" t="0" r="4445" b="0"/>
+            <wp:docPr id="41" name="Hình ảnh 2"/>
+            <wp:cNvGraphicFramePr>
+              <a:graphicFrameLocks xmlns:a="http://schemas.openxmlformats.org/drawingml/2006/main" noChangeAspect="1"/>
+            </wp:cNvGraphicFramePr>
+            <a:graphic xmlns:a="http://schemas.openxmlformats.org/drawingml/2006/main">
+              <a:graphicData uri="http://schemas.openxmlformats.org/drawingml/2006/picture">
+                <pic:pic xmlns:pic="http://schemas.openxmlformats.org/drawingml/2006/picture">
+                  <pic:nvPicPr>
+                    <pic:cNvPr id="1" name=""/>
+                    <pic:cNvPicPr/>
+                  </pic:nvPicPr>
+                  <pic:blipFill rotWithShape="1">
+                    <a:blip r:embed="rId16"/>
+                    <a:srcRect t="2995" b="9150"/>
+                    <a:stretch/>
+                  </pic:blipFill>
+                  <pic:spPr bwMode="auto">
+                    <a:xfrm>
+                      <a:off x="0" y="0"/>
+                      <a:ext cx="3087149" cy="4064875"/>
+                    </a:xfrm>
+                    <a:prstGeom prst="rect">
+                      <a:avLst/>
+                    </a:prstGeom>
+                    <a:ln>
+                      <a:noFill/>
+                    </a:ln>
+                    <a:extLst>
+                      <a:ext uri="{53640926-AAD7-44D8-BBD7-CCE9431645EC}">
+                        <a14:shadowObscured xmlns:a14="http://schemas.microsoft.com/office/drawing/2010/main"/>
+                      </a:ext>
+                    </a:extLst>
+                  </pic:spPr>
+                </pic:pic>
+              </a:graphicData>
+            </a:graphic>
+          </wp:inline>
+        </w:drawing>
+      </w:r>
+    </w:p>
+    <w:p>
+      <w:pPr>
+        <w:pStyle w:val="Caption"/>
+        <w:rPr>
+          <w:rFonts w:ascii="Times New Roman" w:hAnsi="Times New Roman" w:cs="Times New Roman"/>
+          <w:color w:val="5B9BD5" w:themeColor="accent1"/>
+          <w:sz w:val="28"/>
+          <w:szCs w:val="28"/>
+          <w14:textOutline w14:w="0" w14:cap="flat" w14:cmpd="sng" w14:algn="ctr">
+            <w14:noFill/>
+            <w14:prstDash w14:val="solid"/>
+            <w14:round/>
+          </w14:textOutline>
+        </w:rPr>
+      </w:pPr>
+      <w:r>
+        <w:t xml:space="preserve">Figure </w:t>
+      </w:r>
+      <w:fldSimple w:instr=" SEQ Figure \* ARABIC ">
+        <w:r>
+          <w:rPr>
+            <w:noProof/>
+          </w:rPr>
+          <w:t>3</w:t>
+        </w:r>
+      </w:fldSimple>
+      <w:r>
+        <w:t xml:space="preserve"> Activity diagram cho quản lý điện thoại quảng cáo</w:t>
+      </w:r>
+    </w:p>
+    <w:p>
+      <w:pPr>
+        <w:rPr>
+          <w:rFonts w:ascii="Times New Roman" w:hAnsi="Times New Roman" w:cs="Times New Roman"/>
+          <w:color w:val="5B9BD5" w:themeColor="accent1"/>
+          <w:sz w:val="28"/>
+          <w:szCs w:val="28"/>
           <w14:textOutline w14:w="0" w14:cap="flat" w14:cmpd="sng" w14:algn="ctr">
             <w14:noFill/>
             <w14:prstDash w14:val="solid"/>
@@ -8681,7 +9974,6 @@
             <w14:round/>
           </w14:textOutline>
         </w:rPr>
-        <w:lastRenderedPageBreak/>
         <w:t>Thừa tác viên: Nhân viên bán hàng, quản lý</w:t>
       </w:r>
     </w:p>
@@ -8796,6 +10088,7 @@
             <w14:round/>
           </w14:textOutline>
         </w:rPr>
+        <w:lastRenderedPageBreak/>
         <w:drawing>
           <wp:inline distT="0" distB="0" distL="0" distR="0" wp14:anchorId="097D3056" wp14:editId="22B40B5E">
             <wp:extent cx="5943600" cy="6200775"/>
@@ -8814,7 +10107,7 @@
                     </pic:cNvPicPr>
                   </pic:nvPicPr>
                   <pic:blipFill>
-                    <a:blip r:embed="rId15">
+                    <a:blip r:embed="rId17">
                       <a:extLst>
                         <a:ext uri="{28A0092B-C50C-407E-A947-70E740481C1C}">
                           <a14:useLocalDpi xmlns:a14="http://schemas.microsoft.com/office/drawing/2010/main" val="0"/>
@@ -8882,7 +10175,7 @@
           <w:noProof/>
           <w:lang w:val="vi-VN"/>
         </w:rPr>
-        <w:t>2</w:t>
+        <w:t>4</w:t>
       </w:r>
       <w:r>
         <w:rPr>
@@ -8928,7 +10221,7 @@
                     </pic:cNvPicPr>
                   </pic:nvPicPr>
                   <pic:blipFill>
-                    <a:blip r:embed="rId16">
+                    <a:blip r:embed="rId18">
                       <a:extLst>
                         <a:ext uri="{28A0092B-C50C-407E-A947-70E740481C1C}">
                           <a14:useLocalDpi xmlns:a14="http://schemas.microsoft.com/office/drawing/2010/main" val="0"/>
@@ -8996,7 +10289,7 @@
           <w:noProof/>
           <w:lang w:val="vi-VN"/>
         </w:rPr>
-        <w:t>3</w:t>
+        <w:t>5</w:t>
       </w:r>
       <w:r>
         <w:rPr>
@@ -9042,7 +10335,7 @@
                     </pic:cNvPicPr>
                   </pic:nvPicPr>
                   <pic:blipFill>
-                    <a:blip r:embed="rId17">
+                    <a:blip r:embed="rId19">
                       <a:extLst>
                         <a:ext uri="{28A0092B-C50C-407E-A947-70E740481C1C}">
                           <a14:useLocalDpi xmlns:a14="http://schemas.microsoft.com/office/drawing/2010/main" val="0"/>
@@ -9110,7 +10403,7 @@
           <w:noProof/>
           <w:lang w:val="vi-VN"/>
         </w:rPr>
-        <w:t>4</w:t>
+        <w:t>6</w:t>
       </w:r>
       <w:r>
         <w:rPr>
@@ -9577,214 +10870,6 @@
             <wp:extent cx="5943600" cy="6101715"/>
             <wp:effectExtent l="0" t="0" r="0" b="0"/>
             <wp:docPr id="10" name="Picture 10"/>
-            <wp:cNvGraphicFramePr>
-              <a:graphicFrameLocks xmlns:a="http://schemas.openxmlformats.org/drawingml/2006/main" noChangeAspect="1"/>
-            </wp:cNvGraphicFramePr>
-            <a:graphic xmlns:a="http://schemas.openxmlformats.org/drawingml/2006/main">
-              <a:graphicData uri="http://schemas.openxmlformats.org/drawingml/2006/picture">
-                <pic:pic xmlns:pic="http://schemas.openxmlformats.org/drawingml/2006/picture">
-                  <pic:nvPicPr>
-                    <pic:cNvPr id="1" name=""/>
-                    <pic:cNvPicPr/>
-                  </pic:nvPicPr>
-                  <pic:blipFill>
-                    <a:blip r:embed="rId18"/>
-                    <a:stretch>
-                      <a:fillRect/>
-                    </a:stretch>
-                  </pic:blipFill>
-                  <pic:spPr>
-                    <a:xfrm>
-                      <a:off x="0" y="0"/>
-                      <a:ext cx="5943600" cy="6101715"/>
-                    </a:xfrm>
-                    <a:prstGeom prst="rect">
-                      <a:avLst/>
-                    </a:prstGeom>
-                  </pic:spPr>
-                </pic:pic>
-              </a:graphicData>
-            </a:graphic>
-          </wp:inline>
-        </w:drawing>
-      </w:r>
-    </w:p>
-    <w:p>
-      <w:pPr>
-        <w:pStyle w:val="ListParagraph"/>
-        <w:ind w:left="1350" w:hanging="630"/>
-        <w:jc w:val="center"/>
-        <w:rPr>
-          <w:rFonts w:ascii="Times New Roman" w:hAnsi="Times New Roman" w:cs="Times New Roman"/>
-          <w:lang w:val="vi-VN"/>
-        </w:rPr>
-      </w:pPr>
-    </w:p>
-    <w:p>
-      <w:pPr>
-        <w:pStyle w:val="ListParagraph"/>
-        <w:numPr>
-          <w:ilvl w:val="0"/>
-          <w:numId w:val="10"/>
-        </w:numPr>
-        <w:ind w:left="1350" w:hanging="630"/>
-        <w:rPr>
-          <w:rFonts w:ascii="Times New Roman" w:hAnsi="Times New Roman" w:cs="Times New Roman"/>
-          <w:lang w:val="vi-VN"/>
-        </w:rPr>
-      </w:pPr>
-      <w:r>
-        <w:rPr>
-          <w:rFonts w:ascii="Times New Roman" w:hAnsi="Times New Roman" w:cs="Times New Roman"/>
-          <w:lang w:val="vi-VN"/>
-        </w:rPr>
-        <w:t xml:space="preserve">Nghiệp vụ </w:t>
-      </w:r>
-      <w:r>
-        <w:rPr>
-          <w:rFonts w:ascii="Times New Roman" w:hAnsi="Times New Roman" w:cs="Times New Roman"/>
-          <w:b/>
-          <w:lang w:val="vi-VN"/>
-        </w:rPr>
-        <w:t xml:space="preserve">Xem thống kê </w:t>
-      </w:r>
-      <w:r>
-        <w:rPr>
-          <w:rFonts w:ascii="Times New Roman" w:hAnsi="Times New Roman" w:cs="Times New Roman"/>
-          <w:lang w:val="vi-VN"/>
-        </w:rPr>
-        <w:t>:</w:t>
-      </w:r>
-    </w:p>
-    <w:p>
-      <w:pPr>
-        <w:pStyle w:val="ListParagraph"/>
-        <w:ind w:left="1350" w:hanging="630"/>
-        <w:jc w:val="center"/>
-        <w:rPr>
-          <w:rFonts w:ascii="Times New Roman" w:hAnsi="Times New Roman" w:cs="Times New Roman"/>
-          <w:lang w:val="vi-VN"/>
-        </w:rPr>
-      </w:pPr>
-      <w:r>
-        <w:rPr>
-          <w:rFonts w:ascii="Times New Roman" w:hAnsi="Times New Roman" w:cs="Times New Roman"/>
-          <w:noProof/>
-        </w:rPr>
-        <w:lastRenderedPageBreak/>
-        <w:drawing>
-          <wp:inline distT="0" distB="0" distL="0" distR="0" wp14:anchorId="2B89A02B" wp14:editId="59D25222">
-            <wp:extent cx="3562350" cy="5419725"/>
-            <wp:effectExtent l="0" t="0" r="0" b="9525"/>
-            <wp:docPr id="9" name="Picture 9"/>
-            <wp:cNvGraphicFramePr>
-              <a:graphicFrameLocks xmlns:a="http://schemas.openxmlformats.org/drawingml/2006/main" noChangeAspect="1"/>
-            </wp:cNvGraphicFramePr>
-            <a:graphic xmlns:a="http://schemas.openxmlformats.org/drawingml/2006/main">
-              <a:graphicData uri="http://schemas.openxmlformats.org/drawingml/2006/picture">
-                <pic:pic xmlns:pic="http://schemas.openxmlformats.org/drawingml/2006/picture">
-                  <pic:nvPicPr>
-                    <pic:cNvPr id="1" name=""/>
-                    <pic:cNvPicPr/>
-                  </pic:nvPicPr>
-                  <pic:blipFill>
-                    <a:blip r:embed="rId19"/>
-                    <a:stretch>
-                      <a:fillRect/>
-                    </a:stretch>
-                  </pic:blipFill>
-                  <pic:spPr>
-                    <a:xfrm>
-                      <a:off x="0" y="0"/>
-                      <a:ext cx="3562350" cy="5419725"/>
-                    </a:xfrm>
-                    <a:prstGeom prst="rect">
-                      <a:avLst/>
-                    </a:prstGeom>
-                  </pic:spPr>
-                </pic:pic>
-              </a:graphicData>
-            </a:graphic>
-          </wp:inline>
-        </w:drawing>
-      </w:r>
-    </w:p>
-    <w:p>
-      <w:pPr>
-        <w:pStyle w:val="ListParagraph"/>
-        <w:ind w:left="1350" w:hanging="630"/>
-        <w:rPr>
-          <w:rFonts w:ascii="Times New Roman" w:hAnsi="Times New Roman" w:cs="Times New Roman"/>
-          <w:lang w:val="vi-VN"/>
-        </w:rPr>
-      </w:pPr>
-    </w:p>
-    <w:p>
-      <w:pPr>
-        <w:pStyle w:val="ListParagraph"/>
-        <w:numPr>
-          <w:ilvl w:val="0"/>
-          <w:numId w:val="10"/>
-        </w:numPr>
-        <w:ind w:left="1350" w:hanging="630"/>
-        <w:rPr>
-          <w:rFonts w:ascii="Times New Roman" w:hAnsi="Times New Roman" w:cs="Times New Roman"/>
-          <w:lang w:val="vi-VN"/>
-        </w:rPr>
-      </w:pPr>
-      <w:r>
-        <w:rPr>
-          <w:rFonts w:ascii="Times New Roman" w:hAnsi="Times New Roman" w:cs="Times New Roman"/>
-          <w:lang w:val="vi-VN"/>
-        </w:rPr>
-        <w:t xml:space="preserve">Nghiệp vụ </w:t>
-      </w:r>
-      <w:r>
-        <w:rPr>
-          <w:rFonts w:ascii="Times New Roman" w:hAnsi="Times New Roman" w:cs="Times New Roman"/>
-          <w:b/>
-          <w:lang w:val="vi-VN"/>
-        </w:rPr>
-        <w:t>Xử lý Comment</w:t>
-      </w:r>
-      <w:r>
-        <w:rPr>
-          <w:rFonts w:ascii="Times New Roman" w:hAnsi="Times New Roman" w:cs="Times New Roman"/>
-          <w:lang w:val="vi-VN"/>
-        </w:rPr>
-        <w:t>:</w:t>
-      </w:r>
-    </w:p>
-    <w:p>
-      <w:pPr>
-        <w:pStyle w:val="ListParagraph"/>
-        <w:ind w:left="1350" w:hanging="630"/>
-        <w:rPr>
-          <w:rFonts w:ascii="Times New Roman" w:hAnsi="Times New Roman" w:cs="Times New Roman"/>
-          <w:lang w:val="vi-VN"/>
-        </w:rPr>
-      </w:pPr>
-    </w:p>
-    <w:p>
-      <w:pPr>
-        <w:pStyle w:val="ListParagraph"/>
-        <w:ind w:left="1350" w:hanging="630"/>
-        <w:rPr>
-          <w:rFonts w:ascii="Times New Roman" w:hAnsi="Times New Roman" w:cs="Times New Roman"/>
-          <w:lang w:val="vi-VN"/>
-        </w:rPr>
-      </w:pPr>
-      <w:r>
-        <w:rPr>
-          <w:rFonts w:ascii="Times New Roman" w:hAnsi="Times New Roman" w:cs="Times New Roman"/>
-          <w:noProof/>
-        </w:rPr>
-        <w:lastRenderedPageBreak/>
-        <w:drawing>
-          <wp:inline distT="0" distB="0" distL="0" distR="0" wp14:anchorId="74A5CB40" wp14:editId="17733B7B">
-            <wp:extent cx="5324475" cy="7315200"/>
-            <wp:effectExtent l="0" t="0" r="9525" b="0"/>
-            <wp:docPr id="17" name="Picture 17"/>
             <wp:cNvGraphicFramePr>
               <a:graphicFrameLocks xmlns:a="http://schemas.openxmlformats.org/drawingml/2006/main" noChangeAspect="1"/>
             </wp:cNvGraphicFramePr>
@@ -9804,6 +10889,214 @@
                   <pic:spPr>
                     <a:xfrm>
                       <a:off x="0" y="0"/>
+                      <a:ext cx="5943600" cy="6101715"/>
+                    </a:xfrm>
+                    <a:prstGeom prst="rect">
+                      <a:avLst/>
+                    </a:prstGeom>
+                  </pic:spPr>
+                </pic:pic>
+              </a:graphicData>
+            </a:graphic>
+          </wp:inline>
+        </w:drawing>
+      </w:r>
+    </w:p>
+    <w:p>
+      <w:pPr>
+        <w:pStyle w:val="ListParagraph"/>
+        <w:ind w:left="1350" w:hanging="630"/>
+        <w:jc w:val="center"/>
+        <w:rPr>
+          <w:rFonts w:ascii="Times New Roman" w:hAnsi="Times New Roman" w:cs="Times New Roman"/>
+          <w:lang w:val="vi-VN"/>
+        </w:rPr>
+      </w:pPr>
+    </w:p>
+    <w:p>
+      <w:pPr>
+        <w:pStyle w:val="ListParagraph"/>
+        <w:numPr>
+          <w:ilvl w:val="0"/>
+          <w:numId w:val="10"/>
+        </w:numPr>
+        <w:ind w:left="1350" w:hanging="630"/>
+        <w:rPr>
+          <w:rFonts w:ascii="Times New Roman" w:hAnsi="Times New Roman" w:cs="Times New Roman"/>
+          <w:lang w:val="vi-VN"/>
+        </w:rPr>
+      </w:pPr>
+      <w:r>
+        <w:rPr>
+          <w:rFonts w:ascii="Times New Roman" w:hAnsi="Times New Roman" w:cs="Times New Roman"/>
+          <w:lang w:val="vi-VN"/>
+        </w:rPr>
+        <w:t xml:space="preserve">Nghiệp vụ </w:t>
+      </w:r>
+      <w:r>
+        <w:rPr>
+          <w:rFonts w:ascii="Times New Roman" w:hAnsi="Times New Roman" w:cs="Times New Roman"/>
+          <w:b/>
+          <w:lang w:val="vi-VN"/>
+        </w:rPr>
+        <w:t xml:space="preserve">Xem thống kê </w:t>
+      </w:r>
+      <w:r>
+        <w:rPr>
+          <w:rFonts w:ascii="Times New Roman" w:hAnsi="Times New Roman" w:cs="Times New Roman"/>
+          <w:lang w:val="vi-VN"/>
+        </w:rPr>
+        <w:t>:</w:t>
+      </w:r>
+    </w:p>
+    <w:p>
+      <w:pPr>
+        <w:pStyle w:val="ListParagraph"/>
+        <w:ind w:left="1350" w:hanging="630"/>
+        <w:jc w:val="center"/>
+        <w:rPr>
+          <w:rFonts w:ascii="Times New Roman" w:hAnsi="Times New Roman" w:cs="Times New Roman"/>
+          <w:lang w:val="vi-VN"/>
+        </w:rPr>
+      </w:pPr>
+      <w:r>
+        <w:rPr>
+          <w:rFonts w:ascii="Times New Roman" w:hAnsi="Times New Roman" w:cs="Times New Roman"/>
+          <w:noProof/>
+        </w:rPr>
+        <w:lastRenderedPageBreak/>
+        <w:drawing>
+          <wp:inline distT="0" distB="0" distL="0" distR="0" wp14:anchorId="2B89A02B" wp14:editId="59D25222">
+            <wp:extent cx="3562350" cy="5419725"/>
+            <wp:effectExtent l="0" t="0" r="0" b="9525"/>
+            <wp:docPr id="9" name="Picture 9"/>
+            <wp:cNvGraphicFramePr>
+              <a:graphicFrameLocks xmlns:a="http://schemas.openxmlformats.org/drawingml/2006/main" noChangeAspect="1"/>
+            </wp:cNvGraphicFramePr>
+            <a:graphic xmlns:a="http://schemas.openxmlformats.org/drawingml/2006/main">
+              <a:graphicData uri="http://schemas.openxmlformats.org/drawingml/2006/picture">
+                <pic:pic xmlns:pic="http://schemas.openxmlformats.org/drawingml/2006/picture">
+                  <pic:nvPicPr>
+                    <pic:cNvPr id="1" name=""/>
+                    <pic:cNvPicPr/>
+                  </pic:nvPicPr>
+                  <pic:blipFill>
+                    <a:blip r:embed="rId21"/>
+                    <a:stretch>
+                      <a:fillRect/>
+                    </a:stretch>
+                  </pic:blipFill>
+                  <pic:spPr>
+                    <a:xfrm>
+                      <a:off x="0" y="0"/>
+                      <a:ext cx="3562350" cy="5419725"/>
+                    </a:xfrm>
+                    <a:prstGeom prst="rect">
+                      <a:avLst/>
+                    </a:prstGeom>
+                  </pic:spPr>
+                </pic:pic>
+              </a:graphicData>
+            </a:graphic>
+          </wp:inline>
+        </w:drawing>
+      </w:r>
+    </w:p>
+    <w:p>
+      <w:pPr>
+        <w:pStyle w:val="ListParagraph"/>
+        <w:ind w:left="1350" w:hanging="630"/>
+        <w:rPr>
+          <w:rFonts w:ascii="Times New Roman" w:hAnsi="Times New Roman" w:cs="Times New Roman"/>
+          <w:lang w:val="vi-VN"/>
+        </w:rPr>
+      </w:pPr>
+    </w:p>
+    <w:p>
+      <w:pPr>
+        <w:pStyle w:val="ListParagraph"/>
+        <w:numPr>
+          <w:ilvl w:val="0"/>
+          <w:numId w:val="10"/>
+        </w:numPr>
+        <w:ind w:left="1350" w:hanging="630"/>
+        <w:rPr>
+          <w:rFonts w:ascii="Times New Roman" w:hAnsi="Times New Roman" w:cs="Times New Roman"/>
+          <w:lang w:val="vi-VN"/>
+        </w:rPr>
+      </w:pPr>
+      <w:r>
+        <w:rPr>
+          <w:rFonts w:ascii="Times New Roman" w:hAnsi="Times New Roman" w:cs="Times New Roman"/>
+          <w:lang w:val="vi-VN"/>
+        </w:rPr>
+        <w:t xml:space="preserve">Nghiệp vụ </w:t>
+      </w:r>
+      <w:r>
+        <w:rPr>
+          <w:rFonts w:ascii="Times New Roman" w:hAnsi="Times New Roman" w:cs="Times New Roman"/>
+          <w:b/>
+          <w:lang w:val="vi-VN"/>
+        </w:rPr>
+        <w:t>Xử lý Comment</w:t>
+      </w:r>
+      <w:r>
+        <w:rPr>
+          <w:rFonts w:ascii="Times New Roman" w:hAnsi="Times New Roman" w:cs="Times New Roman"/>
+          <w:lang w:val="vi-VN"/>
+        </w:rPr>
+        <w:t>:</w:t>
+      </w:r>
+    </w:p>
+    <w:p>
+      <w:pPr>
+        <w:pStyle w:val="ListParagraph"/>
+        <w:ind w:left="1350" w:hanging="630"/>
+        <w:rPr>
+          <w:rFonts w:ascii="Times New Roman" w:hAnsi="Times New Roman" w:cs="Times New Roman"/>
+          <w:lang w:val="vi-VN"/>
+        </w:rPr>
+      </w:pPr>
+    </w:p>
+    <w:p>
+      <w:pPr>
+        <w:pStyle w:val="ListParagraph"/>
+        <w:ind w:left="1350" w:hanging="630"/>
+        <w:rPr>
+          <w:rFonts w:ascii="Times New Roman" w:hAnsi="Times New Roman" w:cs="Times New Roman"/>
+          <w:lang w:val="vi-VN"/>
+        </w:rPr>
+      </w:pPr>
+      <w:r>
+        <w:rPr>
+          <w:rFonts w:ascii="Times New Roman" w:hAnsi="Times New Roman" w:cs="Times New Roman"/>
+          <w:noProof/>
+        </w:rPr>
+        <w:lastRenderedPageBreak/>
+        <w:drawing>
+          <wp:inline distT="0" distB="0" distL="0" distR="0" wp14:anchorId="74A5CB40" wp14:editId="17733B7B">
+            <wp:extent cx="5324475" cy="7315200"/>
+            <wp:effectExtent l="0" t="0" r="9525" b="0"/>
+            <wp:docPr id="17" name="Picture 17"/>
+            <wp:cNvGraphicFramePr>
+              <a:graphicFrameLocks xmlns:a="http://schemas.openxmlformats.org/drawingml/2006/main" noChangeAspect="1"/>
+            </wp:cNvGraphicFramePr>
+            <a:graphic xmlns:a="http://schemas.openxmlformats.org/drawingml/2006/main">
+              <a:graphicData uri="http://schemas.openxmlformats.org/drawingml/2006/picture">
+                <pic:pic xmlns:pic="http://schemas.openxmlformats.org/drawingml/2006/picture">
+                  <pic:nvPicPr>
+                    <pic:cNvPr id="1" name=""/>
+                    <pic:cNvPicPr/>
+                  </pic:nvPicPr>
+                  <pic:blipFill>
+                    <a:blip r:embed="rId22"/>
+                    <a:stretch>
+                      <a:fillRect/>
+                    </a:stretch>
+                  </pic:blipFill>
+                  <pic:spPr>
+                    <a:xfrm>
+                      <a:off x="0" y="0"/>
                       <a:ext cx="5324475" cy="7315200"/>
                     </a:xfrm>
                     <a:prstGeom prst="rect">
@@ -9890,6 +11183,104 @@
           </w14:textOutline>
         </w:rPr>
       </w:pPr>
+      <w:r>
+        <w:rPr>
+          <w:noProof/>
+        </w:rPr>
+        <w:lastRenderedPageBreak/>
+        <w:drawing>
+          <wp:inline distT="0" distB="0" distL="0" distR="0" wp14:anchorId="7ACABB42" wp14:editId="4E7ED966">
+            <wp:extent cx="5943600" cy="4942205"/>
+            <wp:effectExtent l="0" t="0" r="0" b="0"/>
+            <wp:docPr id="42" name="Hình ảnh 5"/>
+            <wp:cNvGraphicFramePr>
+              <a:graphicFrameLocks xmlns:a="http://schemas.openxmlformats.org/drawingml/2006/main" noChangeAspect="1"/>
+            </wp:cNvGraphicFramePr>
+            <a:graphic xmlns:a="http://schemas.openxmlformats.org/drawingml/2006/main">
+              <a:graphicData uri="http://schemas.openxmlformats.org/drawingml/2006/picture">
+                <pic:pic xmlns:pic="http://schemas.openxmlformats.org/drawingml/2006/picture">
+                  <pic:nvPicPr>
+                    <pic:cNvPr id="1" name=""/>
+                    <pic:cNvPicPr/>
+                  </pic:nvPicPr>
+                  <pic:blipFill>
+                    <a:blip r:embed="rId23"/>
+                    <a:stretch>
+                      <a:fillRect/>
+                    </a:stretch>
+                  </pic:blipFill>
+                  <pic:spPr>
+                    <a:xfrm>
+                      <a:off x="0" y="0"/>
+                      <a:ext cx="5943600" cy="4942205"/>
+                    </a:xfrm>
+                    <a:prstGeom prst="rect">
+                      <a:avLst/>
+                    </a:prstGeom>
+                  </pic:spPr>
+                </pic:pic>
+              </a:graphicData>
+            </a:graphic>
+          </wp:inline>
+        </w:drawing>
+      </w:r>
+    </w:p>
+    <w:p>
+      <w:pPr>
+        <w:rPr>
+          <w:rFonts w:ascii="Times New Roman" w:hAnsi="Times New Roman" w:cs="Times New Roman"/>
+          <w:color w:val="5B9BD5" w:themeColor="accent1"/>
+          <w:sz w:val="28"/>
+          <w:szCs w:val="28"/>
+          <w:lang w:val="vi-VN"/>
+          <w14:textOutline w14:w="0" w14:cap="flat" w14:cmpd="sng" w14:algn="ctr">
+            <w14:noFill/>
+            <w14:prstDash w14:val="solid"/>
+            <w14:round/>
+          </w14:textOutline>
+        </w:rPr>
+      </w:pPr>
+      <w:r>
+        <w:rPr>
+          <w:noProof/>
+        </w:rPr>
+        <w:lastRenderedPageBreak/>
+        <w:drawing>
+          <wp:inline distT="0" distB="0" distL="0" distR="0" wp14:anchorId="18D82043" wp14:editId="365A6D07">
+            <wp:extent cx="5715000" cy="6534150"/>
+            <wp:effectExtent l="0" t="0" r="0" b="0"/>
+            <wp:docPr id="43" name="Hình ảnh 4"/>
+            <wp:cNvGraphicFramePr>
+              <a:graphicFrameLocks xmlns:a="http://schemas.openxmlformats.org/drawingml/2006/main" noChangeAspect="1"/>
+            </wp:cNvGraphicFramePr>
+            <a:graphic xmlns:a="http://schemas.openxmlformats.org/drawingml/2006/main">
+              <a:graphicData uri="http://schemas.openxmlformats.org/drawingml/2006/picture">
+                <pic:pic xmlns:pic="http://schemas.openxmlformats.org/drawingml/2006/picture">
+                  <pic:nvPicPr>
+                    <pic:cNvPr id="1" name=""/>
+                    <pic:cNvPicPr/>
+                  </pic:nvPicPr>
+                  <pic:blipFill>
+                    <a:blip r:embed="rId24"/>
+                    <a:stretch>
+                      <a:fillRect/>
+                    </a:stretch>
+                  </pic:blipFill>
+                  <pic:spPr>
+                    <a:xfrm>
+                      <a:off x="0" y="0"/>
+                      <a:ext cx="5715000" cy="6534150"/>
+                    </a:xfrm>
+                    <a:prstGeom prst="rect">
+                      <a:avLst/>
+                    </a:prstGeom>
+                  </pic:spPr>
+                </pic:pic>
+              </a:graphicData>
+            </a:graphic>
+          </wp:inline>
+        </w:drawing>
+      </w:r>
     </w:p>
     <w:p>
       <w:pPr>
@@ -10074,6 +11465,7 @@
             <w14:round/>
           </w14:textOutline>
         </w:rPr>
+        <w:lastRenderedPageBreak/>
         <w:drawing>
           <wp:inline distT="0" distB="0" distL="0" distR="0" wp14:anchorId="730FEB70" wp14:editId="44C80A12">
             <wp:extent cx="4476750" cy="4962525"/>
@@ -10092,7 +11484,7 @@
                     </pic:cNvPicPr>
                   </pic:nvPicPr>
                   <pic:blipFill>
-                    <a:blip r:embed="rId21">
+                    <a:blip r:embed="rId25">
                       <a:extLst>
                         <a:ext uri="{28A0092B-C50C-407E-A947-70E740481C1C}">
                           <a14:useLocalDpi xmlns:a14="http://schemas.microsoft.com/office/drawing/2010/main" val="0"/>
@@ -10235,7 +11627,7 @@
                     </pic:cNvPicPr>
                   </pic:nvPicPr>
                   <pic:blipFill>
-                    <a:blip r:embed="rId22">
+                    <a:blip r:embed="rId26">
                       <a:extLst>
                         <a:ext uri="{28A0092B-C50C-407E-A947-70E740481C1C}">
                           <a14:useLocalDpi xmlns:a14="http://schemas.microsoft.com/office/drawing/2010/main" val="0"/>
@@ -10303,7 +11695,7 @@
           <w:noProof/>
           <w:lang w:val="vi-VN"/>
         </w:rPr>
-        <w:t>5</w:t>
+        <w:t>7</w:t>
       </w:r>
       <w:r>
         <w:rPr>
@@ -13410,7 +14802,7 @@
                     <pic:cNvPicPr/>
                   </pic:nvPicPr>
                   <pic:blipFill>
-                    <a:blip r:embed="rId23"/>
+                    <a:blip r:embed="rId27"/>
                     <a:stretch>
                       <a:fillRect/>
                     </a:stretch>
@@ -16006,7 +17398,7 @@
                     <pic:cNvPicPr/>
                   </pic:nvPicPr>
                   <pic:blipFill>
-                    <a:blip r:embed="rId24"/>
+                    <a:blip r:embed="rId28"/>
                     <a:stretch>
                       <a:fillRect/>
                     </a:stretch>
@@ -16034,161 +17426,6 @@
       <w:r>
         <w:t xml:space="preserve">Figure </w:t>
       </w:r>
-      <w:r>
-        <w:fldChar w:fldCharType="begin"/>
-      </w:r>
-      <w:r>
-        <w:instrText xml:space="preserve"> SEQ Figure \* ARABIC </w:instrText>
-      </w:r>
-      <w:r>
-        <w:fldChar w:fldCharType="separate"/>
-      </w:r>
-      <w:r>
-        <w:rPr>
-          <w:noProof/>
-        </w:rPr>
-        <w:t>6</w:t>
-      </w:r>
-      <w:r>
-        <w:rPr>
-          <w:noProof/>
-        </w:rPr>
-        <w:fldChar w:fldCharType="end"/>
-      </w:r>
-      <w:r>
-        <w:t xml:space="preserve"> Giao diện trước khi login vào hệ thống</w:t>
-      </w:r>
-    </w:p>
-    <w:p>
-      <w:pPr>
-        <w:keepNext/>
-      </w:pPr>
-      <w:r>
-        <w:rPr>
-          <w:noProof/>
-        </w:rPr>
-        <w:lastRenderedPageBreak/>
-        <w:drawing>
-          <wp:inline distT="0" distB="0" distL="0" distR="0" wp14:anchorId="77F4252B" wp14:editId="6C42D9FB">
-            <wp:extent cx="5943600" cy="3276600"/>
-            <wp:effectExtent l="0" t="0" r="0" b="0"/>
-            <wp:docPr id="19" name="Picture 19"/>
-            <wp:cNvGraphicFramePr>
-              <a:graphicFrameLocks xmlns:a="http://schemas.openxmlformats.org/drawingml/2006/main" noChangeAspect="1"/>
-            </wp:cNvGraphicFramePr>
-            <a:graphic xmlns:a="http://schemas.openxmlformats.org/drawingml/2006/main">
-              <a:graphicData uri="http://schemas.openxmlformats.org/drawingml/2006/picture">
-                <pic:pic xmlns:pic="http://schemas.openxmlformats.org/drawingml/2006/picture">
-                  <pic:nvPicPr>
-                    <pic:cNvPr id="1" name=""/>
-                    <pic:cNvPicPr/>
-                  </pic:nvPicPr>
-                  <pic:blipFill>
-                    <a:blip r:embed="rId25"/>
-                    <a:stretch>
-                      <a:fillRect/>
-                    </a:stretch>
-                  </pic:blipFill>
-                  <pic:spPr>
-                    <a:xfrm>
-                      <a:off x="0" y="0"/>
-                      <a:ext cx="5943600" cy="3276600"/>
-                    </a:xfrm>
-                    <a:prstGeom prst="rect">
-                      <a:avLst/>
-                    </a:prstGeom>
-                  </pic:spPr>
-                </pic:pic>
-              </a:graphicData>
-            </a:graphic>
-          </wp:inline>
-        </w:drawing>
-      </w:r>
-    </w:p>
-    <w:p>
-      <w:pPr>
-        <w:pStyle w:val="Caption"/>
-      </w:pPr>
-      <w:r>
-        <w:t xml:space="preserve">Figure </w:t>
-      </w:r>
-      <w:r>
-        <w:fldChar w:fldCharType="begin"/>
-      </w:r>
-      <w:r>
-        <w:instrText xml:space="preserve"> SEQ Figure \* ARABIC </w:instrText>
-      </w:r>
-      <w:r>
-        <w:fldChar w:fldCharType="separate"/>
-      </w:r>
-      <w:r>
-        <w:rPr>
-          <w:noProof/>
-        </w:rPr>
-        <w:t>7</w:t>
-      </w:r>
-      <w:r>
-        <w:rPr>
-          <w:noProof/>
-        </w:rPr>
-        <w:fldChar w:fldCharType="end"/>
-      </w:r>
-      <w:r>
-        <w:t xml:space="preserve"> Giao diện quản lý sản phẩm - giao diện sau khi đăng nhập</w:t>
-      </w:r>
-    </w:p>
-    <w:p>
-      <w:pPr>
-        <w:keepNext/>
-      </w:pPr>
-      <w:r>
-        <w:rPr>
-          <w:noProof/>
-        </w:rPr>
-        <w:drawing>
-          <wp:inline distT="0" distB="0" distL="0" distR="0" wp14:anchorId="1EF456E5" wp14:editId="1EB65AB9">
-            <wp:extent cx="5943600" cy="3276600"/>
-            <wp:effectExtent l="0" t="0" r="0" b="0"/>
-            <wp:docPr id="29" name="Picture 29"/>
-            <wp:cNvGraphicFramePr>
-              <a:graphicFrameLocks xmlns:a="http://schemas.openxmlformats.org/drawingml/2006/main" noChangeAspect="1"/>
-            </wp:cNvGraphicFramePr>
-            <a:graphic xmlns:a="http://schemas.openxmlformats.org/drawingml/2006/main">
-              <a:graphicData uri="http://schemas.openxmlformats.org/drawingml/2006/picture">
-                <pic:pic xmlns:pic="http://schemas.openxmlformats.org/drawingml/2006/picture">
-                  <pic:nvPicPr>
-                    <pic:cNvPr id="1" name=""/>
-                    <pic:cNvPicPr/>
-                  </pic:nvPicPr>
-                  <pic:blipFill>
-                    <a:blip r:embed="rId26"/>
-                    <a:stretch>
-                      <a:fillRect/>
-                    </a:stretch>
-                  </pic:blipFill>
-                  <pic:spPr>
-                    <a:xfrm>
-                      <a:off x="0" y="0"/>
-                      <a:ext cx="5943600" cy="3276600"/>
-                    </a:xfrm>
-                    <a:prstGeom prst="rect">
-                      <a:avLst/>
-                    </a:prstGeom>
-                  </pic:spPr>
-                </pic:pic>
-              </a:graphicData>
-            </a:graphic>
-          </wp:inline>
-        </w:drawing>
-      </w:r>
-    </w:p>
-    <w:p>
-      <w:pPr>
-        <w:pStyle w:val="Caption"/>
-      </w:pPr>
-      <w:r>
-        <w:t xml:space="preserve">Figure </w:t>
-      </w:r>
       <w:fldSimple w:instr=" SEQ Figure \* ARABIC ">
         <w:r>
           <w:rPr>
@@ -16198,7 +17435,7 @@
         </w:r>
       </w:fldSimple>
       <w:r>
-        <w:t xml:space="preserve"> Giao diện quản lý comment</w:t>
+        <w:t xml:space="preserve"> Giao diện trước khi login vào hệ thống</w:t>
       </w:r>
     </w:p>
     <w:p>
@@ -16211,140 +17448,10 @@
         </w:rPr>
         <w:lastRenderedPageBreak/>
         <w:drawing>
-          <wp:inline distT="0" distB="0" distL="0" distR="0" wp14:anchorId="3F8C5E6F" wp14:editId="070F9521">
+          <wp:inline distT="0" distB="0" distL="0" distR="0" wp14:anchorId="77F4252B" wp14:editId="6C42D9FB">
             <wp:extent cx="5943600" cy="3276600"/>
             <wp:effectExtent l="0" t="0" r="0" b="0"/>
-            <wp:docPr id="31" name="Picture 31"/>
-            <wp:cNvGraphicFramePr>
-              <a:graphicFrameLocks xmlns:a="http://schemas.openxmlformats.org/drawingml/2006/main" noChangeAspect="1"/>
-            </wp:cNvGraphicFramePr>
-            <a:graphic xmlns:a="http://schemas.openxmlformats.org/drawingml/2006/main">
-              <a:graphicData uri="http://schemas.openxmlformats.org/drawingml/2006/picture">
-                <pic:pic xmlns:pic="http://schemas.openxmlformats.org/drawingml/2006/picture">
-                  <pic:nvPicPr>
-                    <pic:cNvPr id="1" name=""/>
-                    <pic:cNvPicPr/>
-                  </pic:nvPicPr>
-                  <pic:blipFill>
-                    <a:blip r:embed="rId27"/>
-                    <a:stretch>
-                      <a:fillRect/>
-                    </a:stretch>
-                  </pic:blipFill>
-                  <pic:spPr>
-                    <a:xfrm>
-                      <a:off x="0" y="0"/>
-                      <a:ext cx="5943600" cy="3276600"/>
-                    </a:xfrm>
-                    <a:prstGeom prst="rect">
-                      <a:avLst/>
-                    </a:prstGeom>
-                  </pic:spPr>
-                </pic:pic>
-              </a:graphicData>
-            </a:graphic>
-          </wp:inline>
-        </w:drawing>
-      </w:r>
-    </w:p>
-    <w:p>
-      <w:pPr>
-        <w:pStyle w:val="Caption"/>
-      </w:pPr>
-      <w:r>
-        <w:t xml:space="preserve">Figure </w:t>
-      </w:r>
-      <w:fldSimple w:instr=" SEQ Figure \* ARABIC ">
-        <w:r>
-          <w:rPr>
-            <w:noProof/>
-          </w:rPr>
-          <w:t>9</w:t>
-        </w:r>
-      </w:fldSimple>
-      <w:r>
-        <w:t xml:space="preserve"> Giao diện quản lý quảng cáo</w:t>
-      </w:r>
-    </w:p>
-    <w:p/>
-    <w:p>
-      <w:pPr>
-        <w:keepNext/>
-      </w:pPr>
-      <w:r>
-        <w:rPr>
-          <w:noProof/>
-        </w:rPr>
-        <w:drawing>
-          <wp:inline distT="0" distB="0" distL="0" distR="0" wp14:anchorId="6B31AA7D" wp14:editId="6B6665C8">
-            <wp:extent cx="4333875" cy="3638550"/>
-            <wp:effectExtent l="0" t="0" r="9525" b="0"/>
-            <wp:docPr id="32" name="Picture 32"/>
-            <wp:cNvGraphicFramePr>
-              <a:graphicFrameLocks xmlns:a="http://schemas.openxmlformats.org/drawingml/2006/main" noChangeAspect="1"/>
-            </wp:cNvGraphicFramePr>
-            <a:graphic xmlns:a="http://schemas.openxmlformats.org/drawingml/2006/main">
-              <a:graphicData uri="http://schemas.openxmlformats.org/drawingml/2006/picture">
-                <pic:pic xmlns:pic="http://schemas.openxmlformats.org/drawingml/2006/picture">
-                  <pic:nvPicPr>
-                    <pic:cNvPr id="1" name=""/>
-                    <pic:cNvPicPr/>
-                  </pic:nvPicPr>
-                  <pic:blipFill>
-                    <a:blip r:embed="rId28"/>
-                    <a:stretch>
-                      <a:fillRect/>
-                    </a:stretch>
-                  </pic:blipFill>
-                  <pic:spPr>
-                    <a:xfrm>
-                      <a:off x="0" y="0"/>
-                      <a:ext cx="4333875" cy="3638550"/>
-                    </a:xfrm>
-                    <a:prstGeom prst="rect">
-                      <a:avLst/>
-                    </a:prstGeom>
-                  </pic:spPr>
-                </pic:pic>
-              </a:graphicData>
-            </a:graphic>
-          </wp:inline>
-        </w:drawing>
-      </w:r>
-    </w:p>
-    <w:p>
-      <w:pPr>
-        <w:pStyle w:val="Caption"/>
-      </w:pPr>
-      <w:r>
-        <w:t xml:space="preserve">Figure </w:t>
-      </w:r>
-      <w:fldSimple w:instr=" SEQ Figure \* ARABIC ">
-        <w:r>
-          <w:rPr>
-            <w:noProof/>
-          </w:rPr>
-          <w:t>10</w:t>
-        </w:r>
-      </w:fldSimple>
-      <w:r>
-        <w:t xml:space="preserve"> Giao diện thêm sản phẩm/Xem sản phẩm</w:t>
-      </w:r>
-    </w:p>
-    <w:p>
-      <w:pPr>
-        <w:keepNext/>
-      </w:pPr>
-      <w:r>
-        <w:rPr>
-          <w:noProof/>
-        </w:rPr>
-        <w:lastRenderedPageBreak/>
-        <w:drawing>
-          <wp:inline distT="0" distB="0" distL="0" distR="0" wp14:anchorId="1DACF1FD" wp14:editId="0ECC430A">
-            <wp:extent cx="4457700" cy="4486275"/>
-            <wp:effectExtent l="0" t="0" r="0" b="9525"/>
-            <wp:docPr id="33" name="Picture 33"/>
+            <wp:docPr id="19" name="Picture 19"/>
             <wp:cNvGraphicFramePr>
               <a:graphicFrameLocks xmlns:a="http://schemas.openxmlformats.org/drawingml/2006/main" noChangeAspect="1"/>
             </wp:cNvGraphicFramePr>
@@ -16364,7 +17471,7 @@
                   <pic:spPr>
                     <a:xfrm>
                       <a:off x="0" y="0"/>
-                      <a:ext cx="4457700" cy="4486275"/>
+                      <a:ext cx="5943600" cy="3276600"/>
                     </a:xfrm>
                     <a:prstGeom prst="rect">
                       <a:avLst/>
@@ -16389,11 +17496,11 @@
           <w:rPr>
             <w:noProof/>
           </w:rPr>
-          <w:t>11</w:t>
+          <w:t>9</w:t>
         </w:r>
       </w:fldSimple>
       <w:r>
-        <w:t xml:space="preserve"> Giao diện ghi nhận trả hàng</w:t>
+        <w:t xml:space="preserve"> Giao diện quản lý sản phẩm - giao diện sau khi đăng nhập</w:t>
       </w:r>
     </w:p>
     <w:p>
@@ -16404,12 +17511,11 @@
         <w:rPr>
           <w:noProof/>
         </w:rPr>
-        <w:lastRenderedPageBreak/>
         <w:drawing>
-          <wp:inline distT="0" distB="0" distL="0" distR="0" wp14:anchorId="1E9A4B5C" wp14:editId="2049D394">
-            <wp:extent cx="5943600" cy="4667250"/>
+          <wp:inline distT="0" distB="0" distL="0" distR="0" wp14:anchorId="1EF456E5" wp14:editId="1EB65AB9">
+            <wp:extent cx="5943600" cy="3276600"/>
             <wp:effectExtent l="0" t="0" r="0" b="0"/>
-            <wp:docPr id="34" name="Picture 34"/>
+            <wp:docPr id="29" name="Picture 29"/>
             <wp:cNvGraphicFramePr>
               <a:graphicFrameLocks xmlns:a="http://schemas.openxmlformats.org/drawingml/2006/main" noChangeAspect="1"/>
             </wp:cNvGraphicFramePr>
@@ -16429,7 +17535,7 @@
                   <pic:spPr>
                     <a:xfrm>
                       <a:off x="0" y="0"/>
-                      <a:ext cx="5943600" cy="4667250"/>
+                      <a:ext cx="5943600" cy="3276600"/>
                     </a:xfrm>
                     <a:prstGeom prst="rect">
                       <a:avLst/>
@@ -16449,16 +17555,29 @@
       <w:r>
         <w:t xml:space="preserve">Figure </w:t>
       </w:r>
-      <w:fldSimple w:instr=" SEQ Figure \* ARABIC ">
-        <w:r>
-          <w:rPr>
-            <w:noProof/>
-          </w:rPr>
-          <w:t>12</w:t>
-        </w:r>
-      </w:fldSimple>
-      <w:r>
-        <w:t xml:space="preserve"> Giao diện tạo phiếu bảo hành/trả hàng</w:t>
+      <w:r>
+        <w:fldChar w:fldCharType="begin"/>
+      </w:r>
+      <w:r>
+        <w:instrText xml:space="preserve"> SEQ Figure \* ARABIC </w:instrText>
+      </w:r>
+      <w:r>
+        <w:fldChar w:fldCharType="separate"/>
+      </w:r>
+      <w:r>
+        <w:rPr>
+          <w:noProof/>
+        </w:rPr>
+        <w:t>10</w:t>
+      </w:r>
+      <w:r>
+        <w:rPr>
+          <w:noProof/>
+        </w:rPr>
+        <w:fldChar w:fldCharType="end"/>
+      </w:r>
+      <w:r>
+        <w:t xml:space="preserve"> Giao diện quản lý comment</w:t>
       </w:r>
     </w:p>
     <w:p>
@@ -16471,10 +17590,10 @@
         </w:rPr>
         <w:lastRenderedPageBreak/>
         <w:drawing>
-          <wp:inline distT="0" distB="0" distL="0" distR="0" wp14:anchorId="496D9692" wp14:editId="0C364685">
-            <wp:extent cx="5819775" cy="6353175"/>
-            <wp:effectExtent l="0" t="0" r="9525" b="9525"/>
-            <wp:docPr id="35" name="Picture 35"/>
+          <wp:inline distT="0" distB="0" distL="0" distR="0" wp14:anchorId="3F8C5E6F" wp14:editId="070F9521">
+            <wp:extent cx="5943600" cy="3276600"/>
+            <wp:effectExtent l="0" t="0" r="0" b="0"/>
+            <wp:docPr id="31" name="Picture 31"/>
             <wp:cNvGraphicFramePr>
               <a:graphicFrameLocks xmlns:a="http://schemas.openxmlformats.org/drawingml/2006/main" noChangeAspect="1"/>
             </wp:cNvGraphicFramePr>
@@ -16494,7 +17613,7 @@
                   <pic:spPr>
                     <a:xfrm>
                       <a:off x="0" y="0"/>
-                      <a:ext cx="5819775" cy="6353175"/>
+                      <a:ext cx="5943600" cy="3276600"/>
                     </a:xfrm>
                     <a:prstGeom prst="rect">
                       <a:avLst/>
@@ -16514,18 +17633,32 @@
       <w:r>
         <w:t xml:space="preserve">Figure </w:t>
       </w:r>
-      <w:fldSimple w:instr=" SEQ Figure \* ARABIC ">
-        <w:r>
-          <w:rPr>
-            <w:noProof/>
-          </w:rPr>
-          <w:t>13</w:t>
-        </w:r>
-      </w:fldSimple>
-      <w:r>
-        <w:t xml:space="preserve"> Giao diện tạo đơn nhập hàng</w:t>
+      <w:r>
+        <w:fldChar w:fldCharType="begin"/>
+      </w:r>
+      <w:r>
+        <w:instrText xml:space="preserve"> SEQ Figure \* ARABIC </w:instrText>
+      </w:r>
+      <w:r>
+        <w:fldChar w:fldCharType="separate"/>
+      </w:r>
+      <w:r>
+        <w:rPr>
+          <w:noProof/>
+        </w:rPr>
+        <w:t>11</w:t>
+      </w:r>
+      <w:r>
+        <w:rPr>
+          <w:noProof/>
+        </w:rPr>
+        <w:fldChar w:fldCharType="end"/>
+      </w:r>
+      <w:r>
+        <w:t xml:space="preserve"> Giao diện quản lý quảng cáo</w:t>
       </w:r>
     </w:p>
+    <w:p/>
     <w:p>
       <w:pPr>
         <w:keepNext/>
@@ -16534,12 +17667,11 @@
         <w:rPr>
           <w:noProof/>
         </w:rPr>
-        <w:lastRenderedPageBreak/>
         <w:drawing>
-          <wp:inline distT="0" distB="0" distL="0" distR="0" wp14:anchorId="23501319" wp14:editId="51F95AAE">
-            <wp:extent cx="5819775" cy="6353175"/>
-            <wp:effectExtent l="0" t="0" r="9525" b="9525"/>
-            <wp:docPr id="36" name="Picture 36"/>
+          <wp:inline distT="0" distB="0" distL="0" distR="0" wp14:anchorId="6B31AA7D" wp14:editId="6B6665C8">
+            <wp:extent cx="4333875" cy="3638550"/>
+            <wp:effectExtent l="0" t="0" r="9525" b="0"/>
+            <wp:docPr id="32" name="Picture 32"/>
             <wp:cNvGraphicFramePr>
               <a:graphicFrameLocks xmlns:a="http://schemas.openxmlformats.org/drawingml/2006/main" noChangeAspect="1"/>
             </wp:cNvGraphicFramePr>
@@ -16559,7 +17691,7 @@
                   <pic:spPr>
                     <a:xfrm>
                       <a:off x="0" y="0"/>
-                      <a:ext cx="5819775" cy="6353175"/>
+                      <a:ext cx="4333875" cy="3638550"/>
                     </a:xfrm>
                     <a:prstGeom prst="rect">
                       <a:avLst/>
@@ -16579,16 +17711,29 @@
       <w:r>
         <w:t xml:space="preserve">Figure </w:t>
       </w:r>
-      <w:fldSimple w:instr=" SEQ Figure \* ARABIC ">
-        <w:r>
-          <w:rPr>
-            <w:noProof/>
-          </w:rPr>
-          <w:t>14</w:t>
-        </w:r>
-      </w:fldSimple>
-      <w:r>
-        <w:t xml:space="preserve"> Giao diện phê duyệt đơn nhập hàng</w:t>
+      <w:r>
+        <w:fldChar w:fldCharType="begin"/>
+      </w:r>
+      <w:r>
+        <w:instrText xml:space="preserve"> SEQ Figure \* ARABIC </w:instrText>
+      </w:r>
+      <w:r>
+        <w:fldChar w:fldCharType="separate"/>
+      </w:r>
+      <w:r>
+        <w:rPr>
+          <w:noProof/>
+        </w:rPr>
+        <w:t>12</w:t>
+      </w:r>
+      <w:r>
+        <w:rPr>
+          <w:noProof/>
+        </w:rPr>
+        <w:fldChar w:fldCharType="end"/>
+      </w:r>
+      <w:r>
+        <w:t xml:space="preserve"> Giao diện thêm sản phẩm/Xem sản phẩm</w:t>
       </w:r>
     </w:p>
     <w:p>
@@ -16601,10 +17746,10 @@
         </w:rPr>
         <w:lastRenderedPageBreak/>
         <w:drawing>
-          <wp:inline distT="0" distB="0" distL="0" distR="0" wp14:anchorId="7999D092" wp14:editId="1CE35C90">
-            <wp:extent cx="5400675" cy="4981575"/>
-            <wp:effectExtent l="0" t="0" r="9525" b="9525"/>
-            <wp:docPr id="37" name="Picture 37"/>
+          <wp:inline distT="0" distB="0" distL="0" distR="0" wp14:anchorId="1DACF1FD" wp14:editId="0ECC430A">
+            <wp:extent cx="4457700" cy="4486275"/>
+            <wp:effectExtent l="0" t="0" r="0" b="9525"/>
+            <wp:docPr id="33" name="Picture 33"/>
             <wp:cNvGraphicFramePr>
               <a:graphicFrameLocks xmlns:a="http://schemas.openxmlformats.org/drawingml/2006/main" noChangeAspect="1"/>
             </wp:cNvGraphicFramePr>
@@ -16624,7 +17769,7 @@
                   <pic:spPr>
                     <a:xfrm>
                       <a:off x="0" y="0"/>
-                      <a:ext cx="5400675" cy="4981575"/>
+                      <a:ext cx="4457700" cy="4486275"/>
                     </a:xfrm>
                     <a:prstGeom prst="rect">
                       <a:avLst/>
@@ -16644,19 +17789,31 @@
       <w:r>
         <w:t xml:space="preserve">Figure </w:t>
       </w:r>
-      <w:fldSimple w:instr=" SEQ Figure \* ARABIC ">
-        <w:r>
-          <w:rPr>
-            <w:noProof/>
-          </w:rPr>
-          <w:t>15</w:t>
-        </w:r>
-      </w:fldSimple>
-      <w:r>
-        <w:t xml:space="preserve"> Giao diện xem chi tiết bình luận</w:t>
+      <w:r>
+        <w:fldChar w:fldCharType="begin"/>
+      </w:r>
+      <w:r>
+        <w:instrText xml:space="preserve"> SEQ Figure \* ARABIC </w:instrText>
+      </w:r>
+      <w:r>
+        <w:fldChar w:fldCharType="separate"/>
+      </w:r>
+      <w:r>
+        <w:rPr>
+          <w:noProof/>
+        </w:rPr>
+        <w:t>13</w:t>
+      </w:r>
+      <w:r>
+        <w:rPr>
+          <w:noProof/>
+        </w:rPr>
+        <w:fldChar w:fldCharType="end"/>
+      </w:r>
+      <w:r>
+        <w:t xml:space="preserve"> Giao diện ghi nhận trả hàng</w:t>
       </w:r>
     </w:p>
-    <w:p/>
     <w:p>
       <w:pPr>
         <w:keepNext/>
@@ -16667,10 +17824,10 @@
         </w:rPr>
         <w:lastRenderedPageBreak/>
         <w:drawing>
-          <wp:inline distT="0" distB="0" distL="0" distR="0" wp14:anchorId="564400C7" wp14:editId="09DEC3BD">
-            <wp:extent cx="5124450" cy="2809875"/>
-            <wp:effectExtent l="0" t="0" r="0" b="9525"/>
-            <wp:docPr id="38" name="Picture 38"/>
+          <wp:inline distT="0" distB="0" distL="0" distR="0" wp14:anchorId="1E9A4B5C" wp14:editId="2049D394">
+            <wp:extent cx="5943600" cy="4667250"/>
+            <wp:effectExtent l="0" t="0" r="0" b="0"/>
+            <wp:docPr id="34" name="Picture 34"/>
             <wp:cNvGraphicFramePr>
               <a:graphicFrameLocks xmlns:a="http://schemas.openxmlformats.org/drawingml/2006/main" noChangeAspect="1"/>
             </wp:cNvGraphicFramePr>
@@ -16690,7 +17847,7 @@
                   <pic:spPr>
                     <a:xfrm>
                       <a:off x="0" y="0"/>
-                      <a:ext cx="5124450" cy="2809875"/>
+                      <a:ext cx="5943600" cy="4667250"/>
                     </a:xfrm>
                     <a:prstGeom prst="rect">
                       <a:avLst/>
@@ -16710,16 +17867,29 @@
       <w:r>
         <w:t xml:space="preserve">Figure </w:t>
       </w:r>
-      <w:fldSimple w:instr=" SEQ Figure \* ARABIC ">
-        <w:r>
-          <w:rPr>
-            <w:noProof/>
-          </w:rPr>
-          <w:t>16</w:t>
-        </w:r>
-      </w:fldSimple>
-      <w:r>
-        <w:t xml:space="preserve"> Giao diện thông tin đối tác</w:t>
+      <w:r>
+        <w:fldChar w:fldCharType="begin"/>
+      </w:r>
+      <w:r>
+        <w:instrText xml:space="preserve"> SEQ Figure \* ARABIC </w:instrText>
+      </w:r>
+      <w:r>
+        <w:fldChar w:fldCharType="separate"/>
+      </w:r>
+      <w:r>
+        <w:rPr>
+          <w:noProof/>
+        </w:rPr>
+        <w:t>14</w:t>
+      </w:r>
+      <w:r>
+        <w:rPr>
+          <w:noProof/>
+        </w:rPr>
+        <w:fldChar w:fldCharType="end"/>
+      </w:r>
+      <w:r>
+        <w:t xml:space="preserve"> Giao diện tạo phiếu bảo hành/trả hàng</w:t>
       </w:r>
     </w:p>
     <w:p>
@@ -16730,11 +17900,12 @@
         <w:rPr>
           <w:noProof/>
         </w:rPr>
+        <w:lastRenderedPageBreak/>
         <w:drawing>
-          <wp:inline distT="0" distB="0" distL="0" distR="0" wp14:anchorId="72E76791" wp14:editId="327D17CB">
-            <wp:extent cx="5848350" cy="4229100"/>
-            <wp:effectExtent l="0" t="0" r="0" b="0"/>
-            <wp:docPr id="39" name="Picture 39"/>
+          <wp:inline distT="0" distB="0" distL="0" distR="0" wp14:anchorId="496D9692" wp14:editId="0C364685">
+            <wp:extent cx="5819775" cy="6353175"/>
+            <wp:effectExtent l="0" t="0" r="9525" b="9525"/>
+            <wp:docPr id="35" name="Picture 35"/>
             <wp:cNvGraphicFramePr>
               <a:graphicFrameLocks xmlns:a="http://schemas.openxmlformats.org/drawingml/2006/main" noChangeAspect="1"/>
             </wp:cNvGraphicFramePr>
@@ -16754,6 +17925,318 @@
                   <pic:spPr>
                     <a:xfrm>
                       <a:off x="0" y="0"/>
+                      <a:ext cx="5819775" cy="6353175"/>
+                    </a:xfrm>
+                    <a:prstGeom prst="rect">
+                      <a:avLst/>
+                    </a:prstGeom>
+                  </pic:spPr>
+                </pic:pic>
+              </a:graphicData>
+            </a:graphic>
+          </wp:inline>
+        </w:drawing>
+      </w:r>
+    </w:p>
+    <w:p>
+      <w:pPr>
+        <w:pStyle w:val="Caption"/>
+      </w:pPr>
+      <w:r>
+        <w:t xml:space="preserve">Figure </w:t>
+      </w:r>
+      <w:r>
+        <w:fldChar w:fldCharType="begin"/>
+      </w:r>
+      <w:r>
+        <w:instrText xml:space="preserve"> SEQ Figure \* ARABIC </w:instrText>
+      </w:r>
+      <w:r>
+        <w:fldChar w:fldCharType="separate"/>
+      </w:r>
+      <w:r>
+        <w:rPr>
+          <w:noProof/>
+        </w:rPr>
+        <w:t>15</w:t>
+      </w:r>
+      <w:r>
+        <w:rPr>
+          <w:noProof/>
+        </w:rPr>
+        <w:fldChar w:fldCharType="end"/>
+      </w:r>
+      <w:r>
+        <w:t xml:space="preserve"> Giao diện tạo đơn nhập hàng</w:t>
+      </w:r>
+    </w:p>
+    <w:p>
+      <w:pPr>
+        <w:keepNext/>
+      </w:pPr>
+      <w:r>
+        <w:rPr>
+          <w:noProof/>
+        </w:rPr>
+        <w:lastRenderedPageBreak/>
+        <w:drawing>
+          <wp:inline distT="0" distB="0" distL="0" distR="0" wp14:anchorId="23501319" wp14:editId="51F95AAE">
+            <wp:extent cx="5819775" cy="6353175"/>
+            <wp:effectExtent l="0" t="0" r="9525" b="9525"/>
+            <wp:docPr id="36" name="Picture 36"/>
+            <wp:cNvGraphicFramePr>
+              <a:graphicFrameLocks xmlns:a="http://schemas.openxmlformats.org/drawingml/2006/main" noChangeAspect="1"/>
+            </wp:cNvGraphicFramePr>
+            <a:graphic xmlns:a="http://schemas.openxmlformats.org/drawingml/2006/main">
+              <a:graphicData uri="http://schemas.openxmlformats.org/drawingml/2006/picture">
+                <pic:pic xmlns:pic="http://schemas.openxmlformats.org/drawingml/2006/picture">
+                  <pic:nvPicPr>
+                    <pic:cNvPr id="1" name=""/>
+                    <pic:cNvPicPr/>
+                  </pic:nvPicPr>
+                  <pic:blipFill>
+                    <a:blip r:embed="rId36"/>
+                    <a:stretch>
+                      <a:fillRect/>
+                    </a:stretch>
+                  </pic:blipFill>
+                  <pic:spPr>
+                    <a:xfrm>
+                      <a:off x="0" y="0"/>
+                      <a:ext cx="5819775" cy="6353175"/>
+                    </a:xfrm>
+                    <a:prstGeom prst="rect">
+                      <a:avLst/>
+                    </a:prstGeom>
+                  </pic:spPr>
+                </pic:pic>
+              </a:graphicData>
+            </a:graphic>
+          </wp:inline>
+        </w:drawing>
+      </w:r>
+    </w:p>
+    <w:p>
+      <w:pPr>
+        <w:pStyle w:val="Caption"/>
+      </w:pPr>
+      <w:r>
+        <w:t xml:space="preserve">Figure </w:t>
+      </w:r>
+      <w:r>
+        <w:fldChar w:fldCharType="begin"/>
+      </w:r>
+      <w:r>
+        <w:instrText xml:space="preserve"> SEQ Figure \* ARABIC </w:instrText>
+      </w:r>
+      <w:r>
+        <w:fldChar w:fldCharType="separate"/>
+      </w:r>
+      <w:r>
+        <w:rPr>
+          <w:noProof/>
+        </w:rPr>
+        <w:t>16</w:t>
+      </w:r>
+      <w:r>
+        <w:rPr>
+          <w:noProof/>
+        </w:rPr>
+        <w:fldChar w:fldCharType="end"/>
+      </w:r>
+      <w:r>
+        <w:t xml:space="preserve"> Giao diện phê duyệt đơn nhập hàng</w:t>
+      </w:r>
+    </w:p>
+    <w:p>
+      <w:pPr>
+        <w:keepNext/>
+      </w:pPr>
+      <w:r>
+        <w:rPr>
+          <w:noProof/>
+        </w:rPr>
+        <w:lastRenderedPageBreak/>
+        <w:drawing>
+          <wp:inline distT="0" distB="0" distL="0" distR="0" wp14:anchorId="7999D092" wp14:editId="1CE35C90">
+            <wp:extent cx="5400675" cy="4981575"/>
+            <wp:effectExtent l="0" t="0" r="9525" b="9525"/>
+            <wp:docPr id="37" name="Picture 37"/>
+            <wp:cNvGraphicFramePr>
+              <a:graphicFrameLocks xmlns:a="http://schemas.openxmlformats.org/drawingml/2006/main" noChangeAspect="1"/>
+            </wp:cNvGraphicFramePr>
+            <a:graphic xmlns:a="http://schemas.openxmlformats.org/drawingml/2006/main">
+              <a:graphicData uri="http://schemas.openxmlformats.org/drawingml/2006/picture">
+                <pic:pic xmlns:pic="http://schemas.openxmlformats.org/drawingml/2006/picture">
+                  <pic:nvPicPr>
+                    <pic:cNvPr id="1" name=""/>
+                    <pic:cNvPicPr/>
+                  </pic:nvPicPr>
+                  <pic:blipFill>
+                    <a:blip r:embed="rId37"/>
+                    <a:stretch>
+                      <a:fillRect/>
+                    </a:stretch>
+                  </pic:blipFill>
+                  <pic:spPr>
+                    <a:xfrm>
+                      <a:off x="0" y="0"/>
+                      <a:ext cx="5400675" cy="4981575"/>
+                    </a:xfrm>
+                    <a:prstGeom prst="rect">
+                      <a:avLst/>
+                    </a:prstGeom>
+                  </pic:spPr>
+                </pic:pic>
+              </a:graphicData>
+            </a:graphic>
+          </wp:inline>
+        </w:drawing>
+      </w:r>
+    </w:p>
+    <w:p>
+      <w:pPr>
+        <w:pStyle w:val="Caption"/>
+      </w:pPr>
+      <w:r>
+        <w:t xml:space="preserve">Figure </w:t>
+      </w:r>
+      <w:r>
+        <w:fldChar w:fldCharType="begin"/>
+      </w:r>
+      <w:r>
+        <w:instrText xml:space="preserve"> SEQ Figure \* ARABIC </w:instrText>
+      </w:r>
+      <w:r>
+        <w:fldChar w:fldCharType="separate"/>
+      </w:r>
+      <w:r>
+        <w:rPr>
+          <w:noProof/>
+        </w:rPr>
+        <w:t>17</w:t>
+      </w:r>
+      <w:r>
+        <w:rPr>
+          <w:noProof/>
+        </w:rPr>
+        <w:fldChar w:fldCharType="end"/>
+      </w:r>
+      <w:r>
+        <w:t xml:space="preserve"> Giao diện xem chi tiết bình luận</w:t>
+      </w:r>
+    </w:p>
+    <w:p/>
+    <w:p>
+      <w:pPr>
+        <w:keepNext/>
+      </w:pPr>
+      <w:r>
+        <w:rPr>
+          <w:noProof/>
+        </w:rPr>
+        <w:lastRenderedPageBreak/>
+        <w:drawing>
+          <wp:inline distT="0" distB="0" distL="0" distR="0" wp14:anchorId="564400C7" wp14:editId="09DEC3BD">
+            <wp:extent cx="5124450" cy="2809875"/>
+            <wp:effectExtent l="0" t="0" r="0" b="9525"/>
+            <wp:docPr id="38" name="Picture 38"/>
+            <wp:cNvGraphicFramePr>
+              <a:graphicFrameLocks xmlns:a="http://schemas.openxmlformats.org/drawingml/2006/main" noChangeAspect="1"/>
+            </wp:cNvGraphicFramePr>
+            <a:graphic xmlns:a="http://schemas.openxmlformats.org/drawingml/2006/main">
+              <a:graphicData uri="http://schemas.openxmlformats.org/drawingml/2006/picture">
+                <pic:pic xmlns:pic="http://schemas.openxmlformats.org/drawingml/2006/picture">
+                  <pic:nvPicPr>
+                    <pic:cNvPr id="1" name=""/>
+                    <pic:cNvPicPr/>
+                  </pic:nvPicPr>
+                  <pic:blipFill>
+                    <a:blip r:embed="rId38"/>
+                    <a:stretch>
+                      <a:fillRect/>
+                    </a:stretch>
+                  </pic:blipFill>
+                  <pic:spPr>
+                    <a:xfrm>
+                      <a:off x="0" y="0"/>
+                      <a:ext cx="5124450" cy="2809875"/>
+                    </a:xfrm>
+                    <a:prstGeom prst="rect">
+                      <a:avLst/>
+                    </a:prstGeom>
+                  </pic:spPr>
+                </pic:pic>
+              </a:graphicData>
+            </a:graphic>
+          </wp:inline>
+        </w:drawing>
+      </w:r>
+    </w:p>
+    <w:p>
+      <w:pPr>
+        <w:pStyle w:val="Caption"/>
+      </w:pPr>
+      <w:r>
+        <w:t xml:space="preserve">Figure </w:t>
+      </w:r>
+      <w:r>
+        <w:fldChar w:fldCharType="begin"/>
+      </w:r>
+      <w:r>
+        <w:instrText xml:space="preserve"> SEQ Figure \* ARABIC </w:instrText>
+      </w:r>
+      <w:r>
+        <w:fldChar w:fldCharType="separate"/>
+      </w:r>
+      <w:r>
+        <w:rPr>
+          <w:noProof/>
+        </w:rPr>
+        <w:t>18</w:t>
+      </w:r>
+      <w:r>
+        <w:rPr>
+          <w:noProof/>
+        </w:rPr>
+        <w:fldChar w:fldCharType="end"/>
+      </w:r>
+      <w:r>
+        <w:t xml:space="preserve"> Giao diện thông tin đối tác</w:t>
+      </w:r>
+    </w:p>
+    <w:p>
+      <w:pPr>
+        <w:keepNext/>
+      </w:pPr>
+      <w:r>
+        <w:rPr>
+          <w:noProof/>
+        </w:rPr>
+        <w:drawing>
+          <wp:inline distT="0" distB="0" distL="0" distR="0" wp14:anchorId="72E76791" wp14:editId="327D17CB">
+            <wp:extent cx="5848350" cy="4229100"/>
+            <wp:effectExtent l="0" t="0" r="0" b="0"/>
+            <wp:docPr id="39" name="Picture 39"/>
+            <wp:cNvGraphicFramePr>
+              <a:graphicFrameLocks xmlns:a="http://schemas.openxmlformats.org/drawingml/2006/main" noChangeAspect="1"/>
+            </wp:cNvGraphicFramePr>
+            <a:graphic xmlns:a="http://schemas.openxmlformats.org/drawingml/2006/main">
+              <a:graphicData uri="http://schemas.openxmlformats.org/drawingml/2006/picture">
+                <pic:pic xmlns:pic="http://schemas.openxmlformats.org/drawingml/2006/picture">
+                  <pic:nvPicPr>
+                    <pic:cNvPr id="1" name=""/>
+                    <pic:cNvPicPr/>
+                  </pic:nvPicPr>
+                  <pic:blipFill>
+                    <a:blip r:embed="rId39"/>
+                    <a:stretch>
+                      <a:fillRect/>
+                    </a:stretch>
+                  </pic:blipFill>
+                  <pic:spPr>
+                    <a:xfrm>
+                      <a:off x="0" y="0"/>
                       <a:ext cx="5848350" cy="4229100"/>
                     </a:xfrm>
                     <a:prstGeom prst="rect">
@@ -16774,19 +18257,33 @@
       <w:r>
         <w:t xml:space="preserve">Figure </w:t>
       </w:r>
-      <w:fldSimple w:instr=" SEQ Figure \* ARABIC ">
-        <w:r>
-          <w:rPr>
-            <w:noProof/>
-          </w:rPr>
-          <w:t>17</w:t>
-        </w:r>
-      </w:fldSimple>
+      <w:r>
+        <w:fldChar w:fldCharType="begin"/>
+      </w:r>
+      <w:r>
+        <w:instrText xml:space="preserve"> SEQ Figu</w:instrText>
+      </w:r>
+      <w:r>
+        <w:instrText xml:space="preserve">re \* ARABIC </w:instrText>
+      </w:r>
+      <w:r>
+        <w:fldChar w:fldCharType="separate"/>
+      </w:r>
+      <w:r>
+        <w:rPr>
+          <w:noProof/>
+        </w:rPr>
+        <w:t>19</w:t>
+      </w:r>
+      <w:r>
+        <w:rPr>
+          <w:noProof/>
+        </w:rPr>
+        <w:fldChar w:fldCharType="end"/>
+      </w:r>
       <w:r>
         <w:t xml:space="preserve"> Giao diện tạo quảng cáo</w:t>
       </w:r>
-      <w:bookmarkStart w:id="25" w:name="_GoBack"/>
-      <w:bookmarkEnd w:id="25"/>
     </w:p>
     <w:p>
       <w:pPr>
@@ -16809,7 +18306,7 @@
           </w14:textOutline>
         </w:rPr>
       </w:pPr>
-      <w:bookmarkStart w:id="26" w:name="_Toc48146659"/>
+      <w:bookmarkStart w:id="25" w:name="_Toc48146659"/>
       <w:r>
         <w:rPr>
           <w:rFonts w:ascii="Times New Roman" w:hAnsi="Times New Roman" w:cs="Times New Roman"/>
@@ -16825,7 +18322,7 @@
         </w:rPr>
         <w:t>Sơ đồ lớp ở mức thiết kế</w:t>
       </w:r>
-      <w:bookmarkEnd w:id="26"/>
+      <w:bookmarkEnd w:id="25"/>
     </w:p>
     <w:p>
       <w:pPr>
@@ -16897,7 +18394,7 @@
                     </pic:cNvPicPr>
                   </pic:nvPicPr>
                   <pic:blipFill>
-                    <a:blip r:embed="rId36">
+                    <a:blip r:embed="rId40">
                       <a:extLst>
                         <a:ext uri="{28A0092B-C50C-407E-A947-70E740481C1C}">
                           <a14:useLocalDpi xmlns:a14="http://schemas.microsoft.com/office/drawing/2010/main" val="0"/>
@@ -16948,27 +18445,14 @@
       <w:r>
         <w:t xml:space="preserve">Figure </w:t>
       </w:r>
-      <w:r>
-        <w:fldChar w:fldCharType="begin"/>
-      </w:r>
-      <w:r>
-        <w:instrText xml:space="preserve"> SEQ Figure \* ARABIC </w:instrText>
-      </w:r>
-      <w:r>
-        <w:fldChar w:fldCharType="separate"/>
-      </w:r>
-      <w:r>
-        <w:rPr>
-          <w:noProof/>
-        </w:rPr>
-        <w:t>18</w:t>
-      </w:r>
-      <w:r>
-        <w:rPr>
-          <w:noProof/>
-        </w:rPr>
-        <w:fldChar w:fldCharType="end"/>
-      </w:r>
+      <w:fldSimple w:instr=" SEQ Figure \* ARABIC ">
+        <w:r>
+          <w:rPr>
+            <w:noProof/>
+          </w:rPr>
+          <w:t>20</w:t>
+        </w:r>
+      </w:fldSimple>
       <w:r>
         <w:t xml:space="preserve"> Mô hình 3 lớp của </w:t>
       </w:r>
@@ -17052,7 +18536,7 @@
                     <pic:cNvPicPr/>
                   </pic:nvPicPr>
                   <pic:blipFill>
-                    <a:blip r:embed="rId37"/>
+                    <a:blip r:embed="rId41"/>
                     <a:stretch>
                       <a:fillRect/>
                     </a:stretch>
@@ -17109,6 +18593,93 @@
         </w:rPr>
         <w:t>Quản lý</w:t>
       </w:r>
+      <w:r>
+        <w:rPr>
+          <w:rFonts w:ascii="Times New Roman" w:hAnsi="Times New Roman" w:cs="Times New Roman"/>
+          <w:color w:val="5B9BD5" w:themeColor="accent1"/>
+          <w:sz w:val="32"/>
+          <w:szCs w:val="32"/>
+          <w14:textOutline w14:w="0" w14:cap="flat" w14:cmpd="sng" w14:algn="ctr">
+            <w14:noFill/>
+            <w14:prstDash w14:val="solid"/>
+            <w14:round/>
+          </w14:textOutline>
+        </w:rPr>
+        <w:t xml:space="preserve"> quảng cáo</w:t>
+      </w:r>
+    </w:p>
+    <w:p>
+      <w:r>
+        <w:rPr>
+          <w:noProof/>
+        </w:rPr>
+        <w:drawing>
+          <wp:inline distT="0" distB="0" distL="0" distR="0" wp14:anchorId="43E9A100" wp14:editId="74D24800">
+            <wp:extent cx="5943600" cy="2752090"/>
+            <wp:effectExtent l="0" t="0" r="0" b="0"/>
+            <wp:docPr id="44" name="Hình ảnh 9"/>
+            <wp:cNvGraphicFramePr>
+              <a:graphicFrameLocks xmlns:a="http://schemas.openxmlformats.org/drawingml/2006/main" noChangeAspect="1"/>
+            </wp:cNvGraphicFramePr>
+            <a:graphic xmlns:a="http://schemas.openxmlformats.org/drawingml/2006/main">
+              <a:graphicData uri="http://schemas.openxmlformats.org/drawingml/2006/picture">
+                <pic:pic xmlns:pic="http://schemas.openxmlformats.org/drawingml/2006/picture">
+                  <pic:nvPicPr>
+                    <pic:cNvPr id="1" name=""/>
+                    <pic:cNvPicPr/>
+                  </pic:nvPicPr>
+                  <pic:blipFill>
+                    <a:blip r:embed="rId42"/>
+                    <a:stretch>
+                      <a:fillRect/>
+                    </a:stretch>
+                  </pic:blipFill>
+                  <pic:spPr>
+                    <a:xfrm>
+                      <a:off x="0" y="0"/>
+                      <a:ext cx="5943600" cy="2752090"/>
+                    </a:xfrm>
+                    <a:prstGeom prst="rect">
+                      <a:avLst/>
+                    </a:prstGeom>
+                  </pic:spPr>
+                </pic:pic>
+              </a:graphicData>
+            </a:graphic>
+          </wp:inline>
+        </w:drawing>
+      </w:r>
+    </w:p>
+    <w:p>
+      <w:pPr>
+        <w:pStyle w:val="Caption"/>
+        <w:rPr>
+          <w:rFonts w:ascii="Times New Roman" w:hAnsi="Times New Roman" w:cs="Times New Roman"/>
+          <w:color w:val="5B9BD5" w:themeColor="accent1"/>
+          <w:sz w:val="32"/>
+          <w:szCs w:val="32"/>
+          <w:lang w:val="vi-VN"/>
+          <w14:textOutline w14:w="0" w14:cap="flat" w14:cmpd="sng" w14:algn="ctr">
+            <w14:noFill/>
+            <w14:prstDash w14:val="solid"/>
+            <w14:round/>
+          </w14:textOutline>
+        </w:rPr>
+      </w:pPr>
+      <w:r>
+        <w:t xml:space="preserve">Figure </w:t>
+      </w:r>
+      <w:fldSimple w:instr=" SEQ Figure \* ARABIC ">
+        <w:r>
+          <w:rPr>
+            <w:noProof/>
+          </w:rPr>
+          <w:t>21</w:t>
+        </w:r>
+      </w:fldSimple>
+      <w:r>
+        <w:t xml:space="preserve"> Mô hình 3 lớp của quản lý quảng cáo</w:t>
+      </w:r>
     </w:p>
     <w:p>
       <w:pPr>
@@ -17181,6 +18752,7 @@
             <w14:round/>
           </w14:textOutline>
         </w:rPr>
+        <w:lastRenderedPageBreak/>
         <w:t>Quản lý</w:t>
       </w:r>
     </w:p>
@@ -17205,7 +18777,7 @@
           </w14:textOutline>
         </w:rPr>
       </w:pPr>
-      <w:bookmarkStart w:id="27" w:name="_Toc48146660"/>
+      <w:bookmarkStart w:id="26" w:name="_Toc48146660"/>
       <w:r>
         <w:rPr>
           <w:rFonts w:ascii="Times New Roman" w:hAnsi="Times New Roman" w:cs="Times New Roman"/>
@@ -17221,7 +18793,7 @@
         </w:rPr>
         <w:t>Thiết kế hoạt động của các chức năng</w:t>
       </w:r>
-      <w:bookmarkEnd w:id="27"/>
+      <w:bookmarkEnd w:id="26"/>
     </w:p>
     <w:p>
       <w:pPr>
@@ -17265,7 +18837,6 @@
         <w:rPr>
           <w:noProof/>
         </w:rPr>
-        <w:lastRenderedPageBreak/>
         <w:drawing>
           <wp:inline distT="0" distB="0" distL="0" distR="0">
             <wp:extent cx="5934710" cy="4278630"/>
@@ -17284,7 +18855,7 @@
                     </pic:cNvPicPr>
                   </pic:nvPicPr>
                   <pic:blipFill>
-                    <a:blip r:embed="rId38">
+                    <a:blip r:embed="rId43">
                       <a:extLst>
                         <a:ext uri="{28A0092B-C50C-407E-A947-70E740481C1C}">
                           <a14:useLocalDpi xmlns:a14="http://schemas.microsoft.com/office/drawing/2010/main" val="0"/>
@@ -17323,27 +18894,14 @@
       <w:r>
         <w:t xml:space="preserve">Figure </w:t>
       </w:r>
-      <w:r>
-        <w:fldChar w:fldCharType="begin"/>
-      </w:r>
-      <w:r>
-        <w:instrText xml:space="preserve"> SEQ Figure \* ARABIC </w:instrText>
-      </w:r>
-      <w:r>
-        <w:fldChar w:fldCharType="separate"/>
-      </w:r>
-      <w:r>
-        <w:rPr>
-          <w:noProof/>
-        </w:rPr>
-        <w:t>19</w:t>
-      </w:r>
-      <w:r>
-        <w:rPr>
-          <w:noProof/>
-        </w:rPr>
-        <w:fldChar w:fldCharType="end"/>
-      </w:r>
+      <w:fldSimple w:instr=" SEQ Figure \* ARABIC ">
+        <w:r>
+          <w:rPr>
+            <w:noProof/>
+          </w:rPr>
+          <w:t>22</w:t>
+        </w:r>
+      </w:fldSimple>
       <w:r>
         <w:t xml:space="preserve"> Sequence diagram cho việc Tạo phiếu nhập hàng</w:t>
       </w:r>
@@ -17375,7 +18933,7 @@
                     </pic:cNvPicPr>
                   </pic:nvPicPr>
                   <pic:blipFill>
-                    <a:blip r:embed="rId39">
+                    <a:blip r:embed="rId44">
                       <a:extLst>
                         <a:ext uri="{28A0092B-C50C-407E-A947-70E740481C1C}">
                           <a14:useLocalDpi xmlns:a14="http://schemas.microsoft.com/office/drawing/2010/main" val="0"/>
@@ -17414,27 +18972,14 @@
       <w:r>
         <w:t xml:space="preserve">Figure </w:t>
       </w:r>
-      <w:r>
-        <w:fldChar w:fldCharType="begin"/>
-      </w:r>
-      <w:r>
-        <w:instrText xml:space="preserve"> SEQ Figure \* ARABIC </w:instrText>
-      </w:r>
-      <w:r>
-        <w:fldChar w:fldCharType="separate"/>
-      </w:r>
-      <w:r>
-        <w:rPr>
-          <w:noProof/>
-        </w:rPr>
-        <w:t>20</w:t>
-      </w:r>
-      <w:r>
-        <w:rPr>
-          <w:noProof/>
-        </w:rPr>
-        <w:fldChar w:fldCharType="end"/>
-      </w:r>
+      <w:fldSimple w:instr=" SEQ Figure \* ARABIC ">
+        <w:r>
+          <w:rPr>
+            <w:noProof/>
+          </w:rPr>
+          <w:t>23</w:t>
+        </w:r>
+      </w:fldSimple>
       <w:r>
         <w:t xml:space="preserve"> Sequence diagram cho việc Phê duyệt đơn nhập hàng</w:t>
       </w:r>
@@ -17467,7 +19012,7 @@
                     </pic:cNvPicPr>
                   </pic:nvPicPr>
                   <pic:blipFill>
-                    <a:blip r:embed="rId40">
+                    <a:blip r:embed="rId45">
                       <a:extLst>
                         <a:ext uri="{28A0092B-C50C-407E-A947-70E740481C1C}">
                           <a14:useLocalDpi xmlns:a14="http://schemas.microsoft.com/office/drawing/2010/main" val="0"/>
@@ -17506,27 +19051,14 @@
       <w:r>
         <w:t xml:space="preserve">Figure </w:t>
       </w:r>
-      <w:r>
-        <w:fldChar w:fldCharType="begin"/>
-      </w:r>
-      <w:r>
-        <w:instrText xml:space="preserve"> SEQ Figure \* ARABIC </w:instrText>
-      </w:r>
-      <w:r>
-        <w:fldChar w:fldCharType="separate"/>
-      </w:r>
-      <w:r>
-        <w:rPr>
-          <w:noProof/>
-        </w:rPr>
-        <w:t>21</w:t>
-      </w:r>
-      <w:r>
-        <w:rPr>
-          <w:noProof/>
-        </w:rPr>
-        <w:fldChar w:fldCharType="end"/>
-      </w:r>
+      <w:fldSimple w:instr=" SEQ Figure \* ARABIC ">
+        <w:r>
+          <w:rPr>
+            <w:noProof/>
+          </w:rPr>
+          <w:t>24</w:t>
+        </w:r>
+      </w:fldSimple>
       <w:r>
         <w:t xml:space="preserve"> Sequence diagram cho Tạo phiếu trả hàng</w:t>
       </w:r>
@@ -17557,7 +19089,7 @@
                     </pic:cNvPicPr>
                   </pic:nvPicPr>
                   <pic:blipFill>
-                    <a:blip r:embed="rId41">
+                    <a:blip r:embed="rId46">
                       <a:extLst>
                         <a:ext uri="{28A0092B-C50C-407E-A947-70E740481C1C}">
                           <a14:useLocalDpi xmlns:a14="http://schemas.microsoft.com/office/drawing/2010/main" val="0"/>
@@ -17599,27 +19131,14 @@
       <w:r>
         <w:t xml:space="preserve">Figure </w:t>
       </w:r>
-      <w:r>
-        <w:fldChar w:fldCharType="begin"/>
-      </w:r>
-      <w:r>
-        <w:instrText xml:space="preserve"> SEQ Figure \* ARABIC </w:instrText>
-      </w:r>
-      <w:r>
-        <w:fldChar w:fldCharType="separate"/>
-      </w:r>
-      <w:r>
-        <w:rPr>
-          <w:noProof/>
-        </w:rPr>
-        <w:t>22</w:t>
-      </w:r>
-      <w:r>
-        <w:rPr>
-          <w:noProof/>
-        </w:rPr>
-        <w:fldChar w:fldCharType="end"/>
-      </w:r>
+      <w:fldSimple w:instr=" SEQ Figure \* ARABIC ">
+        <w:r>
+          <w:rPr>
+            <w:noProof/>
+          </w:rPr>
+          <w:t>25</w:t>
+        </w:r>
+      </w:fldSimple>
       <w:r>
         <w:t xml:space="preserve"> Sequence diagram cho Ghi nhận trả hàng</w:t>
       </w:r>
@@ -17689,7 +19208,7 @@
                     <pic:cNvPicPr/>
                   </pic:nvPicPr>
                   <pic:blipFill>
-                    <a:blip r:embed="rId42"/>
+                    <a:blip r:embed="rId47"/>
                     <a:stretch>
                       <a:fillRect/>
                     </a:stretch>
@@ -17755,7 +19274,7 @@
           <w:noProof/>
           <w:lang w:val="vi-VN"/>
         </w:rPr>
-        <w:t>23</w:t>
+        <w:t>26</w:t>
       </w:r>
       <w:r>
         <w:rPr>
@@ -17805,7 +19324,7 @@
                     <pic:cNvPicPr/>
                   </pic:nvPicPr>
                   <pic:blipFill>
-                    <a:blip r:embed="rId43"/>
+                    <a:blip r:embed="rId48"/>
                     <a:stretch>
                       <a:fillRect/>
                     </a:stretch>
@@ -17881,7 +19400,7 @@
           <w:szCs w:val="22"/>
           <w:lang w:val="vi-VN"/>
         </w:rPr>
-        <w:t>24</w:t>
+        <w:t>27</w:t>
       </w:r>
       <w:r>
         <w:rPr>
@@ -17928,7 +19447,7 @@
                     <pic:cNvPicPr/>
                   </pic:nvPicPr>
                   <pic:blipFill>
-                    <a:blip r:embed="rId44"/>
+                    <a:blip r:embed="rId49"/>
                     <a:stretch>
                       <a:fillRect/>
                     </a:stretch>
@@ -18004,7 +19523,7 @@
           <w:szCs w:val="22"/>
           <w:lang w:val="vi-VN"/>
         </w:rPr>
-        <w:t>25</w:t>
+        <w:t>28</w:t>
       </w:r>
       <w:r>
         <w:rPr>
@@ -18051,7 +19570,7 @@
                     <pic:cNvPicPr/>
                   </pic:nvPicPr>
                   <pic:blipFill>
-                    <a:blip r:embed="rId45"/>
+                    <a:blip r:embed="rId50"/>
                     <a:stretch>
                       <a:fillRect/>
                     </a:stretch>
@@ -18117,7 +19636,7 @@
           <w:noProof/>
           <w:lang w:val="vi-VN"/>
         </w:rPr>
-        <w:t>26</w:t>
+        <w:t>29</w:t>
       </w:r>
       <w:r>
         <w:rPr>
@@ -18160,7 +19679,7 @@
                     <pic:cNvPicPr/>
                   </pic:nvPicPr>
                   <pic:blipFill>
-                    <a:blip r:embed="rId46"/>
+                    <a:blip r:embed="rId51"/>
                     <a:stretch>
                       <a:fillRect/>
                     </a:stretch>
@@ -18226,7 +19745,7 @@
           <w:noProof/>
           <w:lang w:val="vi-VN"/>
         </w:rPr>
-        <w:t>27</w:t>
+        <w:t>30</w:t>
       </w:r>
       <w:r>
         <w:rPr>
@@ -18277,6 +19796,155 @@
         </w:rPr>
         <w:t>Quản lý</w:t>
       </w:r>
+      <w:r>
+        <w:rPr>
+          <w:rFonts w:ascii="Times New Roman" w:hAnsi="Times New Roman" w:cs="Times New Roman"/>
+          <w:color w:val="5B9BD5" w:themeColor="accent1"/>
+          <w:sz w:val="32"/>
+          <w:szCs w:val="32"/>
+          <w14:textOutline w14:w="0" w14:cap="flat" w14:cmpd="sng" w14:algn="ctr">
+            <w14:noFill/>
+            <w14:prstDash w14:val="solid"/>
+            <w14:round/>
+          </w14:textOutline>
+        </w:rPr>
+        <w:t xml:space="preserve"> quảng cáo</w:t>
+      </w:r>
+    </w:p>
+    <w:p>
+      <w:pPr>
+        <w:keepNext/>
+      </w:pPr>
+      <w:r>
+        <w:rPr>
+          <w:noProof/>
+        </w:rPr>
+        <w:lastRenderedPageBreak/>
+        <w:drawing>
+          <wp:inline distT="0" distB="0" distL="0" distR="0" wp14:anchorId="7DF0AB32" wp14:editId="14E4A16A">
+            <wp:extent cx="5943600" cy="4387850"/>
+            <wp:effectExtent l="0" t="0" r="0" b="0"/>
+            <wp:docPr id="45" name="Hình ảnh 3"/>
+            <wp:cNvGraphicFramePr>
+              <a:graphicFrameLocks xmlns:a="http://schemas.openxmlformats.org/drawingml/2006/main" noChangeAspect="1"/>
+            </wp:cNvGraphicFramePr>
+            <a:graphic xmlns:a="http://schemas.openxmlformats.org/drawingml/2006/main">
+              <a:graphicData uri="http://schemas.openxmlformats.org/drawingml/2006/picture">
+                <pic:pic xmlns:pic="http://schemas.openxmlformats.org/drawingml/2006/picture">
+                  <pic:nvPicPr>
+                    <pic:cNvPr id="1" name=""/>
+                    <pic:cNvPicPr/>
+                  </pic:nvPicPr>
+                  <pic:blipFill>
+                    <a:blip r:embed="rId52"/>
+                    <a:stretch>
+                      <a:fillRect/>
+                    </a:stretch>
+                  </pic:blipFill>
+                  <pic:spPr>
+                    <a:xfrm>
+                      <a:off x="0" y="0"/>
+                      <a:ext cx="5943600" cy="4387850"/>
+                    </a:xfrm>
+                    <a:prstGeom prst="rect">
+                      <a:avLst/>
+                    </a:prstGeom>
+                  </pic:spPr>
+                </pic:pic>
+              </a:graphicData>
+            </a:graphic>
+          </wp:inline>
+        </w:drawing>
+      </w:r>
+    </w:p>
+    <w:p>
+      <w:pPr>
+        <w:pStyle w:val="Caption"/>
+      </w:pPr>
+      <w:r>
+        <w:t xml:space="preserve">Figure </w:t>
+      </w:r>
+      <w:fldSimple w:instr=" SEQ Figure \* ARABIC ">
+        <w:r>
+          <w:rPr>
+            <w:noProof/>
+          </w:rPr>
+          <w:t>31</w:t>
+        </w:r>
+      </w:fldSimple>
+      <w:r>
+        <w:t xml:space="preserve"> Tạo quảng cáo đối tác</w:t>
+      </w:r>
+    </w:p>
+    <w:p>
+      <w:pPr>
+        <w:keepNext/>
+      </w:pPr>
+      <w:r>
+        <w:rPr>
+          <w:noProof/>
+        </w:rPr>
+        <w:lastRenderedPageBreak/>
+        <w:drawing>
+          <wp:inline distT="0" distB="0" distL="0" distR="0" wp14:anchorId="39054B2A" wp14:editId="1B215710">
+            <wp:extent cx="5943600" cy="4612005"/>
+            <wp:effectExtent l="0" t="0" r="0" b="0"/>
+            <wp:docPr id="46" name="Hình ảnh 8"/>
+            <wp:cNvGraphicFramePr>
+              <a:graphicFrameLocks xmlns:a="http://schemas.openxmlformats.org/drawingml/2006/main" noChangeAspect="1"/>
+            </wp:cNvGraphicFramePr>
+            <a:graphic xmlns:a="http://schemas.openxmlformats.org/drawingml/2006/main">
+              <a:graphicData uri="http://schemas.openxmlformats.org/drawingml/2006/picture">
+                <pic:pic xmlns:pic="http://schemas.openxmlformats.org/drawingml/2006/picture">
+                  <pic:nvPicPr>
+                    <pic:cNvPr id="1" name=""/>
+                    <pic:cNvPicPr/>
+                  </pic:nvPicPr>
+                  <pic:blipFill>
+                    <a:blip r:embed="rId53"/>
+                    <a:stretch>
+                      <a:fillRect/>
+                    </a:stretch>
+                  </pic:blipFill>
+                  <pic:spPr>
+                    <a:xfrm>
+                      <a:off x="0" y="0"/>
+                      <a:ext cx="5943600" cy="4612005"/>
+                    </a:xfrm>
+                    <a:prstGeom prst="rect">
+                      <a:avLst/>
+                    </a:prstGeom>
+                  </pic:spPr>
+                </pic:pic>
+              </a:graphicData>
+            </a:graphic>
+          </wp:inline>
+        </w:drawing>
+      </w:r>
+    </w:p>
+    <w:p>
+      <w:pPr>
+        <w:pStyle w:val="Caption"/>
+        <w:rPr>
+          <w:lang w:val="vi-VN"/>
+        </w:rPr>
+      </w:pPr>
+      <w:r>
+        <w:t xml:space="preserve">Figure </w:t>
+      </w:r>
+      <w:fldSimple w:instr=" SEQ Figure \* ARABIC ">
+        <w:r>
+          <w:rPr>
+            <w:noProof/>
+          </w:rPr>
+          <w:t>32</w:t>
+        </w:r>
+      </w:fldSimple>
+      <w:r>
+        <w:t xml:space="preserve"> Tạo số điện thoại quảng cáo</w:t>
+      </w:r>
+      <w:bookmarkStart w:id="27" w:name="_GoBack"/>
+      <w:bookmarkEnd w:id="27"/>
     </w:p>
     <w:p>
       <w:pPr>
@@ -18399,8 +20067,8 @@
       </w:pPr>
     </w:p>
     <w:sectPr>
-      <w:headerReference w:type="default" r:id="rId47"/>
-      <w:footerReference w:type="default" r:id="rId48"/>
+      <w:headerReference w:type="default" r:id="rId54"/>
+      <w:footerReference w:type="default" r:id="rId55"/>
       <w:pgSz w:w="12240" w:h="15840"/>
       <w:pgMar w:top="1440" w:right="1440" w:bottom="1440" w:left="1440" w:header="720" w:footer="720" w:gutter="0"/>
       <w:cols w:space="720"/>
@@ -18469,7 +20137,7 @@
           <w:rPr>
             <w:noProof/>
           </w:rPr>
-          <w:t>35</w:t>
+          <w:t>51</w:t>
         </w:r>
         <w:r>
           <w:rPr>
@@ -20807,6 +22475,95 @@
     </w:lvl>
   </w:abstractNum>
   <w:abstractNum w:abstractNumId="24" w15:restartNumberingAfterBreak="0">
+    <w:nsid w:val="4CC14936"/>
+    <w:multiLevelType w:val="hybridMultilevel"/>
+    <w:tmpl w:val="22E07264"/>
+    <w:lvl w:ilvl="0" w:tplc="0409000F">
+      <w:start w:val="1"/>
+      <w:numFmt w:val="decimal"/>
+      <w:lvlText w:val="%1."/>
+      <w:lvlJc w:val="left"/>
+      <w:pPr>
+        <w:ind w:left="720" w:hanging="360"/>
+      </w:pPr>
+      <w:rPr>
+        <w:rFonts w:hint="default"/>
+      </w:rPr>
+    </w:lvl>
+    <w:lvl w:ilvl="1" w:tplc="04090019" w:tentative="1">
+      <w:start w:val="1"/>
+      <w:numFmt w:val="lowerLetter"/>
+      <w:lvlText w:val="%2."/>
+      <w:lvlJc w:val="left"/>
+      <w:pPr>
+        <w:ind w:left="1440" w:hanging="360"/>
+      </w:pPr>
+    </w:lvl>
+    <w:lvl w:ilvl="2" w:tplc="0409001B" w:tentative="1">
+      <w:start w:val="1"/>
+      <w:numFmt w:val="lowerRoman"/>
+      <w:lvlText w:val="%3."/>
+      <w:lvlJc w:val="right"/>
+      <w:pPr>
+        <w:ind w:left="2160" w:hanging="180"/>
+      </w:pPr>
+    </w:lvl>
+    <w:lvl w:ilvl="3" w:tplc="0409000F" w:tentative="1">
+      <w:start w:val="1"/>
+      <w:numFmt w:val="decimal"/>
+      <w:lvlText w:val="%4."/>
+      <w:lvlJc w:val="left"/>
+      <w:pPr>
+        <w:ind w:left="2880" w:hanging="360"/>
+      </w:pPr>
+    </w:lvl>
+    <w:lvl w:ilvl="4" w:tplc="04090019" w:tentative="1">
+      <w:start w:val="1"/>
+      <w:numFmt w:val="lowerLetter"/>
+      <w:lvlText w:val="%5."/>
+      <w:lvlJc w:val="left"/>
+      <w:pPr>
+        <w:ind w:left="3600" w:hanging="360"/>
+      </w:pPr>
+    </w:lvl>
+    <w:lvl w:ilvl="5" w:tplc="0409001B" w:tentative="1">
+      <w:start w:val="1"/>
+      <w:numFmt w:val="lowerRoman"/>
+      <w:lvlText w:val="%6."/>
+      <w:lvlJc w:val="right"/>
+      <w:pPr>
+        <w:ind w:left="4320" w:hanging="180"/>
+      </w:pPr>
+    </w:lvl>
+    <w:lvl w:ilvl="6" w:tplc="0409000F" w:tentative="1">
+      <w:start w:val="1"/>
+      <w:numFmt w:val="decimal"/>
+      <w:lvlText w:val="%7."/>
+      <w:lvlJc w:val="left"/>
+      <w:pPr>
+        <w:ind w:left="5040" w:hanging="360"/>
+      </w:pPr>
+    </w:lvl>
+    <w:lvl w:ilvl="7" w:tplc="04090019" w:tentative="1">
+      <w:start w:val="1"/>
+      <w:numFmt w:val="lowerLetter"/>
+      <w:lvlText w:val="%8."/>
+      <w:lvlJc w:val="left"/>
+      <w:pPr>
+        <w:ind w:left="5760" w:hanging="360"/>
+      </w:pPr>
+    </w:lvl>
+    <w:lvl w:ilvl="8" w:tplc="0409001B" w:tentative="1">
+      <w:start w:val="1"/>
+      <w:numFmt w:val="lowerRoman"/>
+      <w:lvlText w:val="%9."/>
+      <w:lvlJc w:val="right"/>
+      <w:pPr>
+        <w:ind w:left="6480" w:hanging="180"/>
+      </w:pPr>
+    </w:lvl>
+  </w:abstractNum>
+  <w:abstractNum w:abstractNumId="25" w15:restartNumberingAfterBreak="0">
     <w:nsid w:val="50396C31"/>
     <w:multiLevelType w:val="hybridMultilevel"/>
     <w:tmpl w:val="A4582C3E"/>
@@ -20892,7 +22649,7 @@
       </w:pPr>
     </w:lvl>
   </w:abstractNum>
-  <w:abstractNum w:abstractNumId="25" w15:restartNumberingAfterBreak="0">
+  <w:abstractNum w:abstractNumId="26" w15:restartNumberingAfterBreak="0">
     <w:nsid w:val="511D05B3"/>
     <w:multiLevelType w:val="hybridMultilevel"/>
     <w:tmpl w:val="C970549E"/>
@@ -20981,7 +22738,7 @@
       </w:pPr>
     </w:lvl>
   </w:abstractNum>
-  <w:abstractNum w:abstractNumId="26" w15:restartNumberingAfterBreak="0">
+  <w:abstractNum w:abstractNumId="27" w15:restartNumberingAfterBreak="0">
     <w:nsid w:val="5331461C"/>
     <w:multiLevelType w:val="hybridMultilevel"/>
     <w:tmpl w:val="E13678BC"/>
@@ -21093,7 +22850,7 @@
       </w:rPr>
     </w:lvl>
   </w:abstractNum>
-  <w:abstractNum w:abstractNumId="27" w15:restartNumberingAfterBreak="0">
+  <w:abstractNum w:abstractNumId="28" w15:restartNumberingAfterBreak="0">
     <w:nsid w:val="5BF92C22"/>
     <w:multiLevelType w:val="hybridMultilevel"/>
     <w:tmpl w:val="81F06A68"/>
@@ -21184,7 +22941,7 @@
       </w:pPr>
     </w:lvl>
   </w:abstractNum>
-  <w:abstractNum w:abstractNumId="28" w15:restartNumberingAfterBreak="0">
+  <w:abstractNum w:abstractNumId="29" w15:restartNumberingAfterBreak="0">
     <w:nsid w:val="5E133CCA"/>
     <w:multiLevelType w:val="hybridMultilevel"/>
     <w:tmpl w:val="8C7CD274"/>
@@ -21273,7 +23030,7 @@
       </w:pPr>
     </w:lvl>
   </w:abstractNum>
-  <w:abstractNum w:abstractNumId="29" w15:restartNumberingAfterBreak="0">
+  <w:abstractNum w:abstractNumId="30" w15:restartNumberingAfterBreak="0">
     <w:nsid w:val="5E301954"/>
     <w:multiLevelType w:val="hybridMultilevel"/>
     <w:tmpl w:val="8038656C"/>
@@ -21362,7 +23119,7 @@
       </w:pPr>
     </w:lvl>
   </w:abstractNum>
-  <w:abstractNum w:abstractNumId="30" w15:restartNumberingAfterBreak="0">
+  <w:abstractNum w:abstractNumId="31" w15:restartNumberingAfterBreak="0">
     <w:nsid w:val="64282073"/>
     <w:multiLevelType w:val="hybridMultilevel"/>
     <w:tmpl w:val="2B1E6C7C"/>
@@ -21474,7 +23231,7 @@
       </w:rPr>
     </w:lvl>
   </w:abstractNum>
-  <w:abstractNum w:abstractNumId="31" w15:restartNumberingAfterBreak="0">
+  <w:abstractNum w:abstractNumId="32" w15:restartNumberingAfterBreak="0">
     <w:nsid w:val="64BB1F80"/>
     <w:multiLevelType w:val="hybridMultilevel"/>
     <w:tmpl w:val="41DE44D6"/>
@@ -21587,7 +23344,7 @@
       </w:rPr>
     </w:lvl>
   </w:abstractNum>
-  <w:abstractNum w:abstractNumId="32" w15:restartNumberingAfterBreak="0">
+  <w:abstractNum w:abstractNumId="33" w15:restartNumberingAfterBreak="0">
     <w:nsid w:val="6E307DB6"/>
     <w:multiLevelType w:val="hybridMultilevel"/>
     <w:tmpl w:val="13587884"/>
@@ -21673,7 +23430,7 @@
       </w:pPr>
     </w:lvl>
   </w:abstractNum>
-  <w:abstractNum w:abstractNumId="33" w15:restartNumberingAfterBreak="0">
+  <w:abstractNum w:abstractNumId="34" w15:restartNumberingAfterBreak="0">
     <w:nsid w:val="7A7C2DC5"/>
     <w:multiLevelType w:val="hybridMultilevel"/>
     <w:tmpl w:val="1654D9A6"/>
@@ -21759,7 +23516,7 @@
       </w:pPr>
     </w:lvl>
   </w:abstractNum>
-  <w:abstractNum w:abstractNumId="34" w15:restartNumberingAfterBreak="0">
+  <w:abstractNum w:abstractNumId="35" w15:restartNumberingAfterBreak="0">
     <w:nsid w:val="7B4261CC"/>
     <w:multiLevelType w:val="hybridMultilevel"/>
     <w:tmpl w:val="E9A856DA"/>
@@ -21848,7 +23605,7 @@
       </w:pPr>
     </w:lvl>
   </w:abstractNum>
-  <w:abstractNum w:abstractNumId="35" w15:restartNumberingAfterBreak="0">
+  <w:abstractNum w:abstractNumId="36" w15:restartNumberingAfterBreak="0">
     <w:nsid w:val="7C5C24FB"/>
     <w:multiLevelType w:val="hybridMultilevel"/>
     <w:tmpl w:val="9C6A2418"/>
@@ -21953,13 +23710,13 @@
     <w:abstractNumId w:val="1"/>
   </w:num>
   <w:num w:numId="6">
-    <w:abstractNumId w:val="29"/>
+    <w:abstractNumId w:val="30"/>
   </w:num>
   <w:num w:numId="7">
     <w:abstractNumId w:val="9"/>
   </w:num>
   <w:num w:numId="8">
-    <w:abstractNumId w:val="35"/>
+    <w:abstractNumId w:val="36"/>
   </w:num>
   <w:num w:numId="9">
     <w:abstractNumId w:val="19"/>
@@ -21971,25 +23728,25 @@
     <w:abstractNumId w:val="14"/>
   </w:num>
   <w:num w:numId="12">
-    <w:abstractNumId w:val="34"/>
+    <w:abstractNumId w:val="35"/>
   </w:num>
   <w:num w:numId="13">
     <w:abstractNumId w:val="2"/>
   </w:num>
   <w:num w:numId="14">
-    <w:abstractNumId w:val="25"/>
+    <w:abstractNumId w:val="26"/>
   </w:num>
   <w:num w:numId="15">
-    <w:abstractNumId w:val="30"/>
+    <w:abstractNumId w:val="31"/>
   </w:num>
   <w:num w:numId="16">
     <w:abstractNumId w:val="8"/>
   </w:num>
   <w:num w:numId="17">
-    <w:abstractNumId w:val="26"/>
+    <w:abstractNumId w:val="27"/>
   </w:num>
   <w:num w:numId="18">
-    <w:abstractNumId w:val="27"/>
+    <w:abstractNumId w:val="28"/>
   </w:num>
   <w:num w:numId="19">
     <w:abstractNumId w:val="22"/>
@@ -22004,16 +23761,16 @@
     <w:abstractNumId w:val="15"/>
   </w:num>
   <w:num w:numId="23">
-    <w:abstractNumId w:val="24"/>
+    <w:abstractNumId w:val="25"/>
   </w:num>
   <w:num w:numId="24">
+    <w:abstractNumId w:val="33"/>
+  </w:num>
+  <w:num w:numId="25">
     <w:abstractNumId w:val="32"/>
   </w:num>
-  <w:num w:numId="25">
-    <w:abstractNumId w:val="31"/>
-  </w:num>
   <w:num w:numId="26">
-    <w:abstractNumId w:val="28"/>
+    <w:abstractNumId w:val="29"/>
   </w:num>
   <w:num w:numId="27">
     <w:abstractNumId w:val="23"/>
@@ -22031,7 +23788,7 @@
     <w:abstractNumId w:val="0"/>
   </w:num>
   <w:num w:numId="32">
-    <w:abstractNumId w:val="33"/>
+    <w:abstractNumId w:val="34"/>
   </w:num>
   <w:num w:numId="33">
     <w:abstractNumId w:val="10"/>
@@ -22044,6 +23801,9 @@
   </w:num>
   <w:num w:numId="36">
     <w:abstractNumId w:val="13"/>
+  </w:num>
+  <w:num w:numId="37">
+    <w:abstractNumId w:val="24"/>
   </w:num>
 </w:numbering>
 </file>
@@ -23279,7 +25039,7 @@
 </file>
 
 <file path=customXml/itemProps1.xml><?xml version="1.0" encoding="utf-8"?>
-<ds:datastoreItem xmlns:ds="http://schemas.openxmlformats.org/officeDocument/2006/customXml" ds:itemID="{09421072-99B4-4F15-B491-19F1B97B111E}">
+<ds:datastoreItem xmlns:ds="http://schemas.openxmlformats.org/officeDocument/2006/customXml" ds:itemID="{55C196F2-ACCB-49B7-AFBE-97E6D9A7F8EA}">
   <ds:schemaRefs>
     <ds:schemaRef ds:uri="http://schemas.openxmlformats.org/officeDocument/2006/bibliography"/>
   </ds:schemaRefs>

</xml_diff>